<commit_message>
Add DFD Level 0, Context diagram
📝 Add file DFD Level 0, Context diagram .jpg

📝 Add DFD Level 0, Context diagram in report
</commit_message>
<xml_diff>
--- a/kap-phone-report.docx
+++ b/kap-phone-report.docx
@@ -604,7 +604,7 @@
     <w:p>
       <w:pPr>
         <w:rPr>
-          <w:rFonts w:ascii="TH Sarabun New" w:hAnsi="TH Sarabun New" w:cs="TH Sarabun New" w:hint="cs"/>
+          <w:rFonts w:ascii="TH Sarabun New" w:hAnsi="TH Sarabun New" w:cs="TH Sarabun New"/>
           <w:sz w:val="32"/>
           <w:szCs w:val="32"/>
           <w:cs/>
@@ -808,7 +808,7 @@
     <w:p>
       <w:pPr>
         <w:rPr>
-          <w:rFonts w:ascii="TH Sarabun New" w:hAnsi="TH Sarabun New" w:cs="TH Sarabun New" w:hint="cs"/>
+          <w:rFonts w:ascii="TH Sarabun New" w:hAnsi="TH Sarabun New" w:cs="TH Sarabun New"/>
           <w:sz w:val="32"/>
           <w:szCs w:val="32"/>
         </w:rPr>
@@ -983,7 +983,6 @@
         </w:rPr>
         <w:tab/>
       </w:r>
-      <w:proofErr w:type="gramStart"/>
       <w:r>
         <w:rPr>
           <w:rFonts w:ascii="TH Sarabun New" w:hAnsi="TH Sarabun New" w:cs="TH Sarabun New"/>
@@ -993,7 +992,6 @@
         <w:tab/>
         <w:t xml:space="preserve">  4</w:t>
       </w:r>
-      <w:proofErr w:type="gramEnd"/>
     </w:p>
     <w:p>
       <w:pPr>
@@ -1099,7 +1097,6 @@
         </w:rPr>
         <w:tab/>
       </w:r>
-      <w:proofErr w:type="gramStart"/>
       <w:r>
         <w:rPr>
           <w:rFonts w:ascii="TH Sarabun New" w:hAnsi="TH Sarabun New" w:cs="TH Sarabun New"/>
@@ -1109,7 +1106,6 @@
         <w:tab/>
         <w:t xml:space="preserve">  5</w:t>
       </w:r>
-      <w:proofErr w:type="gramEnd"/>
     </w:p>
     <w:p>
       <w:pPr>
@@ -1199,7 +1195,6 @@
         </w:rPr>
         <w:tab/>
       </w:r>
-      <w:proofErr w:type="gramStart"/>
       <w:r>
         <w:rPr>
           <w:rFonts w:ascii="TH Sarabun New" w:hAnsi="TH Sarabun New" w:cs="TH Sarabun New"/>
@@ -1209,12 +1204,11 @@
         <w:tab/>
         <w:t xml:space="preserve">  6</w:t>
       </w:r>
-      <w:proofErr w:type="gramEnd"/>
-    </w:p>
-    <w:p>
-      <w:pPr>
-        <w:rPr>
-          <w:rFonts w:ascii="TH Sarabun New" w:hAnsi="TH Sarabun New" w:cs="TH Sarabun New" w:hint="cs"/>
+    </w:p>
+    <w:p>
+      <w:pPr>
+        <w:rPr>
+          <w:rFonts w:ascii="TH Sarabun New" w:hAnsi="TH Sarabun New" w:cs="TH Sarabun New"/>
           <w:sz w:val="32"/>
           <w:szCs w:val="32"/>
         </w:rPr>
@@ -1323,15 +1317,7 @@
           <w:sz w:val="32"/>
           <w:szCs w:val="32"/>
         </w:rPr>
-        <w:t>T</w:t>
-      </w:r>
-      <w:r>
-        <w:rPr>
-          <w:rFonts w:ascii="TH Sarabun New" w:hAnsi="TH Sarabun New" w:cs="TH Sarabun New"/>
-          <w:sz w:val="32"/>
-          <w:szCs w:val="32"/>
-        </w:rPr>
-        <w:t>esting</w:t>
+        <w:t>Testing</w:t>
       </w:r>
       <w:r>
         <w:rPr>
@@ -1413,7 +1399,6 @@
         </w:rPr>
         <w:tab/>
       </w:r>
-      <w:proofErr w:type="gramStart"/>
       <w:r>
         <w:rPr>
           <w:rFonts w:ascii="TH Sarabun New" w:hAnsi="TH Sarabun New" w:cs="TH Sarabun New"/>
@@ -1431,7 +1416,6 @@
         </w:rPr>
         <w:tab/>
       </w:r>
-      <w:proofErr w:type="gramEnd"/>
       <w:r>
         <w:rPr>
           <w:rFonts w:ascii="TH Sarabun New" w:hAnsi="TH Sarabun New" w:cs="TH Sarabun New"/>
@@ -1618,151 +1602,945 @@
     </w:p>
     <w:p>
       <w:pPr>
-        <w:pStyle w:val="a9"/>
-        <w:numPr>
-          <w:ilvl w:val="0"/>
-          <w:numId w:val="2"/>
-        </w:numPr>
-        <w:rPr>
-          <w:rFonts w:ascii="TH Sarabun New" w:hAnsi="TH Sarabun New" w:cs="TH Sarabun New"/>
-          <w:b/>
-          <w:bCs/>
-          <w:sz w:val="40"/>
-          <w:szCs w:val="40"/>
-        </w:rPr>
-      </w:pPr>
-      <w:r>
-        <w:rPr>
-          <w:rFonts w:ascii="TH Sarabun New" w:hAnsi="TH Sarabun New" w:cs="TH Sarabun New"/>
-          <w:b/>
-          <w:bCs/>
-          <w:sz w:val="40"/>
-          <w:szCs w:val="40"/>
-        </w:rPr>
-        <w:t>NULL</w:t>
-      </w:r>
-    </w:p>
-    <w:p>
-      <w:pPr>
-        <w:rPr>
-          <w:rFonts w:ascii="TH Sarabun New" w:hAnsi="TH Sarabun New" w:cs="TH Sarabun New"/>
-          <w:b/>
-          <w:bCs/>
-          <w:sz w:val="40"/>
-          <w:szCs w:val="40"/>
-        </w:rPr>
-      </w:pPr>
-    </w:p>
-    <w:p>
-      <w:pPr>
-        <w:rPr>
-          <w:rFonts w:ascii="TH Sarabun New" w:hAnsi="TH Sarabun New" w:cs="TH Sarabun New"/>
-          <w:b/>
-          <w:bCs/>
-          <w:sz w:val="40"/>
-          <w:szCs w:val="40"/>
-        </w:rPr>
-      </w:pPr>
-    </w:p>
-    <w:p>
-      <w:pPr>
-        <w:rPr>
-          <w:rFonts w:ascii="TH Sarabun New" w:hAnsi="TH Sarabun New" w:cs="TH Sarabun New"/>
-          <w:b/>
-          <w:bCs/>
-          <w:sz w:val="40"/>
-          <w:szCs w:val="40"/>
-        </w:rPr>
-      </w:pPr>
-    </w:p>
-    <w:p>
-      <w:pPr>
-        <w:rPr>
-          <w:rFonts w:ascii="TH Sarabun New" w:hAnsi="TH Sarabun New" w:cs="TH Sarabun New"/>
-          <w:b/>
-          <w:bCs/>
-          <w:sz w:val="40"/>
-          <w:szCs w:val="40"/>
-        </w:rPr>
-      </w:pPr>
-    </w:p>
-    <w:p>
-      <w:pPr>
-        <w:rPr>
-          <w:rFonts w:ascii="TH Sarabun New" w:hAnsi="TH Sarabun New" w:cs="TH Sarabun New"/>
-          <w:b/>
-          <w:bCs/>
-          <w:sz w:val="40"/>
-          <w:szCs w:val="40"/>
-        </w:rPr>
-      </w:pPr>
-    </w:p>
-    <w:p>
-      <w:pPr>
-        <w:rPr>
-          <w:rFonts w:ascii="TH Sarabun New" w:hAnsi="TH Sarabun New" w:cs="TH Sarabun New"/>
-          <w:b/>
-          <w:bCs/>
-          <w:sz w:val="40"/>
-          <w:szCs w:val="40"/>
-        </w:rPr>
-      </w:pPr>
-    </w:p>
-    <w:p>
-      <w:pPr>
-        <w:rPr>
-          <w:rFonts w:ascii="TH Sarabun New" w:hAnsi="TH Sarabun New" w:cs="TH Sarabun New"/>
-          <w:b/>
-          <w:bCs/>
-          <w:sz w:val="40"/>
-          <w:szCs w:val="40"/>
-        </w:rPr>
-      </w:pPr>
-    </w:p>
-    <w:p>
-      <w:pPr>
-        <w:rPr>
-          <w:rFonts w:ascii="TH Sarabun New" w:hAnsi="TH Sarabun New" w:cs="TH Sarabun New"/>
-          <w:b/>
-          <w:bCs/>
-          <w:sz w:val="40"/>
-          <w:szCs w:val="40"/>
-        </w:rPr>
-      </w:pPr>
-    </w:p>
-    <w:p>
-      <w:pPr>
-        <w:rPr>
-          <w:rFonts w:ascii="TH Sarabun New" w:hAnsi="TH Sarabun New" w:cs="TH Sarabun New"/>
-          <w:b/>
-          <w:bCs/>
-          <w:sz w:val="40"/>
-          <w:szCs w:val="40"/>
-        </w:rPr>
-      </w:pPr>
-    </w:p>
-    <w:p>
-      <w:pPr>
-        <w:rPr>
-          <w:rFonts w:ascii="TH Sarabun New" w:hAnsi="TH Sarabun New" w:cs="TH Sarabun New"/>
-          <w:b/>
-          <w:bCs/>
-          <w:sz w:val="40"/>
-          <w:szCs w:val="40"/>
-        </w:rPr>
-      </w:pPr>
-    </w:p>
-    <w:p>
-      <w:pPr>
-        <w:rPr>
-          <w:rFonts w:ascii="TH Sarabun New" w:hAnsi="TH Sarabun New" w:cs="TH Sarabun New"/>
-          <w:b/>
-          <w:bCs/>
-          <w:sz w:val="40"/>
-          <w:szCs w:val="40"/>
-        </w:rPr>
-      </w:pPr>
-    </w:p>
+        <w:rPr>
+          <w:rFonts w:ascii="TH Sarabun New" w:hAnsi="TH Sarabun New" w:cs="TH Sarabun New"/>
+          <w:b/>
+          <w:bCs/>
+          <w:sz w:val="40"/>
+          <w:szCs w:val="40"/>
+        </w:rPr>
+      </w:pPr>
+    </w:p>
+    <w:tbl>
+      <w:tblPr>
+        <w:tblStyle w:val="af3"/>
+        <w:tblW w:w="9606" w:type="dxa"/>
+        <w:tblInd w:w="-397" w:type="dxa"/>
+        <w:tblLook w:val="04A0" w:firstRow="1" w:lastRow="0" w:firstColumn="1" w:lastColumn="0" w:noHBand="0" w:noVBand="1"/>
+      </w:tblPr>
+      <w:tblGrid>
+        <w:gridCol w:w="1061"/>
+        <w:gridCol w:w="1522"/>
+        <w:gridCol w:w="1465"/>
+        <w:gridCol w:w="1514"/>
+        <w:gridCol w:w="1095"/>
+        <w:gridCol w:w="1225"/>
+        <w:gridCol w:w="1724"/>
+      </w:tblGrid>
+      <w:tr>
+        <w:trPr>
+          <w:trHeight w:val="753"/>
+        </w:trPr>
+        <w:tc>
+          <w:tcPr>
+            <w:tcW w:w="1061" w:type="dxa"/>
+            <w:shd w:val="clear" w:color="auto" w:fill="auto"/>
+          </w:tcPr>
+          <w:p>
+            <w:pPr>
+              <w:jc w:val="center"/>
+              <w:rPr>
+                <w:rFonts w:ascii="TH Sarabun New" w:hAnsi="TH Sarabun New" w:cs="TH Sarabun New"/>
+                <w:b/>
+                <w:bCs/>
+                <w:sz w:val="22"/>
+                <w:szCs w:val="22"/>
+              </w:rPr>
+            </w:pPr>
+            <w:r>
+              <w:rPr>
+                <w:rFonts w:ascii="TH Sarabun New" w:hAnsi="TH Sarabun New" w:cs="TH Sarabun New"/>
+                <w:b/>
+                <w:bCs/>
+                <w:sz w:val="22"/>
+                <w:szCs w:val="22"/>
+              </w:rPr>
+              <w:t>Stakeholder</w:t>
+            </w:r>
+          </w:p>
+        </w:tc>
+        <w:tc>
+          <w:tcPr>
+            <w:tcW w:w="1522" w:type="dxa"/>
+            <w:shd w:val="clear" w:color="auto" w:fill="auto"/>
+          </w:tcPr>
+          <w:p>
+            <w:pPr>
+              <w:jc w:val="center"/>
+              <w:rPr>
+                <w:rFonts w:ascii="TH Sarabun New" w:hAnsi="TH Sarabun New" w:cs="TH Sarabun New"/>
+                <w:b/>
+                <w:bCs/>
+                <w:sz w:val="22"/>
+                <w:szCs w:val="22"/>
+              </w:rPr>
+            </w:pPr>
+            <w:r>
+              <w:rPr>
+                <w:rFonts w:ascii="TH Sarabun New" w:hAnsi="TH Sarabun New" w:cs="TH Sarabun New"/>
+                <w:b/>
+                <w:bCs/>
+                <w:sz w:val="22"/>
+                <w:szCs w:val="22"/>
+              </w:rPr>
+              <w:t>Hardware</w:t>
+            </w:r>
+          </w:p>
+        </w:tc>
+        <w:tc>
+          <w:tcPr>
+            <w:tcW w:w="1465" w:type="dxa"/>
+            <w:shd w:val="clear" w:color="auto" w:fill="auto"/>
+          </w:tcPr>
+          <w:p>
+            <w:pPr>
+              <w:jc w:val="center"/>
+              <w:rPr>
+                <w:rFonts w:ascii="TH Sarabun New" w:hAnsi="TH Sarabun New" w:cs="TH Sarabun New"/>
+                <w:b/>
+                <w:bCs/>
+                <w:sz w:val="22"/>
+                <w:szCs w:val="22"/>
+              </w:rPr>
+            </w:pPr>
+            <w:r>
+              <w:rPr>
+                <w:rFonts w:ascii="TH Sarabun New" w:hAnsi="TH Sarabun New" w:cs="TH Sarabun New"/>
+                <w:b/>
+                <w:bCs/>
+                <w:sz w:val="22"/>
+                <w:szCs w:val="22"/>
+              </w:rPr>
+              <w:t>Input</w:t>
+            </w:r>
+          </w:p>
+        </w:tc>
+        <w:tc>
+          <w:tcPr>
+            <w:tcW w:w="1514" w:type="dxa"/>
+            <w:shd w:val="clear" w:color="auto" w:fill="auto"/>
+          </w:tcPr>
+          <w:p>
+            <w:pPr>
+              <w:jc w:val="center"/>
+              <w:rPr>
+                <w:rFonts w:ascii="TH Sarabun New" w:hAnsi="TH Sarabun New" w:cs="TH Sarabun New"/>
+                <w:b/>
+                <w:bCs/>
+                <w:sz w:val="22"/>
+                <w:szCs w:val="22"/>
+              </w:rPr>
+            </w:pPr>
+            <w:r>
+              <w:rPr>
+                <w:rFonts w:ascii="TH Sarabun New" w:hAnsi="TH Sarabun New" w:cs="TH Sarabun New"/>
+                <w:b/>
+                <w:bCs/>
+                <w:sz w:val="22"/>
+                <w:szCs w:val="22"/>
+              </w:rPr>
+              <w:t>Output</w:t>
+            </w:r>
+          </w:p>
+        </w:tc>
+        <w:tc>
+          <w:tcPr>
+            <w:tcW w:w="1095" w:type="dxa"/>
+            <w:shd w:val="clear" w:color="auto" w:fill="auto"/>
+          </w:tcPr>
+          <w:p>
+            <w:pPr>
+              <w:jc w:val="center"/>
+              <w:rPr>
+                <w:rFonts w:ascii="TH Sarabun New" w:hAnsi="TH Sarabun New" w:cs="TH Sarabun New"/>
+                <w:b/>
+                <w:bCs/>
+                <w:sz w:val="22"/>
+                <w:szCs w:val="22"/>
+              </w:rPr>
+            </w:pPr>
+            <w:r>
+              <w:rPr>
+                <w:rFonts w:ascii="TH Sarabun New" w:hAnsi="TH Sarabun New" w:cs="TH Sarabun New"/>
+                <w:b/>
+                <w:bCs/>
+                <w:sz w:val="22"/>
+                <w:szCs w:val="22"/>
+              </w:rPr>
+              <w:t>Functional requirement</w:t>
+            </w:r>
+          </w:p>
+        </w:tc>
+        <w:tc>
+          <w:tcPr>
+            <w:tcW w:w="1225" w:type="dxa"/>
+            <w:shd w:val="clear" w:color="auto" w:fill="auto"/>
+          </w:tcPr>
+          <w:p>
+            <w:pPr>
+              <w:jc w:val="center"/>
+              <w:rPr>
+                <w:rFonts w:ascii="TH Sarabun New" w:hAnsi="TH Sarabun New" w:cs="TH Sarabun New"/>
+                <w:b/>
+                <w:bCs/>
+                <w:sz w:val="22"/>
+                <w:szCs w:val="22"/>
+              </w:rPr>
+            </w:pPr>
+            <w:r>
+              <w:rPr>
+                <w:rFonts w:ascii="TH Sarabun New" w:hAnsi="TH Sarabun New" w:cs="TH Sarabun New"/>
+                <w:b/>
+                <w:bCs/>
+                <w:sz w:val="22"/>
+                <w:szCs w:val="22"/>
+              </w:rPr>
+              <w:t>Nonfunctional requirement</w:t>
+            </w:r>
+          </w:p>
+        </w:tc>
+        <w:tc>
+          <w:tcPr>
+            <w:tcW w:w="1724" w:type="dxa"/>
+            <w:shd w:val="clear" w:color="auto" w:fill="auto"/>
+          </w:tcPr>
+          <w:p>
+            <w:pPr>
+              <w:jc w:val="center"/>
+              <w:rPr>
+                <w:rFonts w:ascii="TH Sarabun New" w:hAnsi="TH Sarabun New" w:cs="TH Sarabun New"/>
+                <w:b/>
+                <w:bCs/>
+                <w:sz w:val="22"/>
+                <w:szCs w:val="22"/>
+              </w:rPr>
+            </w:pPr>
+            <w:r>
+              <w:rPr>
+                <w:rFonts w:ascii="TH Sarabun New" w:hAnsi="TH Sarabun New" w:cs="TH Sarabun New"/>
+                <w:b/>
+                <w:bCs/>
+                <w:sz w:val="22"/>
+                <w:szCs w:val="22"/>
+              </w:rPr>
+              <w:t>When</w:t>
+            </w:r>
+          </w:p>
+        </w:tc>
+      </w:tr>
+      <w:tr>
+        <w:trPr>
+          <w:trHeight w:val="753"/>
+        </w:trPr>
+        <w:tc>
+          <w:tcPr>
+            <w:tcW w:w="1061" w:type="dxa"/>
+          </w:tcPr>
+          <w:p>
+            <w:pPr>
+              <w:rPr>
+                <w:rFonts w:ascii="TH Sarabun New" w:hAnsi="TH Sarabun New" w:cs="TH Sarabun New"/>
+                <w:sz w:val="22"/>
+                <w:szCs w:val="22"/>
+              </w:rPr>
+            </w:pPr>
+            <w:r>
+              <w:rPr>
+                <w:rFonts w:ascii="TH Sarabun New" w:hAnsi="TH Sarabun New" w:cs="TH Sarabun New"/>
+                <w:sz w:val="22"/>
+                <w:szCs w:val="22"/>
+              </w:rPr>
+              <w:t>Admin</w:t>
+            </w:r>
+          </w:p>
+        </w:tc>
+        <w:tc>
+          <w:tcPr>
+            <w:tcW w:w="1522" w:type="dxa"/>
+          </w:tcPr>
+          <w:p>
+            <w:pPr>
+              <w:rPr>
+                <w:rFonts w:ascii="TH Sarabun New" w:hAnsi="TH Sarabun New" w:cs="TH Sarabun New"/>
+                <w:sz w:val="22"/>
+                <w:szCs w:val="22"/>
+              </w:rPr>
+            </w:pPr>
+          </w:p>
+        </w:tc>
+        <w:tc>
+          <w:tcPr>
+            <w:tcW w:w="1465" w:type="dxa"/>
+          </w:tcPr>
+          <w:p>
+            <w:pPr>
+              <w:pStyle w:val="a9"/>
+              <w:numPr>
+                <w:ilvl w:val="0"/>
+                <w:numId w:val="8"/>
+              </w:numPr>
+              <w:rPr>
+                <w:rFonts w:ascii="TH Sarabun New" w:hAnsi="TH Sarabun New" w:cs="TH Sarabun New"/>
+                <w:sz w:val="22"/>
+                <w:szCs w:val="22"/>
+              </w:rPr>
+            </w:pPr>
+            <w:r>
+              <w:rPr>
+                <w:rFonts w:ascii="TH Sarabun New" w:hAnsi="TH Sarabun New" w:cs="TH Sarabun New"/>
+                <w:sz w:val="22"/>
+                <w:szCs w:val="22"/>
+              </w:rPr>
+              <w:t>New phone data</w:t>
+            </w:r>
+          </w:p>
+        </w:tc>
+        <w:tc>
+          <w:tcPr>
+            <w:tcW w:w="1514" w:type="dxa"/>
+          </w:tcPr>
+          <w:p>
+            <w:pPr>
+              <w:rPr>
+                <w:rFonts w:ascii="TH Sarabun New" w:hAnsi="TH Sarabun New" w:cs="TH Sarabun New"/>
+                <w:sz w:val="22"/>
+                <w:szCs w:val="22"/>
+              </w:rPr>
+            </w:pPr>
+          </w:p>
+        </w:tc>
+        <w:tc>
+          <w:tcPr>
+            <w:tcW w:w="1095" w:type="dxa"/>
+          </w:tcPr>
+          <w:p>
+            <w:pPr>
+              <w:rPr>
+                <w:rFonts w:ascii="TH Sarabun New" w:hAnsi="TH Sarabun New" w:cs="TH Sarabun New"/>
+                <w:sz w:val="22"/>
+                <w:szCs w:val="22"/>
+              </w:rPr>
+            </w:pPr>
+            <w:r>
+              <w:rPr>
+                <w:rFonts w:ascii="TH Sarabun New" w:hAnsi="TH Sarabun New" w:cs="TH Sarabun New"/>
+                <w:sz w:val="22"/>
+                <w:szCs w:val="22"/>
+              </w:rPr>
+              <w:t>An admin adds new phone to stock or remove outdated phone from stock</w:t>
+            </w:r>
+          </w:p>
+        </w:tc>
+        <w:tc>
+          <w:tcPr>
+            <w:tcW w:w="1225" w:type="dxa"/>
+          </w:tcPr>
+          <w:p>
+            <w:pPr>
+              <w:rPr>
+                <w:rFonts w:ascii="TH Sarabun New" w:hAnsi="TH Sarabun New" w:cs="TH Sarabun New"/>
+                <w:sz w:val="22"/>
+                <w:szCs w:val="22"/>
+              </w:rPr>
+            </w:pPr>
+          </w:p>
+        </w:tc>
+        <w:tc>
+          <w:tcPr>
+            <w:tcW w:w="1724" w:type="dxa"/>
+          </w:tcPr>
+          <w:p>
+            <w:pPr>
+              <w:rPr>
+                <w:rFonts w:ascii="TH Sarabun New" w:hAnsi="TH Sarabun New" w:cs="TH Sarabun New"/>
+                <w:sz w:val="22"/>
+                <w:szCs w:val="22"/>
+              </w:rPr>
+            </w:pPr>
+            <w:r>
+              <w:rPr>
+                <w:rFonts w:ascii="TH Sarabun New" w:hAnsi="TH Sarabun New" w:cs="TH Sarabun New"/>
+                <w:sz w:val="22"/>
+                <w:szCs w:val="22"/>
+              </w:rPr>
+              <w:t>They launched a new phone or there is an outdated phone</w:t>
+            </w:r>
+          </w:p>
+        </w:tc>
+      </w:tr>
+      <w:tr>
+        <w:trPr>
+          <w:trHeight w:val="1001"/>
+        </w:trPr>
+        <w:tc>
+          <w:tcPr>
+            <w:tcW w:w="1061" w:type="dxa"/>
+          </w:tcPr>
+          <w:p>
+            <w:pPr>
+              <w:rPr>
+                <w:rFonts w:ascii="TH Sarabun New" w:hAnsi="TH Sarabun New" w:cs="TH Sarabun New"/>
+                <w:sz w:val="22"/>
+                <w:szCs w:val="22"/>
+              </w:rPr>
+            </w:pPr>
+            <w:r>
+              <w:rPr>
+                <w:rFonts w:ascii="TH Sarabun New" w:hAnsi="TH Sarabun New" w:cs="TH Sarabun New"/>
+                <w:sz w:val="22"/>
+                <w:szCs w:val="22"/>
+              </w:rPr>
+              <w:t>Admin</w:t>
+            </w:r>
+          </w:p>
+        </w:tc>
+        <w:tc>
+          <w:tcPr>
+            <w:tcW w:w="1522" w:type="dxa"/>
+          </w:tcPr>
+          <w:p>
+            <w:pPr>
+              <w:rPr>
+                <w:rFonts w:ascii="TH Sarabun New" w:hAnsi="TH Sarabun New" w:cs="TH Sarabun New"/>
+                <w:sz w:val="22"/>
+                <w:szCs w:val="22"/>
+              </w:rPr>
+            </w:pPr>
+          </w:p>
+        </w:tc>
+        <w:tc>
+          <w:tcPr>
+            <w:tcW w:w="1465" w:type="dxa"/>
+          </w:tcPr>
+          <w:p>
+            <w:pPr>
+              <w:pStyle w:val="a9"/>
+              <w:numPr>
+                <w:ilvl w:val="0"/>
+                <w:numId w:val="8"/>
+              </w:numPr>
+              <w:rPr>
+                <w:rFonts w:ascii="TH Sarabun New" w:hAnsi="TH Sarabun New" w:cs="TH Sarabun New"/>
+                <w:sz w:val="22"/>
+                <w:szCs w:val="22"/>
+              </w:rPr>
+            </w:pPr>
+            <w:r>
+              <w:rPr>
+                <w:rFonts w:ascii="TH Sarabun New" w:hAnsi="TH Sarabun New" w:cs="TH Sarabun New"/>
+                <w:sz w:val="22"/>
+                <w:szCs w:val="22"/>
+              </w:rPr>
+              <w:t>Tracking number</w:t>
+            </w:r>
+          </w:p>
+        </w:tc>
+        <w:tc>
+          <w:tcPr>
+            <w:tcW w:w="1514" w:type="dxa"/>
+          </w:tcPr>
+          <w:p>
+            <w:pPr>
+              <w:rPr>
+                <w:rFonts w:ascii="TH Sarabun New" w:hAnsi="TH Sarabun New" w:cs="TH Sarabun New"/>
+                <w:sz w:val="22"/>
+                <w:szCs w:val="22"/>
+              </w:rPr>
+            </w:pPr>
+          </w:p>
+        </w:tc>
+        <w:tc>
+          <w:tcPr>
+            <w:tcW w:w="1095" w:type="dxa"/>
+          </w:tcPr>
+          <w:p>
+            <w:pPr>
+              <w:rPr>
+                <w:rFonts w:ascii="TH Sarabun New" w:hAnsi="TH Sarabun New" w:cs="TH Sarabun New"/>
+                <w:sz w:val="22"/>
+                <w:szCs w:val="22"/>
+              </w:rPr>
+            </w:pPr>
+          </w:p>
+        </w:tc>
+        <w:tc>
+          <w:tcPr>
+            <w:tcW w:w="1225" w:type="dxa"/>
+          </w:tcPr>
+          <w:p>
+            <w:pPr>
+              <w:rPr>
+                <w:rFonts w:ascii="TH Sarabun New" w:hAnsi="TH Sarabun New" w:cs="TH Sarabun New"/>
+                <w:sz w:val="22"/>
+                <w:szCs w:val="22"/>
+              </w:rPr>
+            </w:pPr>
+          </w:p>
+        </w:tc>
+        <w:tc>
+          <w:tcPr>
+            <w:tcW w:w="1724" w:type="dxa"/>
+          </w:tcPr>
+          <w:p>
+            <w:pPr>
+              <w:pStyle w:val="a9"/>
+              <w:numPr>
+                <w:ilvl w:val="0"/>
+                <w:numId w:val="8"/>
+              </w:numPr>
+              <w:rPr>
+                <w:rFonts w:ascii="TH Sarabun New" w:hAnsi="TH Sarabun New" w:cs="TH Sarabun New"/>
+                <w:sz w:val="22"/>
+                <w:szCs w:val="22"/>
+              </w:rPr>
+            </w:pPr>
+            <w:r>
+              <w:rPr>
+                <w:rFonts w:ascii="TH Sarabun New" w:hAnsi="TH Sarabun New" w:cs="TH Sarabun New"/>
+                <w:sz w:val="22"/>
+                <w:szCs w:val="22"/>
+              </w:rPr>
+              <w:t>Paid order occurred</w:t>
+            </w:r>
+          </w:p>
+        </w:tc>
+      </w:tr>
+      <w:tr>
+        <w:trPr>
+          <w:trHeight w:val="1001"/>
+        </w:trPr>
+        <w:tc>
+          <w:tcPr>
+            <w:tcW w:w="1061" w:type="dxa"/>
+          </w:tcPr>
+          <w:p>
+            <w:pPr>
+              <w:rPr>
+                <w:rFonts w:ascii="TH Sarabun New" w:hAnsi="TH Sarabun New" w:cs="TH Sarabun New"/>
+                <w:sz w:val="22"/>
+                <w:szCs w:val="22"/>
+              </w:rPr>
+            </w:pPr>
+            <w:r>
+              <w:rPr>
+                <w:rFonts w:ascii="TH Sarabun New" w:hAnsi="TH Sarabun New" w:cs="TH Sarabun New"/>
+                <w:sz w:val="22"/>
+                <w:szCs w:val="22"/>
+              </w:rPr>
+              <w:t>Customer</w:t>
+            </w:r>
+          </w:p>
+        </w:tc>
+        <w:tc>
+          <w:tcPr>
+            <w:tcW w:w="1522" w:type="dxa"/>
+          </w:tcPr>
+          <w:p>
+            <w:pPr>
+              <w:pStyle w:val="a9"/>
+              <w:numPr>
+                <w:ilvl w:val="0"/>
+                <w:numId w:val="6"/>
+              </w:numPr>
+              <w:rPr>
+                <w:rFonts w:ascii="TH Sarabun New" w:hAnsi="TH Sarabun New" w:cs="TH Sarabun New"/>
+                <w:sz w:val="22"/>
+                <w:szCs w:val="22"/>
+              </w:rPr>
+            </w:pPr>
+            <w:r>
+              <w:rPr>
+                <w:rFonts w:ascii="TH Sarabun New" w:hAnsi="TH Sarabun New" w:cs="TH Sarabun New"/>
+                <w:sz w:val="22"/>
+                <w:szCs w:val="22"/>
+              </w:rPr>
+              <w:t>Payment</w:t>
+            </w:r>
+          </w:p>
+          <w:p>
+            <w:pPr>
+              <w:pStyle w:val="a9"/>
+              <w:numPr>
+                <w:ilvl w:val="0"/>
+                <w:numId w:val="6"/>
+              </w:numPr>
+              <w:rPr>
+                <w:rFonts w:ascii="TH Sarabun New" w:hAnsi="TH Sarabun New" w:cs="TH Sarabun New"/>
+                <w:sz w:val="22"/>
+                <w:szCs w:val="22"/>
+              </w:rPr>
+            </w:pPr>
+            <w:r>
+              <w:rPr>
+                <w:rFonts w:ascii="TH Sarabun New" w:hAnsi="TH Sarabun New" w:cs="TH Sarabun New"/>
+                <w:sz w:val="22"/>
+                <w:szCs w:val="22"/>
+              </w:rPr>
+              <w:t>Address</w:t>
+            </w:r>
+          </w:p>
+          <w:p>
+            <w:pPr>
+              <w:pStyle w:val="a9"/>
+              <w:numPr>
+                <w:ilvl w:val="0"/>
+                <w:numId w:val="6"/>
+              </w:numPr>
+              <w:rPr>
+                <w:rFonts w:ascii="TH Sarabun New" w:hAnsi="TH Sarabun New" w:cs="TH Sarabun New"/>
+                <w:sz w:val="22"/>
+                <w:szCs w:val="22"/>
+              </w:rPr>
+            </w:pPr>
+            <w:r>
+              <w:rPr>
+                <w:rFonts w:ascii="TH Sarabun New" w:hAnsi="TH Sarabun New" w:cs="TH Sarabun New"/>
+                <w:sz w:val="22"/>
+                <w:szCs w:val="22"/>
+              </w:rPr>
+              <w:t>Tel no.</w:t>
+            </w:r>
+          </w:p>
+        </w:tc>
+        <w:tc>
+          <w:tcPr>
+            <w:tcW w:w="1465" w:type="dxa"/>
+          </w:tcPr>
+          <w:p>
+            <w:pPr>
+              <w:rPr>
+                <w:rFonts w:ascii="TH Sarabun New" w:hAnsi="TH Sarabun New" w:cs="TH Sarabun New"/>
+                <w:sz w:val="22"/>
+                <w:szCs w:val="22"/>
+              </w:rPr>
+            </w:pPr>
+          </w:p>
+        </w:tc>
+        <w:tc>
+          <w:tcPr>
+            <w:tcW w:w="1514" w:type="dxa"/>
+          </w:tcPr>
+          <w:p>
+            <w:pPr>
+              <w:pStyle w:val="a9"/>
+              <w:numPr>
+                <w:ilvl w:val="0"/>
+                <w:numId w:val="6"/>
+              </w:numPr>
+              <w:rPr>
+                <w:rFonts w:ascii="TH Sarabun New" w:hAnsi="TH Sarabun New" w:cs="TH Sarabun New"/>
+                <w:sz w:val="22"/>
+                <w:szCs w:val="22"/>
+              </w:rPr>
+            </w:pPr>
+            <w:r>
+              <w:rPr>
+                <w:rFonts w:ascii="TH Sarabun New" w:hAnsi="TH Sarabun New" w:cs="TH Sarabun New"/>
+                <w:sz w:val="22"/>
+                <w:szCs w:val="22"/>
+              </w:rPr>
+              <w:t>Updated stock</w:t>
+            </w:r>
+          </w:p>
+          <w:p>
+            <w:pPr>
+              <w:pStyle w:val="a9"/>
+              <w:numPr>
+                <w:ilvl w:val="0"/>
+                <w:numId w:val="6"/>
+              </w:numPr>
+              <w:rPr>
+                <w:rFonts w:ascii="TH Sarabun New" w:hAnsi="TH Sarabun New" w:cs="TH Sarabun New"/>
+                <w:sz w:val="22"/>
+                <w:szCs w:val="22"/>
+              </w:rPr>
+            </w:pPr>
+            <w:r>
+              <w:rPr>
+                <w:rFonts w:ascii="TH Sarabun New" w:hAnsi="TH Sarabun New" w:cs="TH Sarabun New"/>
+                <w:sz w:val="22"/>
+                <w:szCs w:val="22"/>
+              </w:rPr>
+              <w:t>Invoice receipt</w:t>
+            </w:r>
+          </w:p>
+        </w:tc>
+        <w:tc>
+          <w:tcPr>
+            <w:tcW w:w="1095" w:type="dxa"/>
+          </w:tcPr>
+          <w:p>
+            <w:pPr>
+              <w:rPr>
+                <w:rFonts w:ascii="TH Sarabun New" w:hAnsi="TH Sarabun New" w:cs="TH Sarabun New"/>
+                <w:sz w:val="22"/>
+                <w:szCs w:val="22"/>
+              </w:rPr>
+            </w:pPr>
+          </w:p>
+        </w:tc>
+        <w:tc>
+          <w:tcPr>
+            <w:tcW w:w="1225" w:type="dxa"/>
+          </w:tcPr>
+          <w:p>
+            <w:pPr>
+              <w:rPr>
+                <w:rFonts w:ascii="TH Sarabun New" w:hAnsi="TH Sarabun New" w:cs="TH Sarabun New"/>
+                <w:sz w:val="22"/>
+                <w:szCs w:val="22"/>
+              </w:rPr>
+            </w:pPr>
+            <w:r>
+              <w:rPr>
+                <w:rFonts w:ascii="TH Sarabun New" w:hAnsi="TH Sarabun New" w:cs="TH Sarabun New"/>
+                <w:sz w:val="22"/>
+                <w:szCs w:val="22"/>
+              </w:rPr>
+              <w:t>When customer add item to basket. It will not deduct from stock until payment success</w:t>
+            </w:r>
+          </w:p>
+        </w:tc>
+        <w:tc>
+          <w:tcPr>
+            <w:tcW w:w="1724" w:type="dxa"/>
+          </w:tcPr>
+          <w:p>
+            <w:pPr>
+              <w:pStyle w:val="a9"/>
+              <w:numPr>
+                <w:ilvl w:val="0"/>
+                <w:numId w:val="9"/>
+              </w:numPr>
+              <w:rPr>
+                <w:rFonts w:ascii="TH Sarabun New" w:hAnsi="TH Sarabun New" w:cs="TH Sarabun New"/>
+                <w:sz w:val="22"/>
+                <w:szCs w:val="22"/>
+              </w:rPr>
+            </w:pPr>
+            <w:r>
+              <w:rPr>
+                <w:rFonts w:ascii="TH Sarabun New" w:hAnsi="TH Sarabun New" w:cs="TH Sarabun New"/>
+                <w:sz w:val="22"/>
+                <w:szCs w:val="22"/>
+              </w:rPr>
+              <w:t>Daily</w:t>
+            </w:r>
+          </w:p>
+        </w:tc>
+      </w:tr>
+      <w:tr>
+        <w:trPr>
+          <w:trHeight w:val="1001"/>
+        </w:trPr>
+        <w:tc>
+          <w:tcPr>
+            <w:tcW w:w="1061" w:type="dxa"/>
+          </w:tcPr>
+          <w:p>
+            <w:pPr>
+              <w:rPr>
+                <w:rFonts w:ascii="TH Sarabun New" w:hAnsi="TH Sarabun New" w:cs="TH Sarabun New"/>
+                <w:sz w:val="22"/>
+                <w:szCs w:val="22"/>
+              </w:rPr>
+            </w:pPr>
+            <w:r>
+              <w:rPr>
+                <w:rFonts w:ascii="TH Sarabun New" w:hAnsi="TH Sarabun New" w:cs="TH Sarabun New"/>
+                <w:sz w:val="22"/>
+                <w:szCs w:val="22"/>
+              </w:rPr>
+              <w:t>Customer</w:t>
+            </w:r>
+          </w:p>
+        </w:tc>
+        <w:tc>
+          <w:tcPr>
+            <w:tcW w:w="1522" w:type="dxa"/>
+          </w:tcPr>
+          <w:p>
+            <w:pPr>
+              <w:pStyle w:val="a9"/>
+              <w:numPr>
+                <w:ilvl w:val="0"/>
+                <w:numId w:val="7"/>
+              </w:numPr>
+              <w:rPr>
+                <w:rFonts w:ascii="TH Sarabun New" w:hAnsi="TH Sarabun New" w:cs="TH Sarabun New"/>
+                <w:sz w:val="22"/>
+                <w:szCs w:val="22"/>
+              </w:rPr>
+            </w:pPr>
+            <w:r>
+              <w:rPr>
+                <w:rFonts w:ascii="TH Sarabun New" w:hAnsi="TH Sarabun New" w:cs="TH Sarabun New"/>
+                <w:sz w:val="22"/>
+                <w:szCs w:val="22"/>
+              </w:rPr>
+              <w:t>Name</w:t>
+            </w:r>
+          </w:p>
+          <w:p>
+            <w:pPr>
+              <w:pStyle w:val="a9"/>
+              <w:numPr>
+                <w:ilvl w:val="0"/>
+                <w:numId w:val="7"/>
+              </w:numPr>
+              <w:rPr>
+                <w:rFonts w:ascii="TH Sarabun New" w:hAnsi="TH Sarabun New" w:cs="TH Sarabun New"/>
+                <w:sz w:val="22"/>
+                <w:szCs w:val="22"/>
+              </w:rPr>
+            </w:pPr>
+            <w:r>
+              <w:rPr>
+                <w:rFonts w:ascii="TH Sarabun New" w:hAnsi="TH Sarabun New" w:cs="TH Sarabun New"/>
+                <w:sz w:val="22"/>
+                <w:szCs w:val="22"/>
+              </w:rPr>
+              <w:t>Address</w:t>
+            </w:r>
+          </w:p>
+          <w:p>
+            <w:pPr>
+              <w:pStyle w:val="a9"/>
+              <w:numPr>
+                <w:ilvl w:val="0"/>
+                <w:numId w:val="7"/>
+              </w:numPr>
+              <w:rPr>
+                <w:rFonts w:ascii="TH Sarabun New" w:hAnsi="TH Sarabun New" w:cs="TH Sarabun New"/>
+                <w:sz w:val="22"/>
+                <w:szCs w:val="22"/>
+              </w:rPr>
+            </w:pPr>
+            <w:r>
+              <w:rPr>
+                <w:rFonts w:ascii="TH Sarabun New" w:hAnsi="TH Sarabun New" w:cs="TH Sarabun New"/>
+                <w:sz w:val="22"/>
+                <w:szCs w:val="22"/>
+              </w:rPr>
+              <w:t>Tel no.</w:t>
+            </w:r>
+          </w:p>
+          <w:p>
+            <w:pPr>
+              <w:pStyle w:val="a9"/>
+              <w:numPr>
+                <w:ilvl w:val="0"/>
+                <w:numId w:val="7"/>
+              </w:numPr>
+              <w:rPr>
+                <w:rFonts w:ascii="TH Sarabun New" w:hAnsi="TH Sarabun New" w:cs="TH Sarabun New"/>
+                <w:sz w:val="22"/>
+                <w:szCs w:val="22"/>
+              </w:rPr>
+            </w:pPr>
+            <w:r>
+              <w:rPr>
+                <w:rFonts w:ascii="TH Sarabun New" w:hAnsi="TH Sarabun New" w:cs="TH Sarabun New"/>
+                <w:sz w:val="22"/>
+                <w:szCs w:val="22"/>
+              </w:rPr>
+              <w:t>Line ID</w:t>
+            </w:r>
+          </w:p>
+        </w:tc>
+        <w:tc>
+          <w:tcPr>
+            <w:tcW w:w="1465" w:type="dxa"/>
+          </w:tcPr>
+          <w:p>
+            <w:pPr>
+              <w:rPr>
+                <w:rFonts w:ascii="TH Sarabun New" w:hAnsi="TH Sarabun New" w:cs="TH Sarabun New"/>
+                <w:sz w:val="22"/>
+                <w:szCs w:val="22"/>
+              </w:rPr>
+            </w:pPr>
+          </w:p>
+        </w:tc>
+        <w:tc>
+          <w:tcPr>
+            <w:tcW w:w="1514" w:type="dxa"/>
+          </w:tcPr>
+          <w:p>
+            <w:pPr>
+              <w:rPr>
+                <w:rFonts w:ascii="TH Sarabun New" w:hAnsi="TH Sarabun New" w:cs="TH Sarabun New"/>
+                <w:sz w:val="22"/>
+                <w:szCs w:val="22"/>
+              </w:rPr>
+            </w:pPr>
+          </w:p>
+        </w:tc>
+        <w:tc>
+          <w:tcPr>
+            <w:tcW w:w="1095" w:type="dxa"/>
+          </w:tcPr>
+          <w:p>
+            <w:pPr>
+              <w:rPr>
+                <w:rFonts w:ascii="TH Sarabun New" w:hAnsi="TH Sarabun New" w:cs="TH Sarabun New"/>
+                <w:sz w:val="22"/>
+                <w:szCs w:val="22"/>
+              </w:rPr>
+            </w:pPr>
+          </w:p>
+        </w:tc>
+        <w:tc>
+          <w:tcPr>
+            <w:tcW w:w="1225" w:type="dxa"/>
+          </w:tcPr>
+          <w:p>
+            <w:pPr>
+              <w:rPr>
+                <w:rFonts w:ascii="TH Sarabun New" w:hAnsi="TH Sarabun New" w:cs="TH Sarabun New"/>
+                <w:sz w:val="22"/>
+                <w:szCs w:val="22"/>
+              </w:rPr>
+            </w:pPr>
+            <w:r>
+              <w:rPr>
+                <w:rFonts w:ascii="TH Sarabun New" w:hAnsi="TH Sarabun New" w:cs="TH Sarabun New"/>
+                <w:sz w:val="22"/>
+                <w:szCs w:val="22"/>
+              </w:rPr>
+              <w:t>Customer can edit name, address, Tel no., or Line ID</w:t>
+            </w:r>
+          </w:p>
+        </w:tc>
+        <w:tc>
+          <w:tcPr>
+            <w:tcW w:w="1724" w:type="dxa"/>
+          </w:tcPr>
+          <w:p>
+            <w:pPr>
+              <w:pStyle w:val="a9"/>
+              <w:numPr>
+                <w:ilvl w:val="0"/>
+                <w:numId w:val="10"/>
+              </w:numPr>
+              <w:rPr>
+                <w:rFonts w:ascii="TH Sarabun New" w:hAnsi="TH Sarabun New" w:cs="TH Sarabun New"/>
+                <w:sz w:val="22"/>
+                <w:szCs w:val="22"/>
+              </w:rPr>
+            </w:pPr>
+            <w:r>
+              <w:rPr>
+                <w:rFonts w:ascii="TH Sarabun New" w:hAnsi="TH Sarabun New" w:cs="TH Sarabun New"/>
+                <w:sz w:val="22"/>
+                <w:szCs w:val="22"/>
+              </w:rPr>
+              <w:t>Daily</w:t>
+            </w:r>
+          </w:p>
+        </w:tc>
+      </w:tr>
+    </w:tbl>
     <w:p>
       <w:pPr>
         <w:rPr>
@@ -2327,117 +3105,82 @@
     </w:p>
     <w:p>
       <w:pPr>
-        <w:pStyle w:val="a9"/>
-        <w:numPr>
-          <w:ilvl w:val="0"/>
-          <w:numId w:val="2"/>
-        </w:numPr>
-        <w:rPr>
-          <w:rFonts w:ascii="TH Sarabun New" w:hAnsi="TH Sarabun New" w:cs="TH Sarabun New"/>
-          <w:b/>
-          <w:bCs/>
-          <w:sz w:val="40"/>
-          <w:szCs w:val="40"/>
-        </w:rPr>
-      </w:pPr>
-      <w:r>
-        <w:rPr>
-          <w:rFonts w:ascii="TH Sarabun New" w:hAnsi="TH Sarabun New" w:cs="TH Sarabun New"/>
-          <w:b/>
-          <w:bCs/>
-          <w:sz w:val="40"/>
-          <w:szCs w:val="40"/>
-        </w:rPr>
-        <w:t>NULL</w:t>
-      </w:r>
-    </w:p>
-    <w:p>
-      <w:pPr>
-        <w:rPr>
-          <w:rFonts w:ascii="TH Sarabun New" w:hAnsi="TH Sarabun New" w:cs="TH Sarabun New"/>
-          <w:b/>
-          <w:bCs/>
-          <w:sz w:val="40"/>
-          <w:szCs w:val="40"/>
-        </w:rPr>
-      </w:pPr>
-    </w:p>
-    <w:p>
-      <w:pPr>
-        <w:rPr>
-          <w:rFonts w:ascii="TH Sarabun New" w:hAnsi="TH Sarabun New" w:cs="TH Sarabun New"/>
-          <w:b/>
-          <w:bCs/>
-          <w:sz w:val="40"/>
-          <w:szCs w:val="40"/>
-        </w:rPr>
-      </w:pPr>
-    </w:p>
-    <w:p>
-      <w:pPr>
-        <w:rPr>
-          <w:rFonts w:ascii="TH Sarabun New" w:hAnsi="TH Sarabun New" w:cs="TH Sarabun New"/>
-          <w:b/>
-          <w:bCs/>
-          <w:sz w:val="40"/>
-          <w:szCs w:val="40"/>
-        </w:rPr>
-      </w:pPr>
-    </w:p>
-    <w:p>
-      <w:pPr>
-        <w:rPr>
-          <w:rFonts w:ascii="TH Sarabun New" w:hAnsi="TH Sarabun New" w:cs="TH Sarabun New"/>
-          <w:b/>
-          <w:bCs/>
-          <w:sz w:val="40"/>
-          <w:szCs w:val="40"/>
-        </w:rPr>
-      </w:pPr>
-    </w:p>
-    <w:p>
-      <w:pPr>
-        <w:rPr>
-          <w:rFonts w:ascii="TH Sarabun New" w:hAnsi="TH Sarabun New" w:cs="TH Sarabun New"/>
-          <w:b/>
-          <w:bCs/>
-          <w:sz w:val="40"/>
-          <w:szCs w:val="40"/>
-        </w:rPr>
-      </w:pPr>
-    </w:p>
-    <w:p>
-      <w:pPr>
-        <w:rPr>
-          <w:rFonts w:ascii="TH Sarabun New" w:hAnsi="TH Sarabun New" w:cs="TH Sarabun New"/>
-          <w:b/>
-          <w:bCs/>
-          <w:sz w:val="40"/>
-          <w:szCs w:val="40"/>
-        </w:rPr>
-      </w:pPr>
-    </w:p>
-    <w:p>
-      <w:pPr>
-        <w:rPr>
-          <w:rFonts w:ascii="TH Sarabun New" w:hAnsi="TH Sarabun New" w:cs="TH Sarabun New"/>
-          <w:b/>
-          <w:bCs/>
-          <w:sz w:val="40"/>
-          <w:szCs w:val="40"/>
-        </w:rPr>
-      </w:pPr>
-    </w:p>
-    <w:p>
-      <w:pPr>
-        <w:rPr>
-          <w:rFonts w:ascii="TH Sarabun New" w:hAnsi="TH Sarabun New" w:cs="TH Sarabun New"/>
-          <w:b/>
-          <w:bCs/>
-          <w:sz w:val="40"/>
-          <w:szCs w:val="40"/>
-        </w:rPr>
-      </w:pPr>
+        <w:rPr>
+          <w:rFonts w:ascii="TH Sarabun New" w:hAnsi="TH Sarabun New" w:cs="TH Sarabun New"/>
+          <w:b/>
+          <w:bCs/>
+          <w:sz w:val="40"/>
+          <w:szCs w:val="40"/>
+        </w:rPr>
+      </w:pPr>
+    </w:p>
+    <w:p>
+      <w:pPr>
+        <w:rPr>
+          <w:rFonts w:ascii="TH Sarabun New" w:hAnsi="TH Sarabun New" w:cs="TH Sarabun New"/>
+          <w:b/>
+          <w:bCs/>
+          <w:sz w:val="40"/>
+          <w:szCs w:val="40"/>
+        </w:rPr>
+      </w:pPr>
+      <w:r>
+        <w:rPr>
+          <w:rFonts w:ascii="TH Sarabun New" w:hAnsi="TH Sarabun New" w:cs="TH Sarabun New"/>
+          <w:b/>
+          <w:bCs/>
+          <w:noProof/>
+          <w:sz w:val="40"/>
+          <w:szCs w:val="40"/>
+        </w:rPr>
+        <w:drawing>
+          <wp:inline distT="0" distB="0" distL="0" distR="0" wp14:anchorId="5D088550" wp14:editId="50A61552">
+            <wp:extent cx="5723466" cy="3219450"/>
+            <wp:effectExtent l="0" t="0" r="0" b="0"/>
+            <wp:docPr id="1116770237" name="รูปภาพ 1"/>
+            <wp:cNvGraphicFramePr>
+              <a:graphicFrameLocks xmlns:a="http://schemas.openxmlformats.org/drawingml/2006/main" noChangeAspect="1"/>
+            </wp:cNvGraphicFramePr>
+            <a:graphic xmlns:a="http://schemas.openxmlformats.org/drawingml/2006/main">
+              <a:graphicData uri="http://schemas.openxmlformats.org/drawingml/2006/picture">
+                <pic:pic xmlns:pic="http://schemas.openxmlformats.org/drawingml/2006/picture">
+                  <pic:nvPicPr>
+                    <pic:cNvPr id="1116770237" name="รูปภาพ 1"/>
+                    <pic:cNvPicPr>
+                      <a:picLocks noChangeAspect="1" noChangeArrowheads="1"/>
+                    </pic:cNvPicPr>
+                  </pic:nvPicPr>
+                  <pic:blipFill>
+                    <a:blip r:embed="rId13" cstate="print">
+                      <a:extLst>
+                        <a:ext uri="{28A0092B-C50C-407E-A947-70E740481C1C}">
+                          <a14:useLocalDpi xmlns:a14="http://schemas.microsoft.com/office/drawing/2010/main" val="0"/>
+                        </a:ext>
+                      </a:extLst>
+                    </a:blip>
+                    <a:stretch>
+                      <a:fillRect/>
+                    </a:stretch>
+                  </pic:blipFill>
+                  <pic:spPr bwMode="auto">
+                    <a:xfrm>
+                      <a:off x="0" y="0"/>
+                      <a:ext cx="5723466" cy="3219450"/>
+                    </a:xfrm>
+                    <a:prstGeom prst="rect">
+                      <a:avLst/>
+                    </a:prstGeom>
+                    <a:noFill/>
+                    <a:ln>
+                      <a:noFill/>
+                    </a:ln>
+                  </pic:spPr>
+                </pic:pic>
+              </a:graphicData>
+            </a:graphic>
+          </wp:inline>
+        </w:drawing>
+      </w:r>
     </w:p>
     <w:p>
       <w:pPr>
@@ -2603,117 +3346,82 @@
     </w:p>
     <w:p>
       <w:pPr>
-        <w:pStyle w:val="a9"/>
-        <w:numPr>
-          <w:ilvl w:val="0"/>
-          <w:numId w:val="2"/>
-        </w:numPr>
-        <w:rPr>
-          <w:rFonts w:ascii="TH Sarabun New" w:hAnsi="TH Sarabun New" w:cs="TH Sarabun New"/>
-          <w:b/>
-          <w:bCs/>
-          <w:sz w:val="40"/>
-          <w:szCs w:val="40"/>
-        </w:rPr>
-      </w:pPr>
-      <w:r>
-        <w:rPr>
-          <w:rFonts w:ascii="TH Sarabun New" w:hAnsi="TH Sarabun New" w:cs="TH Sarabun New"/>
-          <w:b/>
-          <w:bCs/>
-          <w:sz w:val="40"/>
-          <w:szCs w:val="40"/>
-        </w:rPr>
-        <w:t>NULL</w:t>
-      </w:r>
-    </w:p>
-    <w:p>
-      <w:pPr>
-        <w:rPr>
-          <w:rFonts w:ascii="TH Sarabun New" w:hAnsi="TH Sarabun New" w:cs="TH Sarabun New"/>
-          <w:b/>
-          <w:bCs/>
-          <w:sz w:val="40"/>
-          <w:szCs w:val="40"/>
-        </w:rPr>
-      </w:pPr>
-    </w:p>
-    <w:p>
-      <w:pPr>
-        <w:rPr>
-          <w:rFonts w:ascii="TH Sarabun New" w:hAnsi="TH Sarabun New" w:cs="TH Sarabun New"/>
-          <w:b/>
-          <w:bCs/>
-          <w:sz w:val="40"/>
-          <w:szCs w:val="40"/>
-        </w:rPr>
-      </w:pPr>
-    </w:p>
-    <w:p>
-      <w:pPr>
-        <w:rPr>
-          <w:rFonts w:ascii="TH Sarabun New" w:hAnsi="TH Sarabun New" w:cs="TH Sarabun New"/>
-          <w:b/>
-          <w:bCs/>
-          <w:sz w:val="40"/>
-          <w:szCs w:val="40"/>
-        </w:rPr>
-      </w:pPr>
-    </w:p>
-    <w:p>
-      <w:pPr>
-        <w:rPr>
-          <w:rFonts w:ascii="TH Sarabun New" w:hAnsi="TH Sarabun New" w:cs="TH Sarabun New"/>
-          <w:b/>
-          <w:bCs/>
-          <w:sz w:val="40"/>
-          <w:szCs w:val="40"/>
-        </w:rPr>
-      </w:pPr>
-    </w:p>
-    <w:p>
-      <w:pPr>
-        <w:rPr>
-          <w:rFonts w:ascii="TH Sarabun New" w:hAnsi="TH Sarabun New" w:cs="TH Sarabun New"/>
-          <w:b/>
-          <w:bCs/>
-          <w:sz w:val="40"/>
-          <w:szCs w:val="40"/>
-        </w:rPr>
-      </w:pPr>
-    </w:p>
-    <w:p>
-      <w:pPr>
-        <w:rPr>
-          <w:rFonts w:ascii="TH Sarabun New" w:hAnsi="TH Sarabun New" w:cs="TH Sarabun New"/>
-          <w:b/>
-          <w:bCs/>
-          <w:sz w:val="40"/>
-          <w:szCs w:val="40"/>
-        </w:rPr>
-      </w:pPr>
-    </w:p>
-    <w:p>
-      <w:pPr>
-        <w:rPr>
-          <w:rFonts w:ascii="TH Sarabun New" w:hAnsi="TH Sarabun New" w:cs="TH Sarabun New"/>
-          <w:b/>
-          <w:bCs/>
-          <w:sz w:val="40"/>
-          <w:szCs w:val="40"/>
-        </w:rPr>
-      </w:pPr>
-    </w:p>
-    <w:p>
-      <w:pPr>
-        <w:rPr>
-          <w:rFonts w:ascii="TH Sarabun New" w:hAnsi="TH Sarabun New" w:cs="TH Sarabun New"/>
-          <w:b/>
-          <w:bCs/>
-          <w:sz w:val="40"/>
-          <w:szCs w:val="40"/>
-        </w:rPr>
-      </w:pPr>
+        <w:rPr>
+          <w:rFonts w:ascii="TH Sarabun New" w:hAnsi="TH Sarabun New" w:cs="TH Sarabun New"/>
+          <w:b/>
+          <w:bCs/>
+          <w:sz w:val="40"/>
+          <w:szCs w:val="40"/>
+        </w:rPr>
+      </w:pPr>
+    </w:p>
+    <w:p>
+      <w:pPr>
+        <w:rPr>
+          <w:rFonts w:ascii="TH Sarabun New" w:hAnsi="TH Sarabun New" w:cs="TH Sarabun New"/>
+          <w:b/>
+          <w:bCs/>
+          <w:sz w:val="40"/>
+          <w:szCs w:val="40"/>
+        </w:rPr>
+      </w:pPr>
+      <w:r>
+        <w:rPr>
+          <w:rFonts w:ascii="TH Sarabun New" w:hAnsi="TH Sarabun New" w:cs="TH Sarabun New"/>
+          <w:b/>
+          <w:bCs/>
+          <w:noProof/>
+          <w:sz w:val="40"/>
+          <w:szCs w:val="40"/>
+        </w:rPr>
+        <w:drawing>
+          <wp:inline distT="0" distB="0" distL="0" distR="0" wp14:anchorId="13D6D4EB" wp14:editId="1F8872BA">
+            <wp:extent cx="5723466" cy="3219450"/>
+            <wp:effectExtent l="0" t="0" r="0" b="0"/>
+            <wp:docPr id="796647275" name="รูปภาพ 2"/>
+            <wp:cNvGraphicFramePr>
+              <a:graphicFrameLocks xmlns:a="http://schemas.openxmlformats.org/drawingml/2006/main" noChangeAspect="1"/>
+            </wp:cNvGraphicFramePr>
+            <a:graphic xmlns:a="http://schemas.openxmlformats.org/drawingml/2006/main">
+              <a:graphicData uri="http://schemas.openxmlformats.org/drawingml/2006/picture">
+                <pic:pic xmlns:pic="http://schemas.openxmlformats.org/drawingml/2006/picture">
+                  <pic:nvPicPr>
+                    <pic:cNvPr id="796647275" name="รูปภาพ 2"/>
+                    <pic:cNvPicPr>
+                      <a:picLocks noChangeAspect="1" noChangeArrowheads="1"/>
+                    </pic:cNvPicPr>
+                  </pic:nvPicPr>
+                  <pic:blipFill>
+                    <a:blip r:embed="rId14" cstate="print">
+                      <a:extLst>
+                        <a:ext uri="{28A0092B-C50C-407E-A947-70E740481C1C}">
+                          <a14:useLocalDpi xmlns:a14="http://schemas.microsoft.com/office/drawing/2010/main" val="0"/>
+                        </a:ext>
+                      </a:extLst>
+                    </a:blip>
+                    <a:stretch>
+                      <a:fillRect/>
+                    </a:stretch>
+                  </pic:blipFill>
+                  <pic:spPr bwMode="auto">
+                    <a:xfrm>
+                      <a:off x="0" y="0"/>
+                      <a:ext cx="5723466" cy="3219450"/>
+                    </a:xfrm>
+                    <a:prstGeom prst="rect">
+                      <a:avLst/>
+                    </a:prstGeom>
+                    <a:noFill/>
+                    <a:ln>
+                      <a:noFill/>
+                    </a:ln>
+                  </pic:spPr>
+                </pic:pic>
+              </a:graphicData>
+            </a:graphic>
+          </wp:inline>
+        </w:drawing>
+      </w:r>
     </w:p>
     <w:p>
       <w:pPr>
@@ -3262,7 +3970,7 @@
                     </pic:cNvPicPr>
                   </pic:nvPicPr>
                   <pic:blipFill>
-                    <a:blip r:embed="rId13" cstate="print">
+                    <a:blip r:embed="rId15" cstate="print">
                       <a:extLst>
                         <a:ext uri="{28A0092B-C50C-407E-A947-70E740481C1C}">
                           <a14:useLocalDpi xmlns:a14="http://schemas.microsoft.com/office/drawing/2010/main" val="0"/>
@@ -3323,17 +4031,7 @@
           <w:sz w:val="32"/>
           <w:szCs w:val="32"/>
         </w:rPr>
-        <w:t>R</w:t>
-      </w:r>
-      <w:r>
-        <w:rPr>
-          <w:rFonts w:ascii="TH Sarabun New" w:hAnsi="TH Sarabun New" w:cs="TH Sarabun New"/>
-          <w:b/>
-          <w:bCs/>
-          <w:sz w:val="32"/>
-          <w:szCs w:val="32"/>
-        </w:rPr>
-        <w:t>egister</w:t>
+        <w:t>Register</w:t>
       </w:r>
     </w:p>
     <w:p>
@@ -3356,7 +4054,7 @@
           <w:szCs w:val="40"/>
         </w:rPr>
         <w:drawing>
-          <wp:inline distT="0" distB="0" distL="0" distR="0" wp14:anchorId="71624574" wp14:editId="235AEC52">
+          <wp:inline distT="0" distB="0" distL="0" distR="0" wp14:anchorId="71624574" wp14:editId="78ACFD90">
             <wp:extent cx="5734050" cy="3219450"/>
             <wp:effectExtent l="0" t="0" r="0" b="0"/>
             <wp:docPr id="2123744112" name="รูปภาพ 4"/>
@@ -3368,232 +4066,6 @@
                 <pic:pic xmlns:pic="http://schemas.openxmlformats.org/drawingml/2006/picture">
                   <pic:nvPicPr>
                     <pic:cNvPr id="0" name="Picture 4"/>
-                    <pic:cNvPicPr>
-                      <a:picLocks noChangeAspect="1" noChangeArrowheads="1"/>
-                    </pic:cNvPicPr>
-                  </pic:nvPicPr>
-                  <pic:blipFill>
-                    <a:blip r:embed="rId14" cstate="print">
-                      <a:extLst>
-                        <a:ext uri="{28A0092B-C50C-407E-A947-70E740481C1C}">
-                          <a14:useLocalDpi xmlns:a14="http://schemas.microsoft.com/office/drawing/2010/main" val="0"/>
-                        </a:ext>
-                      </a:extLst>
-                    </a:blip>
-                    <a:srcRect/>
-                    <a:stretch>
-                      <a:fillRect/>
-                    </a:stretch>
-                  </pic:blipFill>
-                  <pic:spPr bwMode="auto">
-                    <a:xfrm>
-                      <a:off x="0" y="0"/>
-                      <a:ext cx="5734050" cy="3219450"/>
-                    </a:xfrm>
-                    <a:prstGeom prst="rect">
-                      <a:avLst/>
-                    </a:prstGeom>
-                    <a:noFill/>
-                    <a:ln>
-                      <a:noFill/>
-                    </a:ln>
-                  </pic:spPr>
-                </pic:pic>
-              </a:graphicData>
-            </a:graphic>
-          </wp:inline>
-        </w:drawing>
-      </w:r>
-    </w:p>
-    <w:p>
-      <w:pPr>
-        <w:rPr>
-          <w:rFonts w:ascii="TH Sarabun New" w:hAnsi="TH Sarabun New" w:cs="TH Sarabun New"/>
-          <w:b/>
-          <w:bCs/>
-          <w:sz w:val="32"/>
-          <w:szCs w:val="32"/>
-        </w:rPr>
-      </w:pPr>
-      <w:r>
-        <w:rPr>
-          <w:rFonts w:ascii="TH Sarabun New" w:hAnsi="TH Sarabun New" w:cs="TH Sarabun New"/>
-          <w:b/>
-          <w:bCs/>
-          <w:sz w:val="32"/>
-          <w:szCs w:val="32"/>
-        </w:rPr>
-        <w:lastRenderedPageBreak/>
-        <w:t>Home page</w:t>
-      </w:r>
-    </w:p>
-    <w:p>
-      <w:pPr>
-        <w:rPr>
-          <w:rFonts w:ascii="TH Sarabun New" w:hAnsi="TH Sarabun New" w:cs="TH Sarabun New"/>
-          <w:b/>
-          <w:bCs/>
-          <w:sz w:val="32"/>
-          <w:szCs w:val="32"/>
-        </w:rPr>
-      </w:pPr>
-      <w:r>
-        <w:rPr>
-          <w:rFonts w:ascii="TH Sarabun New" w:hAnsi="TH Sarabun New" w:cs="TH Sarabun New"/>
-          <w:b/>
-          <w:bCs/>
-          <w:noProof/>
-          <w:sz w:val="32"/>
-          <w:szCs w:val="32"/>
-        </w:rPr>
-        <w:drawing>
-          <wp:inline distT="0" distB="0" distL="0" distR="0" wp14:anchorId="4AC9FC56" wp14:editId="1880E196">
-            <wp:extent cx="5734050" cy="6448425"/>
-            <wp:effectExtent l="0" t="0" r="0" b="9525"/>
-            <wp:docPr id="257550380" name="รูปภาพ 6"/>
-            <wp:cNvGraphicFramePr>
-              <a:graphicFrameLocks xmlns:a="http://schemas.openxmlformats.org/drawingml/2006/main" noChangeAspect="1"/>
-            </wp:cNvGraphicFramePr>
-            <a:graphic xmlns:a="http://schemas.openxmlformats.org/drawingml/2006/main">
-              <a:graphicData uri="http://schemas.openxmlformats.org/drawingml/2006/picture">
-                <pic:pic xmlns:pic="http://schemas.openxmlformats.org/drawingml/2006/picture">
-                  <pic:nvPicPr>
-                    <pic:cNvPr id="0" name="Picture 6"/>
-                    <pic:cNvPicPr>
-                      <a:picLocks noChangeAspect="1" noChangeArrowheads="1"/>
-                    </pic:cNvPicPr>
-                  </pic:nvPicPr>
-                  <pic:blipFill>
-                    <a:blip r:embed="rId15" cstate="print">
-                      <a:extLst>
-                        <a:ext uri="{28A0092B-C50C-407E-A947-70E740481C1C}">
-                          <a14:useLocalDpi xmlns:a14="http://schemas.microsoft.com/office/drawing/2010/main" val="0"/>
-                        </a:ext>
-                      </a:extLst>
-                    </a:blip>
-                    <a:srcRect/>
-                    <a:stretch>
-                      <a:fillRect/>
-                    </a:stretch>
-                  </pic:blipFill>
-                  <pic:spPr bwMode="auto">
-                    <a:xfrm>
-                      <a:off x="0" y="0"/>
-                      <a:ext cx="5734050" cy="6448425"/>
-                    </a:xfrm>
-                    <a:prstGeom prst="rect">
-                      <a:avLst/>
-                    </a:prstGeom>
-                    <a:noFill/>
-                    <a:ln>
-                      <a:noFill/>
-                    </a:ln>
-                  </pic:spPr>
-                </pic:pic>
-              </a:graphicData>
-            </a:graphic>
-          </wp:inline>
-        </w:drawing>
-      </w:r>
-    </w:p>
-    <w:p>
-      <w:pPr>
-        <w:rPr>
-          <w:rFonts w:ascii="TH Sarabun New" w:hAnsi="TH Sarabun New" w:cs="TH Sarabun New"/>
-          <w:b/>
-          <w:bCs/>
-          <w:sz w:val="40"/>
-          <w:szCs w:val="40"/>
-        </w:rPr>
-      </w:pPr>
-    </w:p>
-    <w:p>
-      <w:pPr>
-        <w:rPr>
-          <w:rFonts w:ascii="TH Sarabun New" w:hAnsi="TH Sarabun New" w:cs="TH Sarabun New"/>
-          <w:b/>
-          <w:bCs/>
-          <w:sz w:val="40"/>
-          <w:szCs w:val="40"/>
-        </w:rPr>
-      </w:pPr>
-    </w:p>
-    <w:p>
-      <w:pPr>
-        <w:rPr>
-          <w:rFonts w:ascii="TH Sarabun New" w:hAnsi="TH Sarabun New" w:cs="TH Sarabun New"/>
-          <w:b/>
-          <w:bCs/>
-          <w:sz w:val="40"/>
-          <w:szCs w:val="40"/>
-        </w:rPr>
-      </w:pPr>
-    </w:p>
-    <w:p>
-      <w:pPr>
-        <w:rPr>
-          <w:rFonts w:ascii="TH Sarabun New" w:hAnsi="TH Sarabun New" w:cs="TH Sarabun New"/>
-          <w:b/>
-          <w:bCs/>
-          <w:sz w:val="40"/>
-          <w:szCs w:val="40"/>
-        </w:rPr>
-      </w:pPr>
-    </w:p>
-    <w:p>
-      <w:pPr>
-        <w:rPr>
-          <w:rFonts w:ascii="TH Sarabun New" w:hAnsi="TH Sarabun New" w:cs="TH Sarabun New"/>
-          <w:b/>
-          <w:bCs/>
-          <w:sz w:val="32"/>
-          <w:szCs w:val="32"/>
-        </w:rPr>
-      </w:pPr>
-      <w:r>
-        <w:rPr>
-          <w:rFonts w:ascii="TH Sarabun New" w:hAnsi="TH Sarabun New" w:cs="TH Sarabun New"/>
-          <w:b/>
-          <w:bCs/>
-          <w:sz w:val="32"/>
-          <w:szCs w:val="32"/>
-        </w:rPr>
-        <w:lastRenderedPageBreak/>
-        <w:t>Menu</w:t>
-      </w:r>
-    </w:p>
-    <w:p>
-      <w:pPr>
-        <w:rPr>
-          <w:rFonts w:ascii="TH Sarabun New" w:hAnsi="TH Sarabun New" w:cs="TH Sarabun New"/>
-          <w:b/>
-          <w:bCs/>
-          <w:sz w:val="32"/>
-          <w:szCs w:val="32"/>
-        </w:rPr>
-      </w:pPr>
-      <w:r>
-        <w:rPr>
-          <w:rFonts w:ascii="TH Sarabun New" w:hAnsi="TH Sarabun New" w:cs="TH Sarabun New"/>
-          <w:b/>
-          <w:bCs/>
-          <w:noProof/>
-          <w:sz w:val="32"/>
-          <w:szCs w:val="32"/>
-        </w:rPr>
-        <w:drawing>
-          <wp:inline distT="0" distB="0" distL="0" distR="0" wp14:anchorId="2EEF5E58" wp14:editId="715D0475">
-            <wp:extent cx="5734050" cy="3219450"/>
-            <wp:effectExtent l="0" t="0" r="0" b="0"/>
-            <wp:docPr id="1573937619" name="รูปภาพ 7"/>
-            <wp:cNvGraphicFramePr>
-              <a:graphicFrameLocks xmlns:a="http://schemas.openxmlformats.org/drawingml/2006/main" noChangeAspect="1"/>
-            </wp:cNvGraphicFramePr>
-            <a:graphic xmlns:a="http://schemas.openxmlformats.org/drawingml/2006/main">
-              <a:graphicData uri="http://schemas.openxmlformats.org/drawingml/2006/picture">
-                <pic:pic xmlns:pic="http://schemas.openxmlformats.org/drawingml/2006/picture">
-                  <pic:nvPicPr>
-                    <pic:cNvPr id="0" name="Picture 7"/>
                     <pic:cNvPicPr>
                       <a:picLocks noChangeAspect="1" noChangeArrowheads="1"/>
                     </pic:cNvPicPr>
@@ -3637,50 +4109,30 @@
           <w:rFonts w:ascii="TH Sarabun New" w:hAnsi="TH Sarabun New" w:cs="TH Sarabun New"/>
           <w:b/>
           <w:bCs/>
-          <w:sz w:val="40"/>
-          <w:szCs w:val="40"/>
-        </w:rPr>
-      </w:pPr>
-    </w:p>
-    <w:p>
-      <w:pPr>
-        <w:rPr>
-          <w:rFonts w:ascii="TH Sarabun New" w:hAnsi="TH Sarabun New" w:cs="TH Sarabun New"/>
-          <w:b/>
-          <w:bCs/>
-          <w:sz w:val="40"/>
-          <w:szCs w:val="40"/>
-        </w:rPr>
-      </w:pPr>
-      <w:r>
-        <w:rPr>
-          <w:rFonts w:ascii="TH Sarabun New" w:hAnsi="TH Sarabun New" w:cs="TH Sarabun New"/>
-          <w:b/>
-          <w:bCs/>
-          <w:sz w:val="32"/>
-          <w:szCs w:val="32"/>
-        </w:rPr>
-        <w:t>P</w:t>
-      </w:r>
-      <w:r>
-        <w:rPr>
-          <w:rFonts w:ascii="TH Sarabun New" w:hAnsi="TH Sarabun New" w:cs="TH Sarabun New"/>
-          <w:b/>
-          <w:bCs/>
-          <w:sz w:val="32"/>
-          <w:szCs w:val="32"/>
-        </w:rPr>
-        <w:t>roduct</w:t>
-      </w:r>
-    </w:p>
-    <w:p>
-      <w:pPr>
-        <w:rPr>
-          <w:rFonts w:ascii="TH Sarabun New" w:hAnsi="TH Sarabun New" w:cs="TH Sarabun New"/>
-          <w:b/>
-          <w:bCs/>
-          <w:sz w:val="40"/>
-          <w:szCs w:val="40"/>
+          <w:sz w:val="32"/>
+          <w:szCs w:val="32"/>
+        </w:rPr>
+      </w:pPr>
+      <w:r>
+        <w:rPr>
+          <w:rFonts w:ascii="TH Sarabun New" w:hAnsi="TH Sarabun New" w:cs="TH Sarabun New"/>
+          <w:b/>
+          <w:bCs/>
+          <w:sz w:val="32"/>
+          <w:szCs w:val="32"/>
+        </w:rPr>
+        <w:lastRenderedPageBreak/>
+        <w:t>Home page</w:t>
+      </w:r>
+    </w:p>
+    <w:p>
+      <w:pPr>
+        <w:rPr>
+          <w:rFonts w:ascii="TH Sarabun New" w:hAnsi="TH Sarabun New" w:cs="TH Sarabun New"/>
+          <w:b/>
+          <w:bCs/>
+          <w:sz w:val="32"/>
+          <w:szCs w:val="32"/>
         </w:rPr>
       </w:pPr>
       <w:r>
@@ -3689,14 +4141,14 @@
           <w:b/>
           <w:bCs/>
           <w:noProof/>
-          <w:sz w:val="40"/>
-          <w:szCs w:val="40"/>
+          <w:sz w:val="32"/>
+          <w:szCs w:val="32"/>
         </w:rPr>
         <w:drawing>
-          <wp:inline distT="0" distB="0" distL="0" distR="0" wp14:anchorId="2A1E35BA" wp14:editId="6EA6000E">
-            <wp:extent cx="5734050" cy="3219450"/>
-            <wp:effectExtent l="0" t="0" r="0" b="0"/>
-            <wp:docPr id="1809713579" name="รูปภาพ 8"/>
+          <wp:inline distT="0" distB="0" distL="0" distR="0" wp14:anchorId="4AC9FC56" wp14:editId="7883F077">
+            <wp:extent cx="5734050" cy="6448425"/>
+            <wp:effectExtent l="0" t="0" r="0" b="9525"/>
+            <wp:docPr id="257550380" name="รูปภาพ 6"/>
             <wp:cNvGraphicFramePr>
               <a:graphicFrameLocks xmlns:a="http://schemas.openxmlformats.org/drawingml/2006/main" noChangeAspect="1"/>
             </wp:cNvGraphicFramePr>
@@ -3704,7 +4156,7 @@
               <a:graphicData uri="http://schemas.openxmlformats.org/drawingml/2006/picture">
                 <pic:pic xmlns:pic="http://schemas.openxmlformats.org/drawingml/2006/picture">
                   <pic:nvPicPr>
-                    <pic:cNvPr id="0" name="Picture 8"/>
+                    <pic:cNvPr id="0" name="Picture 6"/>
                     <pic:cNvPicPr>
                       <a:picLocks noChangeAspect="1" noChangeArrowheads="1"/>
                     </pic:cNvPicPr>
@@ -3725,7 +4177,7 @@
                   <pic:spPr bwMode="auto">
                     <a:xfrm>
                       <a:off x="0" y="0"/>
-                      <a:ext cx="5734050" cy="3219450"/>
+                      <a:ext cx="5734050" cy="6448425"/>
                     </a:xfrm>
                     <a:prstGeom prst="rect">
                       <a:avLst/>
@@ -3770,6 +4222,28 @@
           <w:rFonts w:ascii="TH Sarabun New" w:hAnsi="TH Sarabun New" w:cs="TH Sarabun New"/>
           <w:b/>
           <w:bCs/>
+          <w:sz w:val="40"/>
+          <w:szCs w:val="40"/>
+        </w:rPr>
+      </w:pPr>
+    </w:p>
+    <w:p>
+      <w:pPr>
+        <w:rPr>
+          <w:rFonts w:ascii="TH Sarabun New" w:hAnsi="TH Sarabun New" w:cs="TH Sarabun New"/>
+          <w:b/>
+          <w:bCs/>
+          <w:sz w:val="40"/>
+          <w:szCs w:val="40"/>
+        </w:rPr>
+      </w:pPr>
+    </w:p>
+    <w:p>
+      <w:pPr>
+        <w:rPr>
+          <w:rFonts w:ascii="TH Sarabun New" w:hAnsi="TH Sarabun New" w:cs="TH Sarabun New"/>
+          <w:b/>
+          <w:bCs/>
           <w:sz w:val="32"/>
           <w:szCs w:val="32"/>
         </w:rPr>
@@ -3783,7 +4257,7 @@
           <w:szCs w:val="32"/>
         </w:rPr>
         <w:lastRenderedPageBreak/>
-        <w:t>Cart</w:t>
+        <w:t>Menu</w:t>
       </w:r>
     </w:p>
     <w:p>
@@ -3806,10 +4280,10 @@
           <w:szCs w:val="32"/>
         </w:rPr>
         <w:drawing>
-          <wp:inline distT="0" distB="0" distL="0" distR="0" wp14:anchorId="0E822ED1" wp14:editId="4017DDD5">
+          <wp:inline distT="0" distB="0" distL="0" distR="0" wp14:anchorId="2EEF5E58" wp14:editId="64AA68D0">
             <wp:extent cx="5734050" cy="3219450"/>
             <wp:effectExtent l="0" t="0" r="0" b="0"/>
-            <wp:docPr id="845427330" name="รูปภาพ 9"/>
+            <wp:docPr id="1573937619" name="รูปภาพ 7"/>
             <wp:cNvGraphicFramePr>
               <a:graphicFrameLocks xmlns:a="http://schemas.openxmlformats.org/drawingml/2006/main" noChangeAspect="1"/>
             </wp:cNvGraphicFramePr>
@@ -3817,7 +4291,7 @@
               <a:graphicData uri="http://schemas.openxmlformats.org/drawingml/2006/picture">
                 <pic:pic xmlns:pic="http://schemas.openxmlformats.org/drawingml/2006/picture">
                   <pic:nvPicPr>
-                    <pic:cNvPr id="0" name="Picture 9"/>
+                    <pic:cNvPr id="0" name="Picture 7"/>
                     <pic:cNvPicPr>
                       <a:picLocks noChangeAspect="1" noChangeArrowheads="1"/>
                     </pic:cNvPicPr>
@@ -3861,19 +4335,19 @@
           <w:rFonts w:ascii="TH Sarabun New" w:hAnsi="TH Sarabun New" w:cs="TH Sarabun New"/>
           <w:b/>
           <w:bCs/>
-          <w:sz w:val="32"/>
-          <w:szCs w:val="32"/>
-        </w:rPr>
-      </w:pPr>
-    </w:p>
-    <w:p>
-      <w:pPr>
-        <w:rPr>
-          <w:rFonts w:ascii="TH Sarabun New" w:hAnsi="TH Sarabun New" w:cs="TH Sarabun New"/>
-          <w:b/>
-          <w:bCs/>
-          <w:sz w:val="32"/>
-          <w:szCs w:val="32"/>
+          <w:sz w:val="40"/>
+          <w:szCs w:val="40"/>
+        </w:rPr>
+      </w:pPr>
+    </w:p>
+    <w:p>
+      <w:pPr>
+        <w:rPr>
+          <w:rFonts w:ascii="TH Sarabun New" w:hAnsi="TH Sarabun New" w:cs="TH Sarabun New"/>
+          <w:b/>
+          <w:bCs/>
+          <w:sz w:val="40"/>
+          <w:szCs w:val="40"/>
         </w:rPr>
       </w:pPr>
       <w:r>
@@ -3894,17 +4368,17 @@
           <w:sz w:val="32"/>
           <w:szCs w:val="32"/>
         </w:rPr>
-        <w:t>urchase</w:t>
-      </w:r>
-    </w:p>
-    <w:p>
-      <w:pPr>
-        <w:rPr>
-          <w:rFonts w:ascii="TH Sarabun New" w:hAnsi="TH Sarabun New" w:cs="TH Sarabun New"/>
-          <w:b/>
-          <w:bCs/>
-          <w:sz w:val="32"/>
-          <w:szCs w:val="32"/>
+        <w:t>roduct</w:t>
+      </w:r>
+    </w:p>
+    <w:p>
+      <w:pPr>
+        <w:rPr>
+          <w:rFonts w:ascii="TH Sarabun New" w:hAnsi="TH Sarabun New" w:cs="TH Sarabun New"/>
+          <w:b/>
+          <w:bCs/>
+          <w:sz w:val="40"/>
+          <w:szCs w:val="40"/>
         </w:rPr>
       </w:pPr>
       <w:r>
@@ -3913,14 +4387,14 @@
           <w:b/>
           <w:bCs/>
           <w:noProof/>
-          <w:sz w:val="32"/>
-          <w:szCs w:val="32"/>
+          <w:sz w:val="40"/>
+          <w:szCs w:val="40"/>
         </w:rPr>
         <w:drawing>
-          <wp:inline distT="0" distB="0" distL="0" distR="0" wp14:anchorId="44B0534C" wp14:editId="551FCD67">
+          <wp:inline distT="0" distB="0" distL="0" distR="0" wp14:anchorId="2A1E35BA" wp14:editId="7A6DE300">
             <wp:extent cx="5734050" cy="3219450"/>
             <wp:effectExtent l="0" t="0" r="0" b="0"/>
-            <wp:docPr id="700961477" name="รูปภาพ 10"/>
+            <wp:docPr id="1809713579" name="รูปภาพ 8"/>
             <wp:cNvGraphicFramePr>
               <a:graphicFrameLocks xmlns:a="http://schemas.openxmlformats.org/drawingml/2006/main" noChangeAspect="1"/>
             </wp:cNvGraphicFramePr>
@@ -3928,7 +4402,7 @@
               <a:graphicData uri="http://schemas.openxmlformats.org/drawingml/2006/picture">
                 <pic:pic xmlns:pic="http://schemas.openxmlformats.org/drawingml/2006/picture">
                   <pic:nvPicPr>
-                    <pic:cNvPr id="0" name="Picture 10"/>
+                    <pic:cNvPr id="0" name="Picture 8"/>
                     <pic:cNvPicPr>
                       <a:picLocks noChangeAspect="1" noChangeArrowheads="1"/>
                     </pic:cNvPicPr>
@@ -3994,6 +4468,230 @@
           <w:rFonts w:ascii="TH Sarabun New" w:hAnsi="TH Sarabun New" w:cs="TH Sarabun New"/>
           <w:b/>
           <w:bCs/>
+          <w:sz w:val="32"/>
+          <w:szCs w:val="32"/>
+        </w:rPr>
+      </w:pPr>
+      <w:r>
+        <w:rPr>
+          <w:rFonts w:ascii="TH Sarabun New" w:hAnsi="TH Sarabun New" w:cs="TH Sarabun New"/>
+          <w:b/>
+          <w:bCs/>
+          <w:sz w:val="32"/>
+          <w:szCs w:val="32"/>
+        </w:rPr>
+        <w:lastRenderedPageBreak/>
+        <w:t>Cart</w:t>
+      </w:r>
+    </w:p>
+    <w:p>
+      <w:pPr>
+        <w:rPr>
+          <w:rFonts w:ascii="TH Sarabun New" w:hAnsi="TH Sarabun New" w:cs="TH Sarabun New"/>
+          <w:b/>
+          <w:bCs/>
+          <w:sz w:val="32"/>
+          <w:szCs w:val="32"/>
+        </w:rPr>
+      </w:pPr>
+      <w:r>
+        <w:rPr>
+          <w:rFonts w:ascii="TH Sarabun New" w:hAnsi="TH Sarabun New" w:cs="TH Sarabun New"/>
+          <w:b/>
+          <w:bCs/>
+          <w:noProof/>
+          <w:sz w:val="32"/>
+          <w:szCs w:val="32"/>
+        </w:rPr>
+        <w:drawing>
+          <wp:inline distT="0" distB="0" distL="0" distR="0" wp14:anchorId="0E822ED1" wp14:editId="4017DDD5">
+            <wp:extent cx="5734050" cy="3219450"/>
+            <wp:effectExtent l="0" t="0" r="0" b="0"/>
+            <wp:docPr id="845427330" name="รูปภาพ 9"/>
+            <wp:cNvGraphicFramePr>
+              <a:graphicFrameLocks xmlns:a="http://schemas.openxmlformats.org/drawingml/2006/main" noChangeAspect="1"/>
+            </wp:cNvGraphicFramePr>
+            <a:graphic xmlns:a="http://schemas.openxmlformats.org/drawingml/2006/main">
+              <a:graphicData uri="http://schemas.openxmlformats.org/drawingml/2006/picture">
+                <pic:pic xmlns:pic="http://schemas.openxmlformats.org/drawingml/2006/picture">
+                  <pic:nvPicPr>
+                    <pic:cNvPr id="0" name="Picture 9"/>
+                    <pic:cNvPicPr>
+                      <a:picLocks noChangeAspect="1" noChangeArrowheads="1"/>
+                    </pic:cNvPicPr>
+                  </pic:nvPicPr>
+                  <pic:blipFill>
+                    <a:blip r:embed="rId20" cstate="print">
+                      <a:extLst>
+                        <a:ext uri="{28A0092B-C50C-407E-A947-70E740481C1C}">
+                          <a14:useLocalDpi xmlns:a14="http://schemas.microsoft.com/office/drawing/2010/main" val="0"/>
+                        </a:ext>
+                      </a:extLst>
+                    </a:blip>
+                    <a:srcRect/>
+                    <a:stretch>
+                      <a:fillRect/>
+                    </a:stretch>
+                  </pic:blipFill>
+                  <pic:spPr bwMode="auto">
+                    <a:xfrm>
+                      <a:off x="0" y="0"/>
+                      <a:ext cx="5734050" cy="3219450"/>
+                    </a:xfrm>
+                    <a:prstGeom prst="rect">
+                      <a:avLst/>
+                    </a:prstGeom>
+                    <a:noFill/>
+                    <a:ln>
+                      <a:noFill/>
+                    </a:ln>
+                  </pic:spPr>
+                </pic:pic>
+              </a:graphicData>
+            </a:graphic>
+          </wp:inline>
+        </w:drawing>
+      </w:r>
+    </w:p>
+    <w:p>
+      <w:pPr>
+        <w:rPr>
+          <w:rFonts w:ascii="TH Sarabun New" w:hAnsi="TH Sarabun New" w:cs="TH Sarabun New"/>
+          <w:b/>
+          <w:bCs/>
+          <w:sz w:val="32"/>
+          <w:szCs w:val="32"/>
+        </w:rPr>
+      </w:pPr>
+    </w:p>
+    <w:p>
+      <w:pPr>
+        <w:rPr>
+          <w:rFonts w:ascii="TH Sarabun New" w:hAnsi="TH Sarabun New" w:cs="TH Sarabun New"/>
+          <w:b/>
+          <w:bCs/>
+          <w:sz w:val="32"/>
+          <w:szCs w:val="32"/>
+        </w:rPr>
+      </w:pPr>
+      <w:r>
+        <w:rPr>
+          <w:rFonts w:ascii="TH Sarabun New" w:hAnsi="TH Sarabun New" w:cs="TH Sarabun New"/>
+          <w:b/>
+          <w:bCs/>
+          <w:sz w:val="32"/>
+          <w:szCs w:val="32"/>
+        </w:rPr>
+        <w:t>P</w:t>
+      </w:r>
+      <w:r>
+        <w:rPr>
+          <w:rFonts w:ascii="TH Sarabun New" w:hAnsi="TH Sarabun New" w:cs="TH Sarabun New"/>
+          <w:b/>
+          <w:bCs/>
+          <w:sz w:val="32"/>
+          <w:szCs w:val="32"/>
+        </w:rPr>
+        <w:t>urchase</w:t>
+      </w:r>
+    </w:p>
+    <w:p>
+      <w:pPr>
+        <w:rPr>
+          <w:rFonts w:ascii="TH Sarabun New" w:hAnsi="TH Sarabun New" w:cs="TH Sarabun New"/>
+          <w:b/>
+          <w:bCs/>
+          <w:sz w:val="32"/>
+          <w:szCs w:val="32"/>
+        </w:rPr>
+      </w:pPr>
+      <w:r>
+        <w:rPr>
+          <w:rFonts w:ascii="TH Sarabun New" w:hAnsi="TH Sarabun New" w:cs="TH Sarabun New"/>
+          <w:b/>
+          <w:bCs/>
+          <w:noProof/>
+          <w:sz w:val="32"/>
+          <w:szCs w:val="32"/>
+        </w:rPr>
+        <w:drawing>
+          <wp:inline distT="0" distB="0" distL="0" distR="0" wp14:anchorId="44B0534C" wp14:editId="551FCD67">
+            <wp:extent cx="5734050" cy="3219450"/>
+            <wp:effectExtent l="0" t="0" r="0" b="0"/>
+            <wp:docPr id="700961477" name="รูปภาพ 10"/>
+            <wp:cNvGraphicFramePr>
+              <a:graphicFrameLocks xmlns:a="http://schemas.openxmlformats.org/drawingml/2006/main" noChangeAspect="1"/>
+            </wp:cNvGraphicFramePr>
+            <a:graphic xmlns:a="http://schemas.openxmlformats.org/drawingml/2006/main">
+              <a:graphicData uri="http://schemas.openxmlformats.org/drawingml/2006/picture">
+                <pic:pic xmlns:pic="http://schemas.openxmlformats.org/drawingml/2006/picture">
+                  <pic:nvPicPr>
+                    <pic:cNvPr id="0" name="Picture 10"/>
+                    <pic:cNvPicPr>
+                      <a:picLocks noChangeAspect="1" noChangeArrowheads="1"/>
+                    </pic:cNvPicPr>
+                  </pic:nvPicPr>
+                  <pic:blipFill>
+                    <a:blip r:embed="rId21" cstate="print">
+                      <a:extLst>
+                        <a:ext uri="{28A0092B-C50C-407E-A947-70E740481C1C}">
+                          <a14:useLocalDpi xmlns:a14="http://schemas.microsoft.com/office/drawing/2010/main" val="0"/>
+                        </a:ext>
+                      </a:extLst>
+                    </a:blip>
+                    <a:srcRect/>
+                    <a:stretch>
+                      <a:fillRect/>
+                    </a:stretch>
+                  </pic:blipFill>
+                  <pic:spPr bwMode="auto">
+                    <a:xfrm>
+                      <a:off x="0" y="0"/>
+                      <a:ext cx="5734050" cy="3219450"/>
+                    </a:xfrm>
+                    <a:prstGeom prst="rect">
+                      <a:avLst/>
+                    </a:prstGeom>
+                    <a:noFill/>
+                    <a:ln>
+                      <a:noFill/>
+                    </a:ln>
+                  </pic:spPr>
+                </pic:pic>
+              </a:graphicData>
+            </a:graphic>
+          </wp:inline>
+        </w:drawing>
+      </w:r>
+    </w:p>
+    <w:p>
+      <w:pPr>
+        <w:rPr>
+          <w:rFonts w:ascii="TH Sarabun New" w:hAnsi="TH Sarabun New" w:cs="TH Sarabun New"/>
+          <w:b/>
+          <w:bCs/>
+          <w:sz w:val="40"/>
+          <w:szCs w:val="40"/>
+        </w:rPr>
+      </w:pPr>
+    </w:p>
+    <w:p>
+      <w:pPr>
+        <w:rPr>
+          <w:rFonts w:ascii="TH Sarabun New" w:hAnsi="TH Sarabun New" w:cs="TH Sarabun New"/>
+          <w:b/>
+          <w:bCs/>
+          <w:sz w:val="40"/>
+          <w:szCs w:val="40"/>
+        </w:rPr>
+      </w:pPr>
+    </w:p>
+    <w:p>
+      <w:pPr>
+        <w:rPr>
+          <w:rFonts w:ascii="TH Sarabun New" w:hAnsi="TH Sarabun New" w:cs="TH Sarabun New"/>
+          <w:b/>
+          <w:bCs/>
           <w:sz w:val="40"/>
           <w:szCs w:val="40"/>
         </w:rPr>
@@ -4028,7 +4726,7 @@
           <w:numId w:val="2"/>
         </w:numPr>
         <w:rPr>
-          <w:rFonts w:ascii="TH Sarabun New" w:hAnsi="TH Sarabun New" w:cs="TH Sarabun New" w:hint="cs"/>
+          <w:rFonts w:ascii="TH Sarabun New" w:hAnsi="TH Sarabun New" w:cs="TH Sarabun New"/>
           <w:b/>
           <w:bCs/>
           <w:sz w:val="40"/>
@@ -4047,7 +4745,7 @@
       </w:r>
     </w:p>
     <w:sectPr>
-      <w:headerReference w:type="default" r:id="rId20"/>
+      <w:headerReference w:type="default" r:id="rId22"/>
       <w:pgSz w:w="11906" w:h="16838"/>
       <w:pgMar w:top="1440" w:right="1440" w:bottom="1440" w:left="1440" w:header="708" w:footer="708" w:gutter="0"/>
       <w:cols w:space="708"/>
@@ -4138,6 +4836,119 @@
 <file path=word/numbering.xml><?xml version="1.0" encoding="utf-8"?>
 <w:numbering xmlns:wpc="http://schemas.microsoft.com/office/word/2010/wordprocessingCanvas" xmlns:cx="http://schemas.microsoft.com/office/drawing/2014/chartex" xmlns:cx1="http://schemas.microsoft.com/office/drawing/2015/9/8/chartex" xmlns:cx2="http://schemas.microsoft.com/office/drawing/2015/10/21/chartex" xmlns:cx3="http://schemas.microsoft.com/office/drawing/2016/5/9/chartex" xmlns:cx4="http://schemas.microsoft.com/office/drawing/2016/5/10/chartex" xmlns:cx5="http://schemas.microsoft.com/office/drawing/2016/5/11/chartex" xmlns:cx6="http://schemas.microsoft.com/office/drawing/2016/5/12/chartex" xmlns:cx7="http://schemas.microsoft.com/office/drawing/2016/5/13/chartex" xmlns:cx8="http://schemas.microsoft.com/office/drawing/2016/5/14/chartex" xmlns:mc="http://schemas.openxmlformats.org/markup-compatibility/2006" xmlns:aink="http://schemas.microsoft.com/office/drawing/2016/ink" xmlns:am3d="http://schemas.microsoft.com/office/drawing/2017/model3d" xmlns:o="urn:schemas-microsoft-com:office:office" xmlns:oel="http://schemas.microsoft.com/office/2019/extlst" xmlns:r="http://schemas.openxmlformats.org/officeDocument/2006/relationships" xmlns:m="http://schemas.openxmlformats.org/officeDocument/2006/math" xmlns:v="urn:schemas-microsoft-com:vml" xmlns:wp14="http://schemas.microsoft.com/office/word/2010/wordprocessingDrawing" xmlns:wp="http://schemas.openxmlformats.org/drawingml/2006/wordprocessingDrawing" xmlns:w10="urn:schemas-microsoft-com:office:word" xmlns:w="http://schemas.openxmlformats.org/wordprocessingml/2006/main" xmlns:w14="http://schemas.microsoft.com/office/word/2010/wordml" xmlns:w15="http://schemas.microsoft.com/office/word/2012/wordml" xmlns:w16cex="http://schemas.microsoft.com/office/word/2018/wordml/cex" xmlns:w16cid="http://schemas.microsoft.com/office/word/2016/wordml/cid" xmlns:w16="http://schemas.microsoft.com/office/word/2018/wordml" xmlns:w16du="http://schemas.microsoft.com/office/word/2023/wordml/word16du" xmlns:w16sdtdh="http://schemas.microsoft.com/office/word/2020/wordml/sdtdatahash" xmlns:w16se="http://schemas.microsoft.com/office/word/2015/wordml/symex" xmlns:wpg="http://schemas.microsoft.com/office/word/2010/wordprocessingGroup" xmlns:wpi="http://schemas.microsoft.com/office/word/2010/wordprocessingInk" xmlns:wne="http://schemas.microsoft.com/office/word/2006/wordml" xmlns:wps="http://schemas.microsoft.com/office/word/2010/wordprocessingShape" mc:Ignorable="w14 w15 w16se w16cid w16 w16cex w16sdtdh w16du wp14">
   <w:abstractNum w:abstractNumId="0" w15:restartNumberingAfterBreak="0">
+    <w:nsid w:val="02250201"/>
+    <w:multiLevelType w:val="hybridMultilevel"/>
+    <w:tmpl w:val="C42E8C76"/>
+    <w:lvl w:ilvl="0" w:tplc="2522F196">
+      <w:start w:val="1"/>
+      <w:numFmt w:val="bullet"/>
+      <w:lvlText w:val="·"/>
+      <w:lvlJc w:val="left"/>
+      <w:pPr>
+        <w:ind w:left="720" w:hanging="360"/>
+      </w:pPr>
+      <w:rPr>
+        <w:rFonts w:ascii="TH Sarabun New" w:eastAsiaTheme="minorHAnsi" w:hAnsi="TH Sarabun New" w:hint="default"/>
+      </w:rPr>
+    </w:lvl>
+    <w:lvl w:ilvl="1" w:tplc="04090003" w:tentative="1">
+      <w:start w:val="1"/>
+      <w:numFmt w:val="bullet"/>
+      <w:lvlText w:val="o"/>
+      <w:lvlJc w:val="left"/>
+      <w:pPr>
+        <w:ind w:left="1440" w:hanging="360"/>
+      </w:pPr>
+      <w:rPr>
+        <w:rFonts w:ascii="Courier New" w:hAnsi="Courier New" w:cs="Courier New" w:hint="default"/>
+      </w:rPr>
+    </w:lvl>
+    <w:lvl w:ilvl="2" w:tplc="04090005" w:tentative="1">
+      <w:start w:val="1"/>
+      <w:numFmt w:val="bullet"/>
+      <w:lvlText w:val=""/>
+      <w:lvlJc w:val="left"/>
+      <w:pPr>
+        <w:ind w:left="2160" w:hanging="360"/>
+      </w:pPr>
+      <w:rPr>
+        <w:rFonts w:ascii="Wingdings" w:hAnsi="Wingdings" w:hint="default"/>
+      </w:rPr>
+    </w:lvl>
+    <w:lvl w:ilvl="3" w:tplc="04090001" w:tentative="1">
+      <w:start w:val="1"/>
+      <w:numFmt w:val="bullet"/>
+      <w:lvlText w:val=""/>
+      <w:lvlJc w:val="left"/>
+      <w:pPr>
+        <w:ind w:left="2880" w:hanging="360"/>
+      </w:pPr>
+      <w:rPr>
+        <w:rFonts w:ascii="Symbol" w:hAnsi="Symbol" w:hint="default"/>
+      </w:rPr>
+    </w:lvl>
+    <w:lvl w:ilvl="4" w:tplc="04090003" w:tentative="1">
+      <w:start w:val="1"/>
+      <w:numFmt w:val="bullet"/>
+      <w:lvlText w:val="o"/>
+      <w:lvlJc w:val="left"/>
+      <w:pPr>
+        <w:ind w:left="3600" w:hanging="360"/>
+      </w:pPr>
+      <w:rPr>
+        <w:rFonts w:ascii="Courier New" w:hAnsi="Courier New" w:cs="Courier New" w:hint="default"/>
+      </w:rPr>
+    </w:lvl>
+    <w:lvl w:ilvl="5" w:tplc="04090005" w:tentative="1">
+      <w:start w:val="1"/>
+      <w:numFmt w:val="bullet"/>
+      <w:lvlText w:val=""/>
+      <w:lvlJc w:val="left"/>
+      <w:pPr>
+        <w:ind w:left="4320" w:hanging="360"/>
+      </w:pPr>
+      <w:rPr>
+        <w:rFonts w:ascii="Wingdings" w:hAnsi="Wingdings" w:hint="default"/>
+      </w:rPr>
+    </w:lvl>
+    <w:lvl w:ilvl="6" w:tplc="04090001" w:tentative="1">
+      <w:start w:val="1"/>
+      <w:numFmt w:val="bullet"/>
+      <w:lvlText w:val=""/>
+      <w:lvlJc w:val="left"/>
+      <w:pPr>
+        <w:ind w:left="5040" w:hanging="360"/>
+      </w:pPr>
+      <w:rPr>
+        <w:rFonts w:ascii="Symbol" w:hAnsi="Symbol" w:hint="default"/>
+      </w:rPr>
+    </w:lvl>
+    <w:lvl w:ilvl="7" w:tplc="04090003" w:tentative="1">
+      <w:start w:val="1"/>
+      <w:numFmt w:val="bullet"/>
+      <w:lvlText w:val="o"/>
+      <w:lvlJc w:val="left"/>
+      <w:pPr>
+        <w:ind w:left="5760" w:hanging="360"/>
+      </w:pPr>
+      <w:rPr>
+        <w:rFonts w:ascii="Courier New" w:hAnsi="Courier New" w:cs="Courier New" w:hint="default"/>
+      </w:rPr>
+    </w:lvl>
+    <w:lvl w:ilvl="8" w:tplc="04090005" w:tentative="1">
+      <w:start w:val="1"/>
+      <w:numFmt w:val="bullet"/>
+      <w:lvlText w:val=""/>
+      <w:lvlJc w:val="left"/>
+      <w:pPr>
+        <w:ind w:left="6480" w:hanging="360"/>
+      </w:pPr>
+      <w:rPr>
+        <w:rFonts w:ascii="Wingdings" w:hAnsi="Wingdings" w:hint="default"/>
+      </w:rPr>
+    </w:lvl>
+  </w:abstractNum>
+  <w:abstractNum w:abstractNumId="1" w15:restartNumberingAfterBreak="0">
     <w:nsid w:val="071C5DEB"/>
     <w:multiLevelType w:val="hybridMultilevel"/>
     <w:tmpl w:val="A15CF55A"/>
@@ -4250,7 +5061,7 @@
       </w:rPr>
     </w:lvl>
   </w:abstractNum>
-  <w:abstractNum w:abstractNumId="1" w15:restartNumberingAfterBreak="0">
+  <w:abstractNum w:abstractNumId="2" w15:restartNumberingAfterBreak="0">
     <w:nsid w:val="0F6413F2"/>
     <w:multiLevelType w:val="hybridMultilevel"/>
     <w:tmpl w:val="85349DA2"/>
@@ -4362,11 +5173,825 @@
       </w:rPr>
     </w:lvl>
   </w:abstractNum>
+  <w:abstractNum w:abstractNumId="3" w15:restartNumberingAfterBreak="0">
+    <w:nsid w:val="2B406DC2"/>
+    <w:multiLevelType w:val="hybridMultilevel"/>
+    <w:tmpl w:val="E2BE3728"/>
+    <w:lvl w:ilvl="0" w:tplc="2522F196">
+      <w:start w:val="1"/>
+      <w:numFmt w:val="bullet"/>
+      <w:lvlText w:val="·"/>
+      <w:lvlJc w:val="left"/>
+      <w:pPr>
+        <w:ind w:left="720" w:hanging="360"/>
+      </w:pPr>
+      <w:rPr>
+        <w:rFonts w:ascii="TH Sarabun New" w:eastAsiaTheme="minorHAnsi" w:hAnsi="TH Sarabun New" w:hint="default"/>
+      </w:rPr>
+    </w:lvl>
+    <w:lvl w:ilvl="1" w:tplc="04090003" w:tentative="1">
+      <w:start w:val="1"/>
+      <w:numFmt w:val="bullet"/>
+      <w:lvlText w:val="o"/>
+      <w:lvlJc w:val="left"/>
+      <w:pPr>
+        <w:ind w:left="1440" w:hanging="360"/>
+      </w:pPr>
+      <w:rPr>
+        <w:rFonts w:ascii="Courier New" w:hAnsi="Courier New" w:cs="Courier New" w:hint="default"/>
+      </w:rPr>
+    </w:lvl>
+    <w:lvl w:ilvl="2" w:tplc="04090005" w:tentative="1">
+      <w:start w:val="1"/>
+      <w:numFmt w:val="bullet"/>
+      <w:lvlText w:val=""/>
+      <w:lvlJc w:val="left"/>
+      <w:pPr>
+        <w:ind w:left="2160" w:hanging="360"/>
+      </w:pPr>
+      <w:rPr>
+        <w:rFonts w:ascii="Wingdings" w:hAnsi="Wingdings" w:hint="default"/>
+      </w:rPr>
+    </w:lvl>
+    <w:lvl w:ilvl="3" w:tplc="04090001" w:tentative="1">
+      <w:start w:val="1"/>
+      <w:numFmt w:val="bullet"/>
+      <w:lvlText w:val=""/>
+      <w:lvlJc w:val="left"/>
+      <w:pPr>
+        <w:ind w:left="2880" w:hanging="360"/>
+      </w:pPr>
+      <w:rPr>
+        <w:rFonts w:ascii="Symbol" w:hAnsi="Symbol" w:hint="default"/>
+      </w:rPr>
+    </w:lvl>
+    <w:lvl w:ilvl="4" w:tplc="04090003" w:tentative="1">
+      <w:start w:val="1"/>
+      <w:numFmt w:val="bullet"/>
+      <w:lvlText w:val="o"/>
+      <w:lvlJc w:val="left"/>
+      <w:pPr>
+        <w:ind w:left="3600" w:hanging="360"/>
+      </w:pPr>
+      <w:rPr>
+        <w:rFonts w:ascii="Courier New" w:hAnsi="Courier New" w:cs="Courier New" w:hint="default"/>
+      </w:rPr>
+    </w:lvl>
+    <w:lvl w:ilvl="5" w:tplc="04090005" w:tentative="1">
+      <w:start w:val="1"/>
+      <w:numFmt w:val="bullet"/>
+      <w:lvlText w:val=""/>
+      <w:lvlJc w:val="left"/>
+      <w:pPr>
+        <w:ind w:left="4320" w:hanging="360"/>
+      </w:pPr>
+      <w:rPr>
+        <w:rFonts w:ascii="Wingdings" w:hAnsi="Wingdings" w:hint="default"/>
+      </w:rPr>
+    </w:lvl>
+    <w:lvl w:ilvl="6" w:tplc="04090001" w:tentative="1">
+      <w:start w:val="1"/>
+      <w:numFmt w:val="bullet"/>
+      <w:lvlText w:val=""/>
+      <w:lvlJc w:val="left"/>
+      <w:pPr>
+        <w:ind w:left="5040" w:hanging="360"/>
+      </w:pPr>
+      <w:rPr>
+        <w:rFonts w:ascii="Symbol" w:hAnsi="Symbol" w:hint="default"/>
+      </w:rPr>
+    </w:lvl>
+    <w:lvl w:ilvl="7" w:tplc="04090003" w:tentative="1">
+      <w:start w:val="1"/>
+      <w:numFmt w:val="bullet"/>
+      <w:lvlText w:val="o"/>
+      <w:lvlJc w:val="left"/>
+      <w:pPr>
+        <w:ind w:left="5760" w:hanging="360"/>
+      </w:pPr>
+      <w:rPr>
+        <w:rFonts w:ascii="Courier New" w:hAnsi="Courier New" w:cs="Courier New" w:hint="default"/>
+      </w:rPr>
+    </w:lvl>
+    <w:lvl w:ilvl="8" w:tplc="04090005" w:tentative="1">
+      <w:start w:val="1"/>
+      <w:numFmt w:val="bullet"/>
+      <w:lvlText w:val=""/>
+      <w:lvlJc w:val="left"/>
+      <w:pPr>
+        <w:ind w:left="6480" w:hanging="360"/>
+      </w:pPr>
+      <w:rPr>
+        <w:rFonts w:ascii="Wingdings" w:hAnsi="Wingdings" w:hint="default"/>
+      </w:rPr>
+    </w:lvl>
+  </w:abstractNum>
+  <w:abstractNum w:abstractNumId="4" w15:restartNumberingAfterBreak="0">
+    <w:nsid w:val="38124FBB"/>
+    <w:multiLevelType w:val="hybridMultilevel"/>
+    <w:tmpl w:val="0F4426A4"/>
+    <w:lvl w:ilvl="0" w:tplc="2522F196">
+      <w:start w:val="1"/>
+      <w:numFmt w:val="bullet"/>
+      <w:lvlText w:val="·"/>
+      <w:lvlJc w:val="left"/>
+      <w:pPr>
+        <w:ind w:left="720" w:hanging="360"/>
+      </w:pPr>
+      <w:rPr>
+        <w:rFonts w:ascii="TH Sarabun New" w:eastAsiaTheme="minorHAnsi" w:hAnsi="TH Sarabun New" w:hint="default"/>
+      </w:rPr>
+    </w:lvl>
+    <w:lvl w:ilvl="1" w:tplc="04090003" w:tentative="1">
+      <w:start w:val="1"/>
+      <w:numFmt w:val="bullet"/>
+      <w:lvlText w:val="o"/>
+      <w:lvlJc w:val="left"/>
+      <w:pPr>
+        <w:ind w:left="1440" w:hanging="360"/>
+      </w:pPr>
+      <w:rPr>
+        <w:rFonts w:ascii="Courier New" w:hAnsi="Courier New" w:cs="Courier New" w:hint="default"/>
+      </w:rPr>
+    </w:lvl>
+    <w:lvl w:ilvl="2" w:tplc="04090005" w:tentative="1">
+      <w:start w:val="1"/>
+      <w:numFmt w:val="bullet"/>
+      <w:lvlText w:val=""/>
+      <w:lvlJc w:val="left"/>
+      <w:pPr>
+        <w:ind w:left="2160" w:hanging="360"/>
+      </w:pPr>
+      <w:rPr>
+        <w:rFonts w:ascii="Wingdings" w:hAnsi="Wingdings" w:hint="default"/>
+      </w:rPr>
+    </w:lvl>
+    <w:lvl w:ilvl="3" w:tplc="04090001" w:tentative="1">
+      <w:start w:val="1"/>
+      <w:numFmt w:val="bullet"/>
+      <w:lvlText w:val=""/>
+      <w:lvlJc w:val="left"/>
+      <w:pPr>
+        <w:ind w:left="2880" w:hanging="360"/>
+      </w:pPr>
+      <w:rPr>
+        <w:rFonts w:ascii="Symbol" w:hAnsi="Symbol" w:hint="default"/>
+      </w:rPr>
+    </w:lvl>
+    <w:lvl w:ilvl="4" w:tplc="04090003" w:tentative="1">
+      <w:start w:val="1"/>
+      <w:numFmt w:val="bullet"/>
+      <w:lvlText w:val="o"/>
+      <w:lvlJc w:val="left"/>
+      <w:pPr>
+        <w:ind w:left="3600" w:hanging="360"/>
+      </w:pPr>
+      <w:rPr>
+        <w:rFonts w:ascii="Courier New" w:hAnsi="Courier New" w:cs="Courier New" w:hint="default"/>
+      </w:rPr>
+    </w:lvl>
+    <w:lvl w:ilvl="5" w:tplc="04090005" w:tentative="1">
+      <w:start w:val="1"/>
+      <w:numFmt w:val="bullet"/>
+      <w:lvlText w:val=""/>
+      <w:lvlJc w:val="left"/>
+      <w:pPr>
+        <w:ind w:left="4320" w:hanging="360"/>
+      </w:pPr>
+      <w:rPr>
+        <w:rFonts w:ascii="Wingdings" w:hAnsi="Wingdings" w:hint="default"/>
+      </w:rPr>
+    </w:lvl>
+    <w:lvl w:ilvl="6" w:tplc="04090001" w:tentative="1">
+      <w:start w:val="1"/>
+      <w:numFmt w:val="bullet"/>
+      <w:lvlText w:val=""/>
+      <w:lvlJc w:val="left"/>
+      <w:pPr>
+        <w:ind w:left="5040" w:hanging="360"/>
+      </w:pPr>
+      <w:rPr>
+        <w:rFonts w:ascii="Symbol" w:hAnsi="Symbol" w:hint="default"/>
+      </w:rPr>
+    </w:lvl>
+    <w:lvl w:ilvl="7" w:tplc="04090003" w:tentative="1">
+      <w:start w:val="1"/>
+      <w:numFmt w:val="bullet"/>
+      <w:lvlText w:val="o"/>
+      <w:lvlJc w:val="left"/>
+      <w:pPr>
+        <w:ind w:left="5760" w:hanging="360"/>
+      </w:pPr>
+      <w:rPr>
+        <w:rFonts w:ascii="Courier New" w:hAnsi="Courier New" w:cs="Courier New" w:hint="default"/>
+      </w:rPr>
+    </w:lvl>
+    <w:lvl w:ilvl="8" w:tplc="04090005" w:tentative="1">
+      <w:start w:val="1"/>
+      <w:numFmt w:val="bullet"/>
+      <w:lvlText w:val=""/>
+      <w:lvlJc w:val="left"/>
+      <w:pPr>
+        <w:ind w:left="6480" w:hanging="360"/>
+      </w:pPr>
+      <w:rPr>
+        <w:rFonts w:ascii="Wingdings" w:hAnsi="Wingdings" w:hint="default"/>
+      </w:rPr>
+    </w:lvl>
+  </w:abstractNum>
+  <w:abstractNum w:abstractNumId="5" w15:restartNumberingAfterBreak="0">
+    <w:nsid w:val="40124101"/>
+    <w:multiLevelType w:val="hybridMultilevel"/>
+    <w:tmpl w:val="C87E0698"/>
+    <w:lvl w:ilvl="0" w:tplc="2522F196">
+      <w:start w:val="1"/>
+      <w:numFmt w:val="bullet"/>
+      <w:lvlText w:val="·"/>
+      <w:lvlJc w:val="left"/>
+      <w:pPr>
+        <w:ind w:left="720" w:hanging="360"/>
+      </w:pPr>
+      <w:rPr>
+        <w:rFonts w:ascii="TH Sarabun New" w:eastAsiaTheme="minorHAnsi" w:hAnsi="TH Sarabun New" w:hint="default"/>
+      </w:rPr>
+    </w:lvl>
+    <w:lvl w:ilvl="1" w:tplc="04090003" w:tentative="1">
+      <w:start w:val="1"/>
+      <w:numFmt w:val="bullet"/>
+      <w:lvlText w:val="o"/>
+      <w:lvlJc w:val="left"/>
+      <w:pPr>
+        <w:ind w:left="1440" w:hanging="360"/>
+      </w:pPr>
+      <w:rPr>
+        <w:rFonts w:ascii="Courier New" w:hAnsi="Courier New" w:cs="Courier New" w:hint="default"/>
+      </w:rPr>
+    </w:lvl>
+    <w:lvl w:ilvl="2" w:tplc="04090005" w:tentative="1">
+      <w:start w:val="1"/>
+      <w:numFmt w:val="bullet"/>
+      <w:lvlText w:val=""/>
+      <w:lvlJc w:val="left"/>
+      <w:pPr>
+        <w:ind w:left="2160" w:hanging="360"/>
+      </w:pPr>
+      <w:rPr>
+        <w:rFonts w:ascii="Wingdings" w:hAnsi="Wingdings" w:hint="default"/>
+      </w:rPr>
+    </w:lvl>
+    <w:lvl w:ilvl="3" w:tplc="04090001" w:tentative="1">
+      <w:start w:val="1"/>
+      <w:numFmt w:val="bullet"/>
+      <w:lvlText w:val=""/>
+      <w:lvlJc w:val="left"/>
+      <w:pPr>
+        <w:ind w:left="2880" w:hanging="360"/>
+      </w:pPr>
+      <w:rPr>
+        <w:rFonts w:ascii="Symbol" w:hAnsi="Symbol" w:hint="default"/>
+      </w:rPr>
+    </w:lvl>
+    <w:lvl w:ilvl="4" w:tplc="04090003" w:tentative="1">
+      <w:start w:val="1"/>
+      <w:numFmt w:val="bullet"/>
+      <w:lvlText w:val="o"/>
+      <w:lvlJc w:val="left"/>
+      <w:pPr>
+        <w:ind w:left="3600" w:hanging="360"/>
+      </w:pPr>
+      <w:rPr>
+        <w:rFonts w:ascii="Courier New" w:hAnsi="Courier New" w:cs="Courier New" w:hint="default"/>
+      </w:rPr>
+    </w:lvl>
+    <w:lvl w:ilvl="5" w:tplc="04090005" w:tentative="1">
+      <w:start w:val="1"/>
+      <w:numFmt w:val="bullet"/>
+      <w:lvlText w:val=""/>
+      <w:lvlJc w:val="left"/>
+      <w:pPr>
+        <w:ind w:left="4320" w:hanging="360"/>
+      </w:pPr>
+      <w:rPr>
+        <w:rFonts w:ascii="Wingdings" w:hAnsi="Wingdings" w:hint="default"/>
+      </w:rPr>
+    </w:lvl>
+    <w:lvl w:ilvl="6" w:tplc="04090001" w:tentative="1">
+      <w:start w:val="1"/>
+      <w:numFmt w:val="bullet"/>
+      <w:lvlText w:val=""/>
+      <w:lvlJc w:val="left"/>
+      <w:pPr>
+        <w:ind w:left="5040" w:hanging="360"/>
+      </w:pPr>
+      <w:rPr>
+        <w:rFonts w:ascii="Symbol" w:hAnsi="Symbol" w:hint="default"/>
+      </w:rPr>
+    </w:lvl>
+    <w:lvl w:ilvl="7" w:tplc="04090003" w:tentative="1">
+      <w:start w:val="1"/>
+      <w:numFmt w:val="bullet"/>
+      <w:lvlText w:val="o"/>
+      <w:lvlJc w:val="left"/>
+      <w:pPr>
+        <w:ind w:left="5760" w:hanging="360"/>
+      </w:pPr>
+      <w:rPr>
+        <w:rFonts w:ascii="Courier New" w:hAnsi="Courier New" w:cs="Courier New" w:hint="default"/>
+      </w:rPr>
+    </w:lvl>
+    <w:lvl w:ilvl="8" w:tplc="04090005" w:tentative="1">
+      <w:start w:val="1"/>
+      <w:numFmt w:val="bullet"/>
+      <w:lvlText w:val=""/>
+      <w:lvlJc w:val="left"/>
+      <w:pPr>
+        <w:ind w:left="6480" w:hanging="360"/>
+      </w:pPr>
+      <w:rPr>
+        <w:rFonts w:ascii="Wingdings" w:hAnsi="Wingdings" w:hint="default"/>
+      </w:rPr>
+    </w:lvl>
+  </w:abstractNum>
+  <w:abstractNum w:abstractNumId="6" w15:restartNumberingAfterBreak="0">
+    <w:nsid w:val="48FB0A65"/>
+    <w:multiLevelType w:val="hybridMultilevel"/>
+    <w:tmpl w:val="0290A5E4"/>
+    <w:lvl w:ilvl="0" w:tplc="2522F196">
+      <w:start w:val="1"/>
+      <w:numFmt w:val="bullet"/>
+      <w:lvlText w:val="·"/>
+      <w:lvlJc w:val="left"/>
+      <w:pPr>
+        <w:ind w:left="720" w:hanging="360"/>
+      </w:pPr>
+      <w:rPr>
+        <w:rFonts w:ascii="TH Sarabun New" w:eastAsiaTheme="minorHAnsi" w:hAnsi="TH Sarabun New" w:hint="default"/>
+      </w:rPr>
+    </w:lvl>
+    <w:lvl w:ilvl="1" w:tplc="04090003" w:tentative="1">
+      <w:start w:val="1"/>
+      <w:numFmt w:val="bullet"/>
+      <w:lvlText w:val="o"/>
+      <w:lvlJc w:val="left"/>
+      <w:pPr>
+        <w:ind w:left="1440" w:hanging="360"/>
+      </w:pPr>
+      <w:rPr>
+        <w:rFonts w:ascii="Courier New" w:hAnsi="Courier New" w:cs="Courier New" w:hint="default"/>
+      </w:rPr>
+    </w:lvl>
+    <w:lvl w:ilvl="2" w:tplc="04090005" w:tentative="1">
+      <w:start w:val="1"/>
+      <w:numFmt w:val="bullet"/>
+      <w:lvlText w:val=""/>
+      <w:lvlJc w:val="left"/>
+      <w:pPr>
+        <w:ind w:left="2160" w:hanging="360"/>
+      </w:pPr>
+      <w:rPr>
+        <w:rFonts w:ascii="Wingdings" w:hAnsi="Wingdings" w:hint="default"/>
+      </w:rPr>
+    </w:lvl>
+    <w:lvl w:ilvl="3" w:tplc="04090001" w:tentative="1">
+      <w:start w:val="1"/>
+      <w:numFmt w:val="bullet"/>
+      <w:lvlText w:val=""/>
+      <w:lvlJc w:val="left"/>
+      <w:pPr>
+        <w:ind w:left="2880" w:hanging="360"/>
+      </w:pPr>
+      <w:rPr>
+        <w:rFonts w:ascii="Symbol" w:hAnsi="Symbol" w:hint="default"/>
+      </w:rPr>
+    </w:lvl>
+    <w:lvl w:ilvl="4" w:tplc="04090003" w:tentative="1">
+      <w:start w:val="1"/>
+      <w:numFmt w:val="bullet"/>
+      <w:lvlText w:val="o"/>
+      <w:lvlJc w:val="left"/>
+      <w:pPr>
+        <w:ind w:left="3600" w:hanging="360"/>
+      </w:pPr>
+      <w:rPr>
+        <w:rFonts w:ascii="Courier New" w:hAnsi="Courier New" w:cs="Courier New" w:hint="default"/>
+      </w:rPr>
+    </w:lvl>
+    <w:lvl w:ilvl="5" w:tplc="04090005" w:tentative="1">
+      <w:start w:val="1"/>
+      <w:numFmt w:val="bullet"/>
+      <w:lvlText w:val=""/>
+      <w:lvlJc w:val="left"/>
+      <w:pPr>
+        <w:ind w:left="4320" w:hanging="360"/>
+      </w:pPr>
+      <w:rPr>
+        <w:rFonts w:ascii="Wingdings" w:hAnsi="Wingdings" w:hint="default"/>
+      </w:rPr>
+    </w:lvl>
+    <w:lvl w:ilvl="6" w:tplc="04090001" w:tentative="1">
+      <w:start w:val="1"/>
+      <w:numFmt w:val="bullet"/>
+      <w:lvlText w:val=""/>
+      <w:lvlJc w:val="left"/>
+      <w:pPr>
+        <w:ind w:left="5040" w:hanging="360"/>
+      </w:pPr>
+      <w:rPr>
+        <w:rFonts w:ascii="Symbol" w:hAnsi="Symbol" w:hint="default"/>
+      </w:rPr>
+    </w:lvl>
+    <w:lvl w:ilvl="7" w:tplc="04090003" w:tentative="1">
+      <w:start w:val="1"/>
+      <w:numFmt w:val="bullet"/>
+      <w:lvlText w:val="o"/>
+      <w:lvlJc w:val="left"/>
+      <w:pPr>
+        <w:ind w:left="5760" w:hanging="360"/>
+      </w:pPr>
+      <w:rPr>
+        <w:rFonts w:ascii="Courier New" w:hAnsi="Courier New" w:cs="Courier New" w:hint="default"/>
+      </w:rPr>
+    </w:lvl>
+    <w:lvl w:ilvl="8" w:tplc="04090005" w:tentative="1">
+      <w:start w:val="1"/>
+      <w:numFmt w:val="bullet"/>
+      <w:lvlText w:val=""/>
+      <w:lvlJc w:val="left"/>
+      <w:pPr>
+        <w:ind w:left="6480" w:hanging="360"/>
+      </w:pPr>
+      <w:rPr>
+        <w:rFonts w:ascii="Wingdings" w:hAnsi="Wingdings" w:hint="default"/>
+      </w:rPr>
+    </w:lvl>
+  </w:abstractNum>
+  <w:abstractNum w:abstractNumId="7" w15:restartNumberingAfterBreak="0">
+    <w:nsid w:val="632B29B6"/>
+    <w:multiLevelType w:val="hybridMultilevel"/>
+    <w:tmpl w:val="B096DE58"/>
+    <w:lvl w:ilvl="0" w:tplc="30BAB8B6">
+      <w:start w:val="1"/>
+      <w:numFmt w:val="bullet"/>
+      <w:lvlText w:val="-"/>
+      <w:lvlJc w:val="left"/>
+      <w:pPr>
+        <w:ind w:left="720" w:hanging="360"/>
+      </w:pPr>
+      <w:rPr>
+        <w:rFonts w:ascii="TH Sarabun New" w:eastAsiaTheme="minorHAnsi" w:hAnsi="TH Sarabun New" w:cs="TH Sarabun New" w:hint="default"/>
+      </w:rPr>
+    </w:lvl>
+    <w:lvl w:ilvl="1" w:tplc="04090003" w:tentative="1">
+      <w:start w:val="1"/>
+      <w:numFmt w:val="bullet"/>
+      <w:lvlText w:val="o"/>
+      <w:lvlJc w:val="left"/>
+      <w:pPr>
+        <w:ind w:left="1440" w:hanging="360"/>
+      </w:pPr>
+      <w:rPr>
+        <w:rFonts w:ascii="Courier New" w:hAnsi="Courier New" w:cs="Courier New" w:hint="default"/>
+      </w:rPr>
+    </w:lvl>
+    <w:lvl w:ilvl="2" w:tplc="04090005" w:tentative="1">
+      <w:start w:val="1"/>
+      <w:numFmt w:val="bullet"/>
+      <w:lvlText w:val=""/>
+      <w:lvlJc w:val="left"/>
+      <w:pPr>
+        <w:ind w:left="2160" w:hanging="360"/>
+      </w:pPr>
+      <w:rPr>
+        <w:rFonts w:ascii="Wingdings" w:hAnsi="Wingdings" w:hint="default"/>
+      </w:rPr>
+    </w:lvl>
+    <w:lvl w:ilvl="3" w:tplc="04090001" w:tentative="1">
+      <w:start w:val="1"/>
+      <w:numFmt w:val="bullet"/>
+      <w:lvlText w:val=""/>
+      <w:lvlJc w:val="left"/>
+      <w:pPr>
+        <w:ind w:left="2880" w:hanging="360"/>
+      </w:pPr>
+      <w:rPr>
+        <w:rFonts w:ascii="Symbol" w:hAnsi="Symbol" w:hint="default"/>
+      </w:rPr>
+    </w:lvl>
+    <w:lvl w:ilvl="4" w:tplc="04090003" w:tentative="1">
+      <w:start w:val="1"/>
+      <w:numFmt w:val="bullet"/>
+      <w:lvlText w:val="o"/>
+      <w:lvlJc w:val="left"/>
+      <w:pPr>
+        <w:ind w:left="3600" w:hanging="360"/>
+      </w:pPr>
+      <w:rPr>
+        <w:rFonts w:ascii="Courier New" w:hAnsi="Courier New" w:cs="Courier New" w:hint="default"/>
+      </w:rPr>
+    </w:lvl>
+    <w:lvl w:ilvl="5" w:tplc="04090005" w:tentative="1">
+      <w:start w:val="1"/>
+      <w:numFmt w:val="bullet"/>
+      <w:lvlText w:val=""/>
+      <w:lvlJc w:val="left"/>
+      <w:pPr>
+        <w:ind w:left="4320" w:hanging="360"/>
+      </w:pPr>
+      <w:rPr>
+        <w:rFonts w:ascii="Wingdings" w:hAnsi="Wingdings" w:hint="default"/>
+      </w:rPr>
+    </w:lvl>
+    <w:lvl w:ilvl="6" w:tplc="04090001" w:tentative="1">
+      <w:start w:val="1"/>
+      <w:numFmt w:val="bullet"/>
+      <w:lvlText w:val=""/>
+      <w:lvlJc w:val="left"/>
+      <w:pPr>
+        <w:ind w:left="5040" w:hanging="360"/>
+      </w:pPr>
+      <w:rPr>
+        <w:rFonts w:ascii="Symbol" w:hAnsi="Symbol" w:hint="default"/>
+      </w:rPr>
+    </w:lvl>
+    <w:lvl w:ilvl="7" w:tplc="04090003" w:tentative="1">
+      <w:start w:val="1"/>
+      <w:numFmt w:val="bullet"/>
+      <w:lvlText w:val="o"/>
+      <w:lvlJc w:val="left"/>
+      <w:pPr>
+        <w:ind w:left="5760" w:hanging="360"/>
+      </w:pPr>
+      <w:rPr>
+        <w:rFonts w:ascii="Courier New" w:hAnsi="Courier New" w:cs="Courier New" w:hint="default"/>
+      </w:rPr>
+    </w:lvl>
+    <w:lvl w:ilvl="8" w:tplc="04090005" w:tentative="1">
+      <w:start w:val="1"/>
+      <w:numFmt w:val="bullet"/>
+      <w:lvlText w:val=""/>
+      <w:lvlJc w:val="left"/>
+      <w:pPr>
+        <w:ind w:left="6480" w:hanging="360"/>
+      </w:pPr>
+      <w:rPr>
+        <w:rFonts w:ascii="Wingdings" w:hAnsi="Wingdings" w:hint="default"/>
+      </w:rPr>
+    </w:lvl>
+  </w:abstractNum>
+  <w:abstractNum w:abstractNumId="8" w15:restartNumberingAfterBreak="0">
+    <w:nsid w:val="6DA522B8"/>
+    <w:multiLevelType w:val="hybridMultilevel"/>
+    <w:tmpl w:val="42F87ECA"/>
+    <w:lvl w:ilvl="0" w:tplc="04090001">
+      <w:start w:val="1"/>
+      <w:numFmt w:val="bullet"/>
+      <w:lvlText w:val=""/>
+      <w:lvlJc w:val="left"/>
+      <w:pPr>
+        <w:ind w:left="720" w:hanging="360"/>
+      </w:pPr>
+      <w:rPr>
+        <w:rFonts w:ascii="Symbol" w:hAnsi="Symbol" w:hint="default"/>
+      </w:rPr>
+    </w:lvl>
+    <w:lvl w:ilvl="1" w:tplc="04090003" w:tentative="1">
+      <w:start w:val="1"/>
+      <w:numFmt w:val="bullet"/>
+      <w:lvlText w:val="o"/>
+      <w:lvlJc w:val="left"/>
+      <w:pPr>
+        <w:ind w:left="1440" w:hanging="360"/>
+      </w:pPr>
+      <w:rPr>
+        <w:rFonts w:ascii="Courier New" w:hAnsi="Courier New" w:cs="Courier New" w:hint="default"/>
+      </w:rPr>
+    </w:lvl>
+    <w:lvl w:ilvl="2" w:tplc="04090005" w:tentative="1">
+      <w:start w:val="1"/>
+      <w:numFmt w:val="bullet"/>
+      <w:lvlText w:val=""/>
+      <w:lvlJc w:val="left"/>
+      <w:pPr>
+        <w:ind w:left="2160" w:hanging="360"/>
+      </w:pPr>
+      <w:rPr>
+        <w:rFonts w:ascii="Wingdings" w:hAnsi="Wingdings" w:hint="default"/>
+      </w:rPr>
+    </w:lvl>
+    <w:lvl w:ilvl="3" w:tplc="04090001" w:tentative="1">
+      <w:start w:val="1"/>
+      <w:numFmt w:val="bullet"/>
+      <w:lvlText w:val=""/>
+      <w:lvlJc w:val="left"/>
+      <w:pPr>
+        <w:ind w:left="2880" w:hanging="360"/>
+      </w:pPr>
+      <w:rPr>
+        <w:rFonts w:ascii="Symbol" w:hAnsi="Symbol" w:hint="default"/>
+      </w:rPr>
+    </w:lvl>
+    <w:lvl w:ilvl="4" w:tplc="04090003" w:tentative="1">
+      <w:start w:val="1"/>
+      <w:numFmt w:val="bullet"/>
+      <w:lvlText w:val="o"/>
+      <w:lvlJc w:val="left"/>
+      <w:pPr>
+        <w:ind w:left="3600" w:hanging="360"/>
+      </w:pPr>
+      <w:rPr>
+        <w:rFonts w:ascii="Courier New" w:hAnsi="Courier New" w:cs="Courier New" w:hint="default"/>
+      </w:rPr>
+    </w:lvl>
+    <w:lvl w:ilvl="5" w:tplc="04090005" w:tentative="1">
+      <w:start w:val="1"/>
+      <w:numFmt w:val="bullet"/>
+      <w:lvlText w:val=""/>
+      <w:lvlJc w:val="left"/>
+      <w:pPr>
+        <w:ind w:left="4320" w:hanging="360"/>
+      </w:pPr>
+      <w:rPr>
+        <w:rFonts w:ascii="Wingdings" w:hAnsi="Wingdings" w:hint="default"/>
+      </w:rPr>
+    </w:lvl>
+    <w:lvl w:ilvl="6" w:tplc="04090001" w:tentative="1">
+      <w:start w:val="1"/>
+      <w:numFmt w:val="bullet"/>
+      <w:lvlText w:val=""/>
+      <w:lvlJc w:val="left"/>
+      <w:pPr>
+        <w:ind w:left="5040" w:hanging="360"/>
+      </w:pPr>
+      <w:rPr>
+        <w:rFonts w:ascii="Symbol" w:hAnsi="Symbol" w:hint="default"/>
+      </w:rPr>
+    </w:lvl>
+    <w:lvl w:ilvl="7" w:tplc="04090003" w:tentative="1">
+      <w:start w:val="1"/>
+      <w:numFmt w:val="bullet"/>
+      <w:lvlText w:val="o"/>
+      <w:lvlJc w:val="left"/>
+      <w:pPr>
+        <w:ind w:left="5760" w:hanging="360"/>
+      </w:pPr>
+      <w:rPr>
+        <w:rFonts w:ascii="Courier New" w:hAnsi="Courier New" w:cs="Courier New" w:hint="default"/>
+      </w:rPr>
+    </w:lvl>
+    <w:lvl w:ilvl="8" w:tplc="04090005" w:tentative="1">
+      <w:start w:val="1"/>
+      <w:numFmt w:val="bullet"/>
+      <w:lvlText w:val=""/>
+      <w:lvlJc w:val="left"/>
+      <w:pPr>
+        <w:ind w:left="6480" w:hanging="360"/>
+      </w:pPr>
+      <w:rPr>
+        <w:rFonts w:ascii="Wingdings" w:hAnsi="Wingdings" w:hint="default"/>
+      </w:rPr>
+    </w:lvl>
+  </w:abstractNum>
+  <w:abstractNum w:abstractNumId="9" w15:restartNumberingAfterBreak="0">
+    <w:nsid w:val="7B9A1E7A"/>
+    <w:multiLevelType w:val="hybridMultilevel"/>
+    <w:tmpl w:val="337C67A0"/>
+    <w:lvl w:ilvl="0" w:tplc="30BAB8B6">
+      <w:numFmt w:val="bullet"/>
+      <w:lvlText w:val="-"/>
+      <w:lvlJc w:val="left"/>
+      <w:pPr>
+        <w:ind w:left="720" w:hanging="360"/>
+      </w:pPr>
+      <w:rPr>
+        <w:rFonts w:ascii="TH Sarabun New" w:eastAsiaTheme="minorHAnsi" w:hAnsi="TH Sarabun New" w:cs="TH Sarabun New" w:hint="default"/>
+      </w:rPr>
+    </w:lvl>
+    <w:lvl w:ilvl="1" w:tplc="04090003" w:tentative="1">
+      <w:start w:val="1"/>
+      <w:numFmt w:val="bullet"/>
+      <w:lvlText w:val="o"/>
+      <w:lvlJc w:val="left"/>
+      <w:pPr>
+        <w:ind w:left="1440" w:hanging="360"/>
+      </w:pPr>
+      <w:rPr>
+        <w:rFonts w:ascii="Courier New" w:hAnsi="Courier New" w:cs="Courier New" w:hint="default"/>
+      </w:rPr>
+    </w:lvl>
+    <w:lvl w:ilvl="2" w:tplc="04090005" w:tentative="1">
+      <w:start w:val="1"/>
+      <w:numFmt w:val="bullet"/>
+      <w:lvlText w:val=""/>
+      <w:lvlJc w:val="left"/>
+      <w:pPr>
+        <w:ind w:left="2160" w:hanging="360"/>
+      </w:pPr>
+      <w:rPr>
+        <w:rFonts w:ascii="Wingdings" w:hAnsi="Wingdings" w:hint="default"/>
+      </w:rPr>
+    </w:lvl>
+    <w:lvl w:ilvl="3" w:tplc="04090001" w:tentative="1">
+      <w:start w:val="1"/>
+      <w:numFmt w:val="bullet"/>
+      <w:lvlText w:val=""/>
+      <w:lvlJc w:val="left"/>
+      <w:pPr>
+        <w:ind w:left="2880" w:hanging="360"/>
+      </w:pPr>
+      <w:rPr>
+        <w:rFonts w:ascii="Symbol" w:hAnsi="Symbol" w:hint="default"/>
+      </w:rPr>
+    </w:lvl>
+    <w:lvl w:ilvl="4" w:tplc="04090003" w:tentative="1">
+      <w:start w:val="1"/>
+      <w:numFmt w:val="bullet"/>
+      <w:lvlText w:val="o"/>
+      <w:lvlJc w:val="left"/>
+      <w:pPr>
+        <w:ind w:left="3600" w:hanging="360"/>
+      </w:pPr>
+      <w:rPr>
+        <w:rFonts w:ascii="Courier New" w:hAnsi="Courier New" w:cs="Courier New" w:hint="default"/>
+      </w:rPr>
+    </w:lvl>
+    <w:lvl w:ilvl="5" w:tplc="04090005" w:tentative="1">
+      <w:start w:val="1"/>
+      <w:numFmt w:val="bullet"/>
+      <w:lvlText w:val=""/>
+      <w:lvlJc w:val="left"/>
+      <w:pPr>
+        <w:ind w:left="4320" w:hanging="360"/>
+      </w:pPr>
+      <w:rPr>
+        <w:rFonts w:ascii="Wingdings" w:hAnsi="Wingdings" w:hint="default"/>
+      </w:rPr>
+    </w:lvl>
+    <w:lvl w:ilvl="6" w:tplc="04090001" w:tentative="1">
+      <w:start w:val="1"/>
+      <w:numFmt w:val="bullet"/>
+      <w:lvlText w:val=""/>
+      <w:lvlJc w:val="left"/>
+      <w:pPr>
+        <w:ind w:left="5040" w:hanging="360"/>
+      </w:pPr>
+      <w:rPr>
+        <w:rFonts w:ascii="Symbol" w:hAnsi="Symbol" w:hint="default"/>
+      </w:rPr>
+    </w:lvl>
+    <w:lvl w:ilvl="7" w:tplc="04090003" w:tentative="1">
+      <w:start w:val="1"/>
+      <w:numFmt w:val="bullet"/>
+      <w:lvlText w:val="o"/>
+      <w:lvlJc w:val="left"/>
+      <w:pPr>
+        <w:ind w:left="5760" w:hanging="360"/>
+      </w:pPr>
+      <w:rPr>
+        <w:rFonts w:ascii="Courier New" w:hAnsi="Courier New" w:cs="Courier New" w:hint="default"/>
+      </w:rPr>
+    </w:lvl>
+    <w:lvl w:ilvl="8" w:tplc="04090005" w:tentative="1">
+      <w:start w:val="1"/>
+      <w:numFmt w:val="bullet"/>
+      <w:lvlText w:val=""/>
+      <w:lvlJc w:val="left"/>
+      <w:pPr>
+        <w:ind w:left="6480" w:hanging="360"/>
+      </w:pPr>
+      <w:rPr>
+        <w:rFonts w:ascii="Wingdings" w:hAnsi="Wingdings" w:hint="default"/>
+      </w:rPr>
+    </w:lvl>
+  </w:abstractNum>
   <w:num w:numId="1" w16cid:durableId="304050927">
+    <w:abstractNumId w:val="2"/>
+  </w:num>
+  <w:num w:numId="2" w16cid:durableId="303316495">
     <w:abstractNumId w:val="1"/>
   </w:num>
-  <w:num w:numId="2" w16cid:durableId="303316495">
+  <w:num w:numId="3" w16cid:durableId="620308468">
+    <w:abstractNumId w:val="8"/>
+  </w:num>
+  <w:num w:numId="4" w16cid:durableId="1726680653">
+    <w:abstractNumId w:val="7"/>
+  </w:num>
+  <w:num w:numId="5" w16cid:durableId="1069420982">
+    <w:abstractNumId w:val="9"/>
+  </w:num>
+  <w:num w:numId="6" w16cid:durableId="1459687691">
     <w:abstractNumId w:val="0"/>
+  </w:num>
+  <w:num w:numId="7" w16cid:durableId="493187598">
+    <w:abstractNumId w:val="6"/>
+  </w:num>
+  <w:num w:numId="8" w16cid:durableId="1811172191">
+    <w:abstractNumId w:val="5"/>
+  </w:num>
+  <w:num w:numId="9" w16cid:durableId="1895893773">
+    <w:abstractNumId w:val="3"/>
+  </w:num>
+  <w:num w:numId="10" w16cid:durableId="55979412">
+    <w:abstractNumId w:val="4"/>
   </w:num>
 </w:numbering>
 </file>
@@ -4973,6 +6598,7 @@
   <w:style w:type="character" w:default="1" w:styleId="a0">
     <w:name w:val="Default Paragraph Font"/>
     <w:uiPriority w:val="1"/>
+    <w:semiHidden/>
     <w:unhideWhenUsed/>
   </w:style>
   <w:style w:type="table" w:default="1" w:styleId="a1">

</xml_diff>

<commit_message>
Update card product (beta)
✅ Update report,card product
🐛 Fix ssd and detail in report
</commit_message>
<xml_diff>
--- a/kap-phone-report.docx
+++ b/kap-phone-report.docx
@@ -199,9 +199,26 @@
           <w:szCs w:val="32"/>
           <w:cs/>
         </w:rPr>
-        <w:t>นายพงศ์ศิริ เลิศพง</w:t>
-      </w:r>
-      <w:proofErr w:type="spellStart"/>
+        <w:t>นายพงศ์ศิริ เลิศพงษ์ไทย</w:t>
+      </w:r>
+    </w:p>
+    <w:p>
+      <w:pPr>
+        <w:jc w:val="center"/>
+        <w:rPr>
+          <w:rFonts w:ascii="TH Sarabun New" w:hAnsi="TH Sarabun New" w:cs="TH Sarabun New"/>
+          <w:sz w:val="32"/>
+          <w:szCs w:val="32"/>
+        </w:rPr>
+      </w:pPr>
+      <w:r>
+        <w:rPr>
+          <w:rFonts w:ascii="TH Sarabun New" w:hAnsi="TH Sarabun New" w:cs="TH Sarabun New"/>
+          <w:sz w:val="32"/>
+          <w:szCs w:val="32"/>
+        </w:rPr>
+        <w:t xml:space="preserve">6604062616215 </w:t>
+      </w:r>
       <w:r>
         <w:rPr>
           <w:rFonts w:ascii="TH Sarabun New" w:hAnsi="TH Sarabun New" w:cs="TH Sarabun New"/>
@@ -209,64 +226,7 @@
           <w:szCs w:val="32"/>
           <w:cs/>
         </w:rPr>
-        <w:t>ษ์</w:t>
-      </w:r>
-      <w:proofErr w:type="spellEnd"/>
-      <w:r>
-        <w:rPr>
-          <w:rFonts w:ascii="TH Sarabun New" w:hAnsi="TH Sarabun New" w:cs="TH Sarabun New"/>
-          <w:sz w:val="32"/>
-          <w:szCs w:val="32"/>
-          <w:cs/>
-        </w:rPr>
-        <w:t>ไทย</w:t>
-      </w:r>
-    </w:p>
-    <w:p>
-      <w:pPr>
-        <w:jc w:val="center"/>
-        <w:rPr>
-          <w:rFonts w:ascii="TH Sarabun New" w:hAnsi="TH Sarabun New" w:cs="TH Sarabun New"/>
-          <w:sz w:val="32"/>
-          <w:szCs w:val="32"/>
-        </w:rPr>
-      </w:pPr>
-      <w:r>
-        <w:rPr>
-          <w:rFonts w:ascii="TH Sarabun New" w:hAnsi="TH Sarabun New" w:cs="TH Sarabun New"/>
-          <w:sz w:val="32"/>
-          <w:szCs w:val="32"/>
-        </w:rPr>
-        <w:t xml:space="preserve">6604062616215 </w:t>
-      </w:r>
-      <w:r>
-        <w:rPr>
-          <w:rFonts w:ascii="TH Sarabun New" w:hAnsi="TH Sarabun New" w:cs="TH Sarabun New"/>
-          <w:sz w:val="32"/>
-          <w:szCs w:val="32"/>
-          <w:cs/>
-        </w:rPr>
-        <w:t>นายอิทธิ</w:t>
-      </w:r>
-      <w:proofErr w:type="spellStart"/>
-      <w:r>
-        <w:rPr>
-          <w:rFonts w:ascii="TH Sarabun New" w:hAnsi="TH Sarabun New" w:cs="TH Sarabun New"/>
-          <w:sz w:val="32"/>
-          <w:szCs w:val="32"/>
-          <w:cs/>
-        </w:rPr>
-        <w:t>วรรธน์</w:t>
-      </w:r>
-      <w:proofErr w:type="spellEnd"/>
-      <w:r>
-        <w:rPr>
-          <w:rFonts w:ascii="TH Sarabun New" w:hAnsi="TH Sarabun New" w:cs="TH Sarabun New"/>
-          <w:sz w:val="32"/>
-          <w:szCs w:val="32"/>
-          <w:cs/>
-        </w:rPr>
-        <w:t xml:space="preserve"> ขุนพิชัย</w:t>
+        <w:t>นายอิทธิวรรธน์ ขุนพิชัย</w:t>
       </w:r>
     </w:p>
     <w:p>
@@ -354,27 +314,7 @@
           <w:szCs w:val="32"/>
           <w:cs/>
         </w:rPr>
-        <w:t xml:space="preserve">ผู้ช่วยศาสตราจารย์ ดร. </w:t>
-      </w:r>
-      <w:proofErr w:type="spellStart"/>
-      <w:r>
-        <w:rPr>
-          <w:rFonts w:ascii="TH Sarabun New" w:hAnsi="TH Sarabun New" w:cs="TH Sarabun New"/>
-          <w:sz w:val="32"/>
-          <w:szCs w:val="32"/>
-          <w:cs/>
-        </w:rPr>
-        <w:t>คันธ</w:t>
-      </w:r>
-      <w:proofErr w:type="spellEnd"/>
-      <w:r>
-        <w:rPr>
-          <w:rFonts w:ascii="TH Sarabun New" w:hAnsi="TH Sarabun New" w:cs="TH Sarabun New"/>
-          <w:sz w:val="32"/>
-          <w:szCs w:val="32"/>
-          <w:cs/>
-        </w:rPr>
-        <w:t>ารัตน์ อเนกบุณย์</w:t>
+        <w:t>ผู้ช่วยศาสตราจารย์ ดร. คันธารัตน์ อเนกบุณย์</w:t>
       </w:r>
     </w:p>
     <w:p>
@@ -529,7 +469,8 @@
     </w:p>
     <w:p>
       <w:pPr>
-        <w:jc w:val="right"/>
+        <w:ind w:firstLine="360"/>
+        <w:jc w:val="center"/>
         <w:rPr>
           <w:rFonts w:ascii="TH Sarabun New" w:hAnsi="TH Sarabun New" w:cs="TH Sarabun New"/>
           <w:b/>
@@ -541,24 +482,183 @@
       </w:pPr>
       <w:r>
         <w:rPr>
-          <w:rFonts w:ascii="TH Sarabun New" w:hAnsi="TH Sarabun New" w:cs="TH Sarabun New"/>
+          <w:rFonts w:ascii="TH Sarabun New" w:hAnsi="TH Sarabun New" w:cs="TH Sarabun New" w:hint="cs"/>
           <w:b/>
           <w:bCs/>
           <w:sz w:val="36"/>
           <w:szCs w:val="36"/>
           <w:cs/>
         </w:rPr>
-        <w:t xml:space="preserve"> หน้า</w:t>
-      </w:r>
-    </w:p>
-    <w:p>
-      <w:pPr>
-        <w:rPr>
-          <w:rFonts w:ascii="TH Sarabun New" w:hAnsi="TH Sarabun New" w:cs="TH Sarabun New"/>
-          <w:sz w:val="32"/>
-          <w:szCs w:val="32"/>
+        <w:t xml:space="preserve"> </w:t>
+      </w:r>
+      <w:r>
+        <w:rPr>
+          <w:rFonts w:ascii="TH Sarabun New" w:hAnsi="TH Sarabun New" w:cs="TH Sarabun New"/>
+          <w:b/>
+          <w:bCs/>
+          <w:sz w:val="36"/>
+          <w:szCs w:val="36"/>
           <w:cs/>
         </w:rPr>
+        <w:tab/>
+      </w:r>
+      <w:r>
+        <w:rPr>
+          <w:rFonts w:ascii="TH Sarabun New" w:hAnsi="TH Sarabun New" w:cs="TH Sarabun New"/>
+          <w:b/>
+          <w:bCs/>
+          <w:sz w:val="36"/>
+          <w:szCs w:val="36"/>
+          <w:cs/>
+        </w:rPr>
+        <w:tab/>
+      </w:r>
+      <w:r>
+        <w:rPr>
+          <w:rFonts w:ascii="TH Sarabun New" w:hAnsi="TH Sarabun New" w:cs="TH Sarabun New"/>
+          <w:b/>
+          <w:bCs/>
+          <w:sz w:val="36"/>
+          <w:szCs w:val="36"/>
+          <w:cs/>
+        </w:rPr>
+        <w:tab/>
+      </w:r>
+      <w:r>
+        <w:rPr>
+          <w:rFonts w:ascii="TH Sarabun New" w:hAnsi="TH Sarabun New" w:cs="TH Sarabun New"/>
+          <w:b/>
+          <w:bCs/>
+          <w:sz w:val="36"/>
+          <w:szCs w:val="36"/>
+          <w:cs/>
+        </w:rPr>
+        <w:tab/>
+      </w:r>
+      <w:r>
+        <w:rPr>
+          <w:rFonts w:ascii="TH Sarabun New" w:hAnsi="TH Sarabun New" w:cs="TH Sarabun New"/>
+          <w:b/>
+          <w:bCs/>
+          <w:sz w:val="36"/>
+          <w:szCs w:val="36"/>
+          <w:cs/>
+        </w:rPr>
+        <w:tab/>
+      </w:r>
+      <w:r>
+        <w:rPr>
+          <w:rFonts w:ascii="TH Sarabun New" w:hAnsi="TH Sarabun New" w:cs="TH Sarabun New"/>
+          <w:b/>
+          <w:bCs/>
+          <w:sz w:val="36"/>
+          <w:szCs w:val="36"/>
+          <w:cs/>
+        </w:rPr>
+        <w:tab/>
+      </w:r>
+      <w:r>
+        <w:rPr>
+          <w:rFonts w:ascii="TH Sarabun New" w:hAnsi="TH Sarabun New" w:cs="TH Sarabun New"/>
+          <w:b/>
+          <w:bCs/>
+          <w:sz w:val="36"/>
+          <w:szCs w:val="36"/>
+          <w:cs/>
+        </w:rPr>
+        <w:tab/>
+      </w:r>
+      <w:r>
+        <w:rPr>
+          <w:rFonts w:ascii="TH Sarabun New" w:hAnsi="TH Sarabun New" w:cs="TH Sarabun New"/>
+          <w:b/>
+          <w:bCs/>
+          <w:sz w:val="36"/>
+          <w:szCs w:val="36"/>
+          <w:cs/>
+        </w:rPr>
+        <w:tab/>
+      </w:r>
+      <w:r>
+        <w:rPr>
+          <w:rFonts w:ascii="TH Sarabun New" w:hAnsi="TH Sarabun New" w:cs="TH Sarabun New"/>
+          <w:b/>
+          <w:bCs/>
+          <w:sz w:val="36"/>
+          <w:szCs w:val="36"/>
+          <w:cs/>
+        </w:rPr>
+        <w:tab/>
+      </w:r>
+      <w:r>
+        <w:rPr>
+          <w:rFonts w:ascii="TH Sarabun New" w:hAnsi="TH Sarabun New" w:cs="TH Sarabun New"/>
+          <w:b/>
+          <w:bCs/>
+          <w:sz w:val="36"/>
+          <w:szCs w:val="36"/>
+          <w:cs/>
+        </w:rPr>
+        <w:tab/>
+      </w:r>
+      <w:r>
+        <w:rPr>
+          <w:rFonts w:ascii="TH Sarabun New" w:hAnsi="TH Sarabun New" w:cs="TH Sarabun New" w:hint="cs"/>
+          <w:b/>
+          <w:bCs/>
+          <w:sz w:val="36"/>
+          <w:szCs w:val="36"/>
+          <w:cs/>
+        </w:rPr>
+        <w:t xml:space="preserve">   </w:t>
+      </w:r>
+      <w:r>
+        <w:rPr>
+          <w:rFonts w:ascii="TH Sarabun New" w:hAnsi="TH Sarabun New" w:cs="TH Sarabun New"/>
+          <w:b/>
+          <w:bCs/>
+          <w:sz w:val="36"/>
+          <w:szCs w:val="36"/>
+          <w:cs/>
+        </w:rPr>
+        <w:tab/>
+      </w:r>
+      <w:r>
+        <w:rPr>
+          <w:rFonts w:ascii="TH Sarabun New" w:hAnsi="TH Sarabun New" w:cs="TH Sarabun New" w:hint="cs"/>
+          <w:b/>
+          <w:bCs/>
+          <w:sz w:val="36"/>
+          <w:szCs w:val="36"/>
+          <w:cs/>
+        </w:rPr>
+        <w:t xml:space="preserve">     </w:t>
+      </w:r>
+      <w:r>
+        <w:rPr>
+          <w:rFonts w:ascii="TH Sarabun New" w:hAnsi="TH Sarabun New" w:cs="TH Sarabun New"/>
+          <w:b/>
+          <w:bCs/>
+          <w:sz w:val="36"/>
+          <w:szCs w:val="36"/>
+          <w:cs/>
+        </w:rPr>
+        <w:t>หน้า</w:t>
+      </w:r>
+    </w:p>
+    <w:p>
+      <w:pPr>
+        <w:pStyle w:val="a9"/>
+        <w:numPr>
+          <w:ilvl w:val="0"/>
+          <w:numId w:val="17"/>
+        </w:numPr>
+        <w:rPr>
+          <w:rFonts w:ascii="TH Sarabun New" w:hAnsi="TH Sarabun New" w:cs="TH Sarabun New"/>
+          <w:sz w:val="32"/>
+          <w:szCs w:val="32"/>
+          <w:cs/>
+        </w:rPr>
       </w:pPr>
       <w:r>
         <w:rPr>
@@ -583,40 +683,110 @@
           <w:sz w:val="32"/>
           <w:szCs w:val="32"/>
         </w:rPr>
-        <w:t xml:space="preserve">                                                                                                         </w:t>
-      </w:r>
-      <w:r>
-        <w:rPr>
-          <w:rFonts w:ascii="TH Sarabun New" w:hAnsi="TH Sarabun New" w:cs="TH Sarabun New"/>
-          <w:sz w:val="32"/>
-          <w:szCs w:val="32"/>
-        </w:rPr>
-        <w:t xml:space="preserve">  </w:t>
-      </w:r>
-      <w:r>
-        <w:rPr>
-          <w:rFonts w:ascii="TH Sarabun New" w:hAnsi="TH Sarabun New" w:cs="TH Sarabun New"/>
-          <w:sz w:val="32"/>
-          <w:szCs w:val="32"/>
-        </w:rPr>
+        <w:t xml:space="preserve">    </w:t>
+      </w:r>
+      <w:r>
+        <w:rPr>
+          <w:rFonts w:ascii="TH Sarabun New" w:hAnsi="TH Sarabun New" w:cs="TH Sarabun New"/>
+          <w:sz w:val="32"/>
+          <w:szCs w:val="32"/>
+        </w:rPr>
+        <w:tab/>
+      </w:r>
+      <w:r>
+        <w:rPr>
+          <w:rFonts w:ascii="TH Sarabun New" w:hAnsi="TH Sarabun New" w:cs="TH Sarabun New"/>
+          <w:sz w:val="32"/>
+          <w:szCs w:val="32"/>
+        </w:rPr>
+        <w:tab/>
+      </w:r>
+      <w:r>
+        <w:rPr>
+          <w:rFonts w:ascii="TH Sarabun New" w:hAnsi="TH Sarabun New" w:cs="TH Sarabun New"/>
+          <w:sz w:val="32"/>
+          <w:szCs w:val="32"/>
+        </w:rPr>
+        <w:tab/>
+      </w:r>
+      <w:r>
+        <w:rPr>
+          <w:rFonts w:ascii="TH Sarabun New" w:hAnsi="TH Sarabun New" w:cs="TH Sarabun New"/>
+          <w:sz w:val="32"/>
+          <w:szCs w:val="32"/>
+        </w:rPr>
+        <w:tab/>
+      </w:r>
+      <w:r>
+        <w:rPr>
+          <w:rFonts w:ascii="TH Sarabun New" w:hAnsi="TH Sarabun New" w:cs="TH Sarabun New"/>
+          <w:sz w:val="32"/>
+          <w:szCs w:val="32"/>
+        </w:rPr>
+        <w:tab/>
+      </w:r>
+      <w:r>
+        <w:rPr>
+          <w:rFonts w:ascii="TH Sarabun New" w:hAnsi="TH Sarabun New" w:cs="TH Sarabun New"/>
+          <w:sz w:val="32"/>
+          <w:szCs w:val="32"/>
+        </w:rPr>
+        <w:tab/>
+      </w:r>
+      <w:r>
+        <w:rPr>
+          <w:rFonts w:ascii="TH Sarabun New" w:hAnsi="TH Sarabun New" w:cs="TH Sarabun New"/>
+          <w:sz w:val="32"/>
+          <w:szCs w:val="32"/>
+        </w:rPr>
+        <w:tab/>
+      </w:r>
+      <w:r>
+        <w:rPr>
+          <w:rFonts w:ascii="TH Sarabun New" w:hAnsi="TH Sarabun New" w:cs="TH Sarabun New"/>
+          <w:sz w:val="32"/>
+          <w:szCs w:val="32"/>
+        </w:rPr>
+        <w:tab/>
+      </w:r>
+      <w:r>
+        <w:rPr>
+          <w:rFonts w:ascii="TH Sarabun New" w:hAnsi="TH Sarabun New" w:cs="TH Sarabun New"/>
+          <w:sz w:val="32"/>
+          <w:szCs w:val="32"/>
+        </w:rPr>
+        <w:tab/>
         <w:t>1</w:t>
       </w:r>
-    </w:p>
-    <w:p>
-      <w:pPr>
-        <w:rPr>
-          <w:rFonts w:ascii="TH Sarabun New" w:hAnsi="TH Sarabun New" w:cs="TH Sarabun New"/>
-          <w:sz w:val="32"/>
-          <w:szCs w:val="32"/>
-        </w:rPr>
-      </w:pPr>
-      <w:r>
-        <w:rPr>
-          <w:rFonts w:ascii="TH Sarabun New" w:hAnsi="TH Sarabun New" w:cs="TH Sarabun New"/>
-          <w:sz w:val="32"/>
-          <w:szCs w:val="32"/>
-        </w:rPr>
-        <w:t>1 Use case</w:t>
+      <w:r>
+        <w:rPr>
+          <w:rFonts w:ascii="TH Sarabun New" w:hAnsi="TH Sarabun New" w:cs="TH Sarabun New"/>
+          <w:sz w:val="32"/>
+          <w:szCs w:val="32"/>
+        </w:rPr>
+        <w:t xml:space="preserve">                                                                                                     </w:t>
+      </w:r>
+    </w:p>
+    <w:p>
+      <w:pPr>
+        <w:pStyle w:val="a9"/>
+        <w:numPr>
+          <w:ilvl w:val="0"/>
+          <w:numId w:val="17"/>
+        </w:numPr>
+        <w:rPr>
+          <w:rFonts w:ascii="TH Sarabun New" w:hAnsi="TH Sarabun New" w:cs="TH Sarabun New"/>
+          <w:sz w:val="32"/>
+          <w:szCs w:val="32"/>
+        </w:rPr>
+      </w:pPr>
+      <w:r>
+        <w:rPr>
+          <w:rFonts w:ascii="TH Sarabun New" w:hAnsi="TH Sarabun New" w:cs="TH Sarabun New"/>
+          <w:sz w:val="32"/>
+          <w:szCs w:val="32"/>
+        </w:rPr>
+        <w:t>Use case</w:t>
       </w:r>
       <w:r>
         <w:rPr>
@@ -697,26 +867,16 @@
           <w:szCs w:val="32"/>
         </w:rPr>
         <w:tab/>
-      </w:r>
-      <w:r>
-        <w:rPr>
-          <w:rFonts w:ascii="TH Sarabun New" w:hAnsi="TH Sarabun New" w:cs="TH Sarabun New"/>
-          <w:sz w:val="32"/>
-          <w:szCs w:val="32"/>
-        </w:rPr>
-        <w:t xml:space="preserve">         </w:t>
-      </w:r>
-      <w:r>
-        <w:rPr>
-          <w:rFonts w:ascii="TH Sarabun New" w:hAnsi="TH Sarabun New" w:cs="TH Sarabun New"/>
-          <w:sz w:val="32"/>
-          <w:szCs w:val="32"/>
-        </w:rPr>
-        <w:t xml:space="preserve">   2</w:t>
-      </w:r>
-    </w:p>
-    <w:p>
-      <w:pPr>
+        <w:t>2</w:t>
+      </w:r>
+    </w:p>
+    <w:p>
+      <w:pPr>
+        <w:pStyle w:val="a9"/>
+        <w:numPr>
+          <w:ilvl w:val="0"/>
+          <w:numId w:val="17"/>
+        </w:numPr>
         <w:rPr>
           <w:rFonts w:ascii="TH Sarabun New" w:hAnsi="TH Sarabun New" w:cs="TH Sarabun New"/>
           <w:sz w:val="32"/>
@@ -738,6 +898,7 @@
           <w:szCs w:val="32"/>
         </w:rPr>
         <w:tab/>
+        <w:t xml:space="preserve">                             </w:t>
       </w:r>
       <w:r>
         <w:rPr>
@@ -778,6 +939,37 @@
           <w:szCs w:val="32"/>
         </w:rPr>
         <w:tab/>
+        <w:t>3</w:t>
+      </w:r>
+    </w:p>
+    <w:p>
+      <w:pPr>
+        <w:pStyle w:val="a9"/>
+        <w:numPr>
+          <w:ilvl w:val="0"/>
+          <w:numId w:val="17"/>
+        </w:numPr>
+        <w:rPr>
+          <w:rFonts w:ascii="TH Sarabun New" w:hAnsi="TH Sarabun New" w:cs="TH Sarabun New"/>
+          <w:sz w:val="32"/>
+          <w:szCs w:val="32"/>
+        </w:rPr>
+      </w:pPr>
+      <w:r>
+        <w:rPr>
+          <w:rFonts w:ascii="TH Sarabun New" w:hAnsi="TH Sarabun New" w:cs="TH Sarabun New"/>
+          <w:sz w:val="32"/>
+          <w:szCs w:val="32"/>
+        </w:rPr>
+        <w:t>Context diagram</w:t>
+      </w:r>
+      <w:r>
+        <w:rPr>
+          <w:rFonts w:ascii="TH Sarabun New" w:hAnsi="TH Sarabun New" w:cs="TH Sarabun New"/>
+          <w:sz w:val="32"/>
+          <w:szCs w:val="32"/>
+        </w:rPr>
+        <w:t xml:space="preserve"> </w:t>
       </w:r>
       <w:r>
         <w:rPr>
@@ -794,24 +986,6 @@
           <w:szCs w:val="32"/>
         </w:rPr>
         <w:tab/>
-        <w:t xml:space="preserve">            3</w:t>
-      </w:r>
-    </w:p>
-    <w:p>
-      <w:pPr>
-        <w:rPr>
-          <w:rFonts w:ascii="TH Sarabun New" w:hAnsi="TH Sarabun New" w:cs="TH Sarabun New"/>
-          <w:sz w:val="32"/>
-          <w:szCs w:val="32"/>
-        </w:rPr>
-      </w:pPr>
-      <w:r>
-        <w:rPr>
-          <w:rFonts w:ascii="TH Sarabun New" w:hAnsi="TH Sarabun New" w:cs="TH Sarabun New"/>
-          <w:sz w:val="32"/>
-          <w:szCs w:val="32"/>
-        </w:rPr>
-        <w:t xml:space="preserve">Context diagram </w:t>
       </w:r>
       <w:r>
         <w:rPr>
@@ -868,6 +1042,29 @@
           <w:szCs w:val="32"/>
         </w:rPr>
         <w:tab/>
+        <w:t>4</w:t>
+      </w:r>
+    </w:p>
+    <w:p>
+      <w:pPr>
+        <w:pStyle w:val="a9"/>
+        <w:numPr>
+          <w:ilvl w:val="0"/>
+          <w:numId w:val="17"/>
+        </w:numPr>
+        <w:rPr>
+          <w:rFonts w:ascii="TH Sarabun New" w:hAnsi="TH Sarabun New" w:cs="TH Sarabun New"/>
+          <w:sz w:val="32"/>
+          <w:szCs w:val="32"/>
+        </w:rPr>
+      </w:pPr>
+      <w:r>
+        <w:rPr>
+          <w:rFonts w:ascii="TH Sarabun New" w:hAnsi="TH Sarabun New" w:cs="TH Sarabun New"/>
+          <w:sz w:val="32"/>
+          <w:szCs w:val="32"/>
+        </w:rPr>
+        <w:t xml:space="preserve">DFD Level 0 </w:t>
       </w:r>
       <w:r>
         <w:rPr>
@@ -892,24 +1089,6 @@
           <w:szCs w:val="32"/>
         </w:rPr>
         <w:tab/>
-        <w:t xml:space="preserve">  4</w:t>
-      </w:r>
-    </w:p>
-    <w:p>
-      <w:pPr>
-        <w:rPr>
-          <w:rFonts w:ascii="TH Sarabun New" w:hAnsi="TH Sarabun New" w:cs="TH Sarabun New"/>
-          <w:sz w:val="32"/>
-          <w:szCs w:val="32"/>
-        </w:rPr>
-      </w:pPr>
-      <w:r>
-        <w:rPr>
-          <w:rFonts w:ascii="TH Sarabun New" w:hAnsi="TH Sarabun New" w:cs="TH Sarabun New"/>
-          <w:sz w:val="32"/>
-          <w:szCs w:val="32"/>
-        </w:rPr>
-        <w:t xml:space="preserve">DFD Level 0 </w:t>
       </w:r>
       <w:r>
         <w:rPr>
@@ -966,6 +1145,37 @@
           <w:szCs w:val="32"/>
         </w:rPr>
         <w:tab/>
+        <w:t>5</w:t>
+      </w:r>
+    </w:p>
+    <w:p>
+      <w:pPr>
+        <w:pStyle w:val="a9"/>
+        <w:numPr>
+          <w:ilvl w:val="0"/>
+          <w:numId w:val="17"/>
+        </w:numPr>
+        <w:rPr>
+          <w:rFonts w:ascii="TH Sarabun New" w:hAnsi="TH Sarabun New" w:cs="TH Sarabun New"/>
+          <w:sz w:val="32"/>
+          <w:szCs w:val="32"/>
+        </w:rPr>
+      </w:pPr>
+      <w:r>
+        <w:rPr>
+          <w:rFonts w:ascii="TH Sarabun New" w:hAnsi="TH Sarabun New" w:cs="TH Sarabun New"/>
+          <w:sz w:val="32"/>
+          <w:szCs w:val="32"/>
+        </w:rPr>
+        <w:t>2 Sequence diagram</w:t>
+      </w:r>
+      <w:r>
+        <w:rPr>
+          <w:rFonts w:ascii="TH Sarabun New" w:hAnsi="TH Sarabun New" w:cs="TH Sarabun New"/>
+          <w:sz w:val="32"/>
+          <w:szCs w:val="32"/>
+        </w:rPr>
+        <w:t xml:space="preserve"> </w:t>
       </w:r>
       <w:r>
         <w:rPr>
@@ -998,24 +1208,6 @@
           <w:szCs w:val="32"/>
         </w:rPr>
         <w:tab/>
-        <w:t xml:space="preserve">  5</w:t>
-      </w:r>
-    </w:p>
-    <w:p>
-      <w:pPr>
-        <w:rPr>
-          <w:rFonts w:ascii="TH Sarabun New" w:hAnsi="TH Sarabun New" w:cs="TH Sarabun New"/>
-          <w:sz w:val="32"/>
-          <w:szCs w:val="32"/>
-        </w:rPr>
-      </w:pPr>
-      <w:r>
-        <w:rPr>
-          <w:rFonts w:ascii="TH Sarabun New" w:hAnsi="TH Sarabun New" w:cs="TH Sarabun New"/>
-          <w:sz w:val="32"/>
-          <w:szCs w:val="32"/>
-        </w:rPr>
-        <w:t>2 Sequence diagram</w:t>
       </w:r>
       <w:r>
         <w:rPr>
@@ -1056,6 +1248,29 @@
           <w:szCs w:val="32"/>
         </w:rPr>
         <w:tab/>
+        <w:t>6</w:t>
+      </w:r>
+    </w:p>
+    <w:p>
+      <w:pPr>
+        <w:pStyle w:val="a9"/>
+        <w:numPr>
+          <w:ilvl w:val="0"/>
+          <w:numId w:val="17"/>
+        </w:numPr>
+        <w:rPr>
+          <w:rFonts w:ascii="TH Sarabun New" w:hAnsi="TH Sarabun New" w:cs="TH Sarabun New"/>
+          <w:sz w:val="32"/>
+          <w:szCs w:val="32"/>
+        </w:rPr>
+      </w:pPr>
+      <w:r>
+        <w:rPr>
+          <w:rFonts w:ascii="TH Sarabun New" w:hAnsi="TH Sarabun New" w:cs="TH Sarabun New"/>
+          <w:sz w:val="32"/>
+          <w:szCs w:val="32"/>
+        </w:rPr>
+        <w:t>Interface</w:t>
       </w:r>
       <w:r>
         <w:rPr>
@@ -1096,24 +1311,6 @@
           <w:szCs w:val="32"/>
         </w:rPr>
         <w:tab/>
-        <w:t xml:space="preserve">  6</w:t>
-      </w:r>
-    </w:p>
-    <w:p>
-      <w:pPr>
-        <w:rPr>
-          <w:rFonts w:ascii="TH Sarabun New" w:hAnsi="TH Sarabun New" w:cs="TH Sarabun New"/>
-          <w:sz w:val="32"/>
-          <w:szCs w:val="32"/>
-        </w:rPr>
-      </w:pPr>
-      <w:r>
-        <w:rPr>
-          <w:rFonts w:ascii="TH Sarabun New" w:hAnsi="TH Sarabun New" w:cs="TH Sarabun New"/>
-          <w:sz w:val="32"/>
-          <w:szCs w:val="32"/>
-        </w:rPr>
-        <w:t>Interface</w:t>
       </w:r>
       <w:r>
         <w:rPr>
@@ -1154,6 +1351,29 @@
           <w:szCs w:val="32"/>
         </w:rPr>
         <w:tab/>
+        <w:t>7</w:t>
+      </w:r>
+    </w:p>
+    <w:p>
+      <w:pPr>
+        <w:pStyle w:val="a9"/>
+        <w:numPr>
+          <w:ilvl w:val="0"/>
+          <w:numId w:val="17"/>
+        </w:numPr>
+        <w:rPr>
+          <w:rFonts w:ascii="TH Sarabun New" w:hAnsi="TH Sarabun New" w:cs="TH Sarabun New"/>
+          <w:sz w:val="32"/>
+          <w:szCs w:val="32"/>
+        </w:rPr>
+      </w:pPr>
+      <w:r>
+        <w:rPr>
+          <w:rFonts w:ascii="TH Sarabun New" w:hAnsi="TH Sarabun New" w:cs="TH Sarabun New"/>
+          <w:sz w:val="32"/>
+          <w:szCs w:val="32"/>
+        </w:rPr>
+        <w:t>Testing</w:t>
       </w:r>
       <w:r>
         <w:rPr>
@@ -1194,24 +1414,6 @@
           <w:szCs w:val="32"/>
         </w:rPr>
         <w:tab/>
-        <w:t xml:space="preserve">       7 - 10</w:t>
-      </w:r>
-    </w:p>
-    <w:p>
-      <w:pPr>
-        <w:rPr>
-          <w:rFonts w:ascii="TH Sarabun New" w:hAnsi="TH Sarabun New" w:cs="TH Sarabun New"/>
-          <w:sz w:val="32"/>
-          <w:szCs w:val="32"/>
-        </w:rPr>
-      </w:pPr>
-      <w:r>
-        <w:rPr>
-          <w:rFonts w:ascii="TH Sarabun New" w:hAnsi="TH Sarabun New" w:cs="TH Sarabun New"/>
-          <w:sz w:val="32"/>
-          <w:szCs w:val="32"/>
-        </w:rPr>
-        <w:t xml:space="preserve">Testing </w:t>
       </w:r>
       <w:r>
         <w:rPr>
@@ -1267,49 +1469,32 @@
           <w:sz w:val="32"/>
           <w:szCs w:val="32"/>
         </w:rPr>
-        <w:tab/>
-      </w:r>
-      <w:r>
-        <w:rPr>
-          <w:rFonts w:ascii="TH Sarabun New" w:hAnsi="TH Sarabun New" w:cs="TH Sarabun New"/>
-          <w:sz w:val="32"/>
-          <w:szCs w:val="32"/>
-        </w:rPr>
-        <w:tab/>
-      </w:r>
-      <w:r>
-        <w:rPr>
-          <w:rFonts w:ascii="TH Sarabun New" w:hAnsi="TH Sarabun New" w:cs="TH Sarabun New"/>
-          <w:sz w:val="32"/>
-          <w:szCs w:val="32"/>
-        </w:rPr>
-        <w:tab/>
-      </w:r>
-      <w:r>
-        <w:rPr>
-          <w:rFonts w:ascii="TH Sarabun New" w:hAnsi="TH Sarabun New" w:cs="TH Sarabun New"/>
-          <w:sz w:val="32"/>
-          <w:szCs w:val="32"/>
-        </w:rPr>
-        <w:tab/>
-        <w:t xml:space="preserve">  </w:t>
-      </w:r>
-      <w:r>
-        <w:rPr>
-          <w:rFonts w:ascii="TH Sarabun New" w:hAnsi="TH Sarabun New" w:cs="TH Sarabun New"/>
-          <w:sz w:val="32"/>
-          <w:szCs w:val="32"/>
-        </w:rPr>
-        <w:tab/>
-      </w:r>
-      <w:r>
-        <w:rPr>
-          <w:rFonts w:ascii="TH Sarabun New" w:hAnsi="TH Sarabun New" w:cs="TH Sarabun New"/>
-          <w:sz w:val="32"/>
-          <w:szCs w:val="32"/>
-        </w:rPr>
-        <w:t xml:space="preserve"> 11</w:t>
-      </w:r>
+        <w:t>8</w:t>
+      </w:r>
+    </w:p>
+    <w:p>
+      <w:pPr>
+        <w:jc w:val="center"/>
+        <w:rPr>
+          <w:rFonts w:ascii="TH Sarabun New" w:hAnsi="TH Sarabun New" w:cs="TH Sarabun New"/>
+          <w:b/>
+          <w:bCs/>
+          <w:sz w:val="32"/>
+          <w:szCs w:val="32"/>
+        </w:rPr>
+      </w:pPr>
+    </w:p>
+    <w:p>
+      <w:pPr>
+        <w:jc w:val="center"/>
+        <w:rPr>
+          <w:rFonts w:ascii="TH Sarabun New" w:hAnsi="TH Sarabun New" w:cs="TH Sarabun New"/>
+          <w:b/>
+          <w:bCs/>
+          <w:sz w:val="32"/>
+          <w:szCs w:val="32"/>
+        </w:rPr>
+      </w:pPr>
     </w:p>
     <w:p>
       <w:pPr>
@@ -2826,29 +3011,7 @@
                 <w:sz w:val="32"/>
                 <w:szCs w:val="32"/>
               </w:rPr>
-              <w:t xml:space="preserve">Once it </w:t>
-            </w:r>
-            <w:proofErr w:type="gramStart"/>
-            <w:r>
-              <w:rPr>
-                <w:rFonts w:ascii="TH Sarabun New" w:hAnsi="TH Sarabun New" w:cs="TH Sarabun New"/>
-                <w:b/>
-                <w:bCs/>
-                <w:sz w:val="32"/>
-                <w:szCs w:val="32"/>
-              </w:rPr>
-              <w:t>reach</w:t>
-            </w:r>
-            <w:proofErr w:type="gramEnd"/>
-            <w:r>
-              <w:rPr>
-                <w:rFonts w:ascii="TH Sarabun New" w:hAnsi="TH Sarabun New" w:cs="TH Sarabun New"/>
-                <w:b/>
-                <w:bCs/>
-                <w:sz w:val="32"/>
-                <w:szCs w:val="32"/>
-              </w:rPr>
-              <w:t xml:space="preserve"> set time, daily, weekly, monthly, quarterly, and annually.</w:t>
+              <w:t>Once it reach set time, daily, weekly, monthly, quarterly, and annually.</w:t>
             </w:r>
           </w:p>
         </w:tc>
@@ -3621,7 +3784,6 @@
                 <w:szCs w:val="32"/>
               </w:rPr>
             </w:pPr>
-            <w:proofErr w:type="gramStart"/>
             <w:r>
               <w:rPr>
                 <w:rFonts w:ascii="TH Sarabun New" w:hAnsi="TH Sarabun New" w:cs="TH Sarabun New"/>
@@ -3630,18 +3792,7 @@
                 <w:sz w:val="32"/>
                 <w:szCs w:val="32"/>
               </w:rPr>
-              <w:t>User</w:t>
-            </w:r>
-            <w:proofErr w:type="gramEnd"/>
-            <w:r>
-              <w:rPr>
-                <w:rFonts w:ascii="TH Sarabun New" w:hAnsi="TH Sarabun New" w:cs="TH Sarabun New"/>
-                <w:b/>
-                <w:bCs/>
-                <w:sz w:val="32"/>
-                <w:szCs w:val="32"/>
-              </w:rPr>
-              <w:t xml:space="preserve"> get into report page.</w:t>
+              <w:t>User get into report page.</w:t>
             </w:r>
           </w:p>
           <w:p>
@@ -3658,7 +3809,6 @@
                 <w:szCs w:val="32"/>
               </w:rPr>
             </w:pPr>
-            <w:proofErr w:type="gramStart"/>
             <w:r>
               <w:rPr>
                 <w:rFonts w:ascii="TH Sarabun New" w:hAnsi="TH Sarabun New" w:cs="TH Sarabun New"/>
@@ -3667,18 +3817,7 @@
                 <w:sz w:val="32"/>
                 <w:szCs w:val="32"/>
               </w:rPr>
-              <w:t>User</w:t>
-            </w:r>
-            <w:proofErr w:type="gramEnd"/>
-            <w:r>
-              <w:rPr>
-                <w:rFonts w:ascii="TH Sarabun New" w:hAnsi="TH Sarabun New" w:cs="TH Sarabun New"/>
-                <w:b/>
-                <w:bCs/>
-                <w:sz w:val="32"/>
-                <w:szCs w:val="32"/>
-              </w:rPr>
-              <w:t xml:space="preserve"> see income reports.</w:t>
+              <w:t>User see income reports.</w:t>
             </w:r>
           </w:p>
           <w:p>
@@ -3720,7 +3859,6 @@
                 <w:szCs w:val="32"/>
               </w:rPr>
             </w:pPr>
-            <w:proofErr w:type="gramStart"/>
             <w:r>
               <w:rPr>
                 <w:rFonts w:ascii="TH Sarabun New" w:hAnsi="TH Sarabun New" w:cs="TH Sarabun New"/>
@@ -3729,18 +3867,7 @@
                 <w:sz w:val="32"/>
                 <w:szCs w:val="32"/>
               </w:rPr>
-              <w:t>User</w:t>
-            </w:r>
-            <w:proofErr w:type="gramEnd"/>
-            <w:r>
-              <w:rPr>
-                <w:rFonts w:ascii="TH Sarabun New" w:hAnsi="TH Sarabun New" w:cs="TH Sarabun New"/>
-                <w:b/>
-                <w:bCs/>
-                <w:sz w:val="32"/>
-                <w:szCs w:val="32"/>
-              </w:rPr>
-              <w:t xml:space="preserve"> see Inventory reports.</w:t>
+              <w:t>User see Inventory reports.</w:t>
             </w:r>
           </w:p>
         </w:tc>
@@ -4062,7 +4189,6 @@
                 <w:szCs w:val="32"/>
               </w:rPr>
             </w:pPr>
-            <w:proofErr w:type="gramStart"/>
             <w:r>
               <w:rPr>
                 <w:rFonts w:ascii="TH Sarabun New" w:hAnsi="TH Sarabun New" w:cs="TH Sarabun New"/>
@@ -4071,18 +4197,7 @@
                 <w:sz w:val="32"/>
                 <w:szCs w:val="32"/>
               </w:rPr>
-              <w:t>Customer</w:t>
-            </w:r>
-            <w:proofErr w:type="gramEnd"/>
-            <w:r>
-              <w:rPr>
-                <w:rFonts w:ascii="TH Sarabun New" w:hAnsi="TH Sarabun New" w:cs="TH Sarabun New"/>
-                <w:b/>
-                <w:bCs/>
-                <w:sz w:val="32"/>
-                <w:szCs w:val="32"/>
-              </w:rPr>
-              <w:t xml:space="preserve"> buy a product.</w:t>
+              <w:t>Customer buy a product.</w:t>
             </w:r>
           </w:p>
         </w:tc>
@@ -4607,7 +4722,6 @@
                 <w:szCs w:val="32"/>
               </w:rPr>
             </w:pPr>
-            <w:proofErr w:type="gramStart"/>
             <w:r>
               <w:rPr>
                 <w:rFonts w:ascii="TH Sarabun New" w:hAnsi="TH Sarabun New" w:cs="TH Sarabun New"/>
@@ -4616,18 +4730,7 @@
                 <w:sz w:val="32"/>
                 <w:szCs w:val="32"/>
               </w:rPr>
-              <w:t>Admin</w:t>
-            </w:r>
-            <w:proofErr w:type="gramEnd"/>
-            <w:r>
-              <w:rPr>
-                <w:rFonts w:ascii="TH Sarabun New" w:hAnsi="TH Sarabun New" w:cs="TH Sarabun New"/>
-                <w:b/>
-                <w:bCs/>
-                <w:sz w:val="32"/>
-                <w:szCs w:val="32"/>
-              </w:rPr>
-              <w:t xml:space="preserve"> provide shipping and send order tracking</w:t>
+              <w:t>Admin provide shipping and send order tracking</w:t>
             </w:r>
           </w:p>
         </w:tc>
@@ -4789,7 +4892,6 @@
                 <w:szCs w:val="32"/>
               </w:rPr>
             </w:pPr>
-            <w:proofErr w:type="gramStart"/>
             <w:r>
               <w:rPr>
                 <w:rFonts w:ascii="TH Sarabun New" w:hAnsi="TH Sarabun New" w:cs="TH Sarabun New"/>
@@ -4798,18 +4900,7 @@
                 <w:sz w:val="32"/>
                 <w:szCs w:val="32"/>
               </w:rPr>
-              <w:t>Customer</w:t>
-            </w:r>
-            <w:proofErr w:type="gramEnd"/>
-            <w:r>
-              <w:rPr>
-                <w:rFonts w:ascii="TH Sarabun New" w:hAnsi="TH Sarabun New" w:cs="TH Sarabun New"/>
-                <w:b/>
-                <w:bCs/>
-                <w:sz w:val="32"/>
-                <w:szCs w:val="32"/>
-              </w:rPr>
-              <w:t xml:space="preserve"> add item into basket</w:t>
+              <w:t>Customer add item into basket</w:t>
             </w:r>
           </w:p>
           <w:p>
@@ -4851,7 +4942,6 @@
                 <w:szCs w:val="32"/>
               </w:rPr>
             </w:pPr>
-            <w:proofErr w:type="gramStart"/>
             <w:r>
               <w:rPr>
                 <w:rFonts w:ascii="TH Sarabun New" w:hAnsi="TH Sarabun New" w:cs="TH Sarabun New"/>
@@ -4860,18 +4950,7 @@
                 <w:sz w:val="32"/>
                 <w:szCs w:val="32"/>
               </w:rPr>
-              <w:t>Customer</w:t>
-            </w:r>
-            <w:proofErr w:type="gramEnd"/>
-            <w:r>
-              <w:rPr>
-                <w:rFonts w:ascii="TH Sarabun New" w:hAnsi="TH Sarabun New" w:cs="TH Sarabun New"/>
-                <w:b/>
-                <w:bCs/>
-                <w:sz w:val="32"/>
-                <w:szCs w:val="32"/>
-              </w:rPr>
-              <w:t xml:space="preserve"> add a discount coupon</w:t>
+              <w:t>Customer add a discount coupon</w:t>
             </w:r>
           </w:p>
           <w:p>
@@ -4910,7 +4989,6 @@
                 <w:szCs w:val="32"/>
               </w:rPr>
             </w:pPr>
-            <w:proofErr w:type="gramStart"/>
             <w:r>
               <w:rPr>
                 <w:rFonts w:ascii="TH Sarabun New" w:hAnsi="TH Sarabun New" w:cs="TH Sarabun New"/>
@@ -4919,18 +4997,7 @@
                 <w:sz w:val="32"/>
                 <w:szCs w:val="32"/>
               </w:rPr>
-              <w:t>Customer</w:t>
-            </w:r>
-            <w:proofErr w:type="gramEnd"/>
-            <w:r>
-              <w:rPr>
-                <w:rFonts w:ascii="TH Sarabun New" w:hAnsi="TH Sarabun New" w:cs="TH Sarabun New"/>
-                <w:b/>
-                <w:bCs/>
-                <w:sz w:val="32"/>
-                <w:szCs w:val="32"/>
-              </w:rPr>
-              <w:t xml:space="preserve"> choose payment method</w:t>
+              <w:t>Customer choose payment method</w:t>
             </w:r>
           </w:p>
           <w:p>
@@ -4947,7 +5014,6 @@
                 <w:szCs w:val="32"/>
               </w:rPr>
             </w:pPr>
-            <w:proofErr w:type="gramStart"/>
             <w:r>
               <w:rPr>
                 <w:rFonts w:ascii="TH Sarabun New" w:hAnsi="TH Sarabun New" w:cs="TH Sarabun New"/>
@@ -4956,18 +5022,7 @@
                 <w:sz w:val="32"/>
                 <w:szCs w:val="32"/>
               </w:rPr>
-              <w:t>Customer</w:t>
-            </w:r>
-            <w:proofErr w:type="gramEnd"/>
-            <w:r>
-              <w:rPr>
-                <w:rFonts w:ascii="TH Sarabun New" w:hAnsi="TH Sarabun New" w:cs="TH Sarabun New"/>
-                <w:b/>
-                <w:bCs/>
-                <w:sz w:val="32"/>
-                <w:szCs w:val="32"/>
-              </w:rPr>
-              <w:t xml:space="preserve"> confirm payment</w:t>
+              <w:t>Customer confirm payment</w:t>
             </w:r>
           </w:p>
           <w:p>
@@ -5007,7 +5062,6 @@
                 <w:szCs w:val="32"/>
               </w:rPr>
             </w:pPr>
-            <w:proofErr w:type="gramStart"/>
             <w:r>
               <w:rPr>
                 <w:rFonts w:ascii="TH Sarabun New" w:hAnsi="TH Sarabun New" w:cs="TH Sarabun New"/>
@@ -5016,18 +5070,7 @@
                 <w:sz w:val="32"/>
                 <w:szCs w:val="32"/>
               </w:rPr>
-              <w:t>Customer</w:t>
-            </w:r>
-            <w:proofErr w:type="gramEnd"/>
-            <w:r>
-              <w:rPr>
-                <w:rFonts w:ascii="TH Sarabun New" w:hAnsi="TH Sarabun New" w:cs="TH Sarabun New"/>
-                <w:b/>
-                <w:bCs/>
-                <w:sz w:val="32"/>
-                <w:szCs w:val="32"/>
-              </w:rPr>
-              <w:t xml:space="preserve"> see success page</w:t>
+              <w:t>Customer see success page</w:t>
             </w:r>
           </w:p>
           <w:p>
@@ -5236,7 +5279,6 @@
                 <w:sz w:val="32"/>
                 <w:szCs w:val="32"/>
               </w:rPr>
-              <w:lastRenderedPageBreak/>
               <w:t>Exception Conditions:</w:t>
             </w:r>
           </w:p>
@@ -6344,7 +6386,7 @@
           <w:szCs w:val="40"/>
         </w:rPr>
         <w:drawing>
-          <wp:inline distT="0" distB="0" distL="0" distR="0" wp14:anchorId="71624574" wp14:editId="4FDF722A">
+          <wp:inline distT="0" distB="0" distL="0" distR="0" wp14:anchorId="71624574" wp14:editId="14803286">
             <wp:extent cx="5734050" cy="3219450"/>
             <wp:effectExtent l="0" t="0" r="0" b="0"/>
             <wp:docPr id="2123744112" name="รูปภาพ 4"/>
@@ -6446,7 +6488,7 @@
           <w:szCs w:val="32"/>
         </w:rPr>
         <w:drawing>
-          <wp:inline distT="0" distB="0" distL="0" distR="0" wp14:anchorId="4AC9FC56" wp14:editId="0004B6A4">
+          <wp:inline distT="0" distB="0" distL="0" distR="0" wp14:anchorId="4AC9FC56" wp14:editId="0543C8EF">
             <wp:extent cx="5734050" cy="6448425"/>
             <wp:effectExtent l="0" t="0" r="0" b="9525"/>
             <wp:docPr id="257550380" name="รูปภาพ 6"/>
@@ -6581,7 +6623,7 @@
           <w:szCs w:val="32"/>
         </w:rPr>
         <w:drawing>
-          <wp:inline distT="0" distB="0" distL="0" distR="0" wp14:anchorId="2EEF5E58" wp14:editId="50A5B45A">
+          <wp:inline distT="0" distB="0" distL="0" distR="0" wp14:anchorId="2EEF5E58" wp14:editId="0AA55F40">
             <wp:extent cx="5734050" cy="3219450"/>
             <wp:effectExtent l="0" t="0" r="0" b="0"/>
             <wp:docPr id="1573937619" name="รูปภาพ 7"/>
@@ -6682,7 +6724,7 @@
           <w:szCs w:val="40"/>
         </w:rPr>
         <w:drawing>
-          <wp:inline distT="0" distB="0" distL="0" distR="0" wp14:anchorId="2A1E35BA" wp14:editId="1A65DB95">
+          <wp:inline distT="0" distB="0" distL="0" distR="0" wp14:anchorId="2A1E35BA" wp14:editId="7BBFDD9A">
             <wp:extent cx="5734050" cy="3219450"/>
             <wp:effectExtent l="0" t="0" r="0" b="0"/>
             <wp:docPr id="1809713579" name="รูปภาพ 8"/>
@@ -8493,6 +8535,95 @@
     </w:lvl>
   </w:abstractNum>
   <w:abstractNum w:abstractNumId="13" w15:restartNumberingAfterBreak="0">
+    <w:nsid w:val="68AC5E04"/>
+    <w:multiLevelType w:val="hybridMultilevel"/>
+    <w:tmpl w:val="7AAC9D5A"/>
+    <w:lvl w:ilvl="0" w:tplc="0409000F">
+      <w:start w:val="1"/>
+      <w:numFmt w:val="decimal"/>
+      <w:lvlText w:val="%1."/>
+      <w:lvlJc w:val="left"/>
+      <w:pPr>
+        <w:ind w:left="720" w:hanging="360"/>
+      </w:pPr>
+      <w:rPr>
+        <w:rFonts w:hint="default"/>
+      </w:rPr>
+    </w:lvl>
+    <w:lvl w:ilvl="1" w:tplc="04090019" w:tentative="1">
+      <w:start w:val="1"/>
+      <w:numFmt w:val="lowerLetter"/>
+      <w:lvlText w:val="%2."/>
+      <w:lvlJc w:val="left"/>
+      <w:pPr>
+        <w:ind w:left="1440" w:hanging="360"/>
+      </w:pPr>
+    </w:lvl>
+    <w:lvl w:ilvl="2" w:tplc="0409001B" w:tentative="1">
+      <w:start w:val="1"/>
+      <w:numFmt w:val="lowerRoman"/>
+      <w:lvlText w:val="%3."/>
+      <w:lvlJc w:val="right"/>
+      <w:pPr>
+        <w:ind w:left="2160" w:hanging="180"/>
+      </w:pPr>
+    </w:lvl>
+    <w:lvl w:ilvl="3" w:tplc="0409000F" w:tentative="1">
+      <w:start w:val="1"/>
+      <w:numFmt w:val="decimal"/>
+      <w:lvlText w:val="%4."/>
+      <w:lvlJc w:val="left"/>
+      <w:pPr>
+        <w:ind w:left="2880" w:hanging="360"/>
+      </w:pPr>
+    </w:lvl>
+    <w:lvl w:ilvl="4" w:tplc="04090019" w:tentative="1">
+      <w:start w:val="1"/>
+      <w:numFmt w:val="lowerLetter"/>
+      <w:lvlText w:val="%5."/>
+      <w:lvlJc w:val="left"/>
+      <w:pPr>
+        <w:ind w:left="3600" w:hanging="360"/>
+      </w:pPr>
+    </w:lvl>
+    <w:lvl w:ilvl="5" w:tplc="0409001B" w:tentative="1">
+      <w:start w:val="1"/>
+      <w:numFmt w:val="lowerRoman"/>
+      <w:lvlText w:val="%6."/>
+      <w:lvlJc w:val="right"/>
+      <w:pPr>
+        <w:ind w:left="4320" w:hanging="180"/>
+      </w:pPr>
+    </w:lvl>
+    <w:lvl w:ilvl="6" w:tplc="0409000F" w:tentative="1">
+      <w:start w:val="1"/>
+      <w:numFmt w:val="decimal"/>
+      <w:lvlText w:val="%7."/>
+      <w:lvlJc w:val="left"/>
+      <w:pPr>
+        <w:ind w:left="5040" w:hanging="360"/>
+      </w:pPr>
+    </w:lvl>
+    <w:lvl w:ilvl="7" w:tplc="04090019" w:tentative="1">
+      <w:start w:val="1"/>
+      <w:numFmt w:val="lowerLetter"/>
+      <w:lvlText w:val="%8."/>
+      <w:lvlJc w:val="left"/>
+      <w:pPr>
+        <w:ind w:left="5760" w:hanging="360"/>
+      </w:pPr>
+    </w:lvl>
+    <w:lvl w:ilvl="8" w:tplc="0409001B" w:tentative="1">
+      <w:start w:val="1"/>
+      <w:numFmt w:val="lowerRoman"/>
+      <w:lvlText w:val="%9."/>
+      <w:lvlJc w:val="right"/>
+      <w:pPr>
+        <w:ind w:left="6480" w:hanging="180"/>
+      </w:pPr>
+    </w:lvl>
+  </w:abstractNum>
+  <w:abstractNum w:abstractNumId="14" w15:restartNumberingAfterBreak="0">
     <w:nsid w:val="6DA522B8"/>
     <w:multiLevelType w:val="hybridMultilevel"/>
     <w:tmpl w:val="42F87ECA"/>
@@ -8605,7 +8736,7 @@
       </w:rPr>
     </w:lvl>
   </w:abstractNum>
-  <w:abstractNum w:abstractNumId="14" w15:restartNumberingAfterBreak="0">
+  <w:abstractNum w:abstractNumId="15" w15:restartNumberingAfterBreak="0">
     <w:nsid w:val="6EF30EF5"/>
     <w:multiLevelType w:val="hybridMultilevel"/>
     <w:tmpl w:val="32D6AE84"/>
@@ -8691,7 +8822,7 @@
       </w:pPr>
     </w:lvl>
   </w:abstractNum>
-  <w:abstractNum w:abstractNumId="15" w15:restartNumberingAfterBreak="0">
+  <w:abstractNum w:abstractNumId="16" w15:restartNumberingAfterBreak="0">
     <w:nsid w:val="7B9A1E7A"/>
     <w:multiLevelType w:val="hybridMultilevel"/>
     <w:tmpl w:val="337C67A0"/>
@@ -8810,13 +8941,13 @@
     <w:abstractNumId w:val="2"/>
   </w:num>
   <w:num w:numId="3" w16cid:durableId="620308468">
-    <w:abstractNumId w:val="13"/>
+    <w:abstractNumId w:val="14"/>
   </w:num>
   <w:num w:numId="4" w16cid:durableId="1726680653">
     <w:abstractNumId w:val="11"/>
   </w:num>
   <w:num w:numId="5" w16cid:durableId="1069420982">
-    <w:abstractNumId w:val="15"/>
+    <w:abstractNumId w:val="16"/>
   </w:num>
   <w:num w:numId="6" w16cid:durableId="1459687691">
     <w:abstractNumId w:val="0"/>
@@ -8835,15 +8966,6 @@
   </w:num>
   <w:num w:numId="11" w16cid:durableId="1143498373">
     <w:abstractNumId w:val="6"/>
-    <w:lvlOverride w:ilvl="0"/>
-    <w:lvlOverride w:ilvl="1"/>
-    <w:lvlOverride w:ilvl="2"/>
-    <w:lvlOverride w:ilvl="3"/>
-    <w:lvlOverride w:ilvl="4"/>
-    <w:lvlOverride w:ilvl="5"/>
-    <w:lvlOverride w:ilvl="6"/>
-    <w:lvlOverride w:ilvl="7"/>
-    <w:lvlOverride w:ilvl="8"/>
   </w:num>
   <w:num w:numId="12" w16cid:durableId="611323668">
     <w:abstractNumId w:val="3"/>
@@ -8876,7 +8998,7 @@
     </w:lvlOverride>
   </w:num>
   <w:num w:numId="13" w16cid:durableId="1585144874">
-    <w:abstractNumId w:val="14"/>
+    <w:abstractNumId w:val="15"/>
     <w:lvlOverride w:ilvl="0">
       <w:startOverride w:val="1"/>
     </w:lvlOverride>
@@ -8907,15 +9029,6 @@
   </w:num>
   <w:num w:numId="14" w16cid:durableId="65536138">
     <w:abstractNumId w:val="10"/>
-    <w:lvlOverride w:ilvl="0"/>
-    <w:lvlOverride w:ilvl="1"/>
-    <w:lvlOverride w:ilvl="2"/>
-    <w:lvlOverride w:ilvl="3"/>
-    <w:lvlOverride w:ilvl="4"/>
-    <w:lvlOverride w:ilvl="5"/>
-    <w:lvlOverride w:ilvl="6"/>
-    <w:lvlOverride w:ilvl="7"/>
-    <w:lvlOverride w:ilvl="8"/>
   </w:num>
   <w:num w:numId="15" w16cid:durableId="364871053">
     <w:abstractNumId w:val="1"/>
@@ -8976,6 +9089,9 @@
     <w:lvlOverride w:ilvl="8">
       <w:startOverride w:val="1"/>
     </w:lvlOverride>
+  </w:num>
+  <w:num w:numId="17" w16cid:durableId="1076829550">
+    <w:abstractNumId w:val="13"/>
   </w:num>
 </w:numbering>
 </file>
@@ -9582,6 +9698,7 @@
   <w:style w:type="character" w:default="1" w:styleId="a0">
     <w:name w:val="Default Paragraph Font"/>
     <w:uiPriority w:val="1"/>
+    <w:semiHidden/>
     <w:unhideWhenUsed/>
   </w:style>
   <w:style w:type="table" w:default="1" w:styleId="a1">
@@ -10390,7 +10507,12 @@
 </file>
 
 <file path=customXml/item2.xml><?xml version="1.0" encoding="utf-8"?>
-<b:Sources xmlns:b="http://schemas.openxmlformats.org/officeDocument/2006/bibliography" xmlns="http://schemas.openxmlformats.org/officeDocument/2006/bibliography" SelectedStyle="\APASixthEditionOfficeOnline.xsl" StyleName="APA" Version="6"/>
+<?mso-contentType ?>
+<FormTemplates xmlns="http://schemas.microsoft.com/sharepoint/v3/contenttype/forms">
+  <Display>DocumentLibraryForm</Display>
+  <Edit>DocumentLibraryForm</Edit>
+  <New>DocumentLibraryForm</New>
+</FormTemplates>
 </file>
 
 <file path=customXml/item3.xml><?xml version="1.0" encoding="utf-8"?>
@@ -10400,12 +10522,7 @@
 </file>
 
 <file path=customXml/item4.xml><?xml version="1.0" encoding="utf-8"?>
-<?mso-contentType ?>
-<FormTemplates xmlns="http://schemas.microsoft.com/sharepoint/v3/contenttype/forms">
-  <Display>DocumentLibraryForm</Display>
-  <Edit>DocumentLibraryForm</Edit>
-  <New>DocumentLibraryForm</New>
-</FormTemplates>
+<b:Sources xmlns:b="http://schemas.openxmlformats.org/officeDocument/2006/bibliography" xmlns="http://schemas.openxmlformats.org/officeDocument/2006/bibliography" SelectedStyle="\APASixthEditionOfficeOnline.xsl" StyleName="APA" Version="6"/>
 </file>
 
 <file path=customXml/itemProps1.xml><?xml version="1.0" encoding="utf-8"?>
@@ -10427,9 +10544,9 @@
 </file>
 
 <file path=customXml/itemProps2.xml><?xml version="1.0" encoding="utf-8"?>
-<ds:datastoreItem xmlns:ds="http://schemas.openxmlformats.org/officeDocument/2006/customXml" ds:itemID="{F0E3CBE4-F00C-4940-8BE7-21BA506E74B9}">
+<ds:datastoreItem xmlns:ds="http://schemas.openxmlformats.org/officeDocument/2006/customXml" ds:itemID="{0F2194C5-9306-4C9A-97ED-20549A168D82}">
   <ds:schemaRefs>
-    <ds:schemaRef ds:uri="http://schemas.openxmlformats.org/officeDocument/2006/bibliography"/>
+    <ds:schemaRef ds:uri="http://schemas.microsoft.com/sharepoint/v3/contenttype/forms"/>
   </ds:schemaRefs>
 </ds:datastoreItem>
 </file>
@@ -10444,9 +10561,9 @@
 </file>
 
 <file path=customXml/itemProps4.xml><?xml version="1.0" encoding="utf-8"?>
-<ds:datastoreItem xmlns:ds="http://schemas.openxmlformats.org/officeDocument/2006/customXml" ds:itemID="{0F2194C5-9306-4C9A-97ED-20549A168D82}">
+<ds:datastoreItem xmlns:ds="http://schemas.openxmlformats.org/officeDocument/2006/customXml" ds:itemID="{F0E3CBE4-F00C-4940-8BE7-21BA506E74B9}">
   <ds:schemaRefs>
-    <ds:schemaRef ds:uri="http://schemas.microsoft.com/sharepoint/v3/contenttype/forms"/>
+    <ds:schemaRef ds:uri="http://schemas.openxmlformats.org/officeDocument/2006/bibliography"/>
   </ds:schemaRefs>
 </ds:datastoreItem>
 </file>
</xml_diff>

<commit_message>
Fix use case and update report
🐛 Fix use case
📝 Update report
</commit_message>
<xml_diff>
--- a/kap-phone-report.docx
+++ b/kap-phone-report.docx
@@ -278,23 +278,6 @@
           <w:szCs w:val="32"/>
         </w:rPr>
       </w:pPr>
-      <w:r>
-        <w:rPr>
-          <w:rFonts w:ascii="TH Sarabun New" w:hAnsi="TH Sarabun New" w:cs="TH Sarabun New"/>
-          <w:sz w:val="32"/>
-          <w:szCs w:val="32"/>
-        </w:rPr>
-        <w:t xml:space="preserve">6604062636348 </w:t>
-      </w:r>
-      <w:r>
-        <w:rPr>
-          <w:rFonts w:ascii="TH Sarabun New" w:hAnsi="TH Sarabun New" w:cs="TH Sarabun New"/>
-          <w:sz w:val="32"/>
-          <w:szCs w:val="32"/>
-          <w:cs/>
-        </w:rPr>
-        <w:t>นายธีรภัทร โคตะนารถ</w:t>
-      </w:r>
     </w:p>
     <w:p>
       <w:pPr>
@@ -542,7 +525,7 @@
       </w:pPr>
       <w:r>
         <w:rPr>
-          <w:rFonts w:ascii="TH Sarabun New" w:hAnsi="TH Sarabun New" w:cs="TH Sarabun New" w:hint="cs"/>
+          <w:rFonts w:ascii="TH Sarabun New" w:hAnsi="TH Sarabun New" w:cs="TH Sarabun New"/>
           <w:b/>
           <w:bCs/>
           <w:sz w:val="36"/>
@@ -660,38 +643,18 @@
           <w:cs/>
         </w:rPr>
         <w:tab/>
-      </w:r>
-      <w:r>
-        <w:rPr>
-          <w:rFonts w:ascii="TH Sarabun New" w:hAnsi="TH Sarabun New" w:cs="TH Sarabun New" w:hint="cs"/>
+        <w:t xml:space="preserve">   </w:t>
+      </w:r>
+      <w:r>
+        <w:rPr>
+          <w:rFonts w:ascii="TH Sarabun New" w:hAnsi="TH Sarabun New" w:cs="TH Sarabun New"/>
           <w:b/>
           <w:bCs/>
           <w:sz w:val="36"/>
           <w:szCs w:val="36"/>
           <w:cs/>
         </w:rPr>
-        <w:t xml:space="preserve">   </w:t>
-      </w:r>
-      <w:r>
-        <w:rPr>
-          <w:rFonts w:ascii="TH Sarabun New" w:hAnsi="TH Sarabun New" w:cs="TH Sarabun New"/>
-          <w:b/>
-          <w:bCs/>
-          <w:sz w:val="36"/>
-          <w:szCs w:val="36"/>
-          <w:cs/>
-        </w:rPr>
         <w:tab/>
-      </w:r>
-      <w:r>
-        <w:rPr>
-          <w:rFonts w:ascii="TH Sarabun New" w:hAnsi="TH Sarabun New" w:cs="TH Sarabun New" w:hint="cs"/>
-          <w:b/>
-          <w:bCs/>
-          <w:sz w:val="36"/>
-          <w:szCs w:val="36"/>
-          <w:cs/>
-        </w:rPr>
         <w:t xml:space="preserve">     </w:t>
       </w:r>
       <w:r>
@@ -1014,7 +977,15 @@
           <w:sz w:val="32"/>
           <w:szCs w:val="32"/>
         </w:rPr>
-        <w:t xml:space="preserve"> - 5</w:t>
+        <w:t xml:space="preserve"> - </w:t>
+      </w:r>
+      <w:r>
+        <w:rPr>
+          <w:rFonts w:ascii="TH Sarabun New" w:hAnsi="TH Sarabun New" w:cs="TH Sarabun New"/>
+          <w:sz w:val="32"/>
+          <w:szCs w:val="32"/>
+        </w:rPr>
+        <w:t>4</w:t>
       </w:r>
     </w:p>
     <w:p>
@@ -1036,15 +1007,7 @@
           <w:sz w:val="32"/>
           <w:szCs w:val="32"/>
         </w:rPr>
-        <w:t>Context diagram</w:t>
-      </w:r>
-      <w:r>
-        <w:rPr>
-          <w:rFonts w:ascii="TH Sarabun New" w:hAnsi="TH Sarabun New" w:cs="TH Sarabun New"/>
-          <w:sz w:val="32"/>
-          <w:szCs w:val="32"/>
-        </w:rPr>
-        <w:t xml:space="preserve"> </w:t>
+        <w:t xml:space="preserve">Context diagram </w:t>
       </w:r>
       <w:r>
         <w:rPr>
@@ -1117,7 +1080,14 @@
           <w:szCs w:val="32"/>
         </w:rPr>
         <w:tab/>
-        <w:t>4</w:t>
+      </w:r>
+      <w:r>
+        <w:rPr>
+          <w:rFonts w:ascii="TH Sarabun New" w:hAnsi="TH Sarabun New" w:cs="TH Sarabun New"/>
+          <w:sz w:val="32"/>
+          <w:szCs w:val="32"/>
+        </w:rPr>
+        <w:t>5</w:t>
       </w:r>
     </w:p>
     <w:p>
@@ -1249,15 +1219,7 @@
           <w:sz w:val="32"/>
           <w:szCs w:val="32"/>
         </w:rPr>
-        <w:t>2 Sequence diagram</w:t>
-      </w:r>
-      <w:r>
-        <w:rPr>
-          <w:rFonts w:ascii="TH Sarabun New" w:hAnsi="TH Sarabun New" w:cs="TH Sarabun New"/>
-          <w:sz w:val="32"/>
-          <w:szCs w:val="32"/>
-        </w:rPr>
-        <w:t xml:space="preserve"> </w:t>
+        <w:t xml:space="preserve">2 Sequence diagram </w:t>
       </w:r>
       <w:r>
         <w:rPr>
@@ -2803,9 +2765,9 @@
           <w:szCs w:val="40"/>
         </w:rPr>
         <w:drawing>
-          <wp:inline distT="0" distB="0" distL="0" distR="0" wp14:anchorId="75C952AD" wp14:editId="48E962E9">
-            <wp:extent cx="4719320" cy="8389902"/>
-            <wp:effectExtent l="0" t="0" r="5080" b="0"/>
+          <wp:inline distT="0" distB="0" distL="0" distR="0" wp14:anchorId="75C952AD" wp14:editId="4560DB7E">
+            <wp:extent cx="4721478" cy="8393740"/>
+            <wp:effectExtent l="0" t="0" r="3175" b="7620"/>
             <wp:docPr id="592278525" name="รูปภาพ 1"/>
             <wp:cNvGraphicFramePr>
               <a:graphicFrameLocks xmlns:a="http://schemas.openxmlformats.org/drawingml/2006/main" noChangeAspect="1"/>
@@ -2834,7 +2796,7 @@
                   <pic:spPr bwMode="auto">
                     <a:xfrm>
                       <a:off x="0" y="0"/>
-                      <a:ext cx="4721479" cy="8393740"/>
+                      <a:ext cx="4721478" cy="8393740"/>
                     </a:xfrm>
                     <a:prstGeom prst="rect">
                       <a:avLst/>
@@ -2873,43 +2835,25 @@
         <w:t>2 Fully use case description</w:t>
       </w:r>
     </w:p>
-    <w:p>
-      <w:pPr>
-        <w:rPr>
-          <w:rFonts w:ascii="TH Sarabun New" w:hAnsi="TH Sarabun New" w:cs="TH Sarabun New"/>
-          <w:b/>
-          <w:bCs/>
-          <w:sz w:val="32"/>
-          <w:szCs w:val="32"/>
-        </w:rPr>
-      </w:pPr>
-    </w:p>
     <w:tbl>
       <w:tblPr>
         <w:tblStyle w:val="af3"/>
-        <w:tblW w:w="8411" w:type="dxa"/>
-        <w:tblLayout w:type="fixed"/>
+        <w:tblpPr w:leftFromText="180" w:rightFromText="180" w:vertAnchor="text" w:horzAnchor="margin" w:tblpXSpec="center" w:tblpY="569"/>
+        <w:tblW w:w="0" w:type="auto"/>
         <w:tblLook w:val="06A0" w:firstRow="1" w:lastRow="0" w:firstColumn="1" w:lastColumn="0" w:noHBand="1" w:noVBand="1"/>
       </w:tblPr>
       <w:tblGrid>
-        <w:gridCol w:w="1673"/>
-        <w:gridCol w:w="3905"/>
-        <w:gridCol w:w="2833"/>
+        <w:gridCol w:w="1996"/>
+        <w:gridCol w:w="4169"/>
+        <w:gridCol w:w="2851"/>
       </w:tblGrid>
       <w:tr>
         <w:trPr>
-          <w:trHeight w:val="94"/>
+          <w:trHeight w:val="300"/>
         </w:trPr>
         <w:tc>
           <w:tcPr>
-            <w:tcW w:w="1673" w:type="dxa"/>
-            <w:tcBorders>
-              <w:top w:val="single" w:sz="4" w:space="0" w:color="000000" w:themeColor="text1"/>
-              <w:left w:val="single" w:sz="4" w:space="0" w:color="000000" w:themeColor="text1"/>
-              <w:bottom w:val="single" w:sz="4" w:space="0" w:color="000000" w:themeColor="text1"/>
-              <w:right w:val="single" w:sz="4" w:space="0" w:color="000000" w:themeColor="text1"/>
-            </w:tcBorders>
-            <w:hideMark/>
+            <w:tcW w:w="0" w:type="auto"/>
           </w:tcPr>
           <w:p>
             <w:pPr>
@@ -2935,53 +2879,35 @@
         </w:tc>
         <w:tc>
           <w:tcPr>
-            <w:tcW w:w="6738" w:type="dxa"/>
+            <w:tcW w:w="0" w:type="auto"/>
             <w:gridSpan w:val="2"/>
-            <w:tcBorders>
-              <w:top w:val="single" w:sz="4" w:space="0" w:color="000000" w:themeColor="text1"/>
-              <w:left w:val="single" w:sz="4" w:space="0" w:color="000000" w:themeColor="text1"/>
-              <w:bottom w:val="single" w:sz="4" w:space="0" w:color="000000" w:themeColor="text1"/>
-              <w:right w:val="single" w:sz="4" w:space="0" w:color="000000" w:themeColor="text1"/>
-            </w:tcBorders>
-            <w:hideMark/>
           </w:tcPr>
           <w:p>
             <w:pPr>
               <w:rPr>
                 <w:rFonts w:ascii="TH Sarabun New" w:hAnsi="TH Sarabun New" w:cs="TH Sarabun New"/>
-                <w:b/>
-                <w:bCs/>
-                <w:sz w:val="32"/>
-                <w:szCs w:val="32"/>
-              </w:rPr>
-            </w:pPr>
-            <w:r>
-              <w:rPr>
-                <w:rFonts w:ascii="TH Sarabun New" w:hAnsi="TH Sarabun New" w:cs="TH Sarabun New"/>
-                <w:b/>
-                <w:bCs/>
-                <w:sz w:val="32"/>
-                <w:szCs w:val="32"/>
-              </w:rPr>
-              <w:t>Report</w:t>
+                <w:sz w:val="32"/>
+                <w:szCs w:val="32"/>
+              </w:rPr>
+            </w:pPr>
+            <w:r>
+              <w:rPr>
+                <w:rFonts w:ascii="TH Sarabun New" w:hAnsi="TH Sarabun New" w:cs="TH Sarabun New"/>
+                <w:sz w:val="32"/>
+                <w:szCs w:val="32"/>
+              </w:rPr>
+              <w:t>Add item to basket</w:t>
             </w:r>
           </w:p>
         </w:tc>
       </w:tr>
       <w:tr>
         <w:trPr>
-          <w:trHeight w:val="94"/>
+          <w:trHeight w:val="300"/>
         </w:trPr>
         <w:tc>
           <w:tcPr>
-            <w:tcW w:w="1673" w:type="dxa"/>
-            <w:tcBorders>
-              <w:top w:val="single" w:sz="4" w:space="0" w:color="000000" w:themeColor="text1"/>
-              <w:left w:val="single" w:sz="4" w:space="0" w:color="000000" w:themeColor="text1"/>
-              <w:bottom w:val="single" w:sz="4" w:space="0" w:color="000000" w:themeColor="text1"/>
-              <w:right w:val="single" w:sz="4" w:space="0" w:color="000000" w:themeColor="text1"/>
-            </w:tcBorders>
-            <w:hideMark/>
+            <w:tcW w:w="0" w:type="auto"/>
           </w:tcPr>
           <w:p>
             <w:pPr>
@@ -3007,53 +2933,35 @@
         </w:tc>
         <w:tc>
           <w:tcPr>
-            <w:tcW w:w="6738" w:type="dxa"/>
+            <w:tcW w:w="0" w:type="auto"/>
             <w:gridSpan w:val="2"/>
-            <w:tcBorders>
-              <w:top w:val="single" w:sz="4" w:space="0" w:color="000000" w:themeColor="text1"/>
-              <w:left w:val="single" w:sz="4" w:space="0" w:color="000000" w:themeColor="text1"/>
-              <w:bottom w:val="single" w:sz="4" w:space="0" w:color="000000" w:themeColor="text1"/>
-              <w:right w:val="single" w:sz="4" w:space="0" w:color="000000" w:themeColor="text1"/>
-            </w:tcBorders>
-            <w:hideMark/>
           </w:tcPr>
           <w:p>
             <w:pPr>
               <w:rPr>
                 <w:rFonts w:ascii="TH Sarabun New" w:hAnsi="TH Sarabun New" w:cs="TH Sarabun New"/>
-                <w:b/>
-                <w:bCs/>
-                <w:sz w:val="32"/>
-                <w:szCs w:val="32"/>
-              </w:rPr>
-            </w:pPr>
-            <w:r>
-              <w:rPr>
-                <w:rFonts w:ascii="TH Sarabun New" w:hAnsi="TH Sarabun New" w:cs="TH Sarabun New"/>
-                <w:b/>
-                <w:bCs/>
-                <w:sz w:val="32"/>
-                <w:szCs w:val="32"/>
-              </w:rPr>
-              <w:t>Make a sales and income report.</w:t>
+                <w:sz w:val="32"/>
+                <w:szCs w:val="32"/>
+              </w:rPr>
+            </w:pPr>
+            <w:r>
+              <w:rPr>
+                <w:rFonts w:ascii="TH Sarabun New" w:hAnsi="TH Sarabun New" w:cs="TH Sarabun New"/>
+                <w:sz w:val="32"/>
+                <w:szCs w:val="32"/>
+              </w:rPr>
+              <w:t>Customer adding item to basket and see the total price.</w:t>
             </w:r>
           </w:p>
         </w:tc>
       </w:tr>
       <w:tr>
         <w:trPr>
-          <w:trHeight w:val="94"/>
+          <w:trHeight w:val="300"/>
         </w:trPr>
         <w:tc>
           <w:tcPr>
-            <w:tcW w:w="1673" w:type="dxa"/>
-            <w:tcBorders>
-              <w:top w:val="single" w:sz="4" w:space="0" w:color="000000" w:themeColor="text1"/>
-              <w:left w:val="single" w:sz="4" w:space="0" w:color="000000" w:themeColor="text1"/>
-              <w:bottom w:val="single" w:sz="4" w:space="0" w:color="000000" w:themeColor="text1"/>
-              <w:right w:val="single" w:sz="4" w:space="0" w:color="000000" w:themeColor="text1"/>
-            </w:tcBorders>
-            <w:hideMark/>
+            <w:tcW w:w="0" w:type="auto"/>
           </w:tcPr>
           <w:p>
             <w:pPr>
@@ -3079,75 +2987,35 @@
         </w:tc>
         <w:tc>
           <w:tcPr>
-            <w:tcW w:w="6738" w:type="dxa"/>
+            <w:tcW w:w="0" w:type="auto"/>
             <w:gridSpan w:val="2"/>
-            <w:tcBorders>
-              <w:top w:val="single" w:sz="4" w:space="0" w:color="000000" w:themeColor="text1"/>
-              <w:left w:val="single" w:sz="4" w:space="0" w:color="000000" w:themeColor="text1"/>
-              <w:bottom w:val="single" w:sz="4" w:space="0" w:color="000000" w:themeColor="text1"/>
-              <w:right w:val="single" w:sz="4" w:space="0" w:color="000000" w:themeColor="text1"/>
-            </w:tcBorders>
-            <w:hideMark/>
           </w:tcPr>
           <w:p>
             <w:pPr>
               <w:rPr>
                 <w:rFonts w:ascii="TH Sarabun New" w:hAnsi="TH Sarabun New" w:cs="TH Sarabun New"/>
-                <w:b/>
-                <w:bCs/>
-                <w:sz w:val="32"/>
-                <w:szCs w:val="32"/>
-              </w:rPr>
-            </w:pPr>
-            <w:r>
-              <w:rPr>
-                <w:rFonts w:ascii="TH Sarabun New" w:hAnsi="TH Sarabun New" w:cs="TH Sarabun New"/>
-                <w:b/>
-                <w:bCs/>
-                <w:sz w:val="32"/>
-                <w:szCs w:val="32"/>
-              </w:rPr>
-              <w:t xml:space="preserve">Once it </w:t>
-            </w:r>
-            <w:proofErr w:type="gramStart"/>
-            <w:r>
-              <w:rPr>
-                <w:rFonts w:ascii="TH Sarabun New" w:hAnsi="TH Sarabun New" w:cs="TH Sarabun New"/>
-                <w:b/>
-                <w:bCs/>
-                <w:sz w:val="32"/>
-                <w:szCs w:val="32"/>
-              </w:rPr>
-              <w:t>reach</w:t>
-            </w:r>
-            <w:proofErr w:type="gramEnd"/>
-            <w:r>
-              <w:rPr>
-                <w:rFonts w:ascii="TH Sarabun New" w:hAnsi="TH Sarabun New" w:cs="TH Sarabun New"/>
-                <w:b/>
-                <w:bCs/>
-                <w:sz w:val="32"/>
-                <w:szCs w:val="32"/>
-              </w:rPr>
-              <w:t xml:space="preserve"> set time, daily, weekly, monthly, quarterly, and annually.</w:t>
+                <w:sz w:val="32"/>
+                <w:szCs w:val="32"/>
+              </w:rPr>
+            </w:pPr>
+            <w:r>
+              <w:rPr>
+                <w:rFonts w:ascii="TH Sarabun New" w:hAnsi="TH Sarabun New" w:cs="TH Sarabun New"/>
+                <w:sz w:val="32"/>
+                <w:szCs w:val="32"/>
+              </w:rPr>
+              <w:t>Customer adds an item into the basket.</w:t>
             </w:r>
           </w:p>
         </w:tc>
       </w:tr>
       <w:tr>
         <w:trPr>
-          <w:trHeight w:val="94"/>
+          <w:trHeight w:val="300"/>
         </w:trPr>
         <w:tc>
           <w:tcPr>
-            <w:tcW w:w="1673" w:type="dxa"/>
-            <w:tcBorders>
-              <w:top w:val="single" w:sz="4" w:space="0" w:color="000000" w:themeColor="text1"/>
-              <w:left w:val="single" w:sz="4" w:space="0" w:color="000000" w:themeColor="text1"/>
-              <w:bottom w:val="single" w:sz="4" w:space="0" w:color="000000" w:themeColor="text1"/>
-              <w:right w:val="single" w:sz="4" w:space="0" w:color="000000" w:themeColor="text1"/>
-            </w:tcBorders>
-            <w:hideMark/>
+            <w:tcW w:w="0" w:type="auto"/>
           </w:tcPr>
           <w:p>
             <w:pPr>
@@ -3173,53 +3041,35 @@
         </w:tc>
         <w:tc>
           <w:tcPr>
-            <w:tcW w:w="6738" w:type="dxa"/>
+            <w:tcW w:w="0" w:type="auto"/>
             <w:gridSpan w:val="2"/>
-            <w:tcBorders>
-              <w:top w:val="single" w:sz="4" w:space="0" w:color="000000" w:themeColor="text1"/>
-              <w:left w:val="single" w:sz="4" w:space="0" w:color="000000" w:themeColor="text1"/>
-              <w:bottom w:val="single" w:sz="4" w:space="0" w:color="000000" w:themeColor="text1"/>
-              <w:right w:val="single" w:sz="4" w:space="0" w:color="000000" w:themeColor="text1"/>
-            </w:tcBorders>
-            <w:hideMark/>
           </w:tcPr>
           <w:p>
             <w:pPr>
               <w:rPr>
                 <w:rFonts w:ascii="TH Sarabun New" w:hAnsi="TH Sarabun New" w:cs="TH Sarabun New"/>
-                <w:b/>
-                <w:bCs/>
-                <w:sz w:val="32"/>
-                <w:szCs w:val="32"/>
-              </w:rPr>
-            </w:pPr>
-            <w:r>
-              <w:rPr>
-                <w:rFonts w:ascii="TH Sarabun New" w:hAnsi="TH Sarabun New" w:cs="TH Sarabun New"/>
-                <w:b/>
-                <w:bCs/>
-                <w:sz w:val="32"/>
-                <w:szCs w:val="32"/>
-              </w:rPr>
-              <w:t>Create a sales report, and income report. For admin (owner) of the shop. Also including best sell, worst sells and Inventory product.</w:t>
+                <w:sz w:val="32"/>
+                <w:szCs w:val="32"/>
+              </w:rPr>
+            </w:pPr>
+            <w:r>
+              <w:rPr>
+                <w:rFonts w:ascii="TH Sarabun New" w:hAnsi="TH Sarabun New" w:cs="TH Sarabun New"/>
+                <w:sz w:val="32"/>
+                <w:szCs w:val="32"/>
+              </w:rPr>
+              <w:t>First, customer click add an item into the basket. Then the system will return item price and item description. Then calculate total price.</w:t>
             </w:r>
           </w:p>
         </w:tc>
       </w:tr>
       <w:tr>
         <w:trPr>
-          <w:trHeight w:val="94"/>
+          <w:trHeight w:val="300"/>
         </w:trPr>
         <w:tc>
           <w:tcPr>
-            <w:tcW w:w="1673" w:type="dxa"/>
-            <w:tcBorders>
-              <w:top w:val="single" w:sz="4" w:space="0" w:color="000000" w:themeColor="text1"/>
-              <w:left w:val="single" w:sz="4" w:space="0" w:color="000000" w:themeColor="text1"/>
-              <w:bottom w:val="single" w:sz="4" w:space="0" w:color="000000" w:themeColor="text1"/>
-              <w:right w:val="single" w:sz="4" w:space="0" w:color="000000" w:themeColor="text1"/>
-            </w:tcBorders>
-            <w:hideMark/>
+            <w:tcW w:w="0" w:type="auto"/>
           </w:tcPr>
           <w:p>
             <w:pPr>
@@ -3245,53 +3095,35 @@
         </w:tc>
         <w:tc>
           <w:tcPr>
-            <w:tcW w:w="6738" w:type="dxa"/>
+            <w:tcW w:w="0" w:type="auto"/>
             <w:gridSpan w:val="2"/>
-            <w:tcBorders>
-              <w:top w:val="single" w:sz="4" w:space="0" w:color="000000" w:themeColor="text1"/>
-              <w:left w:val="single" w:sz="4" w:space="0" w:color="000000" w:themeColor="text1"/>
-              <w:bottom w:val="single" w:sz="4" w:space="0" w:color="000000" w:themeColor="text1"/>
-              <w:right w:val="single" w:sz="4" w:space="0" w:color="000000" w:themeColor="text1"/>
-            </w:tcBorders>
-            <w:hideMark/>
           </w:tcPr>
           <w:p>
             <w:pPr>
               <w:rPr>
                 <w:rFonts w:ascii="TH Sarabun New" w:hAnsi="TH Sarabun New" w:cs="TH Sarabun New"/>
-                <w:b/>
-                <w:bCs/>
-                <w:sz w:val="32"/>
-                <w:szCs w:val="32"/>
-              </w:rPr>
-            </w:pPr>
-            <w:r>
-              <w:rPr>
-                <w:rFonts w:ascii="TH Sarabun New" w:hAnsi="TH Sarabun New" w:cs="TH Sarabun New"/>
-                <w:b/>
-                <w:bCs/>
-                <w:sz w:val="32"/>
-                <w:szCs w:val="32"/>
-              </w:rPr>
-              <w:t>Admin</w:t>
+                <w:sz w:val="32"/>
+                <w:szCs w:val="32"/>
+              </w:rPr>
+            </w:pPr>
+            <w:r>
+              <w:rPr>
+                <w:rFonts w:ascii="TH Sarabun New" w:hAnsi="TH Sarabun New" w:cs="TH Sarabun New"/>
+                <w:sz w:val="32"/>
+                <w:szCs w:val="32"/>
+              </w:rPr>
+              <w:t>Customer</w:t>
             </w:r>
           </w:p>
         </w:tc>
       </w:tr>
       <w:tr>
         <w:trPr>
-          <w:trHeight w:val="94"/>
+          <w:trHeight w:val="300"/>
         </w:trPr>
         <w:tc>
           <w:tcPr>
-            <w:tcW w:w="1673" w:type="dxa"/>
-            <w:tcBorders>
-              <w:top w:val="single" w:sz="4" w:space="0" w:color="000000" w:themeColor="text1"/>
-              <w:left w:val="single" w:sz="4" w:space="0" w:color="000000" w:themeColor="text1"/>
-              <w:bottom w:val="single" w:sz="4" w:space="0" w:color="000000" w:themeColor="text1"/>
-              <w:right w:val="single" w:sz="4" w:space="0" w:color="000000" w:themeColor="text1"/>
-            </w:tcBorders>
-            <w:hideMark/>
+            <w:tcW w:w="0" w:type="auto"/>
           </w:tcPr>
           <w:p>
             <w:pPr>
@@ -3317,53 +3149,35 @@
         </w:tc>
         <w:tc>
           <w:tcPr>
-            <w:tcW w:w="6738" w:type="dxa"/>
+            <w:tcW w:w="0" w:type="auto"/>
             <w:gridSpan w:val="2"/>
-            <w:tcBorders>
-              <w:top w:val="single" w:sz="4" w:space="0" w:color="000000" w:themeColor="text1"/>
-              <w:left w:val="single" w:sz="4" w:space="0" w:color="000000" w:themeColor="text1"/>
-              <w:bottom w:val="single" w:sz="4" w:space="0" w:color="000000" w:themeColor="text1"/>
-              <w:right w:val="single" w:sz="4" w:space="0" w:color="000000" w:themeColor="text1"/>
-            </w:tcBorders>
-            <w:hideMark/>
           </w:tcPr>
           <w:p>
             <w:pPr>
               <w:rPr>
                 <w:rFonts w:ascii="TH Sarabun New" w:hAnsi="TH Sarabun New" w:cs="TH Sarabun New"/>
-                <w:b/>
-                <w:bCs/>
-                <w:sz w:val="32"/>
-                <w:szCs w:val="32"/>
-              </w:rPr>
-            </w:pPr>
-            <w:r>
-              <w:rPr>
-                <w:rFonts w:ascii="TH Sarabun New" w:hAnsi="TH Sarabun New" w:cs="TH Sarabun New"/>
-                <w:b/>
-                <w:bCs/>
-                <w:sz w:val="32"/>
-                <w:szCs w:val="32"/>
-              </w:rPr>
-              <w:t xml:space="preserve">Including: Time Box, Best-Worst Sell Data, Inventory Report, Financial Report </w:t>
+                <w:sz w:val="32"/>
+                <w:szCs w:val="32"/>
+              </w:rPr>
+            </w:pPr>
+            <w:r>
+              <w:rPr>
+                <w:rFonts w:ascii="TH Sarabun New" w:hAnsi="TH Sarabun New" w:cs="TH Sarabun New"/>
+                <w:sz w:val="32"/>
+                <w:szCs w:val="32"/>
+              </w:rPr>
+              <w:t>Including: Stock Check, Item Description</w:t>
             </w:r>
           </w:p>
         </w:tc>
       </w:tr>
       <w:tr>
         <w:trPr>
-          <w:trHeight w:val="94"/>
+          <w:trHeight w:val="300"/>
         </w:trPr>
         <w:tc>
           <w:tcPr>
-            <w:tcW w:w="1673" w:type="dxa"/>
-            <w:tcBorders>
-              <w:top w:val="single" w:sz="4" w:space="0" w:color="000000" w:themeColor="text1"/>
-              <w:left w:val="single" w:sz="4" w:space="0" w:color="000000" w:themeColor="text1"/>
-              <w:bottom w:val="single" w:sz="4" w:space="0" w:color="000000" w:themeColor="text1"/>
-              <w:right w:val="single" w:sz="4" w:space="0" w:color="000000" w:themeColor="text1"/>
-            </w:tcBorders>
-            <w:hideMark/>
+            <w:tcW w:w="0" w:type="auto"/>
           </w:tcPr>
           <w:p>
             <w:pPr>
@@ -3389,53 +3203,36 @@
         </w:tc>
         <w:tc>
           <w:tcPr>
-            <w:tcW w:w="6738" w:type="dxa"/>
+            <w:tcW w:w="0" w:type="auto"/>
             <w:gridSpan w:val="2"/>
-            <w:tcBorders>
-              <w:top w:val="single" w:sz="4" w:space="0" w:color="000000" w:themeColor="text1"/>
-              <w:left w:val="single" w:sz="4" w:space="0" w:color="000000" w:themeColor="text1"/>
-              <w:bottom w:val="single" w:sz="4" w:space="0" w:color="000000" w:themeColor="text1"/>
-              <w:right w:val="single" w:sz="4" w:space="0" w:color="000000" w:themeColor="text1"/>
-            </w:tcBorders>
-            <w:hideMark/>
           </w:tcPr>
           <w:p>
             <w:pPr>
-              <w:rPr>
-                <w:rFonts w:ascii="TH Sarabun New" w:hAnsi="TH Sarabun New" w:cs="TH Sarabun New"/>
-                <w:b/>
-                <w:bCs/>
-                <w:sz w:val="32"/>
-                <w:szCs w:val="32"/>
-              </w:rPr>
-            </w:pPr>
-            <w:r>
-              <w:rPr>
-                <w:rFonts w:ascii="TH Sarabun New" w:hAnsi="TH Sarabun New" w:cs="TH Sarabun New"/>
-                <w:b/>
-                <w:bCs/>
-                <w:sz w:val="32"/>
-                <w:szCs w:val="32"/>
-              </w:rPr>
-              <w:t>Admin: to provide owner a selling data</w:t>
+              <w:spacing w:line="279" w:lineRule="auto"/>
+              <w:rPr>
+                <w:rFonts w:ascii="TH Sarabun New" w:hAnsi="TH Sarabun New" w:cs="TH Sarabun New"/>
+                <w:sz w:val="32"/>
+                <w:szCs w:val="32"/>
+              </w:rPr>
+            </w:pPr>
+            <w:r>
+              <w:rPr>
+                <w:rFonts w:ascii="TH Sarabun New" w:hAnsi="TH Sarabun New" w:cs="TH Sarabun New"/>
+                <w:sz w:val="32"/>
+                <w:szCs w:val="32"/>
+              </w:rPr>
+              <w:t>Admin: to provide description related to that item from stock.</w:t>
             </w:r>
           </w:p>
         </w:tc>
       </w:tr>
       <w:tr>
         <w:trPr>
-          <w:trHeight w:val="94"/>
+          <w:trHeight w:val="300"/>
         </w:trPr>
         <w:tc>
           <w:tcPr>
-            <w:tcW w:w="1673" w:type="dxa"/>
-            <w:tcBorders>
-              <w:top w:val="single" w:sz="4" w:space="0" w:color="000000" w:themeColor="text1"/>
-              <w:left w:val="single" w:sz="4" w:space="0" w:color="000000" w:themeColor="text1"/>
-              <w:bottom w:val="single" w:sz="4" w:space="0" w:color="000000" w:themeColor="text1"/>
-              <w:right w:val="single" w:sz="4" w:space="0" w:color="000000" w:themeColor="text1"/>
-            </w:tcBorders>
-            <w:hideMark/>
+            <w:tcW w:w="0" w:type="auto"/>
           </w:tcPr>
           <w:p>
             <w:pPr>
@@ -3461,53 +3258,36 @@
         </w:tc>
         <w:tc>
           <w:tcPr>
-            <w:tcW w:w="6738" w:type="dxa"/>
+            <w:tcW w:w="0" w:type="auto"/>
             <w:gridSpan w:val="2"/>
-            <w:tcBorders>
-              <w:top w:val="single" w:sz="4" w:space="0" w:color="000000" w:themeColor="text1"/>
-              <w:left w:val="single" w:sz="4" w:space="0" w:color="000000" w:themeColor="text1"/>
-              <w:bottom w:val="single" w:sz="4" w:space="0" w:color="000000" w:themeColor="text1"/>
-              <w:right w:val="single" w:sz="4" w:space="0" w:color="000000" w:themeColor="text1"/>
-            </w:tcBorders>
-            <w:hideMark/>
           </w:tcPr>
           <w:p>
             <w:pPr>
-              <w:rPr>
-                <w:rFonts w:ascii="TH Sarabun New" w:hAnsi="TH Sarabun New" w:cs="TH Sarabun New"/>
-                <w:b/>
-                <w:bCs/>
-                <w:sz w:val="32"/>
-                <w:szCs w:val="32"/>
-              </w:rPr>
-            </w:pPr>
-            <w:r>
-              <w:rPr>
-                <w:rFonts w:ascii="TH Sarabun New" w:hAnsi="TH Sarabun New" w:cs="TH Sarabun New"/>
-                <w:b/>
-                <w:bCs/>
-                <w:sz w:val="32"/>
-                <w:szCs w:val="32"/>
-              </w:rPr>
-              <w:t>Raw data from sales.</w:t>
+              <w:spacing w:line="279" w:lineRule="auto"/>
+              <w:rPr>
+                <w:rFonts w:ascii="TH Sarabun New" w:hAnsi="TH Sarabun New" w:cs="TH Sarabun New"/>
+                <w:sz w:val="32"/>
+                <w:szCs w:val="32"/>
+              </w:rPr>
+            </w:pPr>
+            <w:r>
+              <w:rPr>
+                <w:rFonts w:ascii="TH Sarabun New" w:hAnsi="TH Sarabun New" w:cs="TH Sarabun New"/>
+                <w:sz w:val="32"/>
+                <w:szCs w:val="32"/>
+              </w:rPr>
+              <w:t>Item that customer added.</w:t>
             </w:r>
           </w:p>
         </w:tc>
       </w:tr>
       <w:tr>
         <w:trPr>
-          <w:trHeight w:val="94"/>
+          <w:trHeight w:val="300"/>
         </w:trPr>
         <w:tc>
           <w:tcPr>
-            <w:tcW w:w="1673" w:type="dxa"/>
-            <w:tcBorders>
-              <w:top w:val="single" w:sz="4" w:space="0" w:color="000000" w:themeColor="text1"/>
-              <w:left w:val="single" w:sz="4" w:space="0" w:color="000000" w:themeColor="text1"/>
-              <w:bottom w:val="single" w:sz="4" w:space="0" w:color="000000" w:themeColor="text1"/>
-              <w:right w:val="single" w:sz="4" w:space="0" w:color="000000" w:themeColor="text1"/>
-            </w:tcBorders>
-            <w:hideMark/>
+            <w:tcW w:w="0" w:type="auto"/>
           </w:tcPr>
           <w:p>
             <w:pPr>
@@ -3533,24 +3313,45 @@
         </w:tc>
         <w:tc>
           <w:tcPr>
-            <w:tcW w:w="6738" w:type="dxa"/>
+            <w:tcW w:w="0" w:type="auto"/>
             <w:gridSpan w:val="2"/>
-            <w:tcBorders>
-              <w:top w:val="single" w:sz="4" w:space="0" w:color="000000" w:themeColor="text1"/>
-              <w:left w:val="single" w:sz="4" w:space="0" w:color="000000" w:themeColor="text1"/>
-              <w:bottom w:val="single" w:sz="4" w:space="0" w:color="000000" w:themeColor="text1"/>
-              <w:right w:val="single" w:sz="4" w:space="0" w:color="000000" w:themeColor="text1"/>
-            </w:tcBorders>
-            <w:hideMark/>
           </w:tcPr>
           <w:p>
             <w:pPr>
+              <w:pStyle w:val="a9"/>
               <w:numPr>
                 <w:ilvl w:val="0"/>
                 <w:numId w:val="11"/>
               </w:numPr>
               <w:rPr>
                 <w:rFonts w:ascii="TH Sarabun New" w:hAnsi="TH Sarabun New" w:cs="TH Sarabun New"/>
+                <w:sz w:val="32"/>
+                <w:szCs w:val="32"/>
+              </w:rPr>
+            </w:pPr>
+            <w:r>
+              <w:rPr>
+                <w:rFonts w:ascii="TH Sarabun New" w:hAnsi="TH Sarabun New" w:cs="TH Sarabun New"/>
+                <w:sz w:val="32"/>
+                <w:szCs w:val="32"/>
+              </w:rPr>
+              <w:t>Show an error if item is out of stock.</w:t>
+            </w:r>
+          </w:p>
+        </w:tc>
+      </w:tr>
+      <w:tr>
+        <w:trPr>
+          <w:trHeight w:val="300"/>
+        </w:trPr>
+        <w:tc>
+          <w:tcPr>
+            <w:tcW w:w="0" w:type="auto"/>
+          </w:tcPr>
+          <w:p>
+            <w:pPr>
+              <w:rPr>
+                <w:rFonts w:ascii="TH Sarabun New" w:hAnsi="TH Sarabun New" w:cs="TH Sarabun New"/>
                 <w:b/>
                 <w:bCs/>
                 <w:sz w:val="32"/>
@@ -3565,200 +3366,981 @@
                 <w:sz w:val="32"/>
                 <w:szCs w:val="32"/>
               </w:rPr>
-              <w:t>Provide daily income report.</w:t>
-            </w:r>
-          </w:p>
-          <w:p>
-            <w:pPr>
+              <w:t>Flow of Activities:</w:t>
+            </w:r>
+          </w:p>
+        </w:tc>
+        <w:tc>
+          <w:tcPr>
+            <w:tcW w:w="0" w:type="auto"/>
+            <w:vAlign w:val="center"/>
+          </w:tcPr>
+          <w:p>
+            <w:pPr>
+              <w:jc w:val="center"/>
+              <w:rPr>
+                <w:rFonts w:ascii="TH Sarabun New" w:hAnsi="TH Sarabun New" w:cs="TH Sarabun New"/>
+                <w:b/>
+                <w:bCs/>
+                <w:sz w:val="32"/>
+                <w:szCs w:val="32"/>
+              </w:rPr>
+            </w:pPr>
+            <w:r>
+              <w:rPr>
+                <w:rFonts w:ascii="TH Sarabun New" w:hAnsi="TH Sarabun New" w:cs="TH Sarabun New"/>
+                <w:b/>
+                <w:bCs/>
+                <w:sz w:val="32"/>
+                <w:szCs w:val="32"/>
+              </w:rPr>
+              <w:t>Actor</w:t>
+            </w:r>
+          </w:p>
+        </w:tc>
+        <w:tc>
+          <w:tcPr>
+            <w:tcW w:w="0" w:type="auto"/>
+            <w:vAlign w:val="center"/>
+          </w:tcPr>
+          <w:p>
+            <w:pPr>
+              <w:jc w:val="center"/>
+              <w:rPr>
+                <w:rFonts w:ascii="TH Sarabun New" w:hAnsi="TH Sarabun New" w:cs="TH Sarabun New"/>
+                <w:b/>
+                <w:bCs/>
+                <w:sz w:val="32"/>
+                <w:szCs w:val="32"/>
+              </w:rPr>
+            </w:pPr>
+            <w:r>
+              <w:rPr>
+                <w:rFonts w:ascii="TH Sarabun New" w:hAnsi="TH Sarabun New" w:cs="TH Sarabun New"/>
+                <w:b/>
+                <w:bCs/>
+                <w:sz w:val="32"/>
+                <w:szCs w:val="32"/>
+              </w:rPr>
+              <w:t>System</w:t>
+            </w:r>
+          </w:p>
+        </w:tc>
+      </w:tr>
+      <w:tr>
+        <w:trPr>
+          <w:trHeight w:val="300"/>
+        </w:trPr>
+        <w:tc>
+          <w:tcPr>
+            <w:tcW w:w="0" w:type="auto"/>
+          </w:tcPr>
+          <w:p>
+            <w:pPr>
+              <w:rPr>
+                <w:rFonts w:ascii="TH Sarabun New" w:hAnsi="TH Sarabun New" w:cs="TH Sarabun New"/>
+                <w:b/>
+                <w:bCs/>
+                <w:sz w:val="32"/>
+                <w:szCs w:val="32"/>
+              </w:rPr>
+            </w:pPr>
+          </w:p>
+        </w:tc>
+        <w:tc>
+          <w:tcPr>
+            <w:tcW w:w="0" w:type="auto"/>
+          </w:tcPr>
+          <w:p>
+            <w:pPr>
+              <w:pStyle w:val="a9"/>
+              <w:numPr>
+                <w:ilvl w:val="0"/>
+                <w:numId w:val="18"/>
+              </w:numPr>
+              <w:rPr>
+                <w:rFonts w:ascii="TH Sarabun New" w:hAnsi="TH Sarabun New" w:cs="TH Sarabun New"/>
+                <w:sz w:val="32"/>
+                <w:szCs w:val="32"/>
+              </w:rPr>
+            </w:pPr>
+            <w:r>
+              <w:rPr>
+                <w:rFonts w:ascii="TH Sarabun New" w:hAnsi="TH Sarabun New" w:cs="TH Sarabun New"/>
+                <w:sz w:val="32"/>
+                <w:szCs w:val="32"/>
+              </w:rPr>
+              <w:t>Customer is looking for a wanted item from the store front page.</w:t>
+            </w:r>
+          </w:p>
+          <w:p>
+            <w:pPr>
+              <w:pStyle w:val="a9"/>
+              <w:numPr>
+                <w:ilvl w:val="0"/>
+                <w:numId w:val="18"/>
+              </w:numPr>
+              <w:rPr>
+                <w:rFonts w:ascii="TH Sarabun New" w:hAnsi="TH Sarabun New" w:cs="TH Sarabun New"/>
+                <w:sz w:val="32"/>
+                <w:szCs w:val="32"/>
+              </w:rPr>
+            </w:pPr>
+            <w:r>
+              <w:rPr>
+                <w:rFonts w:ascii="TH Sarabun New" w:hAnsi="TH Sarabun New" w:cs="TH Sarabun New"/>
+                <w:sz w:val="32"/>
+                <w:szCs w:val="32"/>
+              </w:rPr>
+              <w:t>Customer clicked add item to the basket.</w:t>
+            </w:r>
+          </w:p>
+          <w:p>
+            <w:pPr>
+              <w:pStyle w:val="a9"/>
+              <w:rPr>
+                <w:rFonts w:ascii="TH Sarabun New" w:hAnsi="TH Sarabun New" w:cs="TH Sarabun New"/>
+                <w:sz w:val="32"/>
+                <w:szCs w:val="32"/>
+              </w:rPr>
+            </w:pPr>
+            <w:r>
+              <w:rPr>
+                <w:rFonts w:ascii="TH Sarabun New" w:hAnsi="TH Sarabun New" w:cs="TH Sarabun New"/>
+                <w:sz w:val="32"/>
+                <w:szCs w:val="32"/>
+              </w:rPr>
+              <w:t>2a. if out of stock, go back to step 1.</w:t>
+            </w:r>
+          </w:p>
+          <w:p>
+            <w:pPr>
+              <w:pStyle w:val="a9"/>
+              <w:numPr>
+                <w:ilvl w:val="0"/>
+                <w:numId w:val="18"/>
+              </w:numPr>
+              <w:rPr>
+                <w:rFonts w:ascii="TH Sarabun New" w:hAnsi="TH Sarabun New" w:cs="TH Sarabun New"/>
+                <w:sz w:val="32"/>
+                <w:szCs w:val="32"/>
+              </w:rPr>
+            </w:pPr>
+            <w:r>
+              <w:rPr>
+                <w:rFonts w:ascii="TH Sarabun New" w:hAnsi="TH Sarabun New" w:cs="TH Sarabun New"/>
+                <w:sz w:val="32"/>
+                <w:szCs w:val="32"/>
+              </w:rPr>
+              <w:t>Customer adds quantity they want into the specified item in the basket.</w:t>
+            </w:r>
+          </w:p>
+          <w:p>
+            <w:pPr>
+              <w:pStyle w:val="a9"/>
+              <w:numPr>
+                <w:ilvl w:val="0"/>
+                <w:numId w:val="18"/>
+              </w:numPr>
+              <w:rPr>
+                <w:rFonts w:ascii="TH Sarabun New" w:hAnsi="TH Sarabun New" w:cs="TH Sarabun New"/>
+                <w:sz w:val="32"/>
+                <w:szCs w:val="32"/>
+              </w:rPr>
+            </w:pPr>
+            <w:proofErr w:type="gramStart"/>
+            <w:r>
+              <w:rPr>
+                <w:rFonts w:ascii="TH Sarabun New" w:hAnsi="TH Sarabun New" w:cs="TH Sarabun New"/>
+                <w:sz w:val="32"/>
+                <w:szCs w:val="32"/>
+              </w:rPr>
+              <w:t>Customer</w:t>
+            </w:r>
+            <w:proofErr w:type="gramEnd"/>
+            <w:r>
+              <w:rPr>
+                <w:rFonts w:ascii="TH Sarabun New" w:hAnsi="TH Sarabun New" w:cs="TH Sarabun New"/>
+                <w:sz w:val="32"/>
+                <w:szCs w:val="32"/>
+              </w:rPr>
+              <w:t xml:space="preserve"> place an order.</w:t>
+            </w:r>
+          </w:p>
+        </w:tc>
+        <w:tc>
+          <w:tcPr>
+            <w:tcW w:w="0" w:type="auto"/>
+          </w:tcPr>
+          <w:p>
+            <w:pPr>
+              <w:rPr>
+                <w:rFonts w:ascii="TH Sarabun New" w:hAnsi="TH Sarabun New" w:cs="TH Sarabun New"/>
+                <w:sz w:val="32"/>
+                <w:szCs w:val="32"/>
+              </w:rPr>
+            </w:pPr>
+          </w:p>
+          <w:p>
+            <w:pPr>
+              <w:rPr>
+                <w:rFonts w:ascii="TH Sarabun New" w:hAnsi="TH Sarabun New" w:cs="TH Sarabun New"/>
+                <w:sz w:val="32"/>
+                <w:szCs w:val="32"/>
+              </w:rPr>
+            </w:pPr>
+          </w:p>
+          <w:p>
+            <w:pPr>
+              <w:ind w:left="360"/>
+              <w:rPr>
+                <w:rFonts w:ascii="TH Sarabun New" w:hAnsi="TH Sarabun New" w:cs="TH Sarabun New"/>
+                <w:sz w:val="32"/>
+                <w:szCs w:val="32"/>
+              </w:rPr>
+            </w:pPr>
+            <w:r>
+              <w:rPr>
+                <w:rFonts w:ascii="TH Sarabun New" w:hAnsi="TH Sarabun New" w:cs="TH Sarabun New"/>
+                <w:sz w:val="32"/>
+                <w:szCs w:val="32"/>
+              </w:rPr>
+              <w:t>2.1 System check if item is not empty.</w:t>
+            </w:r>
+          </w:p>
+          <w:p>
+            <w:pPr>
+              <w:pStyle w:val="a9"/>
+              <w:numPr>
+                <w:ilvl w:val="1"/>
+                <w:numId w:val="19"/>
+              </w:numPr>
+              <w:rPr>
+                <w:rFonts w:ascii="TH Sarabun New" w:hAnsi="TH Sarabun New" w:cs="TH Sarabun New"/>
+                <w:sz w:val="32"/>
+                <w:szCs w:val="32"/>
+              </w:rPr>
+            </w:pPr>
+            <w:r>
+              <w:rPr>
+                <w:rFonts w:ascii="TH Sarabun New" w:hAnsi="TH Sarabun New" w:cs="TH Sarabun New"/>
+                <w:sz w:val="32"/>
+                <w:szCs w:val="32"/>
+              </w:rPr>
+              <w:t>Then return the price to customer.</w:t>
+            </w:r>
+          </w:p>
+        </w:tc>
+      </w:tr>
+      <w:tr>
+        <w:trPr>
+          <w:trHeight w:val="300"/>
+        </w:trPr>
+        <w:tc>
+          <w:tcPr>
+            <w:tcW w:w="0" w:type="auto"/>
+          </w:tcPr>
+          <w:p>
+            <w:pPr>
+              <w:rPr>
+                <w:rFonts w:ascii="TH Sarabun New" w:hAnsi="TH Sarabun New" w:cs="TH Sarabun New"/>
+                <w:b/>
+                <w:bCs/>
+                <w:sz w:val="32"/>
+                <w:szCs w:val="32"/>
+              </w:rPr>
+            </w:pPr>
+            <w:r>
+              <w:rPr>
+                <w:rFonts w:ascii="TH Sarabun New" w:hAnsi="TH Sarabun New" w:cs="TH Sarabun New"/>
+                <w:b/>
+                <w:bCs/>
+                <w:sz w:val="32"/>
+                <w:szCs w:val="32"/>
+              </w:rPr>
+              <w:t>Exception Conditions:</w:t>
+            </w:r>
+          </w:p>
+        </w:tc>
+        <w:tc>
+          <w:tcPr>
+            <w:tcW w:w="0" w:type="auto"/>
+            <w:gridSpan w:val="2"/>
+          </w:tcPr>
+          <w:p>
+            <w:pPr>
+              <w:rPr>
+                <w:rFonts w:ascii="TH Sarabun New" w:hAnsi="TH Sarabun New" w:cs="TH Sarabun New"/>
+                <w:sz w:val="32"/>
+                <w:szCs w:val="32"/>
+              </w:rPr>
+            </w:pPr>
+            <w:r>
+              <w:rPr>
+                <w:rFonts w:ascii="TH Sarabun New" w:hAnsi="TH Sarabun New" w:cs="TH Sarabun New"/>
+                <w:sz w:val="32"/>
+                <w:szCs w:val="32"/>
+              </w:rPr>
+              <w:t>2. When item is out of stock.</w:t>
+            </w:r>
+          </w:p>
+          <w:p>
+            <w:pPr>
+              <w:rPr>
+                <w:rFonts w:ascii="TH Sarabun New" w:hAnsi="TH Sarabun New" w:cs="TH Sarabun New"/>
+                <w:sz w:val="32"/>
+                <w:szCs w:val="32"/>
+              </w:rPr>
+            </w:pPr>
+            <w:r>
+              <w:rPr>
+                <w:rFonts w:ascii="TH Sarabun New" w:hAnsi="TH Sarabun New" w:cs="TH Sarabun New"/>
+                <w:sz w:val="32"/>
+                <w:szCs w:val="32"/>
+              </w:rPr>
+              <w:t>3. When item is not enough in stock.</w:t>
+            </w:r>
+          </w:p>
+        </w:tc>
+      </w:tr>
+    </w:tbl>
+    <w:p>
+      <w:pPr>
+        <w:rPr>
+          <w:rFonts w:ascii="TH Sarabun New" w:hAnsi="TH Sarabun New" w:cs="TH Sarabun New"/>
+          <w:b/>
+          <w:bCs/>
+          <w:sz w:val="32"/>
+          <w:szCs w:val="32"/>
+        </w:rPr>
+      </w:pPr>
+    </w:p>
+    <w:p>
+      <w:pPr>
+        <w:rPr>
+          <w:rFonts w:ascii="TH Sarabun New" w:hAnsi="TH Sarabun New" w:cs="TH Sarabun New"/>
+          <w:b/>
+          <w:bCs/>
+          <w:sz w:val="32"/>
+          <w:szCs w:val="32"/>
+        </w:rPr>
+      </w:pPr>
+    </w:p>
+    <w:p>
+      <w:pPr>
+        <w:rPr>
+          <w:rFonts w:ascii="TH Sarabun New" w:hAnsi="TH Sarabun New" w:cs="TH Sarabun New"/>
+          <w:b/>
+          <w:bCs/>
+          <w:sz w:val="32"/>
+          <w:szCs w:val="32"/>
+        </w:rPr>
+      </w:pPr>
+    </w:p>
+    <w:p>
+      <w:pPr>
+        <w:rPr>
+          <w:rFonts w:ascii="TH Sarabun New" w:hAnsi="TH Sarabun New" w:cs="TH Sarabun New"/>
+          <w:b/>
+          <w:bCs/>
+          <w:sz w:val="32"/>
+          <w:szCs w:val="32"/>
+        </w:rPr>
+      </w:pPr>
+    </w:p>
+    <w:tbl>
+      <w:tblPr>
+        <w:tblStyle w:val="af3"/>
+        <w:tblpPr w:leftFromText="180" w:rightFromText="180" w:vertAnchor="text" w:tblpY="241"/>
+        <w:tblW w:w="0" w:type="auto"/>
+        <w:tblLook w:val="06A0" w:firstRow="1" w:lastRow="0" w:firstColumn="1" w:lastColumn="0" w:noHBand="1" w:noVBand="1"/>
+      </w:tblPr>
+      <w:tblGrid>
+        <w:gridCol w:w="1993"/>
+        <w:gridCol w:w="3601"/>
+        <w:gridCol w:w="3422"/>
+      </w:tblGrid>
+      <w:tr>
+        <w:trPr>
+          <w:trHeight w:val="300"/>
+        </w:trPr>
+        <w:tc>
+          <w:tcPr>
+            <w:tcW w:w="0" w:type="auto"/>
+          </w:tcPr>
+          <w:p>
+            <w:pPr>
+              <w:rPr>
+                <w:rFonts w:ascii="TH Sarabun New" w:hAnsi="TH Sarabun New" w:cs="TH Sarabun New"/>
+                <w:b/>
+                <w:bCs/>
+                <w:sz w:val="32"/>
+                <w:szCs w:val="32"/>
+              </w:rPr>
+            </w:pPr>
+            <w:r>
+              <w:rPr>
+                <w:rFonts w:ascii="TH Sarabun New" w:hAnsi="TH Sarabun New" w:cs="TH Sarabun New"/>
+                <w:b/>
+                <w:bCs/>
+                <w:sz w:val="32"/>
+                <w:szCs w:val="32"/>
+              </w:rPr>
+              <w:lastRenderedPageBreak/>
+              <w:t>Use Case Name:</w:t>
+            </w:r>
+          </w:p>
+        </w:tc>
+        <w:tc>
+          <w:tcPr>
+            <w:tcW w:w="0" w:type="auto"/>
+            <w:gridSpan w:val="2"/>
+          </w:tcPr>
+          <w:p>
+            <w:pPr>
+              <w:rPr>
+                <w:rFonts w:ascii="TH Sarabun New" w:hAnsi="TH Sarabun New" w:cs="TH Sarabun New"/>
+                <w:sz w:val="32"/>
+                <w:szCs w:val="32"/>
+              </w:rPr>
+            </w:pPr>
+            <w:r>
+              <w:rPr>
+                <w:rFonts w:ascii="TH Sarabun New" w:hAnsi="TH Sarabun New" w:cs="TH Sarabun New"/>
+                <w:sz w:val="32"/>
+                <w:szCs w:val="32"/>
+              </w:rPr>
+              <w:t>Place Order</w:t>
+            </w:r>
+          </w:p>
+        </w:tc>
+      </w:tr>
+      <w:tr>
+        <w:trPr>
+          <w:trHeight w:val="300"/>
+        </w:trPr>
+        <w:tc>
+          <w:tcPr>
+            <w:tcW w:w="0" w:type="auto"/>
+          </w:tcPr>
+          <w:p>
+            <w:pPr>
+              <w:rPr>
+                <w:rFonts w:ascii="TH Sarabun New" w:hAnsi="TH Sarabun New" w:cs="TH Sarabun New"/>
+                <w:b/>
+                <w:bCs/>
+                <w:sz w:val="32"/>
+                <w:szCs w:val="32"/>
+              </w:rPr>
+            </w:pPr>
+            <w:r>
+              <w:rPr>
+                <w:rFonts w:ascii="TH Sarabun New" w:hAnsi="TH Sarabun New" w:cs="TH Sarabun New"/>
+                <w:b/>
+                <w:bCs/>
+                <w:sz w:val="32"/>
+                <w:szCs w:val="32"/>
+              </w:rPr>
+              <w:t>Scenario:</w:t>
+            </w:r>
+          </w:p>
+        </w:tc>
+        <w:tc>
+          <w:tcPr>
+            <w:tcW w:w="0" w:type="auto"/>
+            <w:gridSpan w:val="2"/>
+          </w:tcPr>
+          <w:p>
+            <w:pPr>
+              <w:rPr>
+                <w:rFonts w:ascii="TH Sarabun New" w:hAnsi="TH Sarabun New" w:cs="TH Sarabun New"/>
+                <w:sz w:val="32"/>
+                <w:szCs w:val="32"/>
+              </w:rPr>
+            </w:pPr>
+            <w:r>
+              <w:rPr>
+                <w:rFonts w:ascii="TH Sarabun New" w:hAnsi="TH Sarabun New" w:cs="TH Sarabun New"/>
+                <w:sz w:val="32"/>
+                <w:szCs w:val="32"/>
+              </w:rPr>
+              <w:t>Customer is adding item into basket, then make a payment.</w:t>
+            </w:r>
+          </w:p>
+        </w:tc>
+      </w:tr>
+      <w:tr>
+        <w:trPr>
+          <w:trHeight w:val="300"/>
+        </w:trPr>
+        <w:tc>
+          <w:tcPr>
+            <w:tcW w:w="0" w:type="auto"/>
+          </w:tcPr>
+          <w:p>
+            <w:pPr>
+              <w:rPr>
+                <w:rFonts w:ascii="TH Sarabun New" w:hAnsi="TH Sarabun New" w:cs="TH Sarabun New"/>
+                <w:b/>
+                <w:bCs/>
+                <w:sz w:val="32"/>
+                <w:szCs w:val="32"/>
+              </w:rPr>
+            </w:pPr>
+            <w:r>
+              <w:rPr>
+                <w:rFonts w:ascii="TH Sarabun New" w:hAnsi="TH Sarabun New" w:cs="TH Sarabun New"/>
+                <w:b/>
+                <w:bCs/>
+                <w:sz w:val="32"/>
+                <w:szCs w:val="32"/>
+              </w:rPr>
+              <w:t>Triggering Event:</w:t>
+            </w:r>
+          </w:p>
+        </w:tc>
+        <w:tc>
+          <w:tcPr>
+            <w:tcW w:w="0" w:type="auto"/>
+            <w:gridSpan w:val="2"/>
+          </w:tcPr>
+          <w:p>
+            <w:pPr>
+              <w:rPr>
+                <w:rFonts w:ascii="TH Sarabun New" w:hAnsi="TH Sarabun New" w:cs="TH Sarabun New"/>
+                <w:sz w:val="32"/>
+                <w:szCs w:val="32"/>
+              </w:rPr>
+            </w:pPr>
+            <w:r>
+              <w:rPr>
+                <w:rFonts w:ascii="TH Sarabun New" w:hAnsi="TH Sarabun New" w:cs="TH Sarabun New"/>
+                <w:sz w:val="32"/>
+                <w:szCs w:val="32"/>
+              </w:rPr>
+              <w:t>Add an item into the basket</w:t>
+            </w:r>
+          </w:p>
+        </w:tc>
+      </w:tr>
+      <w:tr>
+        <w:trPr>
+          <w:trHeight w:val="300"/>
+        </w:trPr>
+        <w:tc>
+          <w:tcPr>
+            <w:tcW w:w="0" w:type="auto"/>
+          </w:tcPr>
+          <w:p>
+            <w:pPr>
+              <w:rPr>
+                <w:rFonts w:ascii="TH Sarabun New" w:hAnsi="TH Sarabun New" w:cs="TH Sarabun New"/>
+                <w:b/>
+                <w:bCs/>
+                <w:sz w:val="32"/>
+                <w:szCs w:val="32"/>
+              </w:rPr>
+            </w:pPr>
+            <w:r>
+              <w:rPr>
+                <w:rFonts w:ascii="TH Sarabun New" w:hAnsi="TH Sarabun New" w:cs="TH Sarabun New"/>
+                <w:b/>
+                <w:bCs/>
+                <w:sz w:val="32"/>
+                <w:szCs w:val="32"/>
+              </w:rPr>
+              <w:t>Brief Description:</w:t>
+            </w:r>
+          </w:p>
+        </w:tc>
+        <w:tc>
+          <w:tcPr>
+            <w:tcW w:w="0" w:type="auto"/>
+            <w:gridSpan w:val="2"/>
+          </w:tcPr>
+          <w:p>
+            <w:pPr>
+              <w:rPr>
+                <w:rFonts w:ascii="TH Sarabun New" w:hAnsi="TH Sarabun New" w:cs="TH Sarabun New"/>
+                <w:sz w:val="32"/>
+                <w:szCs w:val="32"/>
+              </w:rPr>
+            </w:pPr>
+            <w:r>
+              <w:rPr>
+                <w:rFonts w:ascii="TH Sarabun New" w:hAnsi="TH Sarabun New" w:cs="TH Sarabun New"/>
+                <w:sz w:val="32"/>
+                <w:szCs w:val="32"/>
+              </w:rPr>
+              <w:t xml:space="preserve">At first, customer is select the prefer item. Then add it into basket. System will check if item is ready for sell. If yes user will make </w:t>
+            </w:r>
+            <w:proofErr w:type="gramStart"/>
+            <w:r>
+              <w:rPr>
+                <w:rFonts w:ascii="TH Sarabun New" w:hAnsi="TH Sarabun New" w:cs="TH Sarabun New"/>
+                <w:sz w:val="32"/>
+                <w:szCs w:val="32"/>
+              </w:rPr>
+              <w:t>payment, and</w:t>
+            </w:r>
+            <w:proofErr w:type="gramEnd"/>
+            <w:r>
+              <w:rPr>
+                <w:rFonts w:ascii="TH Sarabun New" w:hAnsi="TH Sarabun New" w:cs="TH Sarabun New"/>
+                <w:sz w:val="32"/>
+                <w:szCs w:val="32"/>
+              </w:rPr>
+              <w:t xml:space="preserve"> done.</w:t>
+            </w:r>
+          </w:p>
+        </w:tc>
+      </w:tr>
+      <w:tr>
+        <w:trPr>
+          <w:trHeight w:val="300"/>
+        </w:trPr>
+        <w:tc>
+          <w:tcPr>
+            <w:tcW w:w="0" w:type="auto"/>
+          </w:tcPr>
+          <w:p>
+            <w:pPr>
+              <w:rPr>
+                <w:rFonts w:ascii="TH Sarabun New" w:hAnsi="TH Sarabun New" w:cs="TH Sarabun New"/>
+                <w:b/>
+                <w:bCs/>
+                <w:sz w:val="32"/>
+                <w:szCs w:val="32"/>
+              </w:rPr>
+            </w:pPr>
+            <w:r>
+              <w:rPr>
+                <w:rFonts w:ascii="TH Sarabun New" w:hAnsi="TH Sarabun New" w:cs="TH Sarabun New"/>
+                <w:b/>
+                <w:bCs/>
+                <w:sz w:val="32"/>
+                <w:szCs w:val="32"/>
+              </w:rPr>
+              <w:t>Actors:</w:t>
+            </w:r>
+          </w:p>
+        </w:tc>
+        <w:tc>
+          <w:tcPr>
+            <w:tcW w:w="0" w:type="auto"/>
+            <w:gridSpan w:val="2"/>
+          </w:tcPr>
+          <w:p>
+            <w:pPr>
+              <w:rPr>
+                <w:rFonts w:ascii="TH Sarabun New" w:hAnsi="TH Sarabun New" w:cs="TH Sarabun New"/>
+                <w:sz w:val="32"/>
+                <w:szCs w:val="32"/>
+              </w:rPr>
+            </w:pPr>
+            <w:r>
+              <w:rPr>
+                <w:rFonts w:ascii="TH Sarabun New" w:hAnsi="TH Sarabun New" w:cs="TH Sarabun New"/>
+                <w:sz w:val="32"/>
+                <w:szCs w:val="32"/>
+              </w:rPr>
+              <w:t>Customer</w:t>
+            </w:r>
+          </w:p>
+        </w:tc>
+      </w:tr>
+      <w:tr>
+        <w:trPr>
+          <w:trHeight w:val="300"/>
+        </w:trPr>
+        <w:tc>
+          <w:tcPr>
+            <w:tcW w:w="0" w:type="auto"/>
+          </w:tcPr>
+          <w:p>
+            <w:pPr>
+              <w:rPr>
+                <w:rFonts w:ascii="TH Sarabun New" w:hAnsi="TH Sarabun New" w:cs="TH Sarabun New"/>
+                <w:b/>
+                <w:bCs/>
+                <w:sz w:val="32"/>
+                <w:szCs w:val="32"/>
+              </w:rPr>
+            </w:pPr>
+            <w:r>
+              <w:rPr>
+                <w:rFonts w:ascii="TH Sarabun New" w:hAnsi="TH Sarabun New" w:cs="TH Sarabun New"/>
+                <w:b/>
+                <w:bCs/>
+                <w:sz w:val="32"/>
+                <w:szCs w:val="32"/>
+              </w:rPr>
+              <w:t>Related Use Cases:</w:t>
+            </w:r>
+          </w:p>
+        </w:tc>
+        <w:tc>
+          <w:tcPr>
+            <w:tcW w:w="0" w:type="auto"/>
+            <w:gridSpan w:val="2"/>
+          </w:tcPr>
+          <w:p>
+            <w:pPr>
+              <w:rPr>
+                <w:rFonts w:ascii="TH Sarabun New" w:hAnsi="TH Sarabun New" w:cs="TH Sarabun New"/>
+                <w:sz w:val="32"/>
+                <w:szCs w:val="32"/>
+              </w:rPr>
+            </w:pPr>
+            <w:r>
+              <w:rPr>
+                <w:rFonts w:ascii="TH Sarabun New" w:hAnsi="TH Sarabun New" w:cs="TH Sarabun New"/>
+                <w:sz w:val="32"/>
+                <w:szCs w:val="32"/>
+              </w:rPr>
+              <w:t>Including: Stock Check, Item Description, Payment</w:t>
+            </w:r>
+          </w:p>
+        </w:tc>
+      </w:tr>
+      <w:tr>
+        <w:trPr>
+          <w:trHeight w:val="300"/>
+        </w:trPr>
+        <w:tc>
+          <w:tcPr>
+            <w:tcW w:w="0" w:type="auto"/>
+          </w:tcPr>
+          <w:p>
+            <w:pPr>
+              <w:rPr>
+                <w:rFonts w:ascii="TH Sarabun New" w:hAnsi="TH Sarabun New" w:cs="TH Sarabun New"/>
+                <w:b/>
+                <w:bCs/>
+                <w:sz w:val="32"/>
+                <w:szCs w:val="32"/>
+              </w:rPr>
+            </w:pPr>
+            <w:r>
+              <w:rPr>
+                <w:rFonts w:ascii="TH Sarabun New" w:hAnsi="TH Sarabun New" w:cs="TH Sarabun New"/>
+                <w:b/>
+                <w:bCs/>
+                <w:sz w:val="32"/>
+                <w:szCs w:val="32"/>
+              </w:rPr>
+              <w:t>Stakeholders:</w:t>
+            </w:r>
+          </w:p>
+        </w:tc>
+        <w:tc>
+          <w:tcPr>
+            <w:tcW w:w="0" w:type="auto"/>
+            <w:gridSpan w:val="2"/>
+          </w:tcPr>
+          <w:p>
+            <w:pPr>
+              <w:spacing w:line="279" w:lineRule="auto"/>
+              <w:rPr>
+                <w:rFonts w:ascii="TH Sarabun New" w:hAnsi="TH Sarabun New" w:cs="TH Sarabun New"/>
+                <w:sz w:val="32"/>
+                <w:szCs w:val="32"/>
+              </w:rPr>
+            </w:pPr>
+            <w:r>
+              <w:rPr>
+                <w:rFonts w:ascii="TH Sarabun New" w:hAnsi="TH Sarabun New" w:cs="TH Sarabun New"/>
+                <w:sz w:val="32"/>
+                <w:szCs w:val="32"/>
+              </w:rPr>
+              <w:t>Admin: to provide stock, and item description.</w:t>
+            </w:r>
+          </w:p>
+          <w:p>
+            <w:pPr>
+              <w:spacing w:line="279" w:lineRule="auto"/>
+              <w:rPr>
+                <w:rFonts w:ascii="TH Sarabun New" w:hAnsi="TH Sarabun New" w:cs="TH Sarabun New"/>
+                <w:sz w:val="32"/>
+                <w:szCs w:val="32"/>
+              </w:rPr>
+            </w:pPr>
+            <w:r>
+              <w:rPr>
+                <w:rFonts w:ascii="TH Sarabun New" w:hAnsi="TH Sarabun New" w:cs="TH Sarabun New"/>
+                <w:sz w:val="32"/>
+                <w:szCs w:val="32"/>
+              </w:rPr>
+              <w:t>Bank: to provide payment process.</w:t>
+            </w:r>
+          </w:p>
+        </w:tc>
+      </w:tr>
+      <w:tr>
+        <w:trPr>
+          <w:trHeight w:val="300"/>
+        </w:trPr>
+        <w:tc>
+          <w:tcPr>
+            <w:tcW w:w="0" w:type="auto"/>
+          </w:tcPr>
+          <w:p>
+            <w:pPr>
+              <w:rPr>
+                <w:rFonts w:ascii="TH Sarabun New" w:hAnsi="TH Sarabun New" w:cs="TH Sarabun New"/>
+                <w:b/>
+                <w:bCs/>
+                <w:sz w:val="32"/>
+                <w:szCs w:val="32"/>
+              </w:rPr>
+            </w:pPr>
+            <w:r>
+              <w:rPr>
+                <w:rFonts w:ascii="TH Sarabun New" w:hAnsi="TH Sarabun New" w:cs="TH Sarabun New"/>
+                <w:b/>
+                <w:bCs/>
+                <w:sz w:val="32"/>
+                <w:szCs w:val="32"/>
+              </w:rPr>
+              <w:t>Preconditions:</w:t>
+            </w:r>
+          </w:p>
+        </w:tc>
+        <w:tc>
+          <w:tcPr>
+            <w:tcW w:w="0" w:type="auto"/>
+            <w:gridSpan w:val="2"/>
+          </w:tcPr>
+          <w:p>
+            <w:pPr>
+              <w:spacing w:line="279" w:lineRule="auto"/>
+              <w:rPr>
+                <w:rFonts w:ascii="TH Sarabun New" w:hAnsi="TH Sarabun New" w:cs="TH Sarabun New"/>
+                <w:sz w:val="32"/>
+                <w:szCs w:val="32"/>
+              </w:rPr>
+            </w:pPr>
+            <w:r>
+              <w:rPr>
+                <w:rFonts w:ascii="TH Sarabun New" w:hAnsi="TH Sarabun New" w:cs="TH Sarabun New"/>
+                <w:sz w:val="32"/>
+                <w:szCs w:val="32"/>
+              </w:rPr>
+              <w:t>Item that customer added.</w:t>
+            </w:r>
+          </w:p>
+        </w:tc>
+      </w:tr>
+      <w:tr>
+        <w:trPr>
+          <w:trHeight w:val="300"/>
+        </w:trPr>
+        <w:tc>
+          <w:tcPr>
+            <w:tcW w:w="0" w:type="auto"/>
+          </w:tcPr>
+          <w:p>
+            <w:pPr>
+              <w:rPr>
+                <w:rFonts w:ascii="TH Sarabun New" w:hAnsi="TH Sarabun New" w:cs="TH Sarabun New"/>
+                <w:b/>
+                <w:bCs/>
+                <w:sz w:val="32"/>
+                <w:szCs w:val="32"/>
+              </w:rPr>
+            </w:pPr>
+            <w:r>
+              <w:rPr>
+                <w:rFonts w:ascii="TH Sarabun New" w:hAnsi="TH Sarabun New" w:cs="TH Sarabun New"/>
+                <w:b/>
+                <w:bCs/>
+                <w:sz w:val="32"/>
+                <w:szCs w:val="32"/>
+              </w:rPr>
+              <w:t>Postconditions:</w:t>
+            </w:r>
+          </w:p>
+        </w:tc>
+        <w:tc>
+          <w:tcPr>
+            <w:tcW w:w="0" w:type="auto"/>
+            <w:gridSpan w:val="2"/>
+          </w:tcPr>
+          <w:p>
+            <w:pPr>
+              <w:pStyle w:val="a9"/>
               <w:numPr>
                 <w:ilvl w:val="0"/>
                 <w:numId w:val="11"/>
               </w:numPr>
               <w:rPr>
                 <w:rFonts w:ascii="TH Sarabun New" w:hAnsi="TH Sarabun New" w:cs="TH Sarabun New"/>
-                <w:b/>
-                <w:bCs/>
-                <w:sz w:val="32"/>
-                <w:szCs w:val="32"/>
-              </w:rPr>
-            </w:pPr>
-            <w:r>
-              <w:rPr>
-                <w:rFonts w:ascii="TH Sarabun New" w:hAnsi="TH Sarabun New" w:cs="TH Sarabun New"/>
-                <w:b/>
-                <w:bCs/>
-                <w:sz w:val="32"/>
-                <w:szCs w:val="32"/>
-              </w:rPr>
-              <w:t>Provide weekly income report.</w:t>
-            </w:r>
-          </w:p>
-          <w:p>
-            <w:pPr>
+                <w:sz w:val="32"/>
+                <w:szCs w:val="32"/>
+              </w:rPr>
+            </w:pPr>
+            <w:r>
+              <w:rPr>
+                <w:rFonts w:ascii="TH Sarabun New" w:hAnsi="TH Sarabun New" w:cs="TH Sarabun New"/>
+                <w:sz w:val="32"/>
+                <w:szCs w:val="32"/>
+              </w:rPr>
+              <w:t>Show an error if item is out of stock.</w:t>
+            </w:r>
+          </w:p>
+          <w:p>
+            <w:pPr>
+              <w:pStyle w:val="a9"/>
               <w:numPr>
                 <w:ilvl w:val="0"/>
                 <w:numId w:val="11"/>
               </w:numPr>
               <w:rPr>
                 <w:rFonts w:ascii="TH Sarabun New" w:hAnsi="TH Sarabun New" w:cs="TH Sarabun New"/>
-                <w:b/>
-                <w:bCs/>
-                <w:sz w:val="32"/>
-                <w:szCs w:val="32"/>
-              </w:rPr>
-            </w:pPr>
-            <w:r>
-              <w:rPr>
-                <w:rFonts w:ascii="TH Sarabun New" w:hAnsi="TH Sarabun New" w:cs="TH Sarabun New"/>
-                <w:b/>
-                <w:bCs/>
-                <w:sz w:val="32"/>
-                <w:szCs w:val="32"/>
-              </w:rPr>
-              <w:t>Provide monthly income report.</w:t>
-            </w:r>
-          </w:p>
-          <w:p>
-            <w:pPr>
+                <w:sz w:val="32"/>
+                <w:szCs w:val="32"/>
+              </w:rPr>
+            </w:pPr>
+            <w:r>
+              <w:rPr>
+                <w:rFonts w:ascii="TH Sarabun New" w:hAnsi="TH Sarabun New" w:cs="TH Sarabun New"/>
+                <w:sz w:val="32"/>
+                <w:szCs w:val="32"/>
+              </w:rPr>
+              <w:t>Show an error if payment process failed.</w:t>
+            </w:r>
+          </w:p>
+          <w:p>
+            <w:pPr>
+              <w:pStyle w:val="a9"/>
               <w:numPr>
                 <w:ilvl w:val="0"/>
                 <w:numId w:val="11"/>
               </w:numPr>
               <w:rPr>
                 <w:rFonts w:ascii="TH Sarabun New" w:hAnsi="TH Sarabun New" w:cs="TH Sarabun New"/>
-                <w:b/>
-                <w:bCs/>
-                <w:sz w:val="32"/>
-                <w:szCs w:val="32"/>
-              </w:rPr>
-            </w:pPr>
-            <w:r>
-              <w:rPr>
-                <w:rFonts w:ascii="TH Sarabun New" w:hAnsi="TH Sarabun New" w:cs="TH Sarabun New"/>
-                <w:b/>
-                <w:bCs/>
-                <w:sz w:val="32"/>
-                <w:szCs w:val="32"/>
-              </w:rPr>
-              <w:t>Provide quarterly income report.</w:t>
-            </w:r>
-          </w:p>
-          <w:p>
-            <w:pPr>
-              <w:numPr>
-                <w:ilvl w:val="0"/>
-                <w:numId w:val="11"/>
-              </w:numPr>
-              <w:rPr>
-                <w:rFonts w:ascii="TH Sarabun New" w:hAnsi="TH Sarabun New" w:cs="TH Sarabun New"/>
-                <w:b/>
-                <w:bCs/>
-                <w:sz w:val="32"/>
-                <w:szCs w:val="32"/>
-              </w:rPr>
-            </w:pPr>
-            <w:r>
-              <w:rPr>
-                <w:rFonts w:ascii="TH Sarabun New" w:hAnsi="TH Sarabun New" w:cs="TH Sarabun New"/>
-                <w:b/>
-                <w:bCs/>
-                <w:sz w:val="32"/>
-                <w:szCs w:val="32"/>
-              </w:rPr>
-              <w:t>Provide annually income report.</w:t>
-            </w:r>
-          </w:p>
-          <w:p>
-            <w:pPr>
-              <w:numPr>
-                <w:ilvl w:val="0"/>
-                <w:numId w:val="11"/>
-              </w:numPr>
-              <w:rPr>
-                <w:rFonts w:ascii="TH Sarabun New" w:hAnsi="TH Sarabun New" w:cs="TH Sarabun New"/>
-                <w:b/>
-                <w:bCs/>
-                <w:sz w:val="32"/>
-                <w:szCs w:val="32"/>
-              </w:rPr>
-            </w:pPr>
-            <w:r>
-              <w:rPr>
-                <w:rFonts w:ascii="TH Sarabun New" w:hAnsi="TH Sarabun New" w:cs="TH Sarabun New"/>
-                <w:b/>
-                <w:bCs/>
-                <w:sz w:val="32"/>
-                <w:szCs w:val="32"/>
-              </w:rPr>
-              <w:t>Provide worst sell report.</w:t>
-            </w:r>
-          </w:p>
-          <w:p>
-            <w:pPr>
-              <w:numPr>
-                <w:ilvl w:val="0"/>
-                <w:numId w:val="11"/>
-              </w:numPr>
-              <w:rPr>
-                <w:rFonts w:ascii="TH Sarabun New" w:hAnsi="TH Sarabun New" w:cs="TH Sarabun New"/>
-                <w:b/>
-                <w:bCs/>
-                <w:sz w:val="32"/>
-                <w:szCs w:val="32"/>
-              </w:rPr>
-            </w:pPr>
-            <w:r>
-              <w:rPr>
-                <w:rFonts w:ascii="TH Sarabun New" w:hAnsi="TH Sarabun New" w:cs="TH Sarabun New"/>
-                <w:b/>
-                <w:bCs/>
-                <w:sz w:val="32"/>
-                <w:szCs w:val="32"/>
-              </w:rPr>
-              <w:t>Provide best sell report.</w:t>
-            </w:r>
-          </w:p>
-          <w:p>
-            <w:pPr>
-              <w:numPr>
-                <w:ilvl w:val="0"/>
-                <w:numId w:val="11"/>
-              </w:numPr>
-              <w:rPr>
-                <w:rFonts w:ascii="TH Sarabun New" w:hAnsi="TH Sarabun New" w:cs="TH Sarabun New"/>
-                <w:b/>
-                <w:bCs/>
-                <w:sz w:val="32"/>
-                <w:szCs w:val="32"/>
-              </w:rPr>
-            </w:pPr>
-            <w:r>
-              <w:rPr>
-                <w:rFonts w:ascii="TH Sarabun New" w:hAnsi="TH Sarabun New" w:cs="TH Sarabun New"/>
-                <w:b/>
-                <w:bCs/>
-                <w:sz w:val="32"/>
-                <w:szCs w:val="32"/>
-              </w:rPr>
-              <w:t>Provide Inventory report.</w:t>
+                <w:sz w:val="32"/>
+                <w:szCs w:val="32"/>
+              </w:rPr>
+            </w:pPr>
+            <w:r>
+              <w:rPr>
+                <w:rFonts w:ascii="TH Sarabun New" w:hAnsi="TH Sarabun New" w:cs="TH Sarabun New"/>
+                <w:sz w:val="32"/>
+                <w:szCs w:val="32"/>
+              </w:rPr>
+              <w:t>Show success page if everything goes correctly.</w:t>
             </w:r>
           </w:p>
         </w:tc>
       </w:tr>
       <w:tr>
         <w:trPr>
-          <w:trHeight w:val="94"/>
+          <w:trHeight w:val="300"/>
         </w:trPr>
         <w:tc>
           <w:tcPr>
-            <w:tcW w:w="1673" w:type="dxa"/>
-            <w:tcBorders>
-              <w:top w:val="single" w:sz="4" w:space="0" w:color="000000" w:themeColor="text1"/>
-              <w:left w:val="single" w:sz="4" w:space="0" w:color="000000" w:themeColor="text1"/>
-              <w:bottom w:val="single" w:sz="4" w:space="0" w:color="000000" w:themeColor="text1"/>
-              <w:right w:val="single" w:sz="4" w:space="0" w:color="000000" w:themeColor="text1"/>
-            </w:tcBorders>
-            <w:hideMark/>
+            <w:tcW w:w="0" w:type="auto"/>
           </w:tcPr>
           <w:p>
             <w:pPr>
@@ -3784,18 +4366,12 @@
         </w:tc>
         <w:tc>
           <w:tcPr>
-            <w:tcW w:w="3905" w:type="dxa"/>
-            <w:tcBorders>
-              <w:top w:val="single" w:sz="4" w:space="0" w:color="000000" w:themeColor="text1"/>
-              <w:left w:val="single" w:sz="4" w:space="0" w:color="000000" w:themeColor="text1"/>
-              <w:bottom w:val="single" w:sz="4" w:space="0" w:color="000000" w:themeColor="text1"/>
-              <w:right w:val="single" w:sz="4" w:space="0" w:color="000000" w:themeColor="text1"/>
-            </w:tcBorders>
+            <w:tcW w:w="0" w:type="auto"/>
             <w:vAlign w:val="center"/>
-            <w:hideMark/>
           </w:tcPr>
           <w:p>
             <w:pPr>
+              <w:jc w:val="center"/>
               <w:rPr>
                 <w:rFonts w:ascii="TH Sarabun New" w:hAnsi="TH Sarabun New" w:cs="TH Sarabun New"/>
                 <w:b/>
@@ -3818,18 +4394,12 @@
         </w:tc>
         <w:tc>
           <w:tcPr>
-            <w:tcW w:w="2833" w:type="dxa"/>
-            <w:tcBorders>
-              <w:top w:val="single" w:sz="4" w:space="0" w:color="000000" w:themeColor="text1"/>
-              <w:left w:val="single" w:sz="4" w:space="0" w:color="000000" w:themeColor="text1"/>
-              <w:bottom w:val="single" w:sz="4" w:space="0" w:color="000000" w:themeColor="text1"/>
-              <w:right w:val="single" w:sz="4" w:space="0" w:color="000000" w:themeColor="text1"/>
-            </w:tcBorders>
+            <w:tcW w:w="0" w:type="auto"/>
             <w:vAlign w:val="center"/>
-            <w:hideMark/>
           </w:tcPr>
           <w:p>
             <w:pPr>
+              <w:jc w:val="center"/>
               <w:rPr>
                 <w:rFonts w:ascii="TH Sarabun New" w:hAnsi="TH Sarabun New" w:cs="TH Sarabun New"/>
                 <w:b/>
@@ -3853,17 +4423,11 @@
       </w:tr>
       <w:tr>
         <w:trPr>
-          <w:trHeight w:val="94"/>
+          <w:trHeight w:val="300"/>
         </w:trPr>
         <w:tc>
           <w:tcPr>
-            <w:tcW w:w="1673" w:type="dxa"/>
-            <w:tcBorders>
-              <w:top w:val="single" w:sz="4" w:space="0" w:color="000000" w:themeColor="text1"/>
-              <w:left w:val="single" w:sz="4" w:space="0" w:color="000000" w:themeColor="text1"/>
-              <w:bottom w:val="single" w:sz="4" w:space="0" w:color="000000" w:themeColor="text1"/>
-              <w:right w:val="single" w:sz="4" w:space="0" w:color="000000" w:themeColor="text1"/>
-            </w:tcBorders>
+            <w:tcW w:w="0" w:type="auto"/>
           </w:tcPr>
           <w:p>
             <w:pPr>
@@ -3879,62 +4443,39 @@
         </w:tc>
         <w:tc>
           <w:tcPr>
-            <w:tcW w:w="3905" w:type="dxa"/>
-            <w:tcBorders>
-              <w:top w:val="single" w:sz="4" w:space="0" w:color="000000" w:themeColor="text1"/>
-              <w:left w:val="single" w:sz="4" w:space="0" w:color="000000" w:themeColor="text1"/>
-              <w:bottom w:val="single" w:sz="4" w:space="0" w:color="000000" w:themeColor="text1"/>
-              <w:right w:val="single" w:sz="4" w:space="0" w:color="000000" w:themeColor="text1"/>
-            </w:tcBorders>
-            <w:hideMark/>
+            <w:tcW w:w="0" w:type="auto"/>
           </w:tcPr>
           <w:p>
             <w:pPr>
+              <w:pStyle w:val="a9"/>
               <w:numPr>
                 <w:ilvl w:val="0"/>
-                <w:numId w:val="13"/>
+                <w:numId w:val="20"/>
               </w:numPr>
               <w:rPr>
                 <w:rFonts w:ascii="TH Sarabun New" w:hAnsi="TH Sarabun New" w:cs="TH Sarabun New"/>
-                <w:b/>
-                <w:bCs/>
-                <w:sz w:val="32"/>
-                <w:szCs w:val="32"/>
-              </w:rPr>
-            </w:pPr>
-            <w:proofErr w:type="gramStart"/>
-            <w:r>
-              <w:rPr>
-                <w:rFonts w:ascii="TH Sarabun New" w:hAnsi="TH Sarabun New" w:cs="TH Sarabun New"/>
-                <w:b/>
-                <w:bCs/>
-                <w:sz w:val="32"/>
-                <w:szCs w:val="32"/>
-              </w:rPr>
-              <w:t>User</w:t>
-            </w:r>
-            <w:proofErr w:type="gramEnd"/>
-            <w:r>
-              <w:rPr>
-                <w:rFonts w:ascii="TH Sarabun New" w:hAnsi="TH Sarabun New" w:cs="TH Sarabun New"/>
-                <w:b/>
-                <w:bCs/>
-                <w:sz w:val="32"/>
-                <w:szCs w:val="32"/>
-              </w:rPr>
-              <w:t xml:space="preserve"> get into report page.</w:t>
-            </w:r>
-          </w:p>
-          <w:p>
-            <w:pPr>
+                <w:sz w:val="32"/>
+                <w:szCs w:val="32"/>
+              </w:rPr>
+            </w:pPr>
+            <w:r>
+              <w:rPr>
+                <w:rFonts w:ascii="TH Sarabun New" w:hAnsi="TH Sarabun New" w:cs="TH Sarabun New"/>
+                <w:sz w:val="32"/>
+                <w:szCs w:val="32"/>
+              </w:rPr>
+              <w:t>Customer selects an item.</w:t>
+            </w:r>
+          </w:p>
+          <w:p>
+            <w:pPr>
+              <w:pStyle w:val="a9"/>
               <w:numPr>
                 <w:ilvl w:val="0"/>
-                <w:numId w:val="13"/>
+                <w:numId w:val="20"/>
               </w:numPr>
               <w:rPr>
                 <w:rFonts w:ascii="TH Sarabun New" w:hAnsi="TH Sarabun New" w:cs="TH Sarabun New"/>
-                <w:b/>
-                <w:bCs/>
                 <w:sz w:val="32"/>
                 <w:szCs w:val="32"/>
               </w:rPr>
@@ -3943,188 +4484,235 @@
             <w:r>
               <w:rPr>
                 <w:rFonts w:ascii="TH Sarabun New" w:hAnsi="TH Sarabun New" w:cs="TH Sarabun New"/>
-                <w:b/>
-                <w:bCs/>
-                <w:sz w:val="32"/>
-                <w:szCs w:val="32"/>
-              </w:rPr>
-              <w:t>User</w:t>
+                <w:sz w:val="32"/>
+                <w:szCs w:val="32"/>
+              </w:rPr>
+              <w:t>Customer</w:t>
             </w:r>
             <w:proofErr w:type="gramEnd"/>
             <w:r>
               <w:rPr>
                 <w:rFonts w:ascii="TH Sarabun New" w:hAnsi="TH Sarabun New" w:cs="TH Sarabun New"/>
-                <w:b/>
-                <w:bCs/>
-                <w:sz w:val="32"/>
-                <w:szCs w:val="32"/>
-              </w:rPr>
-              <w:t xml:space="preserve"> see income reports.</w:t>
-            </w:r>
-          </w:p>
-          <w:p>
-            <w:pPr>
+                <w:sz w:val="32"/>
+                <w:szCs w:val="32"/>
+              </w:rPr>
+              <w:t xml:space="preserve"> add it into basket.</w:t>
+            </w:r>
+          </w:p>
+          <w:p>
+            <w:pPr>
+              <w:pStyle w:val="a9"/>
+              <w:rPr>
+                <w:rFonts w:ascii="TH Sarabun New" w:hAnsi="TH Sarabun New" w:cs="TH Sarabun New"/>
+                <w:sz w:val="32"/>
+                <w:szCs w:val="32"/>
+              </w:rPr>
+            </w:pPr>
+            <w:r>
+              <w:rPr>
+                <w:rFonts w:ascii="TH Sarabun New" w:hAnsi="TH Sarabun New" w:cs="TH Sarabun New"/>
+                <w:sz w:val="32"/>
+                <w:szCs w:val="32"/>
+              </w:rPr>
+              <w:t>2a. if empty, goes to 1.</w:t>
+            </w:r>
+          </w:p>
+          <w:p>
+            <w:pPr>
+              <w:pStyle w:val="a9"/>
               <w:numPr>
                 <w:ilvl w:val="0"/>
-                <w:numId w:val="13"/>
+                <w:numId w:val="20"/>
               </w:numPr>
               <w:rPr>
                 <w:rFonts w:ascii="TH Sarabun New" w:hAnsi="TH Sarabun New" w:cs="TH Sarabun New"/>
-                <w:b/>
-                <w:bCs/>
-                <w:sz w:val="32"/>
-                <w:szCs w:val="32"/>
-              </w:rPr>
-            </w:pPr>
-            <w:r>
-              <w:rPr>
-                <w:rFonts w:ascii="TH Sarabun New" w:hAnsi="TH Sarabun New" w:cs="TH Sarabun New"/>
-                <w:b/>
-                <w:bCs/>
-                <w:sz w:val="32"/>
-                <w:szCs w:val="32"/>
-              </w:rPr>
-              <w:t>User also see sell reports.</w:t>
-            </w:r>
-          </w:p>
-          <w:p>
-            <w:pPr>
+                <w:sz w:val="32"/>
+                <w:szCs w:val="32"/>
+              </w:rPr>
+            </w:pPr>
+            <w:proofErr w:type="gramStart"/>
+            <w:r>
+              <w:rPr>
+                <w:rFonts w:ascii="TH Sarabun New" w:hAnsi="TH Sarabun New" w:cs="TH Sarabun New"/>
+                <w:sz w:val="32"/>
+                <w:szCs w:val="32"/>
+              </w:rPr>
+              <w:t>Customer</w:t>
+            </w:r>
+            <w:proofErr w:type="gramEnd"/>
+            <w:r>
+              <w:rPr>
+                <w:rFonts w:ascii="TH Sarabun New" w:hAnsi="TH Sarabun New" w:cs="TH Sarabun New"/>
+                <w:sz w:val="32"/>
+                <w:szCs w:val="32"/>
+              </w:rPr>
+              <w:t xml:space="preserve"> confirm an order.</w:t>
+            </w:r>
+          </w:p>
+          <w:p>
+            <w:pPr>
+              <w:pStyle w:val="a9"/>
               <w:numPr>
                 <w:ilvl w:val="0"/>
-                <w:numId w:val="13"/>
+                <w:numId w:val="20"/>
               </w:numPr>
               <w:rPr>
                 <w:rFonts w:ascii="TH Sarabun New" w:hAnsi="TH Sarabun New" w:cs="TH Sarabun New"/>
-                <w:b/>
-                <w:bCs/>
-                <w:sz w:val="32"/>
-                <w:szCs w:val="32"/>
-              </w:rPr>
-            </w:pPr>
-            <w:proofErr w:type="gramStart"/>
-            <w:r>
-              <w:rPr>
-                <w:rFonts w:ascii="TH Sarabun New" w:hAnsi="TH Sarabun New" w:cs="TH Sarabun New"/>
-                <w:b/>
-                <w:bCs/>
-                <w:sz w:val="32"/>
-                <w:szCs w:val="32"/>
-              </w:rPr>
-              <w:t>User</w:t>
-            </w:r>
-            <w:proofErr w:type="gramEnd"/>
-            <w:r>
-              <w:rPr>
-                <w:rFonts w:ascii="TH Sarabun New" w:hAnsi="TH Sarabun New" w:cs="TH Sarabun New"/>
-                <w:b/>
-                <w:bCs/>
-                <w:sz w:val="32"/>
-                <w:szCs w:val="32"/>
-              </w:rPr>
-              <w:t xml:space="preserve"> see Inventory reports.</w:t>
-            </w:r>
+                <w:sz w:val="32"/>
+                <w:szCs w:val="32"/>
+              </w:rPr>
+            </w:pPr>
+            <w:r>
+              <w:rPr>
+                <w:rFonts w:ascii="TH Sarabun New" w:hAnsi="TH Sarabun New" w:cs="TH Sarabun New"/>
+                <w:sz w:val="32"/>
+                <w:szCs w:val="32"/>
+              </w:rPr>
+              <w:t>Customer making a payment.</w:t>
+            </w:r>
+          </w:p>
+          <w:p>
+            <w:pPr>
+              <w:pStyle w:val="a9"/>
+              <w:rPr>
+                <w:rFonts w:ascii="TH Sarabun New" w:hAnsi="TH Sarabun New" w:cs="TH Sarabun New"/>
+                <w:sz w:val="32"/>
+                <w:szCs w:val="32"/>
+              </w:rPr>
+            </w:pPr>
+            <w:r>
+              <w:rPr>
+                <w:rFonts w:ascii="TH Sarabun New" w:hAnsi="TH Sarabun New" w:cs="TH Sarabun New"/>
+                <w:sz w:val="32"/>
+                <w:szCs w:val="32"/>
+              </w:rPr>
+              <w:t>4a. if payment failed, goes to 2.</w:t>
+            </w:r>
+          </w:p>
+          <w:p>
+            <w:pPr>
+              <w:pStyle w:val="a9"/>
+              <w:numPr>
+                <w:ilvl w:val="0"/>
+                <w:numId w:val="20"/>
+              </w:numPr>
+              <w:rPr>
+                <w:rFonts w:ascii="TH Sarabun New" w:hAnsi="TH Sarabun New" w:cs="TH Sarabun New"/>
+                <w:sz w:val="32"/>
+                <w:szCs w:val="32"/>
+              </w:rPr>
+            </w:pPr>
+            <w:r>
+              <w:rPr>
+                <w:rFonts w:ascii="TH Sarabun New" w:hAnsi="TH Sarabun New" w:cs="TH Sarabun New"/>
+                <w:sz w:val="32"/>
+                <w:szCs w:val="32"/>
+              </w:rPr>
+              <w:t>Order placement success.</w:t>
+            </w:r>
+          </w:p>
+          <w:p>
+            <w:pPr>
+              <w:pStyle w:val="a9"/>
+              <w:ind w:left="1080"/>
+              <w:rPr>
+                <w:rFonts w:ascii="TH Sarabun New" w:hAnsi="TH Sarabun New" w:cs="TH Sarabun New"/>
+                <w:sz w:val="32"/>
+                <w:szCs w:val="32"/>
+              </w:rPr>
+            </w:pPr>
           </w:p>
         </w:tc>
         <w:tc>
           <w:tcPr>
-            <w:tcW w:w="2833" w:type="dxa"/>
-            <w:tcBorders>
-              <w:top w:val="single" w:sz="4" w:space="0" w:color="000000" w:themeColor="text1"/>
-              <w:left w:val="single" w:sz="4" w:space="0" w:color="000000" w:themeColor="text1"/>
-              <w:bottom w:val="single" w:sz="4" w:space="0" w:color="000000" w:themeColor="text1"/>
-              <w:right w:val="single" w:sz="4" w:space="0" w:color="000000" w:themeColor="text1"/>
-            </w:tcBorders>
+            <w:tcW w:w="0" w:type="auto"/>
           </w:tcPr>
           <w:p>
             <w:pPr>
               <w:rPr>
                 <w:rFonts w:ascii="TH Sarabun New" w:hAnsi="TH Sarabun New" w:cs="TH Sarabun New"/>
-                <w:b/>
-                <w:bCs/>
-                <w:sz w:val="32"/>
-                <w:szCs w:val="32"/>
-              </w:rPr>
-            </w:pPr>
-          </w:p>
-          <w:p>
-            <w:pPr>
-              <w:rPr>
-                <w:rFonts w:ascii="TH Sarabun New" w:hAnsi="TH Sarabun New" w:cs="TH Sarabun New"/>
-                <w:b/>
-                <w:bCs/>
-                <w:sz w:val="32"/>
-                <w:szCs w:val="32"/>
-              </w:rPr>
-            </w:pPr>
-            <w:r>
-              <w:rPr>
-                <w:rFonts w:ascii="TH Sarabun New" w:hAnsi="TH Sarabun New" w:cs="TH Sarabun New"/>
-                <w:b/>
-                <w:bCs/>
-                <w:sz w:val="32"/>
-                <w:szCs w:val="32"/>
-              </w:rPr>
-              <w:t>2.1 Provide income reports.</w:t>
-            </w:r>
-          </w:p>
-          <w:p>
-            <w:pPr>
-              <w:rPr>
-                <w:rFonts w:ascii="TH Sarabun New" w:hAnsi="TH Sarabun New" w:cs="TH Sarabun New"/>
-                <w:b/>
-                <w:bCs/>
-                <w:sz w:val="32"/>
-                <w:szCs w:val="32"/>
-              </w:rPr>
-            </w:pPr>
-            <w:r>
-              <w:rPr>
-                <w:rFonts w:ascii="TH Sarabun New" w:hAnsi="TH Sarabun New" w:cs="TH Sarabun New"/>
-                <w:b/>
-                <w:bCs/>
-                <w:sz w:val="32"/>
-                <w:szCs w:val="32"/>
-              </w:rPr>
-              <w:t>3.1 Provide sell reports.</w:t>
-            </w:r>
-          </w:p>
-          <w:p>
-            <w:pPr>
-              <w:rPr>
-                <w:rFonts w:ascii="TH Sarabun New" w:hAnsi="TH Sarabun New" w:cs="TH Sarabun New"/>
-                <w:b/>
-                <w:bCs/>
-                <w:sz w:val="32"/>
-                <w:szCs w:val="32"/>
-              </w:rPr>
-            </w:pPr>
-            <w:r>
-              <w:rPr>
-                <w:rFonts w:ascii="TH Sarabun New" w:hAnsi="TH Sarabun New" w:cs="TH Sarabun New"/>
-                <w:b/>
-                <w:bCs/>
-                <w:sz w:val="32"/>
-                <w:szCs w:val="32"/>
-              </w:rPr>
-              <w:t>4.1 Provide Inventory report</w:t>
+                <w:sz w:val="32"/>
+                <w:szCs w:val="32"/>
+              </w:rPr>
+            </w:pPr>
+          </w:p>
+          <w:p>
+            <w:pPr>
+              <w:rPr>
+                <w:rFonts w:ascii="TH Sarabun New" w:hAnsi="TH Sarabun New" w:cs="TH Sarabun New"/>
+                <w:sz w:val="32"/>
+                <w:szCs w:val="32"/>
+              </w:rPr>
+            </w:pPr>
+            <w:r>
+              <w:rPr>
+                <w:rFonts w:ascii="TH Sarabun New" w:hAnsi="TH Sarabun New" w:cs="TH Sarabun New"/>
+                <w:sz w:val="32"/>
+                <w:szCs w:val="32"/>
+              </w:rPr>
+              <w:t>2.1 System check for stock.</w:t>
+            </w:r>
+          </w:p>
+          <w:p>
+            <w:pPr>
+              <w:rPr>
+                <w:rFonts w:ascii="TH Sarabun New" w:hAnsi="TH Sarabun New" w:cs="TH Sarabun New"/>
+                <w:sz w:val="32"/>
+                <w:szCs w:val="32"/>
+              </w:rPr>
+            </w:pPr>
+            <w:r>
+              <w:rPr>
+                <w:rFonts w:ascii="TH Sarabun New" w:hAnsi="TH Sarabun New" w:cs="TH Sarabun New"/>
+                <w:sz w:val="32"/>
+                <w:szCs w:val="32"/>
+              </w:rPr>
+              <w:t>2.2 If stock is empty then return to customer.</w:t>
+            </w:r>
+          </w:p>
+          <w:p>
+            <w:pPr>
+              <w:rPr>
+                <w:rFonts w:ascii="TH Sarabun New" w:hAnsi="TH Sarabun New" w:cs="TH Sarabun New"/>
+                <w:sz w:val="32"/>
+                <w:szCs w:val="32"/>
+              </w:rPr>
+            </w:pPr>
+            <w:r>
+              <w:rPr>
+                <w:rFonts w:ascii="TH Sarabun New" w:hAnsi="TH Sarabun New" w:cs="TH Sarabun New"/>
+                <w:sz w:val="32"/>
+                <w:szCs w:val="32"/>
+              </w:rPr>
+              <w:t>4.1 System contact the payment provider.</w:t>
+            </w:r>
+          </w:p>
+          <w:p>
+            <w:pPr>
+              <w:rPr>
+                <w:rFonts w:ascii="TH Sarabun New" w:hAnsi="TH Sarabun New" w:cs="TH Sarabun New"/>
+                <w:sz w:val="32"/>
+                <w:szCs w:val="32"/>
+              </w:rPr>
+            </w:pPr>
+            <w:r>
+              <w:rPr>
+                <w:rFonts w:ascii="TH Sarabun New" w:hAnsi="TH Sarabun New" w:cs="TH Sarabun New"/>
+                <w:sz w:val="32"/>
+                <w:szCs w:val="32"/>
+              </w:rPr>
+              <w:t>4.2 System return payment status.</w:t>
             </w:r>
           </w:p>
         </w:tc>
       </w:tr>
       <w:tr>
         <w:trPr>
-          <w:trHeight w:val="94"/>
+          <w:trHeight w:val="300"/>
         </w:trPr>
         <w:tc>
           <w:tcPr>
-            <w:tcW w:w="1673" w:type="dxa"/>
-            <w:tcBorders>
-              <w:top w:val="single" w:sz="4" w:space="0" w:color="000000" w:themeColor="text1"/>
-              <w:left w:val="single" w:sz="4" w:space="0" w:color="000000" w:themeColor="text1"/>
-              <w:bottom w:val="single" w:sz="4" w:space="0" w:color="000000" w:themeColor="text1"/>
-              <w:right w:val="single" w:sz="4" w:space="0" w:color="000000" w:themeColor="text1"/>
-            </w:tcBorders>
-            <w:hideMark/>
+            <w:tcW w:w="0" w:type="auto"/>
           </w:tcPr>
           <w:p>
             <w:pPr>
@@ -4144,1616 +4732,52 @@
                 <w:sz w:val="32"/>
                 <w:szCs w:val="32"/>
               </w:rPr>
-              <w:lastRenderedPageBreak/>
               <w:t>Exception Conditions:</w:t>
             </w:r>
           </w:p>
         </w:tc>
         <w:tc>
           <w:tcPr>
-            <w:tcW w:w="6738" w:type="dxa"/>
+            <w:tcW w:w="0" w:type="auto"/>
             <w:gridSpan w:val="2"/>
-            <w:tcBorders>
-              <w:top w:val="single" w:sz="4" w:space="0" w:color="000000" w:themeColor="text1"/>
-              <w:left w:val="single" w:sz="4" w:space="0" w:color="000000" w:themeColor="text1"/>
-              <w:bottom w:val="single" w:sz="4" w:space="0" w:color="000000" w:themeColor="text1"/>
-              <w:right w:val="single" w:sz="4" w:space="0" w:color="000000" w:themeColor="text1"/>
-            </w:tcBorders>
-            <w:hideMark/>
           </w:tcPr>
           <w:p>
             <w:pPr>
-              <w:numPr>
-                <w:ilvl w:val="0"/>
-                <w:numId w:val="14"/>
-              </w:numPr>
-              <w:rPr>
-                <w:rFonts w:ascii="TH Sarabun New" w:hAnsi="TH Sarabun New" w:cs="TH Sarabun New"/>
-                <w:b/>
-                <w:bCs/>
-                <w:sz w:val="32"/>
-                <w:szCs w:val="32"/>
-              </w:rPr>
-            </w:pPr>
-            <w:r>
-              <w:rPr>
-                <w:rFonts w:ascii="TH Sarabun New" w:hAnsi="TH Sarabun New" w:cs="TH Sarabun New"/>
-                <w:b/>
-                <w:bCs/>
-                <w:sz w:val="32"/>
-                <w:szCs w:val="32"/>
-              </w:rPr>
-              <w:t>If data is empty</w:t>
+              <w:rPr>
+                <w:rFonts w:ascii="TH Sarabun New" w:hAnsi="TH Sarabun New" w:cs="TH Sarabun New"/>
+                <w:sz w:val="32"/>
+                <w:szCs w:val="32"/>
+              </w:rPr>
+            </w:pPr>
+            <w:r>
+              <w:rPr>
+                <w:rFonts w:ascii="TH Sarabun New" w:hAnsi="TH Sarabun New" w:cs="TH Sarabun New"/>
+                <w:sz w:val="32"/>
+                <w:szCs w:val="32"/>
+              </w:rPr>
+              <w:t>2. When item is out of stock.</w:t>
+            </w:r>
+          </w:p>
+          <w:p>
+            <w:pPr>
+              <w:rPr>
+                <w:rFonts w:ascii="TH Sarabun New" w:hAnsi="TH Sarabun New" w:cs="TH Sarabun New"/>
+                <w:sz w:val="32"/>
+                <w:szCs w:val="32"/>
+              </w:rPr>
+            </w:pPr>
+            <w:r>
+              <w:rPr>
+                <w:rFonts w:ascii="TH Sarabun New" w:hAnsi="TH Sarabun New" w:cs="TH Sarabun New"/>
+                <w:sz w:val="32"/>
+                <w:szCs w:val="32"/>
+              </w:rPr>
+              <w:t>4. When payment is not success.</w:t>
             </w:r>
           </w:p>
         </w:tc>
       </w:tr>
     </w:tbl>
-    <w:p>
-      <w:pPr>
-        <w:rPr>
-          <w:rFonts w:ascii="TH Sarabun New" w:hAnsi="TH Sarabun New" w:cs="TH Sarabun New"/>
-          <w:b/>
-          <w:bCs/>
-          <w:sz w:val="32"/>
-          <w:szCs w:val="32"/>
-        </w:rPr>
-      </w:pPr>
-    </w:p>
-    <w:tbl>
-      <w:tblPr>
-        <w:tblStyle w:val="af3"/>
-        <w:tblW w:w="0" w:type="auto"/>
-        <w:tblLayout w:type="fixed"/>
-        <w:tblLook w:val="06A0" w:firstRow="1" w:lastRow="0" w:firstColumn="1" w:lastColumn="0" w:noHBand="1" w:noVBand="1"/>
-      </w:tblPr>
-      <w:tblGrid>
-        <w:gridCol w:w="1735"/>
-        <w:gridCol w:w="4046"/>
-        <w:gridCol w:w="2933"/>
-      </w:tblGrid>
-      <w:tr>
-        <w:trPr>
-          <w:trHeight w:val="251"/>
-        </w:trPr>
-        <w:tc>
-          <w:tcPr>
-            <w:tcW w:w="1735" w:type="dxa"/>
-            <w:tcBorders>
-              <w:top w:val="single" w:sz="4" w:space="0" w:color="000000" w:themeColor="text1"/>
-              <w:left w:val="single" w:sz="4" w:space="0" w:color="000000" w:themeColor="text1"/>
-              <w:bottom w:val="single" w:sz="4" w:space="0" w:color="000000" w:themeColor="text1"/>
-              <w:right w:val="single" w:sz="4" w:space="0" w:color="000000" w:themeColor="text1"/>
-            </w:tcBorders>
-            <w:hideMark/>
-          </w:tcPr>
-          <w:p>
-            <w:pPr>
-              <w:rPr>
-                <w:rFonts w:ascii="TH Sarabun New" w:hAnsi="TH Sarabun New" w:cs="TH Sarabun New"/>
-                <w:b/>
-                <w:bCs/>
-                <w:sz w:val="32"/>
-                <w:szCs w:val="32"/>
-              </w:rPr>
-            </w:pPr>
-            <w:r>
-              <w:rPr>
-                <w:rFonts w:ascii="TH Sarabun New" w:hAnsi="TH Sarabun New" w:cs="TH Sarabun New"/>
-                <w:b/>
-                <w:bCs/>
-                <w:sz w:val="32"/>
-                <w:szCs w:val="32"/>
-              </w:rPr>
-              <w:t>Use Case Name:</w:t>
-            </w:r>
-          </w:p>
-        </w:tc>
-        <w:tc>
-          <w:tcPr>
-            <w:tcW w:w="6979" w:type="dxa"/>
-            <w:gridSpan w:val="2"/>
-            <w:tcBorders>
-              <w:top w:val="single" w:sz="4" w:space="0" w:color="000000" w:themeColor="text1"/>
-              <w:left w:val="single" w:sz="4" w:space="0" w:color="000000" w:themeColor="text1"/>
-              <w:bottom w:val="single" w:sz="4" w:space="0" w:color="000000" w:themeColor="text1"/>
-              <w:right w:val="single" w:sz="4" w:space="0" w:color="000000" w:themeColor="text1"/>
-            </w:tcBorders>
-            <w:hideMark/>
-          </w:tcPr>
-          <w:p>
-            <w:pPr>
-              <w:rPr>
-                <w:rFonts w:ascii="TH Sarabun New" w:hAnsi="TH Sarabun New" w:cs="TH Sarabun New"/>
-                <w:b/>
-                <w:bCs/>
-                <w:sz w:val="32"/>
-                <w:szCs w:val="32"/>
-              </w:rPr>
-            </w:pPr>
-            <w:r>
-              <w:rPr>
-                <w:rFonts w:ascii="TH Sarabun New" w:hAnsi="TH Sarabun New" w:cs="TH Sarabun New"/>
-                <w:b/>
-                <w:bCs/>
-                <w:sz w:val="32"/>
-                <w:szCs w:val="32"/>
-              </w:rPr>
-              <w:t>Buy Product</w:t>
-            </w:r>
-          </w:p>
-        </w:tc>
-      </w:tr>
-      <w:tr>
-        <w:trPr>
-          <w:trHeight w:val="251"/>
-        </w:trPr>
-        <w:tc>
-          <w:tcPr>
-            <w:tcW w:w="1735" w:type="dxa"/>
-            <w:tcBorders>
-              <w:top w:val="single" w:sz="4" w:space="0" w:color="000000" w:themeColor="text1"/>
-              <w:left w:val="single" w:sz="4" w:space="0" w:color="000000" w:themeColor="text1"/>
-              <w:bottom w:val="single" w:sz="4" w:space="0" w:color="000000" w:themeColor="text1"/>
-              <w:right w:val="single" w:sz="4" w:space="0" w:color="000000" w:themeColor="text1"/>
-            </w:tcBorders>
-            <w:hideMark/>
-          </w:tcPr>
-          <w:p>
-            <w:pPr>
-              <w:rPr>
-                <w:rFonts w:ascii="TH Sarabun New" w:hAnsi="TH Sarabun New" w:cs="TH Sarabun New"/>
-                <w:b/>
-                <w:bCs/>
-                <w:sz w:val="32"/>
-                <w:szCs w:val="32"/>
-              </w:rPr>
-            </w:pPr>
-            <w:r>
-              <w:rPr>
-                <w:rFonts w:ascii="TH Sarabun New" w:hAnsi="TH Sarabun New" w:cs="TH Sarabun New"/>
-                <w:b/>
-                <w:bCs/>
-                <w:sz w:val="32"/>
-                <w:szCs w:val="32"/>
-              </w:rPr>
-              <w:t>Scenario:</w:t>
-            </w:r>
-          </w:p>
-        </w:tc>
-        <w:tc>
-          <w:tcPr>
-            <w:tcW w:w="6979" w:type="dxa"/>
-            <w:gridSpan w:val="2"/>
-            <w:tcBorders>
-              <w:top w:val="single" w:sz="4" w:space="0" w:color="000000" w:themeColor="text1"/>
-              <w:left w:val="single" w:sz="4" w:space="0" w:color="000000" w:themeColor="text1"/>
-              <w:bottom w:val="single" w:sz="4" w:space="0" w:color="000000" w:themeColor="text1"/>
-              <w:right w:val="single" w:sz="4" w:space="0" w:color="000000" w:themeColor="text1"/>
-            </w:tcBorders>
-            <w:hideMark/>
-          </w:tcPr>
-          <w:p>
-            <w:pPr>
-              <w:rPr>
-                <w:rFonts w:ascii="TH Sarabun New" w:hAnsi="TH Sarabun New" w:cs="TH Sarabun New"/>
-                <w:b/>
-                <w:bCs/>
-                <w:sz w:val="32"/>
-                <w:szCs w:val="32"/>
-              </w:rPr>
-            </w:pPr>
-            <w:proofErr w:type="gramStart"/>
-            <w:r>
-              <w:rPr>
-                <w:rFonts w:ascii="TH Sarabun New" w:hAnsi="TH Sarabun New" w:cs="TH Sarabun New"/>
-                <w:b/>
-                <w:bCs/>
-                <w:sz w:val="32"/>
-                <w:szCs w:val="32"/>
-              </w:rPr>
-              <w:t>Customer</w:t>
-            </w:r>
-            <w:proofErr w:type="gramEnd"/>
-            <w:r>
-              <w:rPr>
-                <w:rFonts w:ascii="TH Sarabun New" w:hAnsi="TH Sarabun New" w:cs="TH Sarabun New"/>
-                <w:b/>
-                <w:bCs/>
-                <w:sz w:val="32"/>
-                <w:szCs w:val="32"/>
-              </w:rPr>
-              <w:t xml:space="preserve"> buy a product.</w:t>
-            </w:r>
-          </w:p>
-        </w:tc>
-      </w:tr>
-      <w:tr>
-        <w:trPr>
-          <w:trHeight w:val="251"/>
-        </w:trPr>
-        <w:tc>
-          <w:tcPr>
-            <w:tcW w:w="1735" w:type="dxa"/>
-            <w:tcBorders>
-              <w:top w:val="single" w:sz="4" w:space="0" w:color="000000" w:themeColor="text1"/>
-              <w:left w:val="single" w:sz="4" w:space="0" w:color="000000" w:themeColor="text1"/>
-              <w:bottom w:val="single" w:sz="4" w:space="0" w:color="000000" w:themeColor="text1"/>
-              <w:right w:val="single" w:sz="4" w:space="0" w:color="000000" w:themeColor="text1"/>
-            </w:tcBorders>
-            <w:hideMark/>
-          </w:tcPr>
-          <w:p>
-            <w:pPr>
-              <w:rPr>
-                <w:rFonts w:ascii="TH Sarabun New" w:hAnsi="TH Sarabun New" w:cs="TH Sarabun New"/>
-                <w:b/>
-                <w:bCs/>
-                <w:sz w:val="32"/>
-                <w:szCs w:val="32"/>
-              </w:rPr>
-            </w:pPr>
-            <w:r>
-              <w:rPr>
-                <w:rFonts w:ascii="TH Sarabun New" w:hAnsi="TH Sarabun New" w:cs="TH Sarabun New"/>
-                <w:b/>
-                <w:bCs/>
-                <w:sz w:val="32"/>
-                <w:szCs w:val="32"/>
-              </w:rPr>
-              <w:t>Triggering Event:</w:t>
-            </w:r>
-          </w:p>
-        </w:tc>
-        <w:tc>
-          <w:tcPr>
-            <w:tcW w:w="6979" w:type="dxa"/>
-            <w:gridSpan w:val="2"/>
-            <w:tcBorders>
-              <w:top w:val="single" w:sz="4" w:space="0" w:color="000000" w:themeColor="text1"/>
-              <w:left w:val="single" w:sz="4" w:space="0" w:color="000000" w:themeColor="text1"/>
-              <w:bottom w:val="single" w:sz="4" w:space="0" w:color="000000" w:themeColor="text1"/>
-              <w:right w:val="single" w:sz="4" w:space="0" w:color="000000" w:themeColor="text1"/>
-            </w:tcBorders>
-            <w:hideMark/>
-          </w:tcPr>
-          <w:p>
-            <w:pPr>
-              <w:rPr>
-                <w:rFonts w:ascii="TH Sarabun New" w:hAnsi="TH Sarabun New" w:cs="TH Sarabun New"/>
-                <w:b/>
-                <w:bCs/>
-                <w:sz w:val="32"/>
-                <w:szCs w:val="32"/>
-              </w:rPr>
-            </w:pPr>
-            <w:r>
-              <w:rPr>
-                <w:rFonts w:ascii="TH Sarabun New" w:hAnsi="TH Sarabun New" w:cs="TH Sarabun New"/>
-                <w:b/>
-                <w:bCs/>
-                <w:sz w:val="32"/>
-                <w:szCs w:val="32"/>
-              </w:rPr>
-              <w:t>When customer buy a new product and make purchase.</w:t>
-            </w:r>
-          </w:p>
-        </w:tc>
-      </w:tr>
-      <w:tr>
-        <w:trPr>
-          <w:trHeight w:val="251"/>
-        </w:trPr>
-        <w:tc>
-          <w:tcPr>
-            <w:tcW w:w="1735" w:type="dxa"/>
-            <w:tcBorders>
-              <w:top w:val="single" w:sz="4" w:space="0" w:color="000000" w:themeColor="text1"/>
-              <w:left w:val="single" w:sz="4" w:space="0" w:color="000000" w:themeColor="text1"/>
-              <w:bottom w:val="single" w:sz="4" w:space="0" w:color="000000" w:themeColor="text1"/>
-              <w:right w:val="single" w:sz="4" w:space="0" w:color="000000" w:themeColor="text1"/>
-            </w:tcBorders>
-            <w:hideMark/>
-          </w:tcPr>
-          <w:p>
-            <w:pPr>
-              <w:rPr>
-                <w:rFonts w:ascii="TH Sarabun New" w:hAnsi="TH Sarabun New" w:cs="TH Sarabun New"/>
-                <w:b/>
-                <w:bCs/>
-                <w:sz w:val="32"/>
-                <w:szCs w:val="32"/>
-              </w:rPr>
-            </w:pPr>
-            <w:r>
-              <w:rPr>
-                <w:rFonts w:ascii="TH Sarabun New" w:hAnsi="TH Sarabun New" w:cs="TH Sarabun New"/>
-                <w:b/>
-                <w:bCs/>
-                <w:sz w:val="32"/>
-                <w:szCs w:val="32"/>
-              </w:rPr>
-              <w:t>Brief Description:</w:t>
-            </w:r>
-          </w:p>
-        </w:tc>
-        <w:tc>
-          <w:tcPr>
-            <w:tcW w:w="6979" w:type="dxa"/>
-            <w:gridSpan w:val="2"/>
-            <w:tcBorders>
-              <w:top w:val="single" w:sz="4" w:space="0" w:color="000000" w:themeColor="text1"/>
-              <w:left w:val="single" w:sz="4" w:space="0" w:color="000000" w:themeColor="text1"/>
-              <w:bottom w:val="single" w:sz="4" w:space="0" w:color="000000" w:themeColor="text1"/>
-              <w:right w:val="single" w:sz="4" w:space="0" w:color="000000" w:themeColor="text1"/>
-            </w:tcBorders>
-            <w:hideMark/>
-          </w:tcPr>
-          <w:p>
-            <w:pPr>
-              <w:rPr>
-                <w:rFonts w:ascii="TH Sarabun New" w:hAnsi="TH Sarabun New" w:cs="TH Sarabun New"/>
-                <w:b/>
-                <w:bCs/>
-                <w:sz w:val="32"/>
-                <w:szCs w:val="32"/>
-              </w:rPr>
-            </w:pPr>
-            <w:r>
-              <w:rPr>
-                <w:rFonts w:ascii="TH Sarabun New" w:hAnsi="TH Sarabun New" w:cs="TH Sarabun New"/>
-                <w:b/>
-                <w:bCs/>
-                <w:sz w:val="32"/>
-                <w:szCs w:val="32"/>
-              </w:rPr>
-              <w:t>Customer login to website, pick item. Then purchase for product. And wait for parcel to drop-off at their house.</w:t>
-            </w:r>
-          </w:p>
-        </w:tc>
-      </w:tr>
-      <w:tr>
-        <w:trPr>
-          <w:trHeight w:val="251"/>
-        </w:trPr>
-        <w:tc>
-          <w:tcPr>
-            <w:tcW w:w="1735" w:type="dxa"/>
-            <w:tcBorders>
-              <w:top w:val="single" w:sz="4" w:space="0" w:color="000000" w:themeColor="text1"/>
-              <w:left w:val="single" w:sz="4" w:space="0" w:color="000000" w:themeColor="text1"/>
-              <w:bottom w:val="single" w:sz="4" w:space="0" w:color="000000" w:themeColor="text1"/>
-              <w:right w:val="single" w:sz="4" w:space="0" w:color="000000" w:themeColor="text1"/>
-            </w:tcBorders>
-            <w:hideMark/>
-          </w:tcPr>
-          <w:p>
-            <w:pPr>
-              <w:rPr>
-                <w:rFonts w:ascii="TH Sarabun New" w:hAnsi="TH Sarabun New" w:cs="TH Sarabun New"/>
-                <w:b/>
-                <w:bCs/>
-                <w:sz w:val="32"/>
-                <w:szCs w:val="32"/>
-              </w:rPr>
-            </w:pPr>
-            <w:r>
-              <w:rPr>
-                <w:rFonts w:ascii="TH Sarabun New" w:hAnsi="TH Sarabun New" w:cs="TH Sarabun New"/>
-                <w:b/>
-                <w:bCs/>
-                <w:sz w:val="32"/>
-                <w:szCs w:val="32"/>
-              </w:rPr>
-              <w:t>Actors:</w:t>
-            </w:r>
-          </w:p>
-        </w:tc>
-        <w:tc>
-          <w:tcPr>
-            <w:tcW w:w="6979" w:type="dxa"/>
-            <w:gridSpan w:val="2"/>
-            <w:tcBorders>
-              <w:top w:val="single" w:sz="4" w:space="0" w:color="000000" w:themeColor="text1"/>
-              <w:left w:val="single" w:sz="4" w:space="0" w:color="000000" w:themeColor="text1"/>
-              <w:bottom w:val="single" w:sz="4" w:space="0" w:color="000000" w:themeColor="text1"/>
-              <w:right w:val="single" w:sz="4" w:space="0" w:color="000000" w:themeColor="text1"/>
-            </w:tcBorders>
-            <w:hideMark/>
-          </w:tcPr>
-          <w:p>
-            <w:pPr>
-              <w:rPr>
-                <w:rFonts w:ascii="TH Sarabun New" w:hAnsi="TH Sarabun New" w:cs="TH Sarabun New"/>
-                <w:b/>
-                <w:bCs/>
-                <w:sz w:val="32"/>
-                <w:szCs w:val="32"/>
-              </w:rPr>
-            </w:pPr>
-            <w:r>
-              <w:rPr>
-                <w:rFonts w:ascii="TH Sarabun New" w:hAnsi="TH Sarabun New" w:cs="TH Sarabun New"/>
-                <w:b/>
-                <w:bCs/>
-                <w:sz w:val="32"/>
-                <w:szCs w:val="32"/>
-              </w:rPr>
-              <w:t>Customer</w:t>
-            </w:r>
-          </w:p>
-        </w:tc>
-      </w:tr>
-      <w:tr>
-        <w:trPr>
-          <w:trHeight w:val="251"/>
-        </w:trPr>
-        <w:tc>
-          <w:tcPr>
-            <w:tcW w:w="1735" w:type="dxa"/>
-            <w:tcBorders>
-              <w:top w:val="single" w:sz="4" w:space="0" w:color="000000" w:themeColor="text1"/>
-              <w:left w:val="single" w:sz="4" w:space="0" w:color="000000" w:themeColor="text1"/>
-              <w:bottom w:val="single" w:sz="4" w:space="0" w:color="000000" w:themeColor="text1"/>
-              <w:right w:val="single" w:sz="4" w:space="0" w:color="000000" w:themeColor="text1"/>
-            </w:tcBorders>
-            <w:hideMark/>
-          </w:tcPr>
-          <w:p>
-            <w:pPr>
-              <w:rPr>
-                <w:rFonts w:ascii="TH Sarabun New" w:hAnsi="TH Sarabun New" w:cs="TH Sarabun New"/>
-                <w:b/>
-                <w:bCs/>
-                <w:sz w:val="32"/>
-                <w:szCs w:val="32"/>
-              </w:rPr>
-            </w:pPr>
-            <w:r>
-              <w:rPr>
-                <w:rFonts w:ascii="TH Sarabun New" w:hAnsi="TH Sarabun New" w:cs="TH Sarabun New"/>
-                <w:b/>
-                <w:bCs/>
-                <w:sz w:val="32"/>
-                <w:szCs w:val="32"/>
-              </w:rPr>
-              <w:t>Related Use Cases:</w:t>
-            </w:r>
-          </w:p>
-        </w:tc>
-        <w:tc>
-          <w:tcPr>
-            <w:tcW w:w="6979" w:type="dxa"/>
-            <w:gridSpan w:val="2"/>
-            <w:tcBorders>
-              <w:top w:val="single" w:sz="4" w:space="0" w:color="000000" w:themeColor="text1"/>
-              <w:left w:val="single" w:sz="4" w:space="0" w:color="000000" w:themeColor="text1"/>
-              <w:bottom w:val="single" w:sz="4" w:space="0" w:color="000000" w:themeColor="text1"/>
-              <w:right w:val="single" w:sz="4" w:space="0" w:color="000000" w:themeColor="text1"/>
-            </w:tcBorders>
-            <w:hideMark/>
-          </w:tcPr>
-          <w:p>
-            <w:pPr>
-              <w:rPr>
-                <w:rFonts w:ascii="TH Sarabun New" w:hAnsi="TH Sarabun New" w:cs="TH Sarabun New"/>
-                <w:b/>
-                <w:bCs/>
-                <w:sz w:val="32"/>
-                <w:szCs w:val="32"/>
-              </w:rPr>
-            </w:pPr>
-            <w:r>
-              <w:rPr>
-                <w:rFonts w:ascii="TH Sarabun New" w:hAnsi="TH Sarabun New" w:cs="TH Sarabun New"/>
-                <w:b/>
-                <w:bCs/>
-                <w:sz w:val="32"/>
-                <w:szCs w:val="32"/>
-              </w:rPr>
-              <w:t>Including: Payment, Order Cancel Request, Track Order</w:t>
-            </w:r>
-          </w:p>
-        </w:tc>
-      </w:tr>
-      <w:tr>
-        <w:trPr>
-          <w:trHeight w:val="251"/>
-        </w:trPr>
-        <w:tc>
-          <w:tcPr>
-            <w:tcW w:w="1735" w:type="dxa"/>
-            <w:tcBorders>
-              <w:top w:val="single" w:sz="4" w:space="0" w:color="000000" w:themeColor="text1"/>
-              <w:left w:val="single" w:sz="4" w:space="0" w:color="000000" w:themeColor="text1"/>
-              <w:bottom w:val="single" w:sz="4" w:space="0" w:color="000000" w:themeColor="text1"/>
-              <w:right w:val="single" w:sz="4" w:space="0" w:color="000000" w:themeColor="text1"/>
-            </w:tcBorders>
-            <w:hideMark/>
-          </w:tcPr>
-          <w:p>
-            <w:pPr>
-              <w:rPr>
-                <w:rFonts w:ascii="TH Sarabun New" w:hAnsi="TH Sarabun New" w:cs="TH Sarabun New"/>
-                <w:b/>
-                <w:bCs/>
-                <w:sz w:val="32"/>
-                <w:szCs w:val="32"/>
-              </w:rPr>
-            </w:pPr>
-            <w:r>
-              <w:rPr>
-                <w:rFonts w:ascii="TH Sarabun New" w:hAnsi="TH Sarabun New" w:cs="TH Sarabun New"/>
-                <w:b/>
-                <w:bCs/>
-                <w:sz w:val="32"/>
-                <w:szCs w:val="32"/>
-              </w:rPr>
-              <w:t>Stakeholders:</w:t>
-            </w:r>
-          </w:p>
-        </w:tc>
-        <w:tc>
-          <w:tcPr>
-            <w:tcW w:w="6979" w:type="dxa"/>
-            <w:gridSpan w:val="2"/>
-            <w:tcBorders>
-              <w:top w:val="single" w:sz="4" w:space="0" w:color="000000" w:themeColor="text1"/>
-              <w:left w:val="single" w:sz="4" w:space="0" w:color="000000" w:themeColor="text1"/>
-              <w:bottom w:val="single" w:sz="4" w:space="0" w:color="000000" w:themeColor="text1"/>
-              <w:right w:val="single" w:sz="4" w:space="0" w:color="000000" w:themeColor="text1"/>
-            </w:tcBorders>
-            <w:hideMark/>
-          </w:tcPr>
-          <w:p>
-            <w:pPr>
-              <w:rPr>
-                <w:rFonts w:ascii="TH Sarabun New" w:hAnsi="TH Sarabun New" w:cs="TH Sarabun New"/>
-                <w:b/>
-                <w:bCs/>
-                <w:sz w:val="32"/>
-                <w:szCs w:val="32"/>
-              </w:rPr>
-            </w:pPr>
-            <w:r>
-              <w:rPr>
-                <w:rFonts w:ascii="TH Sarabun New" w:hAnsi="TH Sarabun New" w:cs="TH Sarabun New"/>
-                <w:b/>
-                <w:bCs/>
-                <w:sz w:val="32"/>
-                <w:szCs w:val="32"/>
-              </w:rPr>
-              <w:t>Admin: to accept the order and process shipping</w:t>
-            </w:r>
-          </w:p>
-        </w:tc>
-      </w:tr>
-      <w:tr>
-        <w:trPr>
-          <w:trHeight w:val="251"/>
-        </w:trPr>
-        <w:tc>
-          <w:tcPr>
-            <w:tcW w:w="1735" w:type="dxa"/>
-            <w:tcBorders>
-              <w:top w:val="single" w:sz="4" w:space="0" w:color="000000" w:themeColor="text1"/>
-              <w:left w:val="single" w:sz="4" w:space="0" w:color="000000" w:themeColor="text1"/>
-              <w:bottom w:val="single" w:sz="4" w:space="0" w:color="000000" w:themeColor="text1"/>
-              <w:right w:val="single" w:sz="4" w:space="0" w:color="000000" w:themeColor="text1"/>
-            </w:tcBorders>
-            <w:hideMark/>
-          </w:tcPr>
-          <w:p>
-            <w:pPr>
-              <w:rPr>
-                <w:rFonts w:ascii="TH Sarabun New" w:hAnsi="TH Sarabun New" w:cs="TH Sarabun New"/>
-                <w:b/>
-                <w:bCs/>
-                <w:sz w:val="32"/>
-                <w:szCs w:val="32"/>
-              </w:rPr>
-            </w:pPr>
-            <w:r>
-              <w:rPr>
-                <w:rFonts w:ascii="TH Sarabun New" w:hAnsi="TH Sarabun New" w:cs="TH Sarabun New"/>
-                <w:b/>
-                <w:bCs/>
-                <w:sz w:val="32"/>
-                <w:szCs w:val="32"/>
-              </w:rPr>
-              <w:t>Preconditions:</w:t>
-            </w:r>
-          </w:p>
-        </w:tc>
-        <w:tc>
-          <w:tcPr>
-            <w:tcW w:w="6979" w:type="dxa"/>
-            <w:gridSpan w:val="2"/>
-            <w:tcBorders>
-              <w:top w:val="single" w:sz="4" w:space="0" w:color="000000" w:themeColor="text1"/>
-              <w:left w:val="single" w:sz="4" w:space="0" w:color="000000" w:themeColor="text1"/>
-              <w:bottom w:val="single" w:sz="4" w:space="0" w:color="000000" w:themeColor="text1"/>
-              <w:right w:val="single" w:sz="4" w:space="0" w:color="000000" w:themeColor="text1"/>
-            </w:tcBorders>
-            <w:hideMark/>
-          </w:tcPr>
-          <w:p>
-            <w:pPr>
-              <w:rPr>
-                <w:rFonts w:ascii="TH Sarabun New" w:hAnsi="TH Sarabun New" w:cs="TH Sarabun New"/>
-                <w:b/>
-                <w:bCs/>
-                <w:sz w:val="32"/>
-                <w:szCs w:val="32"/>
-              </w:rPr>
-            </w:pPr>
-            <w:r>
-              <w:rPr>
-                <w:rFonts w:ascii="TH Sarabun New" w:hAnsi="TH Sarabun New" w:cs="TH Sarabun New"/>
-                <w:b/>
-                <w:bCs/>
-                <w:sz w:val="32"/>
-                <w:szCs w:val="32"/>
-              </w:rPr>
-              <w:t>Ready-to-sell items in stock</w:t>
-            </w:r>
-          </w:p>
-        </w:tc>
-      </w:tr>
-      <w:tr>
-        <w:trPr>
-          <w:trHeight w:val="251"/>
-        </w:trPr>
-        <w:tc>
-          <w:tcPr>
-            <w:tcW w:w="1735" w:type="dxa"/>
-            <w:tcBorders>
-              <w:top w:val="single" w:sz="4" w:space="0" w:color="000000" w:themeColor="text1"/>
-              <w:left w:val="single" w:sz="4" w:space="0" w:color="000000" w:themeColor="text1"/>
-              <w:bottom w:val="single" w:sz="4" w:space="0" w:color="000000" w:themeColor="text1"/>
-              <w:right w:val="single" w:sz="4" w:space="0" w:color="000000" w:themeColor="text1"/>
-            </w:tcBorders>
-            <w:hideMark/>
-          </w:tcPr>
-          <w:p>
-            <w:pPr>
-              <w:rPr>
-                <w:rFonts w:ascii="TH Sarabun New" w:hAnsi="TH Sarabun New" w:cs="TH Sarabun New"/>
-                <w:b/>
-                <w:bCs/>
-                <w:sz w:val="32"/>
-                <w:szCs w:val="32"/>
-              </w:rPr>
-            </w:pPr>
-            <w:r>
-              <w:rPr>
-                <w:rFonts w:ascii="TH Sarabun New" w:hAnsi="TH Sarabun New" w:cs="TH Sarabun New"/>
-                <w:b/>
-                <w:bCs/>
-                <w:sz w:val="32"/>
-                <w:szCs w:val="32"/>
-              </w:rPr>
-              <w:t>Postconditions:</w:t>
-            </w:r>
-          </w:p>
-        </w:tc>
-        <w:tc>
-          <w:tcPr>
-            <w:tcW w:w="6979" w:type="dxa"/>
-            <w:gridSpan w:val="2"/>
-            <w:tcBorders>
-              <w:top w:val="single" w:sz="4" w:space="0" w:color="000000" w:themeColor="text1"/>
-              <w:left w:val="single" w:sz="4" w:space="0" w:color="000000" w:themeColor="text1"/>
-              <w:bottom w:val="single" w:sz="4" w:space="0" w:color="000000" w:themeColor="text1"/>
-              <w:right w:val="single" w:sz="4" w:space="0" w:color="000000" w:themeColor="text1"/>
-            </w:tcBorders>
-            <w:hideMark/>
-          </w:tcPr>
-          <w:p>
-            <w:pPr>
-              <w:numPr>
-                <w:ilvl w:val="0"/>
-                <w:numId w:val="14"/>
-              </w:numPr>
-              <w:rPr>
-                <w:rFonts w:ascii="TH Sarabun New" w:hAnsi="TH Sarabun New" w:cs="TH Sarabun New"/>
-                <w:b/>
-                <w:bCs/>
-                <w:sz w:val="32"/>
-                <w:szCs w:val="32"/>
-              </w:rPr>
-            </w:pPr>
-            <w:r>
-              <w:rPr>
-                <w:rFonts w:ascii="TH Sarabun New" w:hAnsi="TH Sarabun New" w:cs="TH Sarabun New"/>
-                <w:b/>
-                <w:bCs/>
-                <w:sz w:val="32"/>
-                <w:szCs w:val="32"/>
-              </w:rPr>
-              <w:t>Provide complete order to admin</w:t>
-            </w:r>
-          </w:p>
-          <w:p>
-            <w:pPr>
-              <w:numPr>
-                <w:ilvl w:val="0"/>
-                <w:numId w:val="14"/>
-              </w:numPr>
-              <w:rPr>
-                <w:rFonts w:ascii="TH Sarabun New" w:hAnsi="TH Sarabun New" w:cs="TH Sarabun New"/>
-                <w:b/>
-                <w:bCs/>
-                <w:sz w:val="32"/>
-                <w:szCs w:val="32"/>
-              </w:rPr>
-            </w:pPr>
-            <w:proofErr w:type="gramStart"/>
-            <w:r>
-              <w:rPr>
-                <w:rFonts w:ascii="TH Sarabun New" w:hAnsi="TH Sarabun New" w:cs="TH Sarabun New"/>
-                <w:b/>
-                <w:bCs/>
-                <w:sz w:val="32"/>
-                <w:szCs w:val="32"/>
-              </w:rPr>
-              <w:t>Admin</w:t>
-            </w:r>
-            <w:proofErr w:type="gramEnd"/>
-            <w:r>
-              <w:rPr>
-                <w:rFonts w:ascii="TH Sarabun New" w:hAnsi="TH Sarabun New" w:cs="TH Sarabun New"/>
-                <w:b/>
-                <w:bCs/>
-                <w:sz w:val="32"/>
-                <w:szCs w:val="32"/>
-              </w:rPr>
-              <w:t xml:space="preserve"> provide shipping and send order tracking</w:t>
-            </w:r>
-          </w:p>
-        </w:tc>
-      </w:tr>
-      <w:tr>
-        <w:trPr>
-          <w:trHeight w:val="251"/>
-        </w:trPr>
-        <w:tc>
-          <w:tcPr>
-            <w:tcW w:w="1735" w:type="dxa"/>
-            <w:tcBorders>
-              <w:top w:val="single" w:sz="4" w:space="0" w:color="000000" w:themeColor="text1"/>
-              <w:left w:val="single" w:sz="4" w:space="0" w:color="000000" w:themeColor="text1"/>
-              <w:bottom w:val="single" w:sz="4" w:space="0" w:color="000000" w:themeColor="text1"/>
-              <w:right w:val="single" w:sz="4" w:space="0" w:color="000000" w:themeColor="text1"/>
-            </w:tcBorders>
-            <w:hideMark/>
-          </w:tcPr>
-          <w:p>
-            <w:pPr>
-              <w:rPr>
-                <w:rFonts w:ascii="TH Sarabun New" w:hAnsi="TH Sarabun New" w:cs="TH Sarabun New"/>
-                <w:b/>
-                <w:bCs/>
-                <w:sz w:val="32"/>
-                <w:szCs w:val="32"/>
-              </w:rPr>
-            </w:pPr>
-            <w:r>
-              <w:rPr>
-                <w:rFonts w:ascii="TH Sarabun New" w:hAnsi="TH Sarabun New" w:cs="TH Sarabun New"/>
-                <w:b/>
-                <w:bCs/>
-                <w:sz w:val="32"/>
-                <w:szCs w:val="32"/>
-              </w:rPr>
-              <w:t>Flow of Activities:</w:t>
-            </w:r>
-          </w:p>
-        </w:tc>
-        <w:tc>
-          <w:tcPr>
-            <w:tcW w:w="4046" w:type="dxa"/>
-            <w:tcBorders>
-              <w:top w:val="single" w:sz="4" w:space="0" w:color="000000" w:themeColor="text1"/>
-              <w:left w:val="single" w:sz="4" w:space="0" w:color="000000" w:themeColor="text1"/>
-              <w:bottom w:val="single" w:sz="4" w:space="0" w:color="000000" w:themeColor="text1"/>
-              <w:right w:val="single" w:sz="4" w:space="0" w:color="000000" w:themeColor="text1"/>
-            </w:tcBorders>
-            <w:vAlign w:val="center"/>
-            <w:hideMark/>
-          </w:tcPr>
-          <w:p>
-            <w:pPr>
-              <w:rPr>
-                <w:rFonts w:ascii="TH Sarabun New" w:hAnsi="TH Sarabun New" w:cs="TH Sarabun New"/>
-                <w:b/>
-                <w:bCs/>
-                <w:sz w:val="32"/>
-                <w:szCs w:val="32"/>
-              </w:rPr>
-            </w:pPr>
-            <w:r>
-              <w:rPr>
-                <w:rFonts w:ascii="TH Sarabun New" w:hAnsi="TH Sarabun New" w:cs="TH Sarabun New"/>
-                <w:b/>
-                <w:bCs/>
-                <w:sz w:val="32"/>
-                <w:szCs w:val="32"/>
-              </w:rPr>
-              <w:t>Actor</w:t>
-            </w:r>
-          </w:p>
-        </w:tc>
-        <w:tc>
-          <w:tcPr>
-            <w:tcW w:w="2933" w:type="dxa"/>
-            <w:tcBorders>
-              <w:top w:val="single" w:sz="4" w:space="0" w:color="000000" w:themeColor="text1"/>
-              <w:left w:val="single" w:sz="4" w:space="0" w:color="000000" w:themeColor="text1"/>
-              <w:bottom w:val="single" w:sz="4" w:space="0" w:color="000000" w:themeColor="text1"/>
-              <w:right w:val="single" w:sz="4" w:space="0" w:color="000000" w:themeColor="text1"/>
-            </w:tcBorders>
-            <w:vAlign w:val="center"/>
-            <w:hideMark/>
-          </w:tcPr>
-          <w:p>
-            <w:pPr>
-              <w:rPr>
-                <w:rFonts w:ascii="TH Sarabun New" w:hAnsi="TH Sarabun New" w:cs="TH Sarabun New"/>
-                <w:b/>
-                <w:bCs/>
-                <w:sz w:val="32"/>
-                <w:szCs w:val="32"/>
-              </w:rPr>
-            </w:pPr>
-            <w:r>
-              <w:rPr>
-                <w:rFonts w:ascii="TH Sarabun New" w:hAnsi="TH Sarabun New" w:cs="TH Sarabun New"/>
-                <w:b/>
-                <w:bCs/>
-                <w:sz w:val="32"/>
-                <w:szCs w:val="32"/>
-              </w:rPr>
-              <w:t>System</w:t>
-            </w:r>
-          </w:p>
-        </w:tc>
-      </w:tr>
-      <w:tr>
-        <w:trPr>
-          <w:trHeight w:val="251"/>
-        </w:trPr>
-        <w:tc>
-          <w:tcPr>
-            <w:tcW w:w="1735" w:type="dxa"/>
-            <w:tcBorders>
-              <w:top w:val="single" w:sz="4" w:space="0" w:color="000000" w:themeColor="text1"/>
-              <w:left w:val="single" w:sz="4" w:space="0" w:color="000000" w:themeColor="text1"/>
-              <w:bottom w:val="single" w:sz="4" w:space="0" w:color="000000" w:themeColor="text1"/>
-              <w:right w:val="single" w:sz="4" w:space="0" w:color="000000" w:themeColor="text1"/>
-            </w:tcBorders>
-          </w:tcPr>
-          <w:p>
-            <w:pPr>
-              <w:rPr>
-                <w:rFonts w:ascii="TH Sarabun New" w:hAnsi="TH Sarabun New" w:cs="TH Sarabun New"/>
-                <w:b/>
-                <w:bCs/>
-                <w:sz w:val="32"/>
-                <w:szCs w:val="32"/>
-              </w:rPr>
-            </w:pPr>
-          </w:p>
-        </w:tc>
-        <w:tc>
-          <w:tcPr>
-            <w:tcW w:w="4046" w:type="dxa"/>
-            <w:tcBorders>
-              <w:top w:val="single" w:sz="4" w:space="0" w:color="000000" w:themeColor="text1"/>
-              <w:left w:val="single" w:sz="4" w:space="0" w:color="000000" w:themeColor="text1"/>
-              <w:bottom w:val="single" w:sz="4" w:space="0" w:color="000000" w:themeColor="text1"/>
-              <w:right w:val="single" w:sz="4" w:space="0" w:color="000000" w:themeColor="text1"/>
-            </w:tcBorders>
-            <w:hideMark/>
-          </w:tcPr>
-          <w:p>
-            <w:pPr>
-              <w:numPr>
-                <w:ilvl w:val="0"/>
-                <w:numId w:val="15"/>
-              </w:numPr>
-              <w:rPr>
-                <w:rFonts w:ascii="TH Sarabun New" w:hAnsi="TH Sarabun New" w:cs="TH Sarabun New"/>
-                <w:b/>
-                <w:bCs/>
-                <w:sz w:val="32"/>
-                <w:szCs w:val="32"/>
-              </w:rPr>
-            </w:pPr>
-            <w:proofErr w:type="gramStart"/>
-            <w:r>
-              <w:rPr>
-                <w:rFonts w:ascii="TH Sarabun New" w:hAnsi="TH Sarabun New" w:cs="TH Sarabun New"/>
-                <w:b/>
-                <w:bCs/>
-                <w:sz w:val="32"/>
-                <w:szCs w:val="32"/>
-              </w:rPr>
-              <w:t>Customer</w:t>
-            </w:r>
-            <w:proofErr w:type="gramEnd"/>
-            <w:r>
-              <w:rPr>
-                <w:rFonts w:ascii="TH Sarabun New" w:hAnsi="TH Sarabun New" w:cs="TH Sarabun New"/>
-                <w:b/>
-                <w:bCs/>
-                <w:sz w:val="32"/>
-                <w:szCs w:val="32"/>
-              </w:rPr>
-              <w:t xml:space="preserve"> add item into basket</w:t>
-            </w:r>
-          </w:p>
-          <w:p>
-            <w:pPr>
-              <w:numPr>
-                <w:ilvl w:val="0"/>
-                <w:numId w:val="15"/>
-              </w:numPr>
-              <w:rPr>
-                <w:rFonts w:ascii="TH Sarabun New" w:hAnsi="TH Sarabun New" w:cs="TH Sarabun New"/>
-                <w:b/>
-                <w:bCs/>
-                <w:sz w:val="32"/>
-                <w:szCs w:val="32"/>
-              </w:rPr>
-            </w:pPr>
-            <w:r>
-              <w:rPr>
-                <w:rFonts w:ascii="TH Sarabun New" w:hAnsi="TH Sarabun New" w:cs="TH Sarabun New"/>
-                <w:b/>
-                <w:bCs/>
-                <w:sz w:val="32"/>
-                <w:szCs w:val="32"/>
-              </w:rPr>
-              <w:t>Customer click preview order in basket</w:t>
-            </w:r>
-          </w:p>
-          <w:p>
-            <w:pPr>
-              <w:numPr>
-                <w:ilvl w:val="0"/>
-                <w:numId w:val="15"/>
-              </w:numPr>
-              <w:rPr>
-                <w:rFonts w:ascii="TH Sarabun New" w:hAnsi="TH Sarabun New" w:cs="TH Sarabun New"/>
-                <w:b/>
-                <w:bCs/>
-                <w:sz w:val="32"/>
-                <w:szCs w:val="32"/>
-              </w:rPr>
-            </w:pPr>
-            <w:proofErr w:type="gramStart"/>
-            <w:r>
-              <w:rPr>
-                <w:rFonts w:ascii="TH Sarabun New" w:hAnsi="TH Sarabun New" w:cs="TH Sarabun New"/>
-                <w:b/>
-                <w:bCs/>
-                <w:sz w:val="32"/>
-                <w:szCs w:val="32"/>
-              </w:rPr>
-              <w:t>Customer</w:t>
-            </w:r>
-            <w:proofErr w:type="gramEnd"/>
-            <w:r>
-              <w:rPr>
-                <w:rFonts w:ascii="TH Sarabun New" w:hAnsi="TH Sarabun New" w:cs="TH Sarabun New"/>
-                <w:b/>
-                <w:bCs/>
-                <w:sz w:val="32"/>
-                <w:szCs w:val="32"/>
-              </w:rPr>
-              <w:t xml:space="preserve"> add a discount coupon</w:t>
-            </w:r>
-          </w:p>
-          <w:p>
-            <w:pPr>
-              <w:ind w:left="720"/>
-              <w:rPr>
-                <w:rFonts w:ascii="TH Sarabun New" w:hAnsi="TH Sarabun New" w:cs="TH Sarabun New"/>
-                <w:b/>
-                <w:bCs/>
-                <w:sz w:val="32"/>
-                <w:szCs w:val="32"/>
-              </w:rPr>
-            </w:pPr>
-            <w:r>
-              <w:rPr>
-                <w:rFonts w:ascii="TH Sarabun New" w:hAnsi="TH Sarabun New" w:cs="TH Sarabun New"/>
-                <w:b/>
-                <w:bCs/>
-                <w:sz w:val="32"/>
-                <w:szCs w:val="32"/>
-              </w:rPr>
-              <w:t>3a. Customer sign up if not exist</w:t>
-            </w:r>
-          </w:p>
-          <w:p>
-            <w:pPr>
-              <w:numPr>
-                <w:ilvl w:val="0"/>
-                <w:numId w:val="15"/>
-              </w:numPr>
-              <w:rPr>
-                <w:rFonts w:ascii="TH Sarabun New" w:hAnsi="TH Sarabun New" w:cs="TH Sarabun New"/>
-                <w:b/>
-                <w:bCs/>
-                <w:sz w:val="32"/>
-                <w:szCs w:val="32"/>
-              </w:rPr>
-            </w:pPr>
-            <w:proofErr w:type="gramStart"/>
-            <w:r>
-              <w:rPr>
-                <w:rFonts w:ascii="TH Sarabun New" w:hAnsi="TH Sarabun New" w:cs="TH Sarabun New"/>
-                <w:b/>
-                <w:bCs/>
-                <w:sz w:val="32"/>
-                <w:szCs w:val="32"/>
-              </w:rPr>
-              <w:t>Customer</w:t>
-            </w:r>
-            <w:proofErr w:type="gramEnd"/>
-            <w:r>
-              <w:rPr>
-                <w:rFonts w:ascii="TH Sarabun New" w:hAnsi="TH Sarabun New" w:cs="TH Sarabun New"/>
-                <w:b/>
-                <w:bCs/>
-                <w:sz w:val="32"/>
-                <w:szCs w:val="32"/>
-              </w:rPr>
-              <w:t xml:space="preserve"> choose payment method</w:t>
-            </w:r>
-          </w:p>
-          <w:p>
-            <w:pPr>
-              <w:numPr>
-                <w:ilvl w:val="0"/>
-                <w:numId w:val="15"/>
-              </w:numPr>
-              <w:rPr>
-                <w:rFonts w:ascii="TH Sarabun New" w:hAnsi="TH Sarabun New" w:cs="TH Sarabun New"/>
-                <w:b/>
-                <w:bCs/>
-                <w:sz w:val="32"/>
-                <w:szCs w:val="32"/>
-              </w:rPr>
-            </w:pPr>
-            <w:proofErr w:type="gramStart"/>
-            <w:r>
-              <w:rPr>
-                <w:rFonts w:ascii="TH Sarabun New" w:hAnsi="TH Sarabun New" w:cs="TH Sarabun New"/>
-                <w:b/>
-                <w:bCs/>
-                <w:sz w:val="32"/>
-                <w:szCs w:val="32"/>
-              </w:rPr>
-              <w:t>Customer</w:t>
-            </w:r>
-            <w:proofErr w:type="gramEnd"/>
-            <w:r>
-              <w:rPr>
-                <w:rFonts w:ascii="TH Sarabun New" w:hAnsi="TH Sarabun New" w:cs="TH Sarabun New"/>
-                <w:b/>
-                <w:bCs/>
-                <w:sz w:val="32"/>
-                <w:szCs w:val="32"/>
-              </w:rPr>
-              <w:t xml:space="preserve"> confirm payment</w:t>
-            </w:r>
-          </w:p>
-          <w:p>
-            <w:pPr>
-              <w:ind w:left="720"/>
-              <w:rPr>
-                <w:rFonts w:ascii="TH Sarabun New" w:hAnsi="TH Sarabun New" w:cs="TH Sarabun New"/>
-                <w:b/>
-                <w:bCs/>
-                <w:sz w:val="32"/>
-                <w:szCs w:val="32"/>
-              </w:rPr>
-            </w:pPr>
-            <w:r>
-              <w:rPr>
-                <w:rFonts w:ascii="TH Sarabun New" w:hAnsi="TH Sarabun New" w:cs="TH Sarabun New"/>
-                <w:b/>
-                <w:bCs/>
-                <w:sz w:val="32"/>
-                <w:szCs w:val="32"/>
-              </w:rPr>
-              <w:lastRenderedPageBreak/>
-              <w:t>5a. If card declined, refer to step 1.</w:t>
-            </w:r>
-          </w:p>
-          <w:p>
-            <w:pPr>
-              <w:numPr>
-                <w:ilvl w:val="0"/>
-                <w:numId w:val="15"/>
-              </w:numPr>
-              <w:rPr>
-                <w:rFonts w:ascii="TH Sarabun New" w:hAnsi="TH Sarabun New" w:cs="TH Sarabun New"/>
-                <w:b/>
-                <w:bCs/>
-                <w:sz w:val="32"/>
-                <w:szCs w:val="32"/>
-              </w:rPr>
-            </w:pPr>
-            <w:proofErr w:type="gramStart"/>
-            <w:r>
-              <w:rPr>
-                <w:rFonts w:ascii="TH Sarabun New" w:hAnsi="TH Sarabun New" w:cs="TH Sarabun New"/>
-                <w:b/>
-                <w:bCs/>
-                <w:sz w:val="32"/>
-                <w:szCs w:val="32"/>
-              </w:rPr>
-              <w:t>Customer</w:t>
-            </w:r>
-            <w:proofErr w:type="gramEnd"/>
-            <w:r>
-              <w:rPr>
-                <w:rFonts w:ascii="TH Sarabun New" w:hAnsi="TH Sarabun New" w:cs="TH Sarabun New"/>
-                <w:b/>
-                <w:bCs/>
-                <w:sz w:val="32"/>
-                <w:szCs w:val="32"/>
-              </w:rPr>
-              <w:t xml:space="preserve"> see success page</w:t>
-            </w:r>
-          </w:p>
-          <w:p>
-            <w:pPr>
-              <w:ind w:left="720"/>
-              <w:rPr>
-                <w:rFonts w:ascii="TH Sarabun New" w:hAnsi="TH Sarabun New" w:cs="TH Sarabun New"/>
-                <w:b/>
-                <w:bCs/>
-                <w:sz w:val="32"/>
-                <w:szCs w:val="32"/>
-              </w:rPr>
-            </w:pPr>
-            <w:r>
-              <w:rPr>
-                <w:rFonts w:ascii="TH Sarabun New" w:hAnsi="TH Sarabun New" w:cs="TH Sarabun New"/>
-                <w:b/>
-                <w:bCs/>
-                <w:sz w:val="32"/>
-                <w:szCs w:val="32"/>
-              </w:rPr>
-              <w:t>6a. If out of stock, refer to step 1.</w:t>
-            </w:r>
-          </w:p>
-        </w:tc>
-        <w:tc>
-          <w:tcPr>
-            <w:tcW w:w="2933" w:type="dxa"/>
-            <w:tcBorders>
-              <w:top w:val="single" w:sz="4" w:space="0" w:color="000000" w:themeColor="text1"/>
-              <w:left w:val="single" w:sz="4" w:space="0" w:color="000000" w:themeColor="text1"/>
-              <w:bottom w:val="single" w:sz="4" w:space="0" w:color="000000" w:themeColor="text1"/>
-              <w:right w:val="single" w:sz="4" w:space="0" w:color="000000" w:themeColor="text1"/>
-            </w:tcBorders>
-          </w:tcPr>
-          <w:p>
-            <w:pPr>
-              <w:rPr>
-                <w:rFonts w:ascii="TH Sarabun New" w:hAnsi="TH Sarabun New" w:cs="TH Sarabun New"/>
-                <w:b/>
-                <w:bCs/>
-                <w:sz w:val="32"/>
-                <w:szCs w:val="32"/>
-              </w:rPr>
-            </w:pPr>
-          </w:p>
-          <w:p>
-            <w:pPr>
-              <w:rPr>
-                <w:rFonts w:ascii="TH Sarabun New" w:hAnsi="TH Sarabun New" w:cs="TH Sarabun New"/>
-                <w:b/>
-                <w:bCs/>
-                <w:sz w:val="32"/>
-                <w:szCs w:val="32"/>
-              </w:rPr>
-            </w:pPr>
-          </w:p>
-          <w:p>
-            <w:pPr>
-              <w:rPr>
-                <w:rFonts w:ascii="TH Sarabun New" w:hAnsi="TH Sarabun New" w:cs="TH Sarabun New"/>
-                <w:b/>
-                <w:bCs/>
-                <w:sz w:val="32"/>
-                <w:szCs w:val="32"/>
-              </w:rPr>
-            </w:pPr>
-            <w:r>
-              <w:rPr>
-                <w:rFonts w:ascii="TH Sarabun New" w:hAnsi="TH Sarabun New" w:cs="TH Sarabun New"/>
-                <w:b/>
-                <w:bCs/>
-                <w:sz w:val="32"/>
-                <w:szCs w:val="32"/>
-              </w:rPr>
-              <w:t>3.1 Find if coupon works</w:t>
-            </w:r>
-          </w:p>
-          <w:p>
-            <w:pPr>
-              <w:rPr>
-                <w:rFonts w:ascii="TH Sarabun New" w:hAnsi="TH Sarabun New" w:cs="TH Sarabun New"/>
-                <w:b/>
-                <w:bCs/>
-                <w:sz w:val="32"/>
-                <w:szCs w:val="32"/>
-              </w:rPr>
-            </w:pPr>
-            <w:r>
-              <w:rPr>
-                <w:rFonts w:ascii="TH Sarabun New" w:hAnsi="TH Sarabun New" w:cs="TH Sarabun New"/>
-                <w:b/>
-                <w:bCs/>
-                <w:sz w:val="32"/>
-                <w:szCs w:val="32"/>
-              </w:rPr>
-              <w:t>3.2 Provide sign-up page</w:t>
-            </w:r>
-          </w:p>
-          <w:p>
-            <w:pPr>
-              <w:rPr>
-                <w:rFonts w:ascii="TH Sarabun New" w:hAnsi="TH Sarabun New" w:cs="TH Sarabun New"/>
-                <w:b/>
-                <w:bCs/>
-                <w:sz w:val="32"/>
-                <w:szCs w:val="32"/>
-              </w:rPr>
-            </w:pPr>
-            <w:r>
-              <w:rPr>
-                <w:rFonts w:ascii="TH Sarabun New" w:hAnsi="TH Sarabun New" w:cs="TH Sarabun New"/>
-                <w:b/>
-                <w:bCs/>
-                <w:sz w:val="32"/>
-                <w:szCs w:val="32"/>
-              </w:rPr>
-              <w:t>4.1 Provide payment methods</w:t>
-            </w:r>
-          </w:p>
-          <w:p>
-            <w:pPr>
-              <w:rPr>
-                <w:rFonts w:ascii="TH Sarabun New" w:hAnsi="TH Sarabun New" w:cs="TH Sarabun New"/>
-                <w:b/>
-                <w:bCs/>
-                <w:sz w:val="32"/>
-                <w:szCs w:val="32"/>
-              </w:rPr>
-            </w:pPr>
-            <w:r>
-              <w:rPr>
-                <w:rFonts w:ascii="TH Sarabun New" w:hAnsi="TH Sarabun New" w:cs="TH Sarabun New"/>
-                <w:b/>
-                <w:bCs/>
-                <w:sz w:val="32"/>
-                <w:szCs w:val="32"/>
-              </w:rPr>
-              <w:t>5.1 Provide payment refer by selected payment method</w:t>
-            </w:r>
-          </w:p>
-          <w:p>
-            <w:pPr>
-              <w:rPr>
-                <w:rFonts w:ascii="TH Sarabun New" w:hAnsi="TH Sarabun New" w:cs="TH Sarabun New"/>
-                <w:b/>
-                <w:bCs/>
-                <w:sz w:val="32"/>
-                <w:szCs w:val="32"/>
-              </w:rPr>
-            </w:pPr>
-          </w:p>
-          <w:p>
-            <w:pPr>
-              <w:rPr>
-                <w:rFonts w:ascii="TH Sarabun New" w:hAnsi="TH Sarabun New" w:cs="TH Sarabun New"/>
-                <w:b/>
-                <w:bCs/>
-                <w:sz w:val="32"/>
-                <w:szCs w:val="32"/>
-              </w:rPr>
-            </w:pPr>
-            <w:r>
-              <w:rPr>
-                <w:rFonts w:ascii="TH Sarabun New" w:hAnsi="TH Sarabun New" w:cs="TH Sarabun New"/>
-                <w:b/>
-                <w:bCs/>
-                <w:sz w:val="32"/>
-                <w:szCs w:val="32"/>
-              </w:rPr>
-              <w:t>6.1 Check for item in stock</w:t>
-            </w:r>
-          </w:p>
-        </w:tc>
-      </w:tr>
-      <w:tr>
-        <w:trPr>
-          <w:trHeight w:val="251"/>
-        </w:trPr>
-        <w:tc>
-          <w:tcPr>
-            <w:tcW w:w="1735" w:type="dxa"/>
-            <w:tcBorders>
-              <w:top w:val="single" w:sz="4" w:space="0" w:color="000000" w:themeColor="text1"/>
-              <w:left w:val="single" w:sz="4" w:space="0" w:color="000000" w:themeColor="text1"/>
-              <w:bottom w:val="single" w:sz="4" w:space="0" w:color="000000" w:themeColor="text1"/>
-              <w:right w:val="single" w:sz="4" w:space="0" w:color="000000" w:themeColor="text1"/>
-            </w:tcBorders>
-            <w:hideMark/>
-          </w:tcPr>
-          <w:p>
-            <w:pPr>
-              <w:rPr>
-                <w:rFonts w:ascii="TH Sarabun New" w:hAnsi="TH Sarabun New" w:cs="TH Sarabun New"/>
-                <w:b/>
-                <w:bCs/>
-                <w:sz w:val="32"/>
-                <w:szCs w:val="32"/>
-              </w:rPr>
-            </w:pPr>
-            <w:r>
-              <w:rPr>
-                <w:rFonts w:ascii="TH Sarabun New" w:hAnsi="TH Sarabun New" w:cs="TH Sarabun New"/>
-                <w:b/>
-                <w:bCs/>
-                <w:sz w:val="32"/>
-                <w:szCs w:val="32"/>
-              </w:rPr>
-              <w:t>Exception Conditions:</w:t>
-            </w:r>
-          </w:p>
-        </w:tc>
-        <w:tc>
-          <w:tcPr>
-            <w:tcW w:w="6979" w:type="dxa"/>
-            <w:gridSpan w:val="2"/>
-            <w:tcBorders>
-              <w:top w:val="single" w:sz="4" w:space="0" w:color="000000" w:themeColor="text1"/>
-              <w:left w:val="single" w:sz="4" w:space="0" w:color="000000" w:themeColor="text1"/>
-              <w:bottom w:val="single" w:sz="4" w:space="0" w:color="000000" w:themeColor="text1"/>
-              <w:right w:val="single" w:sz="4" w:space="0" w:color="000000" w:themeColor="text1"/>
-            </w:tcBorders>
-            <w:hideMark/>
-          </w:tcPr>
-          <w:p>
-            <w:pPr>
-              <w:rPr>
-                <w:rFonts w:ascii="TH Sarabun New" w:hAnsi="TH Sarabun New" w:cs="TH Sarabun New"/>
-                <w:b/>
-                <w:bCs/>
-                <w:sz w:val="32"/>
-                <w:szCs w:val="32"/>
-              </w:rPr>
-            </w:pPr>
-            <w:r>
-              <w:rPr>
-                <w:rFonts w:ascii="TH Sarabun New" w:hAnsi="TH Sarabun New" w:cs="TH Sarabun New"/>
-                <w:b/>
-                <w:bCs/>
-                <w:sz w:val="32"/>
-                <w:szCs w:val="32"/>
-              </w:rPr>
-              <w:t>5. Customer’s card is declined for any reasons</w:t>
-            </w:r>
-          </w:p>
-          <w:p>
-            <w:pPr>
-              <w:rPr>
-                <w:rFonts w:ascii="TH Sarabun New" w:hAnsi="TH Sarabun New" w:cs="TH Sarabun New"/>
-                <w:b/>
-                <w:bCs/>
-                <w:sz w:val="32"/>
-                <w:szCs w:val="32"/>
-              </w:rPr>
-            </w:pPr>
-            <w:r>
-              <w:rPr>
-                <w:rFonts w:ascii="TH Sarabun New" w:hAnsi="TH Sarabun New" w:cs="TH Sarabun New"/>
-                <w:b/>
-                <w:bCs/>
-                <w:sz w:val="32"/>
-                <w:szCs w:val="32"/>
-              </w:rPr>
-              <w:t>6. Item is out of stock</w:t>
-            </w:r>
-          </w:p>
-        </w:tc>
-      </w:tr>
-    </w:tbl>
-    <w:p>
-      <w:pPr>
-        <w:rPr>
-          <w:rFonts w:ascii="TH Sarabun New" w:hAnsi="TH Sarabun New" w:cs="TH Sarabun New"/>
-          <w:b/>
-          <w:bCs/>
-          <w:sz w:val="32"/>
-          <w:szCs w:val="32"/>
-        </w:rPr>
-      </w:pPr>
-    </w:p>
-    <w:p>
-      <w:pPr>
-        <w:rPr>
-          <w:rFonts w:ascii="TH Sarabun New" w:hAnsi="TH Sarabun New" w:cs="TH Sarabun New"/>
-          <w:b/>
-          <w:bCs/>
-          <w:sz w:val="40"/>
-          <w:szCs w:val="40"/>
-        </w:rPr>
-      </w:pPr>
-    </w:p>
-    <w:p>
-      <w:pPr>
-        <w:rPr>
-          <w:rFonts w:ascii="TH Sarabun New" w:hAnsi="TH Sarabun New" w:cs="TH Sarabun New"/>
-          <w:b/>
-          <w:bCs/>
-          <w:sz w:val="40"/>
-          <w:szCs w:val="40"/>
-        </w:rPr>
-      </w:pPr>
-    </w:p>
-    <w:p>
-      <w:pPr>
-        <w:rPr>
-          <w:rFonts w:ascii="TH Sarabun New" w:hAnsi="TH Sarabun New" w:cs="TH Sarabun New"/>
-          <w:b/>
-          <w:bCs/>
-          <w:sz w:val="40"/>
-          <w:szCs w:val="40"/>
-        </w:rPr>
-      </w:pPr>
-    </w:p>
-    <w:p>
-      <w:pPr>
-        <w:rPr>
-          <w:rFonts w:ascii="TH Sarabun New" w:hAnsi="TH Sarabun New" w:cs="TH Sarabun New"/>
-          <w:b/>
-          <w:bCs/>
-          <w:sz w:val="40"/>
-          <w:szCs w:val="40"/>
-        </w:rPr>
-      </w:pPr>
-    </w:p>
-    <w:p>
-      <w:pPr>
-        <w:rPr>
-          <w:rFonts w:ascii="TH Sarabun New" w:hAnsi="TH Sarabun New" w:cs="TH Sarabun New"/>
-          <w:b/>
-          <w:bCs/>
-          <w:sz w:val="40"/>
-          <w:szCs w:val="40"/>
-        </w:rPr>
-      </w:pPr>
-    </w:p>
-    <w:p>
-      <w:pPr>
-        <w:rPr>
-          <w:rFonts w:ascii="TH Sarabun New" w:hAnsi="TH Sarabun New" w:cs="TH Sarabun New"/>
-          <w:b/>
-          <w:bCs/>
-          <w:sz w:val="40"/>
-          <w:szCs w:val="40"/>
-        </w:rPr>
-      </w:pPr>
-    </w:p>
-    <w:p>
-      <w:pPr>
-        <w:rPr>
-          <w:rFonts w:ascii="TH Sarabun New" w:hAnsi="TH Sarabun New" w:cs="TH Sarabun New"/>
-          <w:b/>
-          <w:bCs/>
-          <w:sz w:val="40"/>
-          <w:szCs w:val="40"/>
-        </w:rPr>
-      </w:pPr>
-    </w:p>
-    <w:p>
-      <w:pPr>
-        <w:rPr>
-          <w:rFonts w:ascii="TH Sarabun New" w:hAnsi="TH Sarabun New" w:cs="TH Sarabun New"/>
-          <w:b/>
-          <w:bCs/>
-          <w:sz w:val="40"/>
-          <w:szCs w:val="40"/>
-        </w:rPr>
-      </w:pPr>
-    </w:p>
-    <w:p>
-      <w:pPr>
-        <w:rPr>
-          <w:rFonts w:ascii="TH Sarabun New" w:hAnsi="TH Sarabun New" w:cs="TH Sarabun New"/>
-          <w:b/>
-          <w:bCs/>
-          <w:sz w:val="40"/>
-          <w:szCs w:val="40"/>
-        </w:rPr>
-      </w:pPr>
-    </w:p>
-    <w:p>
-      <w:pPr>
-        <w:rPr>
-          <w:rFonts w:ascii="TH Sarabun New" w:hAnsi="TH Sarabun New" w:cs="TH Sarabun New"/>
-          <w:b/>
-          <w:bCs/>
-          <w:sz w:val="40"/>
-          <w:szCs w:val="40"/>
-        </w:rPr>
-      </w:pPr>
-    </w:p>
-    <w:p>
-      <w:pPr>
-        <w:rPr>
-          <w:rFonts w:ascii="TH Sarabun New" w:hAnsi="TH Sarabun New" w:cs="TH Sarabun New"/>
-          <w:b/>
-          <w:bCs/>
-          <w:sz w:val="40"/>
-          <w:szCs w:val="40"/>
-        </w:rPr>
-      </w:pPr>
-    </w:p>
-    <w:p>
-      <w:pPr>
-        <w:rPr>
-          <w:rFonts w:ascii="TH Sarabun New" w:hAnsi="TH Sarabun New" w:cs="TH Sarabun New"/>
-          <w:b/>
-          <w:bCs/>
-          <w:sz w:val="40"/>
-          <w:szCs w:val="40"/>
-        </w:rPr>
-      </w:pPr>
-    </w:p>
-    <w:p>
-      <w:pPr>
-        <w:rPr>
-          <w:rFonts w:ascii="TH Sarabun New" w:hAnsi="TH Sarabun New" w:cs="TH Sarabun New"/>
-          <w:b/>
-          <w:bCs/>
-          <w:sz w:val="40"/>
-          <w:szCs w:val="40"/>
-        </w:rPr>
-      </w:pPr>
-    </w:p>
-    <w:p>
-      <w:pPr>
-        <w:rPr>
-          <w:rFonts w:ascii="TH Sarabun New" w:hAnsi="TH Sarabun New" w:cs="TH Sarabun New"/>
-          <w:b/>
-          <w:bCs/>
-          <w:sz w:val="40"/>
-          <w:szCs w:val="40"/>
-        </w:rPr>
-      </w:pPr>
-    </w:p>
-    <w:p>
-      <w:pPr>
-        <w:rPr>
-          <w:rFonts w:ascii="TH Sarabun New" w:hAnsi="TH Sarabun New" w:cs="TH Sarabun New"/>
-          <w:b/>
-          <w:bCs/>
-          <w:sz w:val="40"/>
-          <w:szCs w:val="40"/>
-        </w:rPr>
-      </w:pPr>
-    </w:p>
     <w:p>
       <w:pPr>
         <w:rPr>
@@ -6207,7 +5231,7 @@
           <w:szCs w:val="40"/>
         </w:rPr>
         <w:drawing>
-          <wp:anchor distT="0" distB="0" distL="114300" distR="114300" simplePos="0" relativeHeight="251659264" behindDoc="0" locked="0" layoutInCell="1" allowOverlap="1" wp14:anchorId="64A868EB" wp14:editId="4853313C">
+          <wp:anchor distT="0" distB="0" distL="114300" distR="114300" simplePos="0" relativeHeight="251659264" behindDoc="0" locked="0" layoutInCell="1" allowOverlap="1" wp14:anchorId="64A868EB" wp14:editId="2FD1593A">
             <wp:simplePos x="0" y="0"/>
             <wp:positionH relativeFrom="page">
               <wp:align>left</wp:align>
@@ -6713,23 +5737,23 @@
         <w:pStyle w:val="a9"/>
         <w:numPr>
           <w:ilvl w:val="0"/>
-          <w:numId w:val="2"/>
+          <w:numId w:val="14"/>
         </w:numPr>
         <w:rPr>
           <w:rFonts w:ascii="TH Sarabun New" w:hAnsi="TH Sarabun New" w:cs="TH Sarabun New"/>
           <w:b/>
           <w:bCs/>
-          <w:sz w:val="40"/>
-          <w:szCs w:val="40"/>
-        </w:rPr>
-      </w:pPr>
-      <w:r>
-        <w:rPr>
-          <w:rFonts w:ascii="TH Sarabun New" w:hAnsi="TH Sarabun New" w:cs="TH Sarabun New"/>
-          <w:b/>
-          <w:bCs/>
-          <w:sz w:val="40"/>
-          <w:szCs w:val="40"/>
+          <w:sz w:val="32"/>
+          <w:szCs w:val="32"/>
+        </w:rPr>
+      </w:pPr>
+      <w:r>
+        <w:rPr>
+          <w:rFonts w:ascii="TH Sarabun New" w:hAnsi="TH Sarabun New" w:cs="TH Sarabun New"/>
+          <w:b/>
+          <w:bCs/>
+          <w:sz w:val="32"/>
+          <w:szCs w:val="32"/>
         </w:rPr>
         <w:t>NULL</w:t>
       </w:r>
@@ -7336,6 +6360,240 @@
     </w:lvl>
   </w:abstractNum>
   <w:abstractNum w:abstractNumId="5" w15:restartNumberingAfterBreak="0">
+    <w:nsid w:val="20B74448"/>
+    <w:multiLevelType w:val="multilevel"/>
+    <w:tmpl w:val="234C93EA"/>
+    <w:lvl w:ilvl="0">
+      <w:start w:val="1"/>
+      <w:numFmt w:val="decimal"/>
+      <w:lvlText w:val="%1."/>
+      <w:lvlJc w:val="left"/>
+      <w:pPr>
+        <w:ind w:left="720" w:hanging="360"/>
+      </w:pPr>
+      <w:rPr>
+        <w:rFonts w:hint="default"/>
+      </w:rPr>
+    </w:lvl>
+    <w:lvl w:ilvl="1">
+      <w:start w:val="1"/>
+      <w:numFmt w:val="decimal"/>
+      <w:isLgl/>
+      <w:lvlText w:val="%1.%2"/>
+      <w:lvlJc w:val="left"/>
+      <w:pPr>
+        <w:ind w:left="732" w:hanging="372"/>
+      </w:pPr>
+      <w:rPr>
+        <w:rFonts w:hint="default"/>
+      </w:rPr>
+    </w:lvl>
+    <w:lvl w:ilvl="2">
+      <w:start w:val="1"/>
+      <w:numFmt w:val="decimal"/>
+      <w:isLgl/>
+      <w:lvlText w:val="%1.%2.%3"/>
+      <w:lvlJc w:val="left"/>
+      <w:pPr>
+        <w:ind w:left="1080" w:hanging="720"/>
+      </w:pPr>
+      <w:rPr>
+        <w:rFonts w:hint="default"/>
+      </w:rPr>
+    </w:lvl>
+    <w:lvl w:ilvl="3">
+      <w:start w:val="1"/>
+      <w:numFmt w:val="decimal"/>
+      <w:isLgl/>
+      <w:lvlText w:val="%1.%2.%3.%4"/>
+      <w:lvlJc w:val="left"/>
+      <w:pPr>
+        <w:ind w:left="1440" w:hanging="1080"/>
+      </w:pPr>
+      <w:rPr>
+        <w:rFonts w:hint="default"/>
+      </w:rPr>
+    </w:lvl>
+    <w:lvl w:ilvl="4">
+      <w:start w:val="1"/>
+      <w:numFmt w:val="decimal"/>
+      <w:isLgl/>
+      <w:lvlText w:val="%1.%2.%3.%4.%5"/>
+      <w:lvlJc w:val="left"/>
+      <w:pPr>
+        <w:ind w:left="1440" w:hanging="1080"/>
+      </w:pPr>
+      <w:rPr>
+        <w:rFonts w:hint="default"/>
+      </w:rPr>
+    </w:lvl>
+    <w:lvl w:ilvl="5">
+      <w:start w:val="1"/>
+      <w:numFmt w:val="decimal"/>
+      <w:isLgl/>
+      <w:lvlText w:val="%1.%2.%3.%4.%5.%6"/>
+      <w:lvlJc w:val="left"/>
+      <w:pPr>
+        <w:ind w:left="1800" w:hanging="1440"/>
+      </w:pPr>
+      <w:rPr>
+        <w:rFonts w:hint="default"/>
+      </w:rPr>
+    </w:lvl>
+    <w:lvl w:ilvl="6">
+      <w:start w:val="1"/>
+      <w:numFmt w:val="decimal"/>
+      <w:isLgl/>
+      <w:lvlText w:val="%1.%2.%3.%4.%5.%6.%7"/>
+      <w:lvlJc w:val="left"/>
+      <w:pPr>
+        <w:ind w:left="1800" w:hanging="1440"/>
+      </w:pPr>
+      <w:rPr>
+        <w:rFonts w:hint="default"/>
+      </w:rPr>
+    </w:lvl>
+    <w:lvl w:ilvl="7">
+      <w:start w:val="1"/>
+      <w:numFmt w:val="decimal"/>
+      <w:isLgl/>
+      <w:lvlText w:val="%1.%2.%3.%4.%5.%6.%7.%8"/>
+      <w:lvlJc w:val="left"/>
+      <w:pPr>
+        <w:ind w:left="2160" w:hanging="1800"/>
+      </w:pPr>
+      <w:rPr>
+        <w:rFonts w:hint="default"/>
+      </w:rPr>
+    </w:lvl>
+    <w:lvl w:ilvl="8">
+      <w:start w:val="1"/>
+      <w:numFmt w:val="decimal"/>
+      <w:isLgl/>
+      <w:lvlText w:val="%1.%2.%3.%4.%5.%6.%7.%8.%9"/>
+      <w:lvlJc w:val="left"/>
+      <w:pPr>
+        <w:ind w:left="2160" w:hanging="1800"/>
+      </w:pPr>
+      <w:rPr>
+        <w:rFonts w:hint="default"/>
+      </w:rPr>
+    </w:lvl>
+  </w:abstractNum>
+  <w:abstractNum w:abstractNumId="6" w15:restartNumberingAfterBreak="0">
+    <w:nsid w:val="258B09C0"/>
+    <w:multiLevelType w:val="multilevel"/>
+    <w:tmpl w:val="697887F8"/>
+    <w:lvl w:ilvl="0">
+      <w:start w:val="2"/>
+      <w:numFmt w:val="decimal"/>
+      <w:lvlText w:val="%1"/>
+      <w:lvlJc w:val="left"/>
+      <w:pPr>
+        <w:ind w:left="360" w:hanging="360"/>
+      </w:pPr>
+      <w:rPr>
+        <w:rFonts w:hint="default"/>
+      </w:rPr>
+    </w:lvl>
+    <w:lvl w:ilvl="1">
+      <w:start w:val="2"/>
+      <w:numFmt w:val="decimal"/>
+      <w:lvlText w:val="%1.%2"/>
+      <w:lvlJc w:val="left"/>
+      <w:pPr>
+        <w:ind w:left="720" w:hanging="360"/>
+      </w:pPr>
+      <w:rPr>
+        <w:rFonts w:hint="default"/>
+      </w:rPr>
+    </w:lvl>
+    <w:lvl w:ilvl="2">
+      <w:start w:val="1"/>
+      <w:numFmt w:val="decimal"/>
+      <w:lvlText w:val="%1.%2.%3"/>
+      <w:lvlJc w:val="left"/>
+      <w:pPr>
+        <w:ind w:left="1440" w:hanging="720"/>
+      </w:pPr>
+      <w:rPr>
+        <w:rFonts w:hint="default"/>
+      </w:rPr>
+    </w:lvl>
+    <w:lvl w:ilvl="3">
+      <w:start w:val="1"/>
+      <w:numFmt w:val="decimal"/>
+      <w:lvlText w:val="%1.%2.%3.%4"/>
+      <w:lvlJc w:val="left"/>
+      <w:pPr>
+        <w:ind w:left="2160" w:hanging="1080"/>
+      </w:pPr>
+      <w:rPr>
+        <w:rFonts w:hint="default"/>
+      </w:rPr>
+    </w:lvl>
+    <w:lvl w:ilvl="4">
+      <w:start w:val="1"/>
+      <w:numFmt w:val="decimal"/>
+      <w:lvlText w:val="%1.%2.%3.%4.%5"/>
+      <w:lvlJc w:val="left"/>
+      <w:pPr>
+        <w:ind w:left="2520" w:hanging="1080"/>
+      </w:pPr>
+      <w:rPr>
+        <w:rFonts w:hint="default"/>
+      </w:rPr>
+    </w:lvl>
+    <w:lvl w:ilvl="5">
+      <w:start w:val="1"/>
+      <w:numFmt w:val="decimal"/>
+      <w:lvlText w:val="%1.%2.%3.%4.%5.%6"/>
+      <w:lvlJc w:val="left"/>
+      <w:pPr>
+        <w:ind w:left="3240" w:hanging="1440"/>
+      </w:pPr>
+      <w:rPr>
+        <w:rFonts w:hint="default"/>
+      </w:rPr>
+    </w:lvl>
+    <w:lvl w:ilvl="6">
+      <w:start w:val="1"/>
+      <w:numFmt w:val="decimal"/>
+      <w:lvlText w:val="%1.%2.%3.%4.%5.%6.%7"/>
+      <w:lvlJc w:val="left"/>
+      <w:pPr>
+        <w:ind w:left="3600" w:hanging="1440"/>
+      </w:pPr>
+      <w:rPr>
+        <w:rFonts w:hint="default"/>
+      </w:rPr>
+    </w:lvl>
+    <w:lvl w:ilvl="7">
+      <w:start w:val="1"/>
+      <w:numFmt w:val="decimal"/>
+      <w:lvlText w:val="%1.%2.%3.%4.%5.%6.%7.%8"/>
+      <w:lvlJc w:val="left"/>
+      <w:pPr>
+        <w:ind w:left="4320" w:hanging="1800"/>
+      </w:pPr>
+      <w:rPr>
+        <w:rFonts w:hint="default"/>
+      </w:rPr>
+    </w:lvl>
+    <w:lvl w:ilvl="8">
+      <w:start w:val="1"/>
+      <w:numFmt w:val="decimal"/>
+      <w:lvlText w:val="%1.%2.%3.%4.%5.%6.%7.%8.%9"/>
+      <w:lvlJc w:val="left"/>
+      <w:pPr>
+        <w:ind w:left="4680" w:hanging="1800"/>
+      </w:pPr>
+      <w:rPr>
+        <w:rFonts w:hint="default"/>
+      </w:rPr>
+    </w:lvl>
+  </w:abstractNum>
+  <w:abstractNum w:abstractNumId="7" w15:restartNumberingAfterBreak="0">
     <w:nsid w:val="2B406DC2"/>
     <w:multiLevelType w:val="hybridMultilevel"/>
     <w:tmpl w:val="E2BE3728"/>
@@ -7448,7 +6706,96 @@
       </w:rPr>
     </w:lvl>
   </w:abstractNum>
-  <w:abstractNum w:abstractNumId="6" w15:restartNumberingAfterBreak="0">
+  <w:abstractNum w:abstractNumId="8" w15:restartNumberingAfterBreak="0">
+    <w:nsid w:val="2BB047F7"/>
+    <w:multiLevelType w:val="hybridMultilevel"/>
+    <w:tmpl w:val="458A31F0"/>
+    <w:lvl w:ilvl="0" w:tplc="4809000F">
+      <w:start w:val="1"/>
+      <w:numFmt w:val="decimal"/>
+      <w:lvlText w:val="%1."/>
+      <w:lvlJc w:val="left"/>
+      <w:pPr>
+        <w:ind w:left="720" w:hanging="360"/>
+      </w:pPr>
+      <w:rPr>
+        <w:rFonts w:hint="default"/>
+      </w:rPr>
+    </w:lvl>
+    <w:lvl w:ilvl="1" w:tplc="48090019" w:tentative="1">
+      <w:start w:val="1"/>
+      <w:numFmt w:val="lowerLetter"/>
+      <w:lvlText w:val="%2."/>
+      <w:lvlJc w:val="left"/>
+      <w:pPr>
+        <w:ind w:left="1440" w:hanging="360"/>
+      </w:pPr>
+    </w:lvl>
+    <w:lvl w:ilvl="2" w:tplc="4809001B" w:tentative="1">
+      <w:start w:val="1"/>
+      <w:numFmt w:val="lowerRoman"/>
+      <w:lvlText w:val="%3."/>
+      <w:lvlJc w:val="right"/>
+      <w:pPr>
+        <w:ind w:left="2160" w:hanging="180"/>
+      </w:pPr>
+    </w:lvl>
+    <w:lvl w:ilvl="3" w:tplc="4809000F" w:tentative="1">
+      <w:start w:val="1"/>
+      <w:numFmt w:val="decimal"/>
+      <w:lvlText w:val="%4."/>
+      <w:lvlJc w:val="left"/>
+      <w:pPr>
+        <w:ind w:left="2880" w:hanging="360"/>
+      </w:pPr>
+    </w:lvl>
+    <w:lvl w:ilvl="4" w:tplc="48090019" w:tentative="1">
+      <w:start w:val="1"/>
+      <w:numFmt w:val="lowerLetter"/>
+      <w:lvlText w:val="%5."/>
+      <w:lvlJc w:val="left"/>
+      <w:pPr>
+        <w:ind w:left="3600" w:hanging="360"/>
+      </w:pPr>
+    </w:lvl>
+    <w:lvl w:ilvl="5" w:tplc="4809001B" w:tentative="1">
+      <w:start w:val="1"/>
+      <w:numFmt w:val="lowerRoman"/>
+      <w:lvlText w:val="%6."/>
+      <w:lvlJc w:val="right"/>
+      <w:pPr>
+        <w:ind w:left="4320" w:hanging="180"/>
+      </w:pPr>
+    </w:lvl>
+    <w:lvl w:ilvl="6" w:tplc="4809000F" w:tentative="1">
+      <w:start w:val="1"/>
+      <w:numFmt w:val="decimal"/>
+      <w:lvlText w:val="%7."/>
+      <w:lvlJc w:val="left"/>
+      <w:pPr>
+        <w:ind w:left="5040" w:hanging="360"/>
+      </w:pPr>
+    </w:lvl>
+    <w:lvl w:ilvl="7" w:tplc="48090019" w:tentative="1">
+      <w:start w:val="1"/>
+      <w:numFmt w:val="lowerLetter"/>
+      <w:lvlText w:val="%8."/>
+      <w:lvlJc w:val="left"/>
+      <w:pPr>
+        <w:ind w:left="5760" w:hanging="360"/>
+      </w:pPr>
+    </w:lvl>
+    <w:lvl w:ilvl="8" w:tplc="4809001B" w:tentative="1">
+      <w:start w:val="1"/>
+      <w:numFmt w:val="lowerRoman"/>
+      <w:lvlText w:val="%9."/>
+      <w:lvlJc w:val="right"/>
+      <w:pPr>
+        <w:ind w:left="6480" w:hanging="180"/>
+      </w:pPr>
+    </w:lvl>
+  </w:abstractNum>
+  <w:abstractNum w:abstractNumId="9" w15:restartNumberingAfterBreak="0">
     <w:nsid w:val="3570513A"/>
     <w:multiLevelType w:val="hybridMultilevel"/>
     <w:tmpl w:val="4CF253E4"/>
@@ -7561,7 +6908,7 @@
       </w:rPr>
     </w:lvl>
   </w:abstractNum>
-  <w:abstractNum w:abstractNumId="7" w15:restartNumberingAfterBreak="0">
+  <w:abstractNum w:abstractNumId="10" w15:restartNumberingAfterBreak="0">
     <w:nsid w:val="38124FBB"/>
     <w:multiLevelType w:val="hybridMultilevel"/>
     <w:tmpl w:val="0F4426A4"/>
@@ -7674,7 +7021,7 @@
       </w:rPr>
     </w:lvl>
   </w:abstractNum>
-  <w:abstractNum w:abstractNumId="8" w15:restartNumberingAfterBreak="0">
+  <w:abstractNum w:abstractNumId="11" w15:restartNumberingAfterBreak="0">
     <w:nsid w:val="40124101"/>
     <w:multiLevelType w:val="hybridMultilevel"/>
     <w:tmpl w:val="C87E0698"/>
@@ -7787,7 +7134,7 @@
       </w:rPr>
     </w:lvl>
   </w:abstractNum>
-  <w:abstractNum w:abstractNumId="9" w15:restartNumberingAfterBreak="0">
+  <w:abstractNum w:abstractNumId="12" w15:restartNumberingAfterBreak="0">
     <w:nsid w:val="48FB0A65"/>
     <w:multiLevelType w:val="hybridMultilevel"/>
     <w:tmpl w:val="0290A5E4"/>
@@ -7900,7 +7247,7 @@
       </w:rPr>
     </w:lvl>
   </w:abstractNum>
-  <w:abstractNum w:abstractNumId="10" w15:restartNumberingAfterBreak="0">
+  <w:abstractNum w:abstractNumId="13" w15:restartNumberingAfterBreak="0">
     <w:nsid w:val="55EE58A1"/>
     <w:multiLevelType w:val="hybridMultilevel"/>
     <w:tmpl w:val="1680AB12"/>
@@ -8013,7 +7360,7 @@
       </w:rPr>
     </w:lvl>
   </w:abstractNum>
-  <w:abstractNum w:abstractNumId="11" w15:restartNumberingAfterBreak="0">
+  <w:abstractNum w:abstractNumId="14" w15:restartNumberingAfterBreak="0">
     <w:nsid w:val="632B29B6"/>
     <w:multiLevelType w:val="hybridMultilevel"/>
     <w:tmpl w:val="B096DE58"/>
@@ -8126,7 +7473,7 @@
       </w:rPr>
     </w:lvl>
   </w:abstractNum>
-  <w:abstractNum w:abstractNumId="12" w15:restartNumberingAfterBreak="0">
+  <w:abstractNum w:abstractNumId="15" w15:restartNumberingAfterBreak="0">
     <w:nsid w:val="67CE2F9C"/>
     <w:multiLevelType w:val="hybridMultilevel"/>
     <w:tmpl w:val="D5ACC690"/>
@@ -8212,7 +7559,7 @@
       </w:pPr>
     </w:lvl>
   </w:abstractNum>
-  <w:abstractNum w:abstractNumId="13" w15:restartNumberingAfterBreak="0">
+  <w:abstractNum w:abstractNumId="16" w15:restartNumberingAfterBreak="0">
     <w:nsid w:val="68AC5E04"/>
     <w:multiLevelType w:val="hybridMultilevel"/>
     <w:tmpl w:val="7AAC9D5A"/>
@@ -8301,7 +7648,7 @@
       </w:pPr>
     </w:lvl>
   </w:abstractNum>
-  <w:abstractNum w:abstractNumId="14" w15:restartNumberingAfterBreak="0">
+  <w:abstractNum w:abstractNumId="17" w15:restartNumberingAfterBreak="0">
     <w:nsid w:val="6DA522B8"/>
     <w:multiLevelType w:val="hybridMultilevel"/>
     <w:tmpl w:val="42F87ECA"/>
@@ -8414,7 +7761,7 @@
       </w:rPr>
     </w:lvl>
   </w:abstractNum>
-  <w:abstractNum w:abstractNumId="15" w15:restartNumberingAfterBreak="0">
+  <w:abstractNum w:abstractNumId="18" w15:restartNumberingAfterBreak="0">
     <w:nsid w:val="6EF30EF5"/>
     <w:multiLevelType w:val="hybridMultilevel"/>
     <w:tmpl w:val="32D6AE84"/>
@@ -8500,7 +7847,7 @@
       </w:pPr>
     </w:lvl>
   </w:abstractNum>
-  <w:abstractNum w:abstractNumId="16" w15:restartNumberingAfterBreak="0">
+  <w:abstractNum w:abstractNumId="19" w15:restartNumberingAfterBreak="0">
     <w:nsid w:val="7B9A1E7A"/>
     <w:multiLevelType w:val="hybridMultilevel"/>
     <w:tmpl w:val="337C67A0"/>
@@ -8619,31 +7966,31 @@
     <w:abstractNumId w:val="2"/>
   </w:num>
   <w:num w:numId="3" w16cid:durableId="620308468">
+    <w:abstractNumId w:val="17"/>
+  </w:num>
+  <w:num w:numId="4" w16cid:durableId="1726680653">
     <w:abstractNumId w:val="14"/>
   </w:num>
-  <w:num w:numId="4" w16cid:durableId="1726680653">
-    <w:abstractNumId w:val="11"/>
-  </w:num>
   <w:num w:numId="5" w16cid:durableId="1069420982">
-    <w:abstractNumId w:val="16"/>
+    <w:abstractNumId w:val="19"/>
   </w:num>
   <w:num w:numId="6" w16cid:durableId="1459687691">
     <w:abstractNumId w:val="0"/>
   </w:num>
   <w:num w:numId="7" w16cid:durableId="493187598">
-    <w:abstractNumId w:val="9"/>
+    <w:abstractNumId w:val="12"/>
   </w:num>
   <w:num w:numId="8" w16cid:durableId="1811172191">
-    <w:abstractNumId w:val="8"/>
+    <w:abstractNumId w:val="11"/>
   </w:num>
   <w:num w:numId="9" w16cid:durableId="1895893773">
-    <w:abstractNumId w:val="5"/>
+    <w:abstractNumId w:val="7"/>
   </w:num>
   <w:num w:numId="10" w16cid:durableId="55979412">
-    <w:abstractNumId w:val="7"/>
+    <w:abstractNumId w:val="10"/>
   </w:num>
   <w:num w:numId="11" w16cid:durableId="1143498373">
-    <w:abstractNumId w:val="6"/>
+    <w:abstractNumId w:val="9"/>
   </w:num>
   <w:num w:numId="12" w16cid:durableId="611323668">
     <w:abstractNumId w:val="3"/>
@@ -8676,7 +8023,7 @@
     </w:lvlOverride>
   </w:num>
   <w:num w:numId="13" w16cid:durableId="1585144874">
-    <w:abstractNumId w:val="15"/>
+    <w:abstractNumId w:val="18"/>
     <w:lvlOverride w:ilvl="0">
       <w:startOverride w:val="1"/>
     </w:lvlOverride>
@@ -8706,7 +8053,7 @@
     </w:lvlOverride>
   </w:num>
   <w:num w:numId="14" w16cid:durableId="65536138">
-    <w:abstractNumId w:val="10"/>
+    <w:abstractNumId w:val="13"/>
   </w:num>
   <w:num w:numId="15" w16cid:durableId="364871053">
     <w:abstractNumId w:val="1"/>
@@ -8739,7 +8086,7 @@
     </w:lvlOverride>
   </w:num>
   <w:num w:numId="16" w16cid:durableId="677928649">
-    <w:abstractNumId w:val="12"/>
+    <w:abstractNumId w:val="15"/>
     <w:lvlOverride w:ilvl="0">
       <w:startOverride w:val="1"/>
     </w:lvlOverride>
@@ -8769,7 +8116,16 @@
     </w:lvlOverride>
   </w:num>
   <w:num w:numId="17" w16cid:durableId="1076829550">
-    <w:abstractNumId w:val="13"/>
+    <w:abstractNumId w:val="16"/>
+  </w:num>
+  <w:num w:numId="18" w16cid:durableId="630211545">
+    <w:abstractNumId w:val="5"/>
+  </w:num>
+  <w:num w:numId="19" w16cid:durableId="1638797992">
+    <w:abstractNumId w:val="6"/>
+  </w:num>
+  <w:num w:numId="20" w16cid:durableId="663515090">
+    <w:abstractNumId w:val="8"/>
   </w:num>
 </w:numbering>
 </file>
@@ -8948,7 +8304,7 @@
     <w:lsdException w:name="Table Web 2" w:semiHidden="1" w:unhideWhenUsed="1"/>
     <w:lsdException w:name="Table Web 3" w:semiHidden="1" w:unhideWhenUsed="1"/>
     <w:lsdException w:name="Balloon Text" w:semiHidden="1" w:unhideWhenUsed="1"/>
-    <w:lsdException w:name="Table Grid" w:uiPriority="39"/>
+    <w:lsdException w:name="Table Grid" w:uiPriority="59"/>
     <w:lsdException w:name="Table Theme" w:semiHidden="1" w:unhideWhenUsed="1"/>
     <w:lsdException w:name="Placeholder Text" w:semiHidden="1"/>
     <w:lsdException w:name="No Spacing" w:uiPriority="1" w:qFormat="1"/>
@@ -9744,7 +9100,7 @@
   <w:style w:type="table" w:styleId="af3">
     <w:name w:val="Table Grid"/>
     <w:basedOn w:val="a1"/>
-    <w:uiPriority w:val="39"/>
+    <w:uiPriority w:val="59"/>
     <w:rsid w:val="00336180"/>
     <w:pPr>
       <w:spacing w:after="0"/>
@@ -10185,12 +9541,7 @@
 </file>
 
 <file path=customXml/item2.xml><?xml version="1.0" encoding="utf-8"?>
-<?mso-contentType ?>
-<FormTemplates xmlns="http://schemas.microsoft.com/sharepoint/v3/contenttype/forms">
-  <Display>DocumentLibraryForm</Display>
-  <Edit>DocumentLibraryForm</Edit>
-  <New>DocumentLibraryForm</New>
-</FormTemplates>
+<b:Sources xmlns:b="http://schemas.openxmlformats.org/officeDocument/2006/bibliography" xmlns="http://schemas.openxmlformats.org/officeDocument/2006/bibliography" SelectedStyle="\APASixthEditionOfficeOnline.xsl" StyleName="APA" Version="6"/>
 </file>
 
 <file path=customXml/item3.xml><?xml version="1.0" encoding="utf-8"?>
@@ -10200,7 +9551,12 @@
 </file>
 
 <file path=customXml/item4.xml><?xml version="1.0" encoding="utf-8"?>
-<b:Sources xmlns:b="http://schemas.openxmlformats.org/officeDocument/2006/bibliography" xmlns="http://schemas.openxmlformats.org/officeDocument/2006/bibliography" SelectedStyle="\APASixthEditionOfficeOnline.xsl" StyleName="APA" Version="6"/>
+<?mso-contentType ?>
+<FormTemplates xmlns="http://schemas.microsoft.com/sharepoint/v3/contenttype/forms">
+  <Display>DocumentLibraryForm</Display>
+  <Edit>DocumentLibraryForm</Edit>
+  <New>DocumentLibraryForm</New>
+</FormTemplates>
 </file>
 
 <file path=customXml/itemProps1.xml><?xml version="1.0" encoding="utf-8"?>
@@ -10222,9 +9578,9 @@
 </file>
 
 <file path=customXml/itemProps2.xml><?xml version="1.0" encoding="utf-8"?>
-<ds:datastoreItem xmlns:ds="http://schemas.openxmlformats.org/officeDocument/2006/customXml" ds:itemID="{0F2194C5-9306-4C9A-97ED-20549A168D82}">
+<ds:datastoreItem xmlns:ds="http://schemas.openxmlformats.org/officeDocument/2006/customXml" ds:itemID="{F0E3CBE4-F00C-4940-8BE7-21BA506E74B9}">
   <ds:schemaRefs>
-    <ds:schemaRef ds:uri="http://schemas.microsoft.com/sharepoint/v3/contenttype/forms"/>
+    <ds:schemaRef ds:uri="http://schemas.openxmlformats.org/officeDocument/2006/bibliography"/>
   </ds:schemaRefs>
 </ds:datastoreItem>
 </file>
@@ -10239,9 +9595,9 @@
 </file>
 
 <file path=customXml/itemProps4.xml><?xml version="1.0" encoding="utf-8"?>
-<ds:datastoreItem xmlns:ds="http://schemas.openxmlformats.org/officeDocument/2006/customXml" ds:itemID="{F0E3CBE4-F00C-4940-8BE7-21BA506E74B9}">
+<ds:datastoreItem xmlns:ds="http://schemas.openxmlformats.org/officeDocument/2006/customXml" ds:itemID="{0F2194C5-9306-4C9A-97ED-20549A168D82}">
   <ds:schemaRefs>
-    <ds:schemaRef ds:uri="http://schemas.openxmlformats.org/officeDocument/2006/bibliography"/>
+    <ds:schemaRef ds:uri="http://schemas.microsoft.com/sharepoint/v3/contenttype/forms"/>
   </ds:schemaRefs>
 </ds:datastoreItem>
 </file>
</xml_diff>